<commit_message>
fix: update activities with instructions for KitClient
</commit_message>
<xml_diff>
--- a/materials/activities/1-A-CommunityAndCollaboration.docx
+++ b/materials/activities/1-A-CommunityAndCollaboration.docx
@@ -1,6 +1,6 @@
 
 <file path=word/document.xml><?xml version="1.0" encoding="utf-8"?>
-<w:document xmlns:wpc="http://schemas.microsoft.com/office/word/2010/wordprocessingCanvas" xmlns:cx="http://schemas.microsoft.com/office/drawing/2014/chartex" xmlns:cx1="http://schemas.microsoft.com/office/drawing/2015/9/8/chartex" xmlns:cx2="http://schemas.microsoft.com/office/drawing/2015/10/21/chartex" xmlns:cx3="http://schemas.microsoft.com/office/drawing/2016/5/9/chartex" xmlns:cx4="http://schemas.microsoft.com/office/drawing/2016/5/10/chartex" xmlns:cx5="http://schemas.microsoft.com/office/drawing/2016/5/11/chartex" xmlns:cx6="http://schemas.microsoft.com/office/drawing/2016/5/12/chartex" xmlns:cx7="http://schemas.microsoft.com/office/drawing/2016/5/13/chartex" xmlns:cx8="http://schemas.microsoft.com/office/drawing/2016/5/14/chartex" xmlns:mc="http://schemas.openxmlformats.org/markup-compatibility/2006" xmlns:aink="http://schemas.microsoft.com/office/drawing/2016/ink" xmlns:am3d="http://schemas.microsoft.com/office/drawing/2017/model3d" xmlns:o="urn:schemas-microsoft-com:office:office" xmlns:r="http://schemas.openxmlformats.org/officeDocument/2006/relationships" xmlns:m="http://schemas.openxmlformats.org/officeDocument/2006/math" xmlns:v="urn:schemas-microsoft-com:vml" xmlns:wp14="http://schemas.microsoft.com/office/word/2010/wordprocessingDrawing" xmlns:wp="http://schemas.openxmlformats.org/drawingml/2006/wordprocessingDrawing" xmlns:w10="urn:schemas-microsoft-com:office:word" xmlns:w="http://schemas.openxmlformats.org/wordprocessingml/2006/main" xmlns:w14="http://schemas.microsoft.com/office/word/2010/wordml" xmlns:w15="http://schemas.microsoft.com/office/word/2012/wordml" xmlns:w16cex="http://schemas.microsoft.com/office/word/2018/wordml/cex" xmlns:w16cid="http://schemas.microsoft.com/office/word/2016/wordml/cid" xmlns:w16="http://schemas.microsoft.com/office/word/2018/wordml" xmlns:w16se="http://schemas.microsoft.com/office/word/2015/wordml/symex" xmlns:wpg="http://schemas.microsoft.com/office/word/2010/wordprocessingGroup" xmlns:wpi="http://schemas.microsoft.com/office/word/2010/wordprocessingInk" xmlns:wne="http://schemas.microsoft.com/office/word/2006/wordml" xmlns:wps="http://schemas.microsoft.com/office/word/2010/wordprocessingShape" mc:Ignorable="w14 w15 w16se w16cid w16 w16cex wp14">
+<w:document xmlns:wpc="http://schemas.microsoft.com/office/word/2010/wordprocessingCanvas" xmlns:cx="http://schemas.microsoft.com/office/drawing/2014/chartex" xmlns:cx1="http://schemas.microsoft.com/office/drawing/2015/9/8/chartex" xmlns:cx2="http://schemas.microsoft.com/office/drawing/2015/10/21/chartex" xmlns:cx3="http://schemas.microsoft.com/office/drawing/2016/5/9/chartex" xmlns:cx4="http://schemas.microsoft.com/office/drawing/2016/5/10/chartex" xmlns:cx5="http://schemas.microsoft.com/office/drawing/2016/5/11/chartex" xmlns:cx6="http://schemas.microsoft.com/office/drawing/2016/5/12/chartex" xmlns:cx7="http://schemas.microsoft.com/office/drawing/2016/5/13/chartex" xmlns:cx8="http://schemas.microsoft.com/office/drawing/2016/5/14/chartex" xmlns:mc="http://schemas.openxmlformats.org/markup-compatibility/2006" xmlns:aink="http://schemas.microsoft.com/office/drawing/2016/ink" xmlns:am3d="http://schemas.microsoft.com/office/drawing/2017/model3d" xmlns:o="urn:schemas-microsoft-com:office:office" xmlns:oel="http://schemas.microsoft.com/office/2019/extlst" xmlns:r="http://schemas.openxmlformats.org/officeDocument/2006/relationships" xmlns:m="http://schemas.openxmlformats.org/officeDocument/2006/math" xmlns:v="urn:schemas-microsoft-com:vml" xmlns:wp14="http://schemas.microsoft.com/office/word/2010/wordprocessingDrawing" xmlns:wp="http://schemas.openxmlformats.org/drawingml/2006/wordprocessingDrawing" xmlns:w10="urn:schemas-microsoft-com:office:word" xmlns:w="http://schemas.openxmlformats.org/wordprocessingml/2006/main" xmlns:w14="http://schemas.microsoft.com/office/word/2010/wordml" xmlns:w15="http://schemas.microsoft.com/office/word/2012/wordml" xmlns:w16cex="http://schemas.microsoft.com/office/word/2018/wordml/cex" xmlns:w16cid="http://schemas.microsoft.com/office/word/2016/wordml/cid" xmlns:w16="http://schemas.microsoft.com/office/word/2018/wordml" xmlns:w16sdtdh="http://schemas.microsoft.com/office/word/2020/wordml/sdtdatahash" xmlns:w16se="http://schemas.microsoft.com/office/word/2015/wordml/symex" xmlns:wpg="http://schemas.microsoft.com/office/word/2010/wordprocessingGroup" xmlns:wpi="http://schemas.microsoft.com/office/word/2010/wordprocessingInk" xmlns:wne="http://schemas.microsoft.com/office/word/2006/wordml" xmlns:wps="http://schemas.microsoft.com/office/word/2010/wordprocessingShape" mc:Ignorable="w14 w15 w16se w16cid w16 w16cex w16sdtdh wp14">
   <w:body>
     <w:p>
       <w:pPr>
@@ -2728,27 +2728,14 @@
                             <w:r>
                               <w:t xml:space="preserve">Figure </w:t>
                             </w:r>
-                            <w:r>
-                              <w:fldChar w:fldCharType="begin"/>
-                            </w:r>
-                            <w:r>
-                              <w:instrText xml:space="preserve"> SEQ Figure \* ARABIC </w:instrText>
-                            </w:r>
-                            <w:r>
-                              <w:fldChar w:fldCharType="separate"/>
-                            </w:r>
-                            <w:r>
-                              <w:rPr>
-                                <w:noProof/>
-                              </w:rPr>
-                              <w:t>1</w:t>
-                            </w:r>
-                            <w:r>
-                              <w:rPr>
-                                <w:noProof/>
-                              </w:rPr>
-                              <w:fldChar w:fldCharType="end"/>
-                            </w:r>
+                            <w:fldSimple w:instr=" SEQ Figure \* ARABIC ">
+                              <w:r>
+                                <w:rPr>
+                                  <w:noProof/>
+                                </w:rPr>
+                                <w:t>1</w:t>
+                              </w:r>
+                            </w:fldSimple>
                             <w:r>
                               <w:t xml:space="preserve"> </w:t>
                             </w:r>
@@ -2776,7 +2763,7 @@
                 <v:stroke joinstyle="miter"/>
                 <v:path gradientshapeok="t" o:connecttype="rect"/>
               </v:shapetype>
-              <v:shape id="Text Box 6" o:spid="_x0000_s1026" type="#_x0000_t202" style="position:absolute;margin-left:315.35pt;margin-top:131.5pt;width:153.35pt;height:.05pt;z-index:251660288;visibility:visible;mso-wrap-style:square;mso-wrap-distance-left:9pt;mso-wrap-distance-top:0;mso-wrap-distance-right:9pt;mso-wrap-distance-bottom:0;mso-position-horizontal:absolute;mso-position-horizontal-relative:text;mso-position-vertical:absolute;mso-position-vertical-relative:text;v-text-anchor:top" o:gfxdata="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" stroked="f">
+              <v:shape id="Text Box 6" o:spid="_x0000_s1026" type="#_x0000_t202" style="position:absolute;margin-left:315.35pt;margin-top:131.5pt;width:153.35pt;height:.05pt;z-index:251660288;visibility:visible;mso-wrap-style:square;mso-wrap-distance-left:9pt;mso-wrap-distance-top:0;mso-wrap-distance-right:9pt;mso-wrap-distance-bottom:0;mso-position-horizontal:absolute;mso-position-horizontal-relative:text;mso-position-vertical:absolute;mso-position-vertical-relative:text;v-text-anchor:top" o:gfxdata="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" stroked="f">
                 <v:textbox style="mso-fit-shape-to-text:t" inset="0,0,0,0">
                   <w:txbxContent>
                     <w:p>
@@ -2789,14 +2776,27 @@
                       <w:r>
                         <w:t xml:space="preserve">Figure </w:t>
                       </w:r>
-                      <w:fldSimple w:instr=" SEQ Figure \* ARABIC ">
-                        <w:r>
-                          <w:rPr>
-                            <w:noProof/>
-                          </w:rPr>
-                          <w:t>1</w:t>
-                        </w:r>
-                      </w:fldSimple>
+                      <w:r>
+                        <w:fldChar w:fldCharType="begin"/>
+                      </w:r>
+                      <w:r>
+                        <w:instrText xml:space="preserve"> SEQ Figure \* ARABIC </w:instrText>
+                      </w:r>
+                      <w:r>
+                        <w:fldChar w:fldCharType="separate"/>
+                      </w:r>
+                      <w:r>
+                        <w:rPr>
+                          <w:noProof/>
+                        </w:rPr>
+                        <w:t>1</w:t>
+                      </w:r>
+                      <w:r>
+                        <w:rPr>
+                          <w:noProof/>
+                        </w:rPr>
+                        <w:fldChar w:fldCharType="end"/>
+                      </w:r>
                       <w:r>
                         <w:t xml:space="preserve"> </w:t>
                       </w:r>
@@ -4043,27 +4043,14 @@
                             <w:r>
                               <w:t xml:space="preserve">Figure </w:t>
                             </w:r>
-                            <w:r>
-                              <w:fldChar w:fldCharType="begin"/>
-                            </w:r>
-                            <w:r>
-                              <w:instrText xml:space="preserve"> SEQ Figure \* ARABIC </w:instrText>
-                            </w:r>
-                            <w:r>
-                              <w:fldChar w:fldCharType="separate"/>
-                            </w:r>
-                            <w:r>
-                              <w:rPr>
-                                <w:noProof/>
-                              </w:rPr>
-                              <w:t>2</w:t>
-                            </w:r>
-                            <w:r>
-                              <w:rPr>
-                                <w:noProof/>
-                              </w:rPr>
-                              <w:fldChar w:fldCharType="end"/>
-                            </w:r>
+                            <w:fldSimple w:instr=" SEQ Figure \* ARABIC ">
+                              <w:r>
+                                <w:rPr>
+                                  <w:noProof/>
+                                </w:rPr>
+                                <w:t>2</w:t>
+                              </w:r>
+                            </w:fldSimple>
                             <w:r>
                               <w:t xml:space="preserve"> - Cloning your </w:t>
                             </w:r>
@@ -4087,7 +4074,7 @@
           </mc:Choice>
           <mc:Fallback>
             <w:pict>
-              <v:shape w14:anchorId="3FE6CC0A" id="Text Box 7" o:spid="_x0000_s1027" type="#_x0000_t202" style="position:absolute;margin-left:313.65pt;margin-top:135.25pt;width:153.35pt;height:.05pt;z-index:251663360;visibility:visible;mso-wrap-style:square;mso-wrap-distance-left:9pt;mso-wrap-distance-top:0;mso-wrap-distance-right:9pt;mso-wrap-distance-bottom:0;mso-position-horizontal:absolute;mso-position-horizontal-relative:text;mso-position-vertical:absolute;mso-position-vertical-relative:text;v-text-anchor:top" o:gfxdata="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" stroked="f">
+              <v:shape w14:anchorId="3FE6CC0A" id="Text Box 7" o:spid="_x0000_s1027" type="#_x0000_t202" style="position:absolute;margin-left:313.65pt;margin-top:135.25pt;width:153.35pt;height:.05pt;z-index:251663360;visibility:visible;mso-wrap-style:square;mso-wrap-distance-left:9pt;mso-wrap-distance-top:0;mso-wrap-distance-right:9pt;mso-wrap-distance-bottom:0;mso-position-horizontal:absolute;mso-position-horizontal-relative:text;mso-position-vertical:absolute;mso-position-vertical-relative:text;v-text-anchor:top" o:gfxdata="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" stroked="f">
                 <v:textbox style="mso-fit-shape-to-text:t" inset="0,0,0,0">
                   <w:txbxContent>
                     <w:p>
@@ -4100,14 +4087,27 @@
                       <w:r>
                         <w:t xml:space="preserve">Figure </w:t>
                       </w:r>
-                      <w:fldSimple w:instr=" SEQ Figure \* ARABIC ">
-                        <w:r>
-                          <w:rPr>
-                            <w:noProof/>
-                          </w:rPr>
-                          <w:t>2</w:t>
-                        </w:r>
-                      </w:fldSimple>
+                      <w:r>
+                        <w:fldChar w:fldCharType="begin"/>
+                      </w:r>
+                      <w:r>
+                        <w:instrText xml:space="preserve"> SEQ Figure \* ARABIC </w:instrText>
+                      </w:r>
+                      <w:r>
+                        <w:fldChar w:fldCharType="separate"/>
+                      </w:r>
+                      <w:r>
+                        <w:rPr>
+                          <w:noProof/>
+                        </w:rPr>
+                        <w:t>2</w:t>
+                      </w:r>
+                      <w:r>
+                        <w:rPr>
+                          <w:noProof/>
+                        </w:rPr>
+                        <w:fldChar w:fldCharType="end"/>
+                      </w:r>
                       <w:r>
                         <w:t xml:space="preserve"> - Cloning your </w:t>
                       </w:r>
@@ -4238,7 +4238,1090 @@
         <w:rPr>
           <w:rFonts w:asciiTheme="minorHAnsi" w:hAnsiTheme="minorHAnsi" w:cstheme="minorHAnsi"/>
         </w:rPr>
-        <w:t xml:space="preserve">  To make a clone of your fork you will first need a </w:t>
+        <w:t xml:space="preserve"> Because </w:t>
+      </w:r>
+      <w:r>
+        <w:rPr>
+          <w:rFonts w:asciiTheme="minorHAnsi" w:hAnsiTheme="minorHAnsi" w:cstheme="minorHAnsi"/>
+        </w:rPr>
+        <w:t xml:space="preserve">local environments can vary greatly, </w:t>
+      </w:r>
+      <w:r>
+        <w:rPr>
+          <w:rFonts w:asciiTheme="minorHAnsi" w:hAnsiTheme="minorHAnsi" w:cstheme="minorHAnsi"/>
+        </w:rPr>
+        <w:t>you will be working within a</w:t>
+      </w:r>
+      <w:r>
+        <w:rPr>
+          <w:rFonts w:asciiTheme="minorHAnsi" w:hAnsiTheme="minorHAnsi" w:cstheme="minorHAnsi"/>
+        </w:rPr>
+        <w:t xml:space="preserve"> </w:t>
+      </w:r>
+      <w:proofErr w:type="spellStart"/>
+      <w:r>
+        <w:rPr>
+          <w:rFonts w:asciiTheme="minorHAnsi" w:hAnsiTheme="minorHAnsi" w:cstheme="minorHAnsi"/>
+        </w:rPr>
+        <w:t>KitClient</w:t>
+      </w:r>
+      <w:proofErr w:type="spellEnd"/>
+      <w:r>
+        <w:rPr>
+          <w:rFonts w:asciiTheme="minorHAnsi" w:hAnsiTheme="minorHAnsi" w:cstheme="minorHAnsi"/>
+        </w:rPr>
+        <w:t xml:space="preserve"> which is a</w:t>
+      </w:r>
+      <w:r>
+        <w:rPr>
+          <w:rFonts w:asciiTheme="minorHAnsi" w:hAnsiTheme="minorHAnsi" w:cstheme="minorHAnsi"/>
+        </w:rPr>
+        <w:t xml:space="preserve"> </w:t>
+      </w:r>
+      <w:r>
+        <w:rPr>
+          <w:rFonts w:asciiTheme="minorHAnsi" w:hAnsiTheme="minorHAnsi" w:cstheme="minorHAnsi"/>
+        </w:rPr>
+        <w:t xml:space="preserve">Docker container </w:t>
+      </w:r>
+      <w:r>
+        <w:rPr>
+          <w:rFonts w:asciiTheme="minorHAnsi" w:hAnsiTheme="minorHAnsi" w:cstheme="minorHAnsi"/>
+        </w:rPr>
+        <w:t>that provides a known Linux development environment.</w:t>
+      </w:r>
+    </w:p>
+    <w:p>
+      <w:pPr>
+        <w:rPr>
+          <w:rFonts w:asciiTheme="minorHAnsi" w:hAnsiTheme="minorHAnsi" w:cstheme="minorHAnsi"/>
+        </w:rPr>
+      </w:pPr>
+    </w:p>
+    <w:p>
+      <w:pPr>
+        <w:rPr>
+          <w:rFonts w:asciiTheme="minorHAnsi" w:hAnsiTheme="minorHAnsi" w:cstheme="minorHAnsi"/>
+        </w:rPr>
+      </w:pPr>
+      <w:r>
+        <w:rPr>
+          <w:rFonts w:asciiTheme="minorHAnsi" w:hAnsiTheme="minorHAnsi" w:cstheme="minorHAnsi"/>
+        </w:rPr>
+        <w:t>7. First</w:t>
+      </w:r>
+      <w:r>
+        <w:rPr>
+          <w:rFonts w:asciiTheme="minorHAnsi" w:hAnsiTheme="minorHAnsi" w:cstheme="minorHAnsi"/>
+        </w:rPr>
+        <w:t xml:space="preserve"> let's install the software we need to run and interact with the </w:t>
+      </w:r>
+      <w:proofErr w:type="spellStart"/>
+      <w:r>
+        <w:rPr>
+          <w:rFonts w:asciiTheme="minorHAnsi" w:hAnsiTheme="minorHAnsi" w:cstheme="minorHAnsi"/>
+        </w:rPr>
+        <w:t>KitClient</w:t>
+      </w:r>
+      <w:proofErr w:type="spellEnd"/>
+      <w:r>
+        <w:rPr>
+          <w:rFonts w:asciiTheme="minorHAnsi" w:hAnsiTheme="minorHAnsi" w:cstheme="minorHAnsi"/>
+        </w:rPr>
+        <w:t>.</w:t>
+      </w:r>
+    </w:p>
+    <w:p>
+      <w:pPr>
+        <w:rPr>
+          <w:rFonts w:asciiTheme="minorHAnsi" w:hAnsiTheme="minorHAnsi" w:cstheme="minorHAnsi"/>
+        </w:rPr>
+      </w:pPr>
+    </w:p>
+    <w:p>
+      <w:pPr>
+        <w:rPr>
+          <w:rFonts w:asciiTheme="minorHAnsi" w:hAnsiTheme="minorHAnsi" w:cstheme="minorHAnsi"/>
+        </w:rPr>
+      </w:pPr>
+      <w:r>
+        <w:rPr>
+          <w:rFonts w:asciiTheme="minorHAnsi" w:hAnsiTheme="minorHAnsi" w:cstheme="minorHAnsi"/>
+        </w:rPr>
+        <w:tab/>
+        <w:t>a. I</w:t>
+      </w:r>
+      <w:r>
+        <w:rPr>
+          <w:rFonts w:asciiTheme="minorHAnsi" w:hAnsiTheme="minorHAnsi" w:cstheme="minorHAnsi"/>
+        </w:rPr>
+        <w:t xml:space="preserve">nstall and run Docker: </w:t>
+      </w:r>
+      <w:hyperlink r:id="rId11" w:history="1">
+        <w:r>
+          <w:rPr>
+            <w:rStyle w:val="Hyperlink"/>
+            <w:rFonts w:asciiTheme="minorHAnsi" w:hAnsiTheme="minorHAnsi" w:cstheme="minorHAnsi"/>
+          </w:rPr>
+          <w:t>https://www.docker.com/</w:t>
+        </w:r>
+      </w:hyperlink>
+    </w:p>
+    <w:p>
+      <w:pPr>
+        <w:rPr>
+          <w:rFonts w:asciiTheme="minorHAnsi" w:hAnsiTheme="minorHAnsi" w:cstheme="minorHAnsi"/>
+        </w:rPr>
+      </w:pPr>
+    </w:p>
+    <w:p>
+      <w:pPr>
+        <w:rPr>
+          <w:rFonts w:asciiTheme="minorHAnsi" w:hAnsiTheme="minorHAnsi" w:cstheme="minorHAnsi"/>
+        </w:rPr>
+      </w:pPr>
+      <w:r>
+        <w:rPr>
+          <w:rFonts w:asciiTheme="minorHAnsi" w:hAnsiTheme="minorHAnsi" w:cstheme="minorHAnsi"/>
+        </w:rPr>
+        <w:tab/>
+        <w:t xml:space="preserve">b. Optionally install </w:t>
+      </w:r>
+      <w:proofErr w:type="spellStart"/>
+      <w:r>
+        <w:rPr>
+          <w:rFonts w:asciiTheme="minorHAnsi" w:hAnsiTheme="minorHAnsi" w:cstheme="minorHAnsi"/>
+        </w:rPr>
+        <w:t>TigerVNC</w:t>
+      </w:r>
+      <w:proofErr w:type="spellEnd"/>
+      <w:r>
+        <w:rPr>
+          <w:rFonts w:asciiTheme="minorHAnsi" w:hAnsiTheme="minorHAnsi" w:cstheme="minorHAnsi"/>
+        </w:rPr>
+        <w:t xml:space="preserve">: </w:t>
+      </w:r>
+      <w:hyperlink r:id="rId12" w:history="1">
+        <w:r>
+          <w:rPr>
+            <w:rStyle w:val="Hyperlink"/>
+            <w:rFonts w:asciiTheme="minorHAnsi" w:hAnsiTheme="minorHAnsi" w:cstheme="minorHAnsi"/>
+          </w:rPr>
+          <w:t>http://tigervnc.bphinz.com/nightly/</w:t>
+        </w:r>
+      </w:hyperlink>
+      <w:r>
+        <w:rPr>
+          <w:rFonts w:asciiTheme="minorHAnsi" w:hAnsiTheme="minorHAnsi" w:cstheme="minorHAnsi"/>
+        </w:rPr>
+        <w:t xml:space="preserve"> </w:t>
+      </w:r>
+      <w:r>
+        <w:rPr>
+          <w:rFonts w:asciiTheme="minorHAnsi" w:hAnsiTheme="minorHAnsi" w:cstheme="minorHAnsi"/>
+        </w:rPr>
+        <w:br/>
+      </w:r>
+      <w:r>
+        <w:rPr>
+          <w:rFonts w:asciiTheme="minorHAnsi" w:hAnsiTheme="minorHAnsi" w:cstheme="minorHAnsi"/>
+        </w:rPr>
+        <w:tab/>
+      </w:r>
+      <w:r>
+        <w:rPr>
+          <w:rFonts w:asciiTheme="minorHAnsi" w:hAnsiTheme="minorHAnsi" w:cstheme="minorHAnsi"/>
+        </w:rPr>
+        <w:tab/>
+        <w:t xml:space="preserve">This will provide a nicer interface for interacting with the </w:t>
+      </w:r>
+      <w:proofErr w:type="spellStart"/>
+      <w:r>
+        <w:rPr>
+          <w:rFonts w:asciiTheme="minorHAnsi" w:hAnsiTheme="minorHAnsi" w:cstheme="minorHAnsi"/>
+        </w:rPr>
+        <w:t>KitClient</w:t>
+      </w:r>
+      <w:proofErr w:type="spellEnd"/>
+      <w:r>
+        <w:rPr>
+          <w:rFonts w:asciiTheme="minorHAnsi" w:hAnsiTheme="minorHAnsi" w:cstheme="minorHAnsi"/>
+        </w:rPr>
+        <w:t>.</w:t>
+      </w:r>
+    </w:p>
+    <w:p>
+      <w:pPr>
+        <w:rPr>
+          <w:rFonts w:asciiTheme="minorHAnsi" w:hAnsiTheme="minorHAnsi" w:cstheme="minorHAnsi"/>
+        </w:rPr>
+      </w:pPr>
+    </w:p>
+    <w:p>
+      <w:pPr>
+        <w:rPr>
+          <w:rFonts w:asciiTheme="minorHAnsi" w:hAnsiTheme="minorHAnsi" w:cstheme="minorHAnsi"/>
+        </w:rPr>
+      </w:pPr>
+      <w:r>
+        <w:rPr>
+          <w:rFonts w:asciiTheme="minorHAnsi" w:hAnsiTheme="minorHAnsi" w:cstheme="minorHAnsi"/>
+        </w:rPr>
+        <w:t xml:space="preserve">8. Now let's run the </w:t>
+      </w:r>
+      <w:proofErr w:type="spellStart"/>
+      <w:r>
+        <w:rPr>
+          <w:rFonts w:asciiTheme="minorHAnsi" w:hAnsiTheme="minorHAnsi" w:cstheme="minorHAnsi"/>
+        </w:rPr>
+        <w:t>KitClient</w:t>
+      </w:r>
+      <w:proofErr w:type="spellEnd"/>
+      <w:r>
+        <w:rPr>
+          <w:rFonts w:asciiTheme="minorHAnsi" w:hAnsiTheme="minorHAnsi" w:cstheme="minorHAnsi"/>
+        </w:rPr>
+        <w:t>.</w:t>
+      </w:r>
+    </w:p>
+    <w:p>
+      <w:pPr>
+        <w:rPr>
+          <w:rFonts w:asciiTheme="minorHAnsi" w:hAnsiTheme="minorHAnsi" w:cstheme="minorHAnsi"/>
+        </w:rPr>
+      </w:pPr>
+    </w:p>
+    <w:p>
+      <w:pPr>
+        <w:rPr>
+          <w:rFonts w:asciiTheme="minorHAnsi" w:hAnsiTheme="minorHAnsi" w:cstheme="minorHAnsi"/>
+        </w:rPr>
+      </w:pPr>
+      <w:r>
+        <w:rPr>
+          <w:rFonts w:asciiTheme="minorHAnsi" w:hAnsiTheme="minorHAnsi" w:cstheme="minorHAnsi"/>
+        </w:rPr>
+        <w:lastRenderedPageBreak/>
+        <w:tab/>
+        <w:t>a.</w:t>
+      </w:r>
+      <w:r>
+        <w:rPr>
+          <w:rFonts w:asciiTheme="minorHAnsi" w:hAnsiTheme="minorHAnsi" w:cstheme="minorHAnsi"/>
+        </w:rPr>
+        <w:t xml:space="preserve"> Start the </w:t>
+      </w:r>
+      <w:proofErr w:type="spellStart"/>
+      <w:r>
+        <w:rPr>
+          <w:rFonts w:asciiTheme="minorHAnsi" w:hAnsiTheme="minorHAnsi" w:cstheme="minorHAnsi"/>
+        </w:rPr>
+        <w:t>KitClient</w:t>
+      </w:r>
+      <w:proofErr w:type="spellEnd"/>
+    </w:p>
+    <w:p>
+      <w:pPr>
+        <w:rPr>
+          <w:rFonts w:asciiTheme="minorHAnsi" w:hAnsiTheme="minorHAnsi" w:cstheme="minorHAnsi"/>
+        </w:rPr>
+      </w:pPr>
+    </w:p>
+    <w:p>
+      <w:pPr>
+        <w:rPr>
+          <w:rFonts w:asciiTheme="minorHAnsi" w:hAnsiTheme="minorHAnsi" w:cstheme="minorHAnsi"/>
+        </w:rPr>
+      </w:pPr>
+      <w:r>
+        <w:rPr>
+          <w:rFonts w:asciiTheme="minorHAnsi" w:hAnsiTheme="minorHAnsi" w:cstheme="minorHAnsi"/>
+        </w:rPr>
+        <w:tab/>
+      </w:r>
+      <w:r>
+        <w:rPr>
+          <w:rFonts w:asciiTheme="minorHAnsi" w:hAnsiTheme="minorHAnsi" w:cstheme="minorHAnsi"/>
+        </w:rPr>
+        <w:tab/>
+        <w:t>On Windows</w:t>
+      </w:r>
+      <w:r>
+        <w:rPr>
+          <w:rFonts w:asciiTheme="minorHAnsi" w:hAnsiTheme="minorHAnsi" w:cstheme="minorHAnsi"/>
+        </w:rPr>
+        <w:t xml:space="preserve"> </w:t>
+      </w:r>
+      <w:r>
+        <w:rPr>
+          <w:rFonts w:asciiTheme="minorHAnsi" w:hAnsiTheme="minorHAnsi" w:cstheme="minorHAnsi"/>
+        </w:rPr>
+        <w:t>w</w:t>
+      </w:r>
+      <w:r>
+        <w:rPr>
+          <w:rFonts w:asciiTheme="minorHAnsi" w:hAnsiTheme="minorHAnsi" w:cstheme="minorHAnsi"/>
+        </w:rPr>
+        <w:t>ith Docker running, open a</w:t>
+      </w:r>
+      <w:r>
+        <w:rPr>
+          <w:rFonts w:asciiTheme="minorHAnsi" w:hAnsiTheme="minorHAnsi" w:cstheme="minorHAnsi"/>
+        </w:rPr>
+        <w:t xml:space="preserve"> Command Prompt</w:t>
+      </w:r>
+      <w:r>
+        <w:rPr>
+          <w:rFonts w:asciiTheme="minorHAnsi" w:hAnsiTheme="minorHAnsi" w:cstheme="minorHAnsi"/>
+        </w:rPr>
+        <w:t xml:space="preserve"> and </w:t>
+      </w:r>
+      <w:r>
+        <w:rPr>
+          <w:rFonts w:asciiTheme="minorHAnsi" w:hAnsiTheme="minorHAnsi" w:cstheme="minorHAnsi"/>
+        </w:rPr>
+        <w:t xml:space="preserve">copy and paste the </w:t>
+      </w:r>
+      <w:r>
+        <w:rPr>
+          <w:rFonts w:asciiTheme="minorHAnsi" w:hAnsiTheme="minorHAnsi" w:cstheme="minorHAnsi"/>
+        </w:rPr>
+        <w:tab/>
+      </w:r>
+      <w:r>
+        <w:rPr>
+          <w:rFonts w:asciiTheme="minorHAnsi" w:hAnsiTheme="minorHAnsi" w:cstheme="minorHAnsi"/>
+        </w:rPr>
+        <w:tab/>
+      </w:r>
+      <w:r>
+        <w:rPr>
+          <w:rFonts w:asciiTheme="minorHAnsi" w:hAnsiTheme="minorHAnsi" w:cstheme="minorHAnsi"/>
+        </w:rPr>
+        <w:tab/>
+      </w:r>
+      <w:r>
+        <w:rPr>
+          <w:rFonts w:asciiTheme="minorHAnsi" w:hAnsiTheme="minorHAnsi" w:cstheme="minorHAnsi"/>
+        </w:rPr>
+        <w:tab/>
+      </w:r>
+      <w:r>
+        <w:rPr>
+          <w:rFonts w:asciiTheme="minorHAnsi" w:hAnsiTheme="minorHAnsi" w:cstheme="minorHAnsi"/>
+        </w:rPr>
+        <w:t>following</w:t>
+      </w:r>
+      <w:r>
+        <w:rPr>
+          <w:rFonts w:asciiTheme="minorHAnsi" w:hAnsiTheme="minorHAnsi" w:cstheme="minorHAnsi"/>
+        </w:rPr>
+        <w:t>:</w:t>
+      </w:r>
+    </w:p>
+    <w:p>
+      <w:pPr>
+        <w:rPr>
+          <w:rFonts w:asciiTheme="minorHAnsi" w:hAnsiTheme="minorHAnsi" w:cstheme="minorHAnsi"/>
+        </w:rPr>
+      </w:pPr>
+    </w:p>
+    <w:p>
+      <w:pPr>
+        <w:rPr>
+          <w:rFonts w:asciiTheme="minorHAnsi" w:hAnsiTheme="minorHAnsi" w:cstheme="minorHAnsi"/>
+          <w:sz w:val="10"/>
+          <w:szCs w:val="10"/>
+        </w:rPr>
+      </w:pPr>
+      <w:proofErr w:type="spellStart"/>
+      <w:r>
+        <w:rPr>
+          <w:rFonts w:asciiTheme="minorHAnsi" w:hAnsiTheme="minorHAnsi" w:cstheme="minorHAnsi"/>
+          <w:sz w:val="10"/>
+          <w:szCs w:val="10"/>
+        </w:rPr>
+        <w:t>mkdir</w:t>
+      </w:r>
+      <w:proofErr w:type="spellEnd"/>
+      <w:r>
+        <w:rPr>
+          <w:rFonts w:asciiTheme="minorHAnsi" w:hAnsiTheme="minorHAnsi" w:cstheme="minorHAnsi"/>
+          <w:sz w:val="10"/>
+          <w:szCs w:val="10"/>
+        </w:rPr>
+        <w:t xml:space="preserve"> </w:t>
+      </w:r>
+      <w:proofErr w:type="spellStart"/>
+      <w:r>
+        <w:rPr>
+          <w:rFonts w:asciiTheme="minorHAnsi" w:hAnsiTheme="minorHAnsi" w:cstheme="minorHAnsi"/>
+          <w:sz w:val="10"/>
+          <w:szCs w:val="10"/>
+        </w:rPr>
+        <w:t>kitclient</w:t>
+      </w:r>
+      <w:proofErr w:type="spellEnd"/>
+    </w:p>
+    <w:p>
+      <w:pPr>
+        <w:rPr>
+          <w:rFonts w:asciiTheme="minorHAnsi" w:hAnsiTheme="minorHAnsi" w:cstheme="minorHAnsi"/>
+          <w:sz w:val="10"/>
+          <w:szCs w:val="10"/>
+        </w:rPr>
+      </w:pPr>
+      <w:r>
+        <w:rPr>
+          <w:rFonts w:asciiTheme="minorHAnsi" w:hAnsiTheme="minorHAnsi" w:cstheme="minorHAnsi"/>
+          <w:sz w:val="10"/>
+          <w:szCs w:val="10"/>
+        </w:rPr>
+        <w:t xml:space="preserve">cd </w:t>
+      </w:r>
+      <w:proofErr w:type="spellStart"/>
+      <w:r>
+        <w:rPr>
+          <w:rFonts w:asciiTheme="minorHAnsi" w:hAnsiTheme="minorHAnsi" w:cstheme="minorHAnsi"/>
+          <w:sz w:val="10"/>
+          <w:szCs w:val="10"/>
+        </w:rPr>
+        <w:t>kitclinet</w:t>
+      </w:r>
+      <w:proofErr w:type="spellEnd"/>
+    </w:p>
+    <w:p>
+      <w:pPr>
+        <w:rPr>
+          <w:rFonts w:ascii="Courier" w:hAnsi="Courier" w:cstheme="minorHAnsi"/>
+          <w:sz w:val="10"/>
+          <w:szCs w:val="10"/>
+        </w:rPr>
+      </w:pPr>
+      <w:r>
+        <w:rPr>
+          <w:rFonts w:ascii="Courier" w:hAnsi="Courier" w:cstheme="minorHAnsi"/>
+          <w:sz w:val="10"/>
+          <w:szCs w:val="10"/>
+        </w:rPr>
+        <w:t xml:space="preserve">docker run --name </w:t>
+      </w:r>
+      <w:proofErr w:type="spellStart"/>
+      <w:r>
+        <w:rPr>
+          <w:rFonts w:ascii="Courier" w:hAnsi="Courier" w:cstheme="minorHAnsi"/>
+          <w:sz w:val="10"/>
+          <w:szCs w:val="10"/>
+        </w:rPr>
+        <w:t>KitClient</w:t>
+      </w:r>
+      <w:proofErr w:type="spellEnd"/>
+      <w:r>
+        <w:rPr>
+          <w:rFonts w:ascii="Courier" w:hAnsi="Courier" w:cstheme="minorHAnsi"/>
+          <w:sz w:val="10"/>
+          <w:szCs w:val="10"/>
+        </w:rPr>
+        <w:t xml:space="preserve"> --detach </w:t>
+      </w:r>
+      <w:r>
+        <w:rPr>
+          <w:rFonts w:ascii="Courier" w:hAnsi="Courier" w:cstheme="minorHAnsi"/>
+          <w:sz w:val="10"/>
+          <w:szCs w:val="10"/>
+        </w:rPr>
+        <w:t xml:space="preserve">-v %cd%:/home/headless </w:t>
+      </w:r>
+      <w:r>
+        <w:rPr>
+          <w:rFonts w:ascii="Courier" w:hAnsi="Courier" w:cstheme="minorHAnsi"/>
+          <w:sz w:val="10"/>
+          <w:szCs w:val="10"/>
+        </w:rPr>
+        <w:t>-p 6901:6901 -p 5901:5901 ghcr.io/</w:t>
+      </w:r>
+      <w:proofErr w:type="spellStart"/>
+      <w:r>
+        <w:rPr>
+          <w:rFonts w:ascii="Courier" w:hAnsi="Courier" w:cstheme="minorHAnsi"/>
+          <w:sz w:val="10"/>
+          <w:szCs w:val="10"/>
+        </w:rPr>
+        <w:t>hfossedu</w:t>
+      </w:r>
+      <w:proofErr w:type="spellEnd"/>
+      <w:r>
+        <w:rPr>
+          <w:rFonts w:ascii="Courier" w:hAnsi="Courier" w:cstheme="minorHAnsi"/>
+          <w:sz w:val="10"/>
+          <w:szCs w:val="10"/>
+        </w:rPr>
+        <w:t>/kitclient</w:t>
+      </w:r>
+      <w:r>
+        <w:rPr>
+          <w:rFonts w:ascii="Courier" w:hAnsi="Courier" w:cstheme="minorHAnsi"/>
+          <w:sz w:val="10"/>
+          <w:szCs w:val="10"/>
+        </w:rPr>
+        <w:t>:1.1</w:t>
+      </w:r>
+    </w:p>
+    <w:p>
+      <w:pPr>
+        <w:rPr>
+          <w:rFonts w:asciiTheme="minorHAnsi" w:hAnsiTheme="minorHAnsi" w:cstheme="minorHAnsi"/>
+        </w:rPr>
+      </w:pPr>
+    </w:p>
+    <w:p>
+      <w:pPr>
+        <w:rPr>
+          <w:rFonts w:asciiTheme="minorHAnsi" w:hAnsiTheme="minorHAnsi" w:cstheme="minorHAnsi"/>
+        </w:rPr>
+      </w:pPr>
+      <w:r>
+        <w:rPr>
+          <w:rFonts w:asciiTheme="minorHAnsi" w:hAnsiTheme="minorHAnsi" w:cstheme="minorHAnsi"/>
+        </w:rPr>
+        <w:tab/>
+      </w:r>
+      <w:r>
+        <w:rPr>
+          <w:rFonts w:asciiTheme="minorHAnsi" w:hAnsiTheme="minorHAnsi" w:cstheme="minorHAnsi"/>
+        </w:rPr>
+        <w:tab/>
+        <w:t>On Mac or Linux with Docker running, open a Terminal and enter:</w:t>
+      </w:r>
+    </w:p>
+    <w:p>
+      <w:pPr>
+        <w:rPr>
+          <w:rFonts w:asciiTheme="minorHAnsi" w:hAnsiTheme="minorHAnsi" w:cstheme="minorHAnsi"/>
+        </w:rPr>
+      </w:pPr>
+    </w:p>
+    <w:p>
+      <w:pPr>
+        <w:rPr>
+          <w:rFonts w:asciiTheme="minorHAnsi" w:hAnsiTheme="minorHAnsi" w:cstheme="minorHAnsi"/>
+          <w:sz w:val="10"/>
+          <w:szCs w:val="10"/>
+        </w:rPr>
+      </w:pPr>
+      <w:proofErr w:type="spellStart"/>
+      <w:r>
+        <w:rPr>
+          <w:rFonts w:asciiTheme="minorHAnsi" w:hAnsiTheme="minorHAnsi" w:cstheme="minorHAnsi"/>
+          <w:sz w:val="10"/>
+          <w:szCs w:val="10"/>
+        </w:rPr>
+        <w:t>mkdir</w:t>
+      </w:r>
+      <w:proofErr w:type="spellEnd"/>
+      <w:r>
+        <w:rPr>
+          <w:rFonts w:asciiTheme="minorHAnsi" w:hAnsiTheme="minorHAnsi" w:cstheme="minorHAnsi"/>
+          <w:sz w:val="10"/>
+          <w:szCs w:val="10"/>
+        </w:rPr>
+        <w:t xml:space="preserve"> </w:t>
+      </w:r>
+      <w:r>
+        <w:rPr>
+          <w:rFonts w:asciiTheme="minorHAnsi" w:hAnsiTheme="minorHAnsi" w:cstheme="minorHAnsi"/>
+          <w:sz w:val="10"/>
+          <w:szCs w:val="10"/>
+        </w:rPr>
+        <w:t xml:space="preserve">-p </w:t>
+      </w:r>
+      <w:proofErr w:type="spellStart"/>
+      <w:r>
+        <w:rPr>
+          <w:rFonts w:asciiTheme="minorHAnsi" w:hAnsiTheme="minorHAnsi" w:cstheme="minorHAnsi"/>
+          <w:sz w:val="10"/>
+          <w:szCs w:val="10"/>
+        </w:rPr>
+        <w:t>kitclient</w:t>
+      </w:r>
+      <w:proofErr w:type="spellEnd"/>
+    </w:p>
+    <w:p>
+      <w:pPr>
+        <w:rPr>
+          <w:rFonts w:asciiTheme="minorHAnsi" w:hAnsiTheme="minorHAnsi" w:cstheme="minorHAnsi"/>
+          <w:sz w:val="10"/>
+          <w:szCs w:val="10"/>
+        </w:rPr>
+      </w:pPr>
+      <w:r>
+        <w:rPr>
+          <w:rFonts w:asciiTheme="minorHAnsi" w:hAnsiTheme="minorHAnsi" w:cstheme="minorHAnsi"/>
+          <w:sz w:val="10"/>
+          <w:szCs w:val="10"/>
+        </w:rPr>
+        <w:t xml:space="preserve">cd </w:t>
+      </w:r>
+      <w:proofErr w:type="spellStart"/>
+      <w:r>
+        <w:rPr>
+          <w:rFonts w:asciiTheme="minorHAnsi" w:hAnsiTheme="minorHAnsi" w:cstheme="minorHAnsi"/>
+          <w:sz w:val="10"/>
+          <w:szCs w:val="10"/>
+        </w:rPr>
+        <w:t>kitclinet</w:t>
+      </w:r>
+      <w:proofErr w:type="spellEnd"/>
+    </w:p>
+    <w:p>
+      <w:pPr>
+        <w:rPr>
+          <w:rFonts w:ascii="Courier" w:hAnsi="Courier" w:cstheme="minorHAnsi"/>
+          <w:sz w:val="10"/>
+          <w:szCs w:val="10"/>
+        </w:rPr>
+      </w:pPr>
+      <w:r>
+        <w:rPr>
+          <w:rFonts w:ascii="Courier" w:hAnsi="Courier" w:cstheme="minorHAnsi"/>
+          <w:sz w:val="10"/>
+          <w:szCs w:val="10"/>
+        </w:rPr>
+        <w:t xml:space="preserve">docker run --name </w:t>
+      </w:r>
+      <w:proofErr w:type="spellStart"/>
+      <w:r>
+        <w:rPr>
+          <w:rFonts w:ascii="Courier" w:hAnsi="Courier" w:cstheme="minorHAnsi"/>
+          <w:sz w:val="10"/>
+          <w:szCs w:val="10"/>
+        </w:rPr>
+        <w:t>KitClient</w:t>
+      </w:r>
+      <w:proofErr w:type="spellEnd"/>
+      <w:r>
+        <w:rPr>
+          <w:rFonts w:ascii="Courier" w:hAnsi="Courier" w:cstheme="minorHAnsi"/>
+          <w:sz w:val="10"/>
+          <w:szCs w:val="10"/>
+        </w:rPr>
+        <w:t xml:space="preserve"> --detach -v %cd%:/home/headless -p 6901:6901 -p 5901:5901 ghcr.io/</w:t>
+      </w:r>
+      <w:proofErr w:type="spellStart"/>
+      <w:r>
+        <w:rPr>
+          <w:rFonts w:ascii="Courier" w:hAnsi="Courier" w:cstheme="minorHAnsi"/>
+          <w:sz w:val="10"/>
+          <w:szCs w:val="10"/>
+        </w:rPr>
+        <w:t>hfossedu</w:t>
+      </w:r>
+      <w:proofErr w:type="spellEnd"/>
+      <w:r>
+        <w:rPr>
+          <w:rFonts w:ascii="Courier" w:hAnsi="Courier" w:cstheme="minorHAnsi"/>
+          <w:sz w:val="10"/>
+          <w:szCs w:val="10"/>
+        </w:rPr>
+        <w:t>/kitclient</w:t>
+      </w:r>
+      <w:r>
+        <w:rPr>
+          <w:rFonts w:ascii="Courier" w:hAnsi="Courier" w:cstheme="minorHAnsi"/>
+          <w:sz w:val="10"/>
+          <w:szCs w:val="10"/>
+        </w:rPr>
+        <w:t>:1.1</w:t>
+      </w:r>
+    </w:p>
+    <w:p>
+      <w:pPr>
+        <w:rPr>
+          <w:rFonts w:asciiTheme="minorHAnsi" w:hAnsiTheme="minorHAnsi" w:cstheme="minorHAnsi"/>
+        </w:rPr>
+      </w:pPr>
+    </w:p>
+    <w:p>
+      <w:pPr>
+        <w:rPr>
+          <w:rFonts w:asciiTheme="minorHAnsi" w:hAnsiTheme="minorHAnsi" w:cstheme="minorHAnsi"/>
+        </w:rPr>
+      </w:pPr>
+      <w:r>
+        <w:rPr>
+          <w:rFonts w:asciiTheme="minorHAnsi" w:hAnsiTheme="minorHAnsi" w:cstheme="minorHAnsi"/>
+        </w:rPr>
+        <w:tab/>
+      </w:r>
+      <w:r>
+        <w:rPr>
+          <w:rFonts w:asciiTheme="minorHAnsi" w:hAnsiTheme="minorHAnsi" w:cstheme="minorHAnsi"/>
+        </w:rPr>
+        <w:tab/>
+        <w:t xml:space="preserve">The above commands create a directory named </w:t>
+      </w:r>
+      <w:proofErr w:type="spellStart"/>
+      <w:r>
+        <w:rPr>
+          <w:rFonts w:asciiTheme="minorHAnsi" w:hAnsiTheme="minorHAnsi" w:cstheme="minorHAnsi"/>
+        </w:rPr>
+        <w:t>kitclient</w:t>
+      </w:r>
+      <w:proofErr w:type="spellEnd"/>
+      <w:r>
+        <w:rPr>
+          <w:rFonts w:asciiTheme="minorHAnsi" w:hAnsiTheme="minorHAnsi" w:cstheme="minorHAnsi"/>
+        </w:rPr>
+        <w:t xml:space="preserve">, moves into that directory, and </w:t>
+      </w:r>
+      <w:r>
+        <w:rPr>
+          <w:rFonts w:asciiTheme="minorHAnsi" w:hAnsiTheme="minorHAnsi" w:cstheme="minorHAnsi"/>
+        </w:rPr>
+        <w:tab/>
+      </w:r>
+      <w:r>
+        <w:rPr>
+          <w:rFonts w:asciiTheme="minorHAnsi" w:hAnsiTheme="minorHAnsi" w:cstheme="minorHAnsi"/>
+        </w:rPr>
+        <w:tab/>
+      </w:r>
+      <w:r>
+        <w:rPr>
+          <w:rFonts w:asciiTheme="minorHAnsi" w:hAnsiTheme="minorHAnsi" w:cstheme="minorHAnsi"/>
+        </w:rPr>
+        <w:tab/>
+      </w:r>
+      <w:r>
+        <w:rPr>
+          <w:rFonts w:asciiTheme="minorHAnsi" w:hAnsiTheme="minorHAnsi" w:cstheme="minorHAnsi"/>
+        </w:rPr>
+        <w:t xml:space="preserve">then starts the </w:t>
+      </w:r>
+      <w:proofErr w:type="spellStart"/>
+      <w:r>
+        <w:rPr>
+          <w:rFonts w:asciiTheme="minorHAnsi" w:hAnsiTheme="minorHAnsi" w:cstheme="minorHAnsi"/>
+        </w:rPr>
+        <w:t>KitClient</w:t>
+      </w:r>
+      <w:proofErr w:type="spellEnd"/>
+      <w:r>
+        <w:rPr>
+          <w:rFonts w:asciiTheme="minorHAnsi" w:hAnsiTheme="minorHAnsi" w:cstheme="minorHAnsi"/>
+        </w:rPr>
+        <w:t xml:space="preserve">. All of the </w:t>
+      </w:r>
+      <w:proofErr w:type="spellStart"/>
+      <w:r>
+        <w:rPr>
+          <w:rFonts w:asciiTheme="minorHAnsi" w:hAnsiTheme="minorHAnsi" w:cstheme="minorHAnsi"/>
+        </w:rPr>
+        <w:t>KitClient's</w:t>
+      </w:r>
+      <w:proofErr w:type="spellEnd"/>
+      <w:r>
+        <w:rPr>
+          <w:rFonts w:asciiTheme="minorHAnsi" w:hAnsiTheme="minorHAnsi" w:cstheme="minorHAnsi"/>
+        </w:rPr>
+        <w:t xml:space="preserve"> data will be saved in the </w:t>
+      </w:r>
+      <w:proofErr w:type="spellStart"/>
+      <w:r>
+        <w:rPr>
+          <w:rFonts w:asciiTheme="minorHAnsi" w:hAnsiTheme="minorHAnsi" w:cstheme="minorHAnsi"/>
+        </w:rPr>
+        <w:t>kitclient</w:t>
+      </w:r>
+      <w:proofErr w:type="spellEnd"/>
+      <w:r>
+        <w:rPr>
+          <w:rFonts w:asciiTheme="minorHAnsi" w:hAnsiTheme="minorHAnsi" w:cstheme="minorHAnsi"/>
+        </w:rPr>
+        <w:t xml:space="preserve"> directory. </w:t>
+      </w:r>
+      <w:r>
+        <w:rPr>
+          <w:rFonts w:asciiTheme="minorHAnsi" w:hAnsiTheme="minorHAnsi" w:cstheme="minorHAnsi"/>
+        </w:rPr>
+        <w:tab/>
+      </w:r>
+      <w:r>
+        <w:rPr>
+          <w:rFonts w:asciiTheme="minorHAnsi" w:hAnsiTheme="minorHAnsi" w:cstheme="minorHAnsi"/>
+        </w:rPr>
+        <w:tab/>
+      </w:r>
+      <w:r>
+        <w:rPr>
+          <w:rFonts w:asciiTheme="minorHAnsi" w:hAnsiTheme="minorHAnsi" w:cstheme="minorHAnsi"/>
+        </w:rPr>
+        <w:tab/>
+        <w:t xml:space="preserve">If the </w:t>
+      </w:r>
+      <w:proofErr w:type="spellStart"/>
+      <w:r>
+        <w:rPr>
+          <w:rFonts w:asciiTheme="minorHAnsi" w:hAnsiTheme="minorHAnsi" w:cstheme="minorHAnsi"/>
+        </w:rPr>
+        <w:t>KitClient</w:t>
+      </w:r>
+      <w:proofErr w:type="spellEnd"/>
+      <w:r>
+        <w:rPr>
+          <w:rFonts w:asciiTheme="minorHAnsi" w:hAnsiTheme="minorHAnsi" w:cstheme="minorHAnsi"/>
+        </w:rPr>
+        <w:t xml:space="preserve"> ever stops, restart it by running the </w:t>
+      </w:r>
+      <w:r>
+        <w:rPr>
+          <w:rFonts w:asciiTheme="minorHAnsi" w:hAnsiTheme="minorHAnsi" w:cstheme="minorHAnsi"/>
+        </w:rPr>
+        <w:t xml:space="preserve">long docker command from within this </w:t>
+      </w:r>
+      <w:r>
+        <w:rPr>
+          <w:rFonts w:asciiTheme="minorHAnsi" w:hAnsiTheme="minorHAnsi" w:cstheme="minorHAnsi"/>
+        </w:rPr>
+        <w:tab/>
+      </w:r>
+      <w:r>
+        <w:rPr>
+          <w:rFonts w:asciiTheme="minorHAnsi" w:hAnsiTheme="minorHAnsi" w:cstheme="minorHAnsi"/>
+        </w:rPr>
+        <w:tab/>
+      </w:r>
+      <w:r>
+        <w:rPr>
+          <w:rFonts w:asciiTheme="minorHAnsi" w:hAnsiTheme="minorHAnsi" w:cstheme="minorHAnsi"/>
+        </w:rPr>
+        <w:t>directory.</w:t>
+      </w:r>
+      <w:r>
+        <w:rPr>
+          <w:rFonts w:asciiTheme="minorHAnsi" w:hAnsiTheme="minorHAnsi" w:cstheme="minorHAnsi"/>
+        </w:rPr>
+        <w:t xml:space="preserve"> </w:t>
+      </w:r>
+      <w:r>
+        <w:rPr>
+          <w:rFonts w:asciiTheme="minorHAnsi" w:hAnsiTheme="minorHAnsi" w:cstheme="minorHAnsi"/>
+        </w:rPr>
+        <w:t>That way it will have access to all the data from your previous session.</w:t>
+      </w:r>
+    </w:p>
+    <w:p>
+      <w:pPr>
+        <w:rPr>
+          <w:rFonts w:asciiTheme="minorHAnsi" w:hAnsiTheme="minorHAnsi" w:cstheme="minorHAnsi"/>
+        </w:rPr>
+      </w:pPr>
+    </w:p>
+    <w:p>
+      <w:pPr>
+        <w:rPr>
+          <w:rFonts w:asciiTheme="minorHAnsi" w:hAnsiTheme="minorHAnsi" w:cstheme="minorHAnsi"/>
+        </w:rPr>
+      </w:pPr>
+      <w:r>
+        <w:rPr>
+          <w:rFonts w:asciiTheme="minorHAnsi" w:hAnsiTheme="minorHAnsi" w:cstheme="minorHAnsi"/>
+        </w:rPr>
+        <w:tab/>
+        <w:t xml:space="preserve">b. If you installed </w:t>
+      </w:r>
+      <w:proofErr w:type="spellStart"/>
+      <w:r>
+        <w:rPr>
+          <w:rFonts w:asciiTheme="minorHAnsi" w:hAnsiTheme="minorHAnsi" w:cstheme="minorHAnsi"/>
+        </w:rPr>
+        <w:t>TigerVNC</w:t>
+      </w:r>
+      <w:proofErr w:type="spellEnd"/>
+      <w:r>
+        <w:rPr>
+          <w:rFonts w:asciiTheme="minorHAnsi" w:hAnsiTheme="minorHAnsi" w:cstheme="minorHAnsi"/>
+        </w:rPr>
+        <w:t xml:space="preserve"> </w:t>
+      </w:r>
+      <w:r>
+        <w:rPr>
+          <w:rFonts w:asciiTheme="minorHAnsi" w:hAnsiTheme="minorHAnsi" w:cstheme="minorHAnsi"/>
+        </w:rPr>
+        <w:t xml:space="preserve">open </w:t>
+      </w:r>
+      <w:r>
+        <w:rPr>
+          <w:rFonts w:asciiTheme="minorHAnsi" w:hAnsiTheme="minorHAnsi" w:cstheme="minorHAnsi"/>
+        </w:rPr>
+        <w:t>it</w:t>
+      </w:r>
+      <w:r>
+        <w:rPr>
+          <w:rFonts w:asciiTheme="minorHAnsi" w:hAnsiTheme="minorHAnsi" w:cstheme="minorHAnsi"/>
+        </w:rPr>
+        <w:t xml:space="preserve"> to localhost:5901</w:t>
+      </w:r>
+      <w:r>
+        <w:rPr>
+          <w:rFonts w:asciiTheme="minorHAnsi" w:hAnsiTheme="minorHAnsi" w:cstheme="minorHAnsi"/>
+        </w:rPr>
+        <w:t>;</w:t>
+      </w:r>
+      <w:r>
+        <w:rPr>
+          <w:rFonts w:asciiTheme="minorHAnsi" w:hAnsiTheme="minorHAnsi" w:cstheme="minorHAnsi"/>
+        </w:rPr>
+        <w:br/>
+      </w:r>
+      <w:r>
+        <w:rPr>
+          <w:rFonts w:asciiTheme="minorHAnsi" w:hAnsiTheme="minorHAnsi" w:cstheme="minorHAnsi"/>
+        </w:rPr>
+        <w:tab/>
+      </w:r>
+      <w:r>
+        <w:rPr>
+          <w:rFonts w:asciiTheme="minorHAnsi" w:hAnsiTheme="minorHAnsi" w:cstheme="minorHAnsi"/>
+        </w:rPr>
+        <w:tab/>
+        <w:t>otherwise, o</w:t>
+      </w:r>
+      <w:r>
+        <w:rPr>
+          <w:rFonts w:asciiTheme="minorHAnsi" w:hAnsiTheme="minorHAnsi" w:cstheme="minorHAnsi"/>
+        </w:rPr>
+        <w:t>pen a browser to http://localhost:6901</w:t>
+      </w:r>
+    </w:p>
+    <w:p>
+      <w:pPr>
+        <w:rPr>
+          <w:rFonts w:asciiTheme="minorHAnsi" w:hAnsiTheme="minorHAnsi" w:cstheme="minorHAnsi"/>
+        </w:rPr>
+      </w:pPr>
+    </w:p>
+    <w:p>
+      <w:pPr>
+        <w:rPr>
+          <w:rFonts w:asciiTheme="minorHAnsi" w:hAnsiTheme="minorHAnsi" w:cstheme="minorHAnsi"/>
+        </w:rPr>
+      </w:pPr>
+      <w:r>
+        <w:rPr>
+          <w:rFonts w:asciiTheme="minorHAnsi" w:hAnsiTheme="minorHAnsi" w:cstheme="minorHAnsi"/>
+        </w:rPr>
+        <w:tab/>
+        <w:t>c. The</w:t>
+      </w:r>
+      <w:r>
+        <w:rPr>
+          <w:rFonts w:asciiTheme="minorHAnsi" w:hAnsiTheme="minorHAnsi" w:cstheme="minorHAnsi"/>
+        </w:rPr>
+        <w:t xml:space="preserve"> username and</w:t>
+      </w:r>
+      <w:r>
+        <w:rPr>
+          <w:rFonts w:asciiTheme="minorHAnsi" w:hAnsiTheme="minorHAnsi" w:cstheme="minorHAnsi"/>
+        </w:rPr>
+        <w:t xml:space="preserve"> p</w:t>
+      </w:r>
+      <w:r>
+        <w:rPr>
+          <w:rFonts w:asciiTheme="minorHAnsi" w:hAnsiTheme="minorHAnsi" w:cstheme="minorHAnsi"/>
+        </w:rPr>
+        <w:t>assword</w:t>
+      </w:r>
+      <w:r>
+        <w:rPr>
+          <w:rFonts w:asciiTheme="minorHAnsi" w:hAnsiTheme="minorHAnsi" w:cstheme="minorHAnsi"/>
+        </w:rPr>
+        <w:t xml:space="preserve"> </w:t>
+      </w:r>
+      <w:r>
+        <w:rPr>
+          <w:rFonts w:asciiTheme="minorHAnsi" w:hAnsiTheme="minorHAnsi" w:cstheme="minorHAnsi"/>
+        </w:rPr>
+        <w:t>are both</w:t>
+      </w:r>
+      <w:r>
+        <w:rPr>
+          <w:rFonts w:asciiTheme="minorHAnsi" w:hAnsiTheme="minorHAnsi" w:cstheme="minorHAnsi"/>
+        </w:rPr>
+        <w:t>: headless</w:t>
+      </w:r>
+    </w:p>
+    <w:p>
+      <w:pPr>
+        <w:rPr>
+          <w:rFonts w:asciiTheme="minorHAnsi" w:hAnsiTheme="minorHAnsi" w:cstheme="minorHAnsi"/>
+        </w:rPr>
+      </w:pPr>
+    </w:p>
+    <w:p>
+      <w:pPr>
+        <w:rPr>
+          <w:rFonts w:asciiTheme="minorHAnsi" w:hAnsiTheme="minorHAnsi" w:cstheme="minorHAnsi"/>
+        </w:rPr>
+      </w:pPr>
+      <w:r>
+        <w:rPr>
+          <w:rFonts w:asciiTheme="minorHAnsi" w:hAnsiTheme="minorHAnsi" w:cstheme="minorHAnsi"/>
+        </w:rPr>
+        <w:t xml:space="preserve">The remainder of the activity will assume that you are working within the </w:t>
+      </w:r>
+      <w:proofErr w:type="spellStart"/>
+      <w:r>
+        <w:rPr>
+          <w:rFonts w:asciiTheme="minorHAnsi" w:hAnsiTheme="minorHAnsi" w:cstheme="minorHAnsi"/>
+        </w:rPr>
+        <w:t>KitClient</w:t>
+      </w:r>
+      <w:proofErr w:type="spellEnd"/>
+      <w:r>
+        <w:rPr>
+          <w:rFonts w:asciiTheme="minorHAnsi" w:hAnsiTheme="minorHAnsi" w:cstheme="minorHAnsi"/>
+        </w:rPr>
+        <w:t>.</w:t>
+      </w:r>
+    </w:p>
+    <w:p>
+      <w:pPr>
+        <w:rPr>
+          <w:rFonts w:asciiTheme="minorHAnsi" w:hAnsiTheme="minorHAnsi" w:cstheme="minorHAnsi"/>
+        </w:rPr>
+      </w:pPr>
+    </w:p>
+    <w:p>
+      <w:pPr>
+        <w:rPr>
+          <w:rFonts w:asciiTheme="minorHAnsi" w:hAnsiTheme="minorHAnsi" w:cstheme="minorHAnsi"/>
+        </w:rPr>
+      </w:pPr>
+    </w:p>
+    <w:p>
+      <w:pPr>
+        <w:rPr>
+          <w:rFonts w:asciiTheme="minorHAnsi" w:hAnsiTheme="minorHAnsi" w:cstheme="minorHAnsi"/>
+        </w:rPr>
+      </w:pPr>
+      <w:r>
+        <w:rPr>
+          <w:rFonts w:asciiTheme="minorHAnsi" w:hAnsiTheme="minorHAnsi" w:cstheme="minorHAnsi"/>
+        </w:rPr>
+        <w:t>9</w:t>
+      </w:r>
+      <w:r>
+        <w:rPr>
+          <w:rFonts w:asciiTheme="minorHAnsi" w:hAnsiTheme="minorHAnsi" w:cstheme="minorHAnsi"/>
+        </w:rPr>
+        <w:t xml:space="preserve">. </w:t>
+      </w:r>
+      <w:r>
+        <w:rPr>
+          <w:rFonts w:asciiTheme="minorHAnsi" w:hAnsiTheme="minorHAnsi" w:cstheme="minorHAnsi"/>
+        </w:rPr>
+        <w:t xml:space="preserve">To make a clone of your fork you will first need a </w:t>
       </w:r>
       <w:r>
         <w:rPr>
@@ -4260,172 +5343,15 @@
         <w:rPr>
           <w:rFonts w:asciiTheme="minorHAnsi" w:hAnsiTheme="minorHAnsi" w:cstheme="minorHAnsi"/>
         </w:rPr>
-        <w:t xml:space="preserve">.  There are lots of different </w:t>
-      </w:r>
-      <w:r>
-        <w:rPr>
-          <w:rFonts w:asciiTheme="minorHAnsi" w:hAnsiTheme="minorHAnsi" w:cstheme="minorHAnsi"/>
-        </w:rPr>
-        <w:t>G</w:t>
-      </w:r>
-      <w:r>
-        <w:rPr>
-          <w:rFonts w:asciiTheme="minorHAnsi" w:hAnsiTheme="minorHAnsi" w:cstheme="minorHAnsi"/>
-        </w:rPr>
-        <w:t xml:space="preserve">it clients and </w:t>
-      </w:r>
-      <w:r>
-        <w:rPr>
-          <w:rFonts w:asciiTheme="minorHAnsi" w:hAnsiTheme="minorHAnsi" w:cstheme="minorHAnsi"/>
-        </w:rPr>
-        <w:t>most</w:t>
-      </w:r>
-      <w:r>
-        <w:rPr>
-          <w:rFonts w:asciiTheme="minorHAnsi" w:hAnsiTheme="minorHAnsi" w:cstheme="minorHAnsi"/>
-        </w:rPr>
-        <w:t xml:space="preserve"> Integrated Development Environments (IDEs) </w:t>
-      </w:r>
-      <w:r>
-        <w:rPr>
-          <w:rFonts w:asciiTheme="minorHAnsi" w:hAnsiTheme="minorHAnsi" w:cstheme="minorHAnsi"/>
-        </w:rPr>
-        <w:t xml:space="preserve">will </w:t>
-      </w:r>
-      <w:r>
-        <w:rPr>
-          <w:rFonts w:asciiTheme="minorHAnsi" w:hAnsiTheme="minorHAnsi" w:cstheme="minorHAnsi"/>
-        </w:rPr>
-        <w:t xml:space="preserve">provide a graphical interface to </w:t>
-      </w:r>
-      <w:r>
-        <w:rPr>
-          <w:rFonts w:asciiTheme="minorHAnsi" w:hAnsiTheme="minorHAnsi" w:cstheme="minorHAnsi"/>
-        </w:rPr>
-        <w:t>G</w:t>
-      </w:r>
-      <w:r>
-        <w:rPr>
-          <w:rFonts w:asciiTheme="minorHAnsi" w:hAnsiTheme="minorHAnsi" w:cstheme="minorHAnsi"/>
-        </w:rPr>
-        <w:t xml:space="preserve">it.  For these exercises </w:t>
-      </w:r>
-      <w:r>
-        <w:rPr>
-          <w:rFonts w:asciiTheme="minorHAnsi" w:hAnsiTheme="minorHAnsi" w:cstheme="minorHAnsi"/>
-        </w:rPr>
-        <w:t xml:space="preserve">however, </w:t>
-      </w:r>
-      <w:r>
-        <w:rPr>
-          <w:rFonts w:asciiTheme="minorHAnsi" w:hAnsiTheme="minorHAnsi" w:cstheme="minorHAnsi"/>
-        </w:rPr>
-        <w:t xml:space="preserve">you will use </w:t>
-      </w:r>
-      <w:r>
-        <w:rPr>
-          <w:rFonts w:asciiTheme="minorHAnsi" w:hAnsiTheme="minorHAnsi" w:cstheme="minorHAnsi"/>
-        </w:rPr>
-        <w:t>the</w:t>
-      </w:r>
-      <w:r>
-        <w:rPr>
-          <w:rFonts w:asciiTheme="minorHAnsi" w:hAnsiTheme="minorHAnsi" w:cstheme="minorHAnsi"/>
-        </w:rPr>
-        <w:t xml:space="preserve"> command line interface (CLI) to </w:t>
-      </w:r>
-      <w:r>
-        <w:rPr>
-          <w:rFonts w:asciiTheme="minorHAnsi" w:hAnsiTheme="minorHAnsi" w:cstheme="minorHAnsi"/>
-        </w:rPr>
-        <w:t>G</w:t>
-      </w:r>
-      <w:r>
-        <w:rPr>
-          <w:rFonts w:asciiTheme="minorHAnsi" w:hAnsiTheme="minorHAnsi" w:cstheme="minorHAnsi"/>
-        </w:rPr>
-        <w:t xml:space="preserve">it.  This is the most general way to interact with </w:t>
-      </w:r>
-      <w:r>
-        <w:rPr>
-          <w:rFonts w:asciiTheme="minorHAnsi" w:hAnsiTheme="minorHAnsi" w:cstheme="minorHAnsi"/>
-        </w:rPr>
-        <w:t>G</w:t>
-      </w:r>
-      <w:r>
-        <w:rPr>
-          <w:rFonts w:asciiTheme="minorHAnsi" w:hAnsiTheme="minorHAnsi" w:cstheme="minorHAnsi"/>
-        </w:rPr>
-        <w:t xml:space="preserve">it and will provide a foundation for using any of the graphical interfaces </w:t>
-      </w:r>
-      <w:r>
-        <w:rPr>
-          <w:rFonts w:asciiTheme="minorHAnsi" w:hAnsiTheme="minorHAnsi" w:cstheme="minorHAnsi"/>
-        </w:rPr>
-        <w:t xml:space="preserve">that </w:t>
-      </w:r>
-      <w:r>
-        <w:rPr>
-          <w:rFonts w:asciiTheme="minorHAnsi" w:hAnsiTheme="minorHAnsi" w:cstheme="minorHAnsi"/>
-        </w:rPr>
-        <w:t>you might encounter.</w:t>
-      </w:r>
-    </w:p>
-    <w:p>
-      <w:pPr>
-        <w:rPr>
-          <w:rFonts w:asciiTheme="minorHAnsi" w:hAnsiTheme="minorHAnsi" w:cstheme="minorHAnsi"/>
-        </w:rPr>
-      </w:pPr>
-    </w:p>
-    <w:p>
-      <w:pPr>
-        <w:rPr>
-          <w:rFonts w:asciiTheme="minorHAnsi" w:hAnsiTheme="minorHAnsi" w:cstheme="minorHAnsi"/>
-        </w:rPr>
-      </w:pPr>
-      <w:r>
-        <w:rPr>
-          <w:rFonts w:asciiTheme="minorHAnsi" w:hAnsiTheme="minorHAnsi" w:cstheme="minorHAnsi"/>
-        </w:rPr>
-        <w:t xml:space="preserve">7. </w:t>
-      </w:r>
-      <w:r>
-        <w:rPr>
-          <w:rFonts w:asciiTheme="minorHAnsi" w:hAnsiTheme="minorHAnsi" w:cstheme="minorHAnsi"/>
-        </w:rPr>
-        <w:t>To complete the remainder of the activities you will need to</w:t>
-      </w:r>
-      <w:r>
-        <w:rPr>
-          <w:rFonts w:asciiTheme="minorHAnsi" w:hAnsiTheme="minorHAnsi" w:cstheme="minorHAnsi"/>
-        </w:rPr>
-        <w:t xml:space="preserve"> install the </w:t>
-      </w:r>
-      <w:r>
-        <w:rPr>
-          <w:rFonts w:asciiTheme="minorHAnsi" w:hAnsiTheme="minorHAnsi" w:cstheme="minorHAnsi"/>
-        </w:rPr>
-        <w:t>G</w:t>
-      </w:r>
-      <w:r>
-        <w:rPr>
-          <w:rFonts w:asciiTheme="minorHAnsi" w:hAnsiTheme="minorHAnsi" w:cstheme="minorHAnsi"/>
-        </w:rPr>
-        <w:t xml:space="preserve">it CLI on your </w:t>
-      </w:r>
-      <w:r>
-        <w:rPr>
-          <w:rFonts w:asciiTheme="minorHAnsi" w:hAnsiTheme="minorHAnsi" w:cstheme="minorHAnsi"/>
-        </w:rPr>
-        <w:t>machine</w:t>
-      </w:r>
-      <w:r>
-        <w:rPr>
-          <w:rFonts w:asciiTheme="minorHAnsi" w:hAnsiTheme="minorHAnsi" w:cstheme="minorHAnsi"/>
-        </w:rPr>
-        <w:t>.</w:t>
-      </w:r>
+        <w:t>.  There are lots of different Git clients and most Integrated Development Environments (IDEs) will provide a graphical interface to Git.  For these exercises however, you will use the command line interface (CLI) to Git.  This is the most general way to interact with Git and will provide a foundation for using any of the graphical interfaces that you might encounter.</w:t>
+      </w:r>
+    </w:p>
+    <w:p>
+      <w:pPr>
+        <w:rPr>
+          <w:rFonts w:asciiTheme="minorHAnsi" w:hAnsiTheme="minorHAnsi" w:cstheme="minorHAnsi"/>
+        </w:rPr>
+      </w:pPr>
     </w:p>
     <w:p>
       <w:pPr>
@@ -4445,7 +5371,33 @@
         <w:rPr>
           <w:rFonts w:asciiTheme="minorHAnsi" w:hAnsiTheme="minorHAnsi" w:cstheme="minorHAnsi"/>
         </w:rPr>
-        <w:t xml:space="preserve">a. Open a terminal window and </w:t>
+        <w:t>a. Open a terminal window</w:t>
+      </w:r>
+      <w:r>
+        <w:rPr>
+          <w:rFonts w:asciiTheme="minorHAnsi" w:hAnsiTheme="minorHAnsi" w:cstheme="minorHAnsi"/>
+        </w:rPr>
+        <w:t xml:space="preserve"> (inside the </w:t>
+      </w:r>
+      <w:proofErr w:type="spellStart"/>
+      <w:r>
+        <w:rPr>
+          <w:rFonts w:asciiTheme="minorHAnsi" w:hAnsiTheme="minorHAnsi" w:cstheme="minorHAnsi"/>
+        </w:rPr>
+        <w:t>KitClient</w:t>
+      </w:r>
+      <w:proofErr w:type="spellEnd"/>
+      <w:r>
+        <w:rPr>
+          <w:rFonts w:asciiTheme="minorHAnsi" w:hAnsiTheme="minorHAnsi" w:cstheme="minorHAnsi"/>
+        </w:rPr>
+        <w:t>)</w:t>
+      </w:r>
+      <w:r>
+        <w:rPr>
+          <w:rFonts w:asciiTheme="minorHAnsi" w:hAnsiTheme="minorHAnsi" w:cstheme="minorHAnsi"/>
+        </w:rPr>
+        <w:t xml:space="preserve"> and </w:t>
       </w:r>
       <w:r>
         <w:rPr>
@@ -4860,7 +5812,13 @@
         <w:rPr>
           <w:rFonts w:asciiTheme="minorHAnsi" w:hAnsiTheme="minorHAnsi" w:cstheme="minorHAnsi"/>
         </w:rPr>
-        <w:t xml:space="preserve">8. Now that you have </w:t>
+        <w:t>10</w:t>
+      </w:r>
+      <w:r>
+        <w:rPr>
+          <w:rFonts w:asciiTheme="minorHAnsi" w:hAnsiTheme="minorHAnsi" w:cstheme="minorHAnsi"/>
+        </w:rPr>
+        <w:t xml:space="preserve">. Now that you have </w:t>
       </w:r>
       <w:r>
         <w:rPr>
@@ -5125,7 +6083,13 @@
         <w:rPr>
           <w:rFonts w:asciiTheme="minorHAnsi" w:hAnsiTheme="minorHAnsi" w:cstheme="minorHAnsi"/>
         </w:rPr>
-        <w:t xml:space="preserve">9. Now with Git installed and configured you can use it to create a local clone as </w:t>
+        <w:t>11</w:t>
+      </w:r>
+      <w:r>
+        <w:rPr>
+          <w:rFonts w:asciiTheme="minorHAnsi" w:hAnsiTheme="minorHAnsi" w:cstheme="minorHAnsi"/>
+        </w:rPr>
+        <w:t xml:space="preserve">. Now with Git installed and configured you can use it to create a local clone as </w:t>
       </w:r>
       <w:r>
         <w:rPr>
@@ -5199,7 +6163,7 @@
                     <pic:cNvPicPr/>
                   </pic:nvPicPr>
                   <pic:blipFill>
-                    <a:blip r:embed="rId11"/>
+                    <a:blip r:embed="rId13"/>
                     <a:stretch>
                       <a:fillRect/>
                     </a:stretch>
@@ -5437,6 +6401,7 @@
         <w:rPr>
           <w:rFonts w:asciiTheme="minorHAnsi" w:hAnsiTheme="minorHAnsi" w:cstheme="minorHAnsi"/>
         </w:rPr>
+        <w:lastRenderedPageBreak/>
         <w:tab/>
         <w:t>What output is generated when you run this command?</w:t>
       </w:r>
@@ -5619,7 +6584,19 @@
         <w:rPr>
           <w:rFonts w:asciiTheme="minorHAnsi" w:hAnsiTheme="minorHAnsi" w:cstheme="minorHAnsi"/>
         </w:rPr>
-        <w:t xml:space="preserve">10. In Figure 2, there is a dotted line from your clone to your fork indicating that your clone knows </w:t>
+        <w:t>1</w:t>
+      </w:r>
+      <w:r>
+        <w:rPr>
+          <w:rFonts w:asciiTheme="minorHAnsi" w:hAnsiTheme="minorHAnsi" w:cstheme="minorHAnsi"/>
+        </w:rPr>
+        <w:t>2</w:t>
+      </w:r>
+      <w:r>
+        <w:rPr>
+          <w:rFonts w:asciiTheme="minorHAnsi" w:hAnsiTheme="minorHAnsi" w:cstheme="minorHAnsi"/>
+        </w:rPr>
+        <w:t xml:space="preserve">. In Figure 2, there is a dotted line from your clone to your fork indicating that your clone knows </w:t>
       </w:r>
       <w:r>
         <w:rPr>
@@ -5762,16 +6739,8 @@
         <w:rPr>
           <w:rFonts w:ascii="Courier" w:hAnsi="Courier" w:cstheme="minorHAnsi"/>
         </w:rPr>
-        <w:t xml:space="preserve">git </w:t>
-      </w:r>
-      <w:proofErr w:type="gramStart"/>
-      <w:r>
-        <w:rPr>
-          <w:rFonts w:ascii="Courier" w:hAnsi="Courier" w:cstheme="minorHAnsi"/>
-        </w:rPr>
-        <w:t>remote -v</w:t>
-      </w:r>
-      <w:proofErr w:type="gramEnd"/>
+        <w:t>git remote -v</w:t>
+      </w:r>
     </w:p>
     <w:p>
       <w:pPr>
@@ -6037,6 +7006,7 @@
         <w:rPr>
           <w:rFonts w:asciiTheme="minorHAnsi" w:hAnsiTheme="minorHAnsi" w:cstheme="minorHAnsi"/>
         </w:rPr>
+        <w:lastRenderedPageBreak/>
         <w:t xml:space="preserve">c. Write a few sentences describing how your answer in part b connects to </w:t>
       </w:r>
       <w:r>
@@ -6063,14 +7033,12 @@
         </w:rPr>
         <w:t xml:space="preserve">part </w:t>
       </w:r>
-      <w:proofErr w:type="gramStart"/>
       <w:r>
         <w:rPr>
           <w:rFonts w:asciiTheme="minorHAnsi" w:hAnsiTheme="minorHAnsi" w:cstheme="minorHAnsi"/>
         </w:rPr>
         <w:t>a and</w:t>
       </w:r>
-      <w:proofErr w:type="gramEnd"/>
       <w:r>
         <w:rPr>
           <w:rFonts w:asciiTheme="minorHAnsi" w:hAnsiTheme="minorHAnsi" w:cstheme="minorHAnsi"/>
@@ -6301,27 +7269,14 @@
                             <w:r>
                               <w:t xml:space="preserve">Figure </w:t>
                             </w:r>
-                            <w:r>
-                              <w:fldChar w:fldCharType="begin"/>
-                            </w:r>
-                            <w:r>
-                              <w:instrText xml:space="preserve"> SEQ Figure \* ARABIC </w:instrText>
-                            </w:r>
-                            <w:r>
-                              <w:fldChar w:fldCharType="separate"/>
-                            </w:r>
-                            <w:r>
-                              <w:rPr>
-                                <w:noProof/>
-                              </w:rPr>
-                              <w:t>3</w:t>
-                            </w:r>
-                            <w:r>
-                              <w:rPr>
-                                <w:noProof/>
-                              </w:rPr>
-                              <w:fldChar w:fldCharType="end"/>
-                            </w:r>
+                            <w:fldSimple w:instr=" SEQ Figure \* ARABIC ">
+                              <w:r>
+                                <w:rPr>
+                                  <w:noProof/>
+                                </w:rPr>
+                                <w:t>3</w:t>
+                              </w:r>
+                            </w:fldSimple>
                             <w:r>
                               <w:t xml:space="preserve"> - Ready to Work</w:t>
                             </w:r>
@@ -6342,7 +7297,7 @@
           </mc:Choice>
           <mc:Fallback>
             <w:pict>
-              <v:shape w14:anchorId="1C45020F" id="Text Box 11" o:spid="_x0000_s1028" type="#_x0000_t202" style="position:absolute;margin-left:311.35pt;margin-top:136.15pt;width:153.35pt;height:.05pt;z-index:251667456;visibility:visible;mso-wrap-style:square;mso-wrap-distance-left:9pt;mso-wrap-distance-top:0;mso-wrap-distance-right:9pt;mso-wrap-distance-bottom:0;mso-position-horizontal:absolute;mso-position-horizontal-relative:text;mso-position-vertical:absolute;mso-position-vertical-relative:text;v-text-anchor:top" o:gfxdata="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" stroked="f">
+              <v:shape w14:anchorId="1C45020F" id="Text Box 11" o:spid="_x0000_s1028" type="#_x0000_t202" style="position:absolute;margin-left:311.35pt;margin-top:136.15pt;width:153.35pt;height:.05pt;z-index:251667456;visibility:visible;mso-wrap-style:square;mso-wrap-distance-left:9pt;mso-wrap-distance-top:0;mso-wrap-distance-right:9pt;mso-wrap-distance-bottom:0;mso-position-horizontal:absolute;mso-position-horizontal-relative:text;mso-position-vertical:absolute;mso-position-vertical-relative:text;v-text-anchor:top" o:gfxdata="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" stroked="f">
                 <v:textbox style="mso-fit-shape-to-text:t" inset="0,0,0,0">
                   <w:txbxContent>
                     <w:p>
@@ -6355,14 +7310,27 @@
                       <w:r>
                         <w:t xml:space="preserve">Figure </w:t>
                       </w:r>
-                      <w:fldSimple w:instr=" SEQ Figure \* ARABIC ">
-                        <w:r>
-                          <w:rPr>
-                            <w:noProof/>
-                          </w:rPr>
-                          <w:t>3</w:t>
-                        </w:r>
-                      </w:fldSimple>
+                      <w:r>
+                        <w:fldChar w:fldCharType="begin"/>
+                      </w:r>
+                      <w:r>
+                        <w:instrText xml:space="preserve"> SEQ Figure \* ARABIC </w:instrText>
+                      </w:r>
+                      <w:r>
+                        <w:fldChar w:fldCharType="separate"/>
+                      </w:r>
+                      <w:r>
+                        <w:rPr>
+                          <w:noProof/>
+                        </w:rPr>
+                        <w:t>3</w:t>
+                      </w:r>
+                      <w:r>
+                        <w:rPr>
+                          <w:noProof/>
+                        </w:rPr>
+                        <w:fldChar w:fldCharType="end"/>
+                      </w:r>
                       <w:r>
                         <w:t xml:space="preserve"> - Ready to Work</w:t>
                       </w:r>
@@ -6404,7 +7372,7 @@
                     <pic:cNvPicPr/>
                   </pic:nvPicPr>
                   <pic:blipFill>
-                    <a:blip r:embed="rId12" cstate="print">
+                    <a:blip r:embed="rId14" cstate="print">
                       <a:extLst>
                         <a:ext uri="{28A0092B-C50C-407E-A947-70E740481C1C}">
                           <a14:useLocalDpi xmlns:a14="http://schemas.microsoft.com/office/drawing/2010/main" val="0"/>
@@ -6545,7 +7513,19 @@
         <w:rPr>
           <w:rFonts w:asciiTheme="minorHAnsi" w:hAnsiTheme="minorHAnsi" w:cstheme="minorHAnsi"/>
         </w:rPr>
-        <w:t xml:space="preserve">11. </w:t>
+        <w:t>1</w:t>
+      </w:r>
+      <w:r>
+        <w:rPr>
+          <w:rFonts w:asciiTheme="minorHAnsi" w:hAnsiTheme="minorHAnsi" w:cstheme="minorHAnsi"/>
+        </w:rPr>
+        <w:t>3</w:t>
+      </w:r>
+      <w:r>
+        <w:rPr>
+          <w:rFonts w:asciiTheme="minorHAnsi" w:hAnsiTheme="minorHAnsi" w:cstheme="minorHAnsi"/>
+        </w:rPr>
+        <w:t xml:space="preserve">. </w:t>
       </w:r>
       <w:r>
         <w:rPr>
@@ -6669,7 +7649,6 @@
         <w:rPr>
           <w:rFonts w:asciiTheme="minorHAnsi" w:hAnsiTheme="minorHAnsi" w:cstheme="minorHAnsi"/>
         </w:rPr>
-        <w:lastRenderedPageBreak/>
         <w:t xml:space="preserve">b. Each issue can have </w:t>
       </w:r>
       <w:r>
@@ -6982,7 +7961,19 @@
         <w:rPr>
           <w:rFonts w:asciiTheme="minorHAnsi" w:hAnsiTheme="minorHAnsi" w:cstheme="minorHAnsi"/>
         </w:rPr>
-        <w:t xml:space="preserve">12. </w:t>
+        <w:t>1</w:t>
+      </w:r>
+      <w:r>
+        <w:rPr>
+          <w:rFonts w:asciiTheme="minorHAnsi" w:hAnsiTheme="minorHAnsi" w:cstheme="minorHAnsi"/>
+        </w:rPr>
+        <w:t>4</w:t>
+      </w:r>
+      <w:r>
+        <w:rPr>
+          <w:rFonts w:asciiTheme="minorHAnsi" w:hAnsiTheme="minorHAnsi" w:cstheme="minorHAnsi"/>
+        </w:rPr>
+        <w:t xml:space="preserve">. </w:t>
       </w:r>
       <w:r>
         <w:rPr>
@@ -7349,7 +8340,6 @@
         <w:rPr>
           <w:rFonts w:asciiTheme="minorHAnsi" w:hAnsiTheme="minorHAnsi" w:cstheme="minorHAnsi"/>
         </w:rPr>
-        <w:lastRenderedPageBreak/>
         <w:t>b. Some projects intentionally do not allow issues to be claimed or assigned to individuals. What do you think some advantages and disadvantages of claiming or assigning issues might be?</w:t>
       </w:r>
     </w:p>
@@ -7393,7 +8383,19 @@
         <w:rPr>
           <w:rFonts w:asciiTheme="minorHAnsi" w:hAnsiTheme="minorHAnsi" w:cstheme="minorHAnsi"/>
         </w:rPr>
-        <w:t xml:space="preserve">13. Do not </w:t>
+        <w:t>1</w:t>
+      </w:r>
+      <w:r>
+        <w:rPr>
+          <w:rFonts w:asciiTheme="minorHAnsi" w:hAnsiTheme="minorHAnsi" w:cstheme="minorHAnsi"/>
+        </w:rPr>
+        <w:t>5</w:t>
+      </w:r>
+      <w:r>
+        <w:rPr>
+          <w:rFonts w:asciiTheme="minorHAnsi" w:hAnsiTheme="minorHAnsi" w:cstheme="minorHAnsi"/>
+        </w:rPr>
+        <w:t xml:space="preserve">. Do not </w:t>
       </w:r>
       <w:r>
         <w:rPr>
@@ -7429,7 +8431,14 @@
         <w:rPr>
           <w:rFonts w:asciiTheme="minorHAnsi" w:hAnsiTheme="minorHAnsi" w:cstheme="minorHAnsi"/>
         </w:rPr>
-        <w:t xml:space="preserve">be learning about the proper way to work with a repo next class period.  </w:t>
+        <w:t xml:space="preserve">be learning about the proper way to work with a repo next </w:t>
+      </w:r>
+      <w:r>
+        <w:rPr>
+          <w:rFonts w:asciiTheme="minorHAnsi" w:hAnsiTheme="minorHAnsi" w:cstheme="minorHAnsi"/>
+        </w:rPr>
+        <w:lastRenderedPageBreak/>
+        <w:t xml:space="preserve">class period.  </w:t>
       </w:r>
       <w:r>
         <w:rPr>
@@ -7514,7 +8523,7 @@
         <w:rPr>
           <w:rFonts w:asciiTheme="minorHAnsi" w:hAnsiTheme="minorHAnsi" w:cstheme="minorHAnsi"/>
         </w:rPr>
-        <w:t>4</w:t>
+        <w:t>6</w:t>
       </w:r>
       <w:r>
         <w:rPr>
@@ -7673,7 +8682,7 @@
           <w:rFonts w:asciiTheme="minorHAnsi" w:hAnsiTheme="minorHAnsi" w:cstheme="minorHAnsi"/>
         </w:rPr>
       </w:pPr>
-      <w:hyperlink r:id="rId13" w:history="1">
+      <w:hyperlink r:id="rId15" w:history="1">
         <w:r>
           <w:rPr>
             <w:rStyle w:val="Hyperlink"/>
@@ -7740,7 +8749,7 @@
         <w:rPr>
           <w:rFonts w:asciiTheme="minorHAnsi" w:hAnsiTheme="minorHAnsi" w:cstheme="minorHAnsi"/>
         </w:rPr>
-        <w:t>5</w:t>
+        <w:t>7</w:t>
       </w:r>
       <w:r>
         <w:rPr>
@@ -8112,16 +9121,8 @@
               <w:rPr>
                 <w:rFonts w:ascii="Courier" w:hAnsi="Courier" w:cstheme="minorHAnsi"/>
               </w:rPr>
-              <w:t xml:space="preserve">git </w:t>
+              <w:t>git remote -v</w:t>
             </w:r>
-            <w:proofErr w:type="gramStart"/>
-            <w:r>
-              <w:rPr>
-                <w:rFonts w:ascii="Courier" w:hAnsi="Courier" w:cstheme="minorHAnsi"/>
-              </w:rPr>
-              <w:t>remote -v</w:t>
-            </w:r>
-            <w:proofErr w:type="gramEnd"/>
           </w:p>
           <w:p>
             <w:pPr>
@@ -8513,7 +9514,7 @@
           <w:rFonts w:asciiTheme="minorHAnsi" w:hAnsiTheme="minorHAnsi" w:cstheme="minorHAnsi"/>
         </w:rPr>
       </w:pPr>
-      <w:hyperlink r:id="rId14" w:history="1">
+      <w:hyperlink r:id="rId16" w:history="1">
         <w:r>
           <w:rPr>
             <w:rStyle w:val="Hyperlink"/>
@@ -8534,7 +9535,7 @@
           <w:rFonts w:asciiTheme="minorHAnsi" w:hAnsiTheme="minorHAnsi" w:cstheme="minorHAnsi"/>
         </w:rPr>
       </w:pPr>
-      <w:hyperlink r:id="rId15" w:history="1">
+      <w:hyperlink r:id="rId17" w:history="1">
         <w:r>
           <w:rPr>
             <w:rStyle w:val="Hyperlink"/>
@@ -8555,7 +9556,7 @@
           <w:rFonts w:asciiTheme="minorHAnsi" w:hAnsiTheme="minorHAnsi" w:cstheme="minorHAnsi"/>
         </w:rPr>
       </w:pPr>
-      <w:hyperlink r:id="rId16" w:history="1">
+      <w:hyperlink r:id="rId18" w:history="1">
         <w:r>
           <w:rPr>
             <w:rStyle w:val="Hyperlink"/>
@@ -8576,7 +9577,7 @@
           <w:rFonts w:asciiTheme="minorHAnsi" w:hAnsiTheme="minorHAnsi" w:cstheme="minorHAnsi"/>
         </w:rPr>
       </w:pPr>
-      <w:hyperlink r:id="rId17" w:history="1">
+      <w:hyperlink r:id="rId19" w:history="1">
         <w:r>
           <w:rPr>
             <w:rStyle w:val="Hyperlink"/>
@@ -8597,7 +9598,7 @@
           <w:rFonts w:asciiTheme="minorHAnsi" w:hAnsiTheme="minorHAnsi" w:cstheme="minorHAnsi"/>
         </w:rPr>
       </w:pPr>
-      <w:hyperlink r:id="rId18" w:history="1">
+      <w:hyperlink r:id="rId20" w:history="1">
         <w:r>
           <w:rPr>
             <w:rStyle w:val="Hyperlink"/>
@@ -8618,7 +9619,7 @@
           <w:rFonts w:asciiTheme="minorHAnsi" w:hAnsiTheme="minorHAnsi" w:cstheme="minorHAnsi"/>
         </w:rPr>
       </w:pPr>
-      <w:hyperlink r:id="rId19" w:history="1">
+      <w:hyperlink r:id="rId21" w:history="1">
         <w:r>
           <w:rPr>
             <w:rStyle w:val="Hyperlink"/>
@@ -8639,7 +9640,7 @@
           <w:rFonts w:asciiTheme="minorHAnsi" w:hAnsiTheme="minorHAnsi" w:cstheme="minorHAnsi"/>
         </w:rPr>
       </w:pPr>
-      <w:hyperlink r:id="rId20" w:history="1">
+      <w:hyperlink r:id="rId22" w:history="1">
         <w:r>
           <w:rPr>
             <w:rStyle w:val="Hyperlink"/>
@@ -8706,7 +9707,7 @@
           <w:rFonts w:asciiTheme="minorHAnsi" w:hAnsiTheme="minorHAnsi" w:cstheme="minorHAnsi"/>
         </w:rPr>
       </w:pPr>
-      <w:hyperlink r:id="rId21" w:history="1">
+      <w:hyperlink r:id="rId23" w:history="1">
         <w:r>
           <w:rPr>
             <w:rStyle w:val="Hyperlink"/>
@@ -8733,7 +9734,7 @@
           <w:rFonts w:asciiTheme="minorHAnsi" w:hAnsiTheme="minorHAnsi" w:cstheme="minorHAnsi"/>
         </w:rPr>
       </w:pPr>
-      <w:hyperlink r:id="rId22" w:history="1">
+      <w:hyperlink r:id="rId24" w:history="1">
         <w:r>
           <w:rPr>
             <w:rStyle w:val="Hyperlink"/>
@@ -8746,7 +9747,7 @@
       </w:hyperlink>
     </w:p>
     <w:sectPr>
-      <w:footerReference w:type="default" r:id="rId23"/>
+      <w:footerReference w:type="default" r:id="rId25"/>
       <w:pgSz w:w="12240" w:h="15840"/>
       <w:pgMar w:top="1440" w:right="1440" w:bottom="1440" w:left="1440" w:header="720" w:footer="288" w:gutter="0"/>
       <w:cols w:space="720"/>
@@ -8757,7 +9758,7 @@
 </file>
 
 <file path=word/endnotes.xml><?xml version="1.0" encoding="utf-8"?>
-<w:endnotes xmlns:wpc="http://schemas.microsoft.com/office/word/2010/wordprocessingCanvas" xmlns:cx="http://schemas.microsoft.com/office/drawing/2014/chartex" xmlns:cx1="http://schemas.microsoft.com/office/drawing/2015/9/8/chartex" xmlns:cx2="http://schemas.microsoft.com/office/drawing/2015/10/21/chartex" xmlns:cx3="http://schemas.microsoft.com/office/drawing/2016/5/9/chartex" xmlns:cx4="http://schemas.microsoft.com/office/drawing/2016/5/10/chartex" xmlns:cx5="http://schemas.microsoft.com/office/drawing/2016/5/11/chartex" xmlns:cx6="http://schemas.microsoft.com/office/drawing/2016/5/12/chartex" xmlns:cx7="http://schemas.microsoft.com/office/drawing/2016/5/13/chartex" xmlns:cx8="http://schemas.microsoft.com/office/drawing/2016/5/14/chartex" xmlns:mc="http://schemas.openxmlformats.org/markup-compatibility/2006" xmlns:aink="http://schemas.microsoft.com/office/drawing/2016/ink" xmlns:am3d="http://schemas.microsoft.com/office/drawing/2017/model3d" xmlns:o="urn:schemas-microsoft-com:office:office" xmlns:r="http://schemas.openxmlformats.org/officeDocument/2006/relationships" xmlns:m="http://schemas.openxmlformats.org/officeDocument/2006/math" xmlns:v="urn:schemas-microsoft-com:vml" xmlns:wp14="http://schemas.microsoft.com/office/word/2010/wordprocessingDrawing" xmlns:wp="http://schemas.openxmlformats.org/drawingml/2006/wordprocessingDrawing" xmlns:w10="urn:schemas-microsoft-com:office:word" xmlns:w="http://schemas.openxmlformats.org/wordprocessingml/2006/main" xmlns:w14="http://schemas.microsoft.com/office/word/2010/wordml" xmlns:w15="http://schemas.microsoft.com/office/word/2012/wordml" xmlns:w16cex="http://schemas.microsoft.com/office/word/2018/wordml/cex" xmlns:w16cid="http://schemas.microsoft.com/office/word/2016/wordml/cid" xmlns:w16="http://schemas.microsoft.com/office/word/2018/wordml" xmlns:w16se="http://schemas.microsoft.com/office/word/2015/wordml/symex" xmlns:wpg="http://schemas.microsoft.com/office/word/2010/wordprocessingGroup" xmlns:wpi="http://schemas.microsoft.com/office/word/2010/wordprocessingInk" xmlns:wne="http://schemas.microsoft.com/office/word/2006/wordml" xmlns:wps="http://schemas.microsoft.com/office/word/2010/wordprocessingShape" mc:Ignorable="w14 w15 w16se w16cid w16 w16cex wp14">
+<w:endnotes xmlns:wpc="http://schemas.microsoft.com/office/word/2010/wordprocessingCanvas" xmlns:cx="http://schemas.microsoft.com/office/drawing/2014/chartex" xmlns:cx1="http://schemas.microsoft.com/office/drawing/2015/9/8/chartex" xmlns:cx2="http://schemas.microsoft.com/office/drawing/2015/10/21/chartex" xmlns:cx3="http://schemas.microsoft.com/office/drawing/2016/5/9/chartex" xmlns:cx4="http://schemas.microsoft.com/office/drawing/2016/5/10/chartex" xmlns:cx5="http://schemas.microsoft.com/office/drawing/2016/5/11/chartex" xmlns:cx6="http://schemas.microsoft.com/office/drawing/2016/5/12/chartex" xmlns:cx7="http://schemas.microsoft.com/office/drawing/2016/5/13/chartex" xmlns:cx8="http://schemas.microsoft.com/office/drawing/2016/5/14/chartex" xmlns:mc="http://schemas.openxmlformats.org/markup-compatibility/2006" xmlns:aink="http://schemas.microsoft.com/office/drawing/2016/ink" xmlns:am3d="http://schemas.microsoft.com/office/drawing/2017/model3d" xmlns:o="urn:schemas-microsoft-com:office:office" xmlns:oel="http://schemas.microsoft.com/office/2019/extlst" xmlns:r="http://schemas.openxmlformats.org/officeDocument/2006/relationships" xmlns:m="http://schemas.openxmlformats.org/officeDocument/2006/math" xmlns:v="urn:schemas-microsoft-com:vml" xmlns:wp14="http://schemas.microsoft.com/office/word/2010/wordprocessingDrawing" xmlns:wp="http://schemas.openxmlformats.org/drawingml/2006/wordprocessingDrawing" xmlns:w10="urn:schemas-microsoft-com:office:word" xmlns:w="http://schemas.openxmlformats.org/wordprocessingml/2006/main" xmlns:w14="http://schemas.microsoft.com/office/word/2010/wordml" xmlns:w15="http://schemas.microsoft.com/office/word/2012/wordml" xmlns:w16cex="http://schemas.microsoft.com/office/word/2018/wordml/cex" xmlns:w16cid="http://schemas.microsoft.com/office/word/2016/wordml/cid" xmlns:w16="http://schemas.microsoft.com/office/word/2018/wordml" xmlns:w16sdtdh="http://schemas.microsoft.com/office/word/2020/wordml/sdtdatahash" xmlns:w16se="http://schemas.microsoft.com/office/word/2015/wordml/symex" xmlns:wpg="http://schemas.microsoft.com/office/word/2010/wordprocessingGroup" xmlns:wpi="http://schemas.microsoft.com/office/word/2010/wordprocessingInk" xmlns:wne="http://schemas.microsoft.com/office/word/2006/wordml" xmlns:wps="http://schemas.microsoft.com/office/word/2010/wordprocessingShape" mc:Ignorable="w14 w15 w16se w16cid w16 w16cex w16sdtdh wp14">
   <w:endnote w:type="separator" w:id="-1">
     <w:p>
       <w:r>
@@ -8776,7 +9777,7 @@
 </file>
 
 <file path=word/footer1.xml><?xml version="1.0" encoding="utf-8"?>
-<w:ftr xmlns:wpc="http://schemas.microsoft.com/office/word/2010/wordprocessingCanvas" xmlns:cx="http://schemas.microsoft.com/office/drawing/2014/chartex" xmlns:cx1="http://schemas.microsoft.com/office/drawing/2015/9/8/chartex" xmlns:cx2="http://schemas.microsoft.com/office/drawing/2015/10/21/chartex" xmlns:cx3="http://schemas.microsoft.com/office/drawing/2016/5/9/chartex" xmlns:cx4="http://schemas.microsoft.com/office/drawing/2016/5/10/chartex" xmlns:cx5="http://schemas.microsoft.com/office/drawing/2016/5/11/chartex" xmlns:cx6="http://schemas.microsoft.com/office/drawing/2016/5/12/chartex" xmlns:cx7="http://schemas.microsoft.com/office/drawing/2016/5/13/chartex" xmlns:cx8="http://schemas.microsoft.com/office/drawing/2016/5/14/chartex" xmlns:mc="http://schemas.openxmlformats.org/markup-compatibility/2006" xmlns:aink="http://schemas.microsoft.com/office/drawing/2016/ink" xmlns:am3d="http://schemas.microsoft.com/office/drawing/2017/model3d" xmlns:o="urn:schemas-microsoft-com:office:office" xmlns:r="http://schemas.openxmlformats.org/officeDocument/2006/relationships" xmlns:m="http://schemas.openxmlformats.org/officeDocument/2006/math" xmlns:v="urn:schemas-microsoft-com:vml" xmlns:wp14="http://schemas.microsoft.com/office/word/2010/wordprocessingDrawing" xmlns:wp="http://schemas.openxmlformats.org/drawingml/2006/wordprocessingDrawing" xmlns:w10="urn:schemas-microsoft-com:office:word" xmlns:w="http://schemas.openxmlformats.org/wordprocessingml/2006/main" xmlns:w14="http://schemas.microsoft.com/office/word/2010/wordml" xmlns:w15="http://schemas.microsoft.com/office/word/2012/wordml" xmlns:w16cex="http://schemas.microsoft.com/office/word/2018/wordml/cex" xmlns:w16cid="http://schemas.microsoft.com/office/word/2016/wordml/cid" xmlns:w16="http://schemas.microsoft.com/office/word/2018/wordml" xmlns:w16se="http://schemas.microsoft.com/office/word/2015/wordml/symex" xmlns:wpg="http://schemas.microsoft.com/office/word/2010/wordprocessingGroup" xmlns:wpi="http://schemas.microsoft.com/office/word/2010/wordprocessingInk" xmlns:wne="http://schemas.microsoft.com/office/word/2006/wordml" xmlns:wps="http://schemas.microsoft.com/office/word/2010/wordprocessingShape" mc:Ignorable="w14 w15 w16se w16cid w16 w16cex wp14">
+<w:ftr xmlns:wpc="http://schemas.microsoft.com/office/word/2010/wordprocessingCanvas" xmlns:cx="http://schemas.microsoft.com/office/drawing/2014/chartex" xmlns:cx1="http://schemas.microsoft.com/office/drawing/2015/9/8/chartex" xmlns:cx2="http://schemas.microsoft.com/office/drawing/2015/10/21/chartex" xmlns:cx3="http://schemas.microsoft.com/office/drawing/2016/5/9/chartex" xmlns:cx4="http://schemas.microsoft.com/office/drawing/2016/5/10/chartex" xmlns:cx5="http://schemas.microsoft.com/office/drawing/2016/5/11/chartex" xmlns:cx6="http://schemas.microsoft.com/office/drawing/2016/5/12/chartex" xmlns:cx7="http://schemas.microsoft.com/office/drawing/2016/5/13/chartex" xmlns:cx8="http://schemas.microsoft.com/office/drawing/2016/5/14/chartex" xmlns:mc="http://schemas.openxmlformats.org/markup-compatibility/2006" xmlns:aink="http://schemas.microsoft.com/office/drawing/2016/ink" xmlns:am3d="http://schemas.microsoft.com/office/drawing/2017/model3d" xmlns:o="urn:schemas-microsoft-com:office:office" xmlns:oel="http://schemas.microsoft.com/office/2019/extlst" xmlns:r="http://schemas.openxmlformats.org/officeDocument/2006/relationships" xmlns:m="http://schemas.openxmlformats.org/officeDocument/2006/math" xmlns:v="urn:schemas-microsoft-com:vml" xmlns:wp14="http://schemas.microsoft.com/office/word/2010/wordprocessingDrawing" xmlns:wp="http://schemas.openxmlformats.org/drawingml/2006/wordprocessingDrawing" xmlns:w10="urn:schemas-microsoft-com:office:word" xmlns:w="http://schemas.openxmlformats.org/wordprocessingml/2006/main" xmlns:w14="http://schemas.microsoft.com/office/word/2010/wordml" xmlns:w15="http://schemas.microsoft.com/office/word/2012/wordml" xmlns:w16cex="http://schemas.microsoft.com/office/word/2018/wordml/cex" xmlns:w16cid="http://schemas.microsoft.com/office/word/2016/wordml/cid" xmlns:w16="http://schemas.microsoft.com/office/word/2018/wordml" xmlns:w16sdtdh="http://schemas.microsoft.com/office/word/2020/wordml/sdtdatahash" xmlns:w16se="http://schemas.microsoft.com/office/word/2015/wordml/symex" xmlns:wpg="http://schemas.microsoft.com/office/word/2010/wordprocessingGroup" xmlns:wpi="http://schemas.microsoft.com/office/word/2010/wordprocessingInk" xmlns:wne="http://schemas.microsoft.com/office/word/2006/wordml" xmlns:wps="http://schemas.microsoft.com/office/word/2010/wordprocessingShape" mc:Ignorable="w14 w15 w16se w16cid w16 w16cex w16sdtdh wp14">
   <w:p>
     <w:pPr>
       <w:shd w:val="clear" w:color="auto" w:fill="FFFFFF"/>
@@ -8935,7 +9936,7 @@
 </file>
 
 <file path=word/footnotes.xml><?xml version="1.0" encoding="utf-8"?>
-<w:footnotes xmlns:wpc="http://schemas.microsoft.com/office/word/2010/wordprocessingCanvas" xmlns:cx="http://schemas.microsoft.com/office/drawing/2014/chartex" xmlns:cx1="http://schemas.microsoft.com/office/drawing/2015/9/8/chartex" xmlns:cx2="http://schemas.microsoft.com/office/drawing/2015/10/21/chartex" xmlns:cx3="http://schemas.microsoft.com/office/drawing/2016/5/9/chartex" xmlns:cx4="http://schemas.microsoft.com/office/drawing/2016/5/10/chartex" xmlns:cx5="http://schemas.microsoft.com/office/drawing/2016/5/11/chartex" xmlns:cx6="http://schemas.microsoft.com/office/drawing/2016/5/12/chartex" xmlns:cx7="http://schemas.microsoft.com/office/drawing/2016/5/13/chartex" xmlns:cx8="http://schemas.microsoft.com/office/drawing/2016/5/14/chartex" xmlns:mc="http://schemas.openxmlformats.org/markup-compatibility/2006" xmlns:aink="http://schemas.microsoft.com/office/drawing/2016/ink" xmlns:am3d="http://schemas.microsoft.com/office/drawing/2017/model3d" xmlns:o="urn:schemas-microsoft-com:office:office" xmlns:r="http://schemas.openxmlformats.org/officeDocument/2006/relationships" xmlns:m="http://schemas.openxmlformats.org/officeDocument/2006/math" xmlns:v="urn:schemas-microsoft-com:vml" xmlns:wp14="http://schemas.microsoft.com/office/word/2010/wordprocessingDrawing" xmlns:wp="http://schemas.openxmlformats.org/drawingml/2006/wordprocessingDrawing" xmlns:w10="urn:schemas-microsoft-com:office:word" xmlns:w="http://schemas.openxmlformats.org/wordprocessingml/2006/main" xmlns:w14="http://schemas.microsoft.com/office/word/2010/wordml" xmlns:w15="http://schemas.microsoft.com/office/word/2012/wordml" xmlns:w16cex="http://schemas.microsoft.com/office/word/2018/wordml/cex" xmlns:w16cid="http://schemas.microsoft.com/office/word/2016/wordml/cid" xmlns:w16="http://schemas.microsoft.com/office/word/2018/wordml" xmlns:w16se="http://schemas.microsoft.com/office/word/2015/wordml/symex" xmlns:wpg="http://schemas.microsoft.com/office/word/2010/wordprocessingGroup" xmlns:wpi="http://schemas.microsoft.com/office/word/2010/wordprocessingInk" xmlns:wne="http://schemas.microsoft.com/office/word/2006/wordml" xmlns:wps="http://schemas.microsoft.com/office/word/2010/wordprocessingShape" mc:Ignorable="w14 w15 w16se w16cid w16 w16cex wp14">
+<w:footnotes xmlns:wpc="http://schemas.microsoft.com/office/word/2010/wordprocessingCanvas" xmlns:cx="http://schemas.microsoft.com/office/drawing/2014/chartex" xmlns:cx1="http://schemas.microsoft.com/office/drawing/2015/9/8/chartex" xmlns:cx2="http://schemas.microsoft.com/office/drawing/2015/10/21/chartex" xmlns:cx3="http://schemas.microsoft.com/office/drawing/2016/5/9/chartex" xmlns:cx4="http://schemas.microsoft.com/office/drawing/2016/5/10/chartex" xmlns:cx5="http://schemas.microsoft.com/office/drawing/2016/5/11/chartex" xmlns:cx6="http://schemas.microsoft.com/office/drawing/2016/5/12/chartex" xmlns:cx7="http://schemas.microsoft.com/office/drawing/2016/5/13/chartex" xmlns:cx8="http://schemas.microsoft.com/office/drawing/2016/5/14/chartex" xmlns:mc="http://schemas.openxmlformats.org/markup-compatibility/2006" xmlns:aink="http://schemas.microsoft.com/office/drawing/2016/ink" xmlns:am3d="http://schemas.microsoft.com/office/drawing/2017/model3d" xmlns:o="urn:schemas-microsoft-com:office:office" xmlns:oel="http://schemas.microsoft.com/office/2019/extlst" xmlns:r="http://schemas.openxmlformats.org/officeDocument/2006/relationships" xmlns:m="http://schemas.openxmlformats.org/officeDocument/2006/math" xmlns:v="urn:schemas-microsoft-com:vml" xmlns:wp14="http://schemas.microsoft.com/office/word/2010/wordprocessingDrawing" xmlns:wp="http://schemas.openxmlformats.org/drawingml/2006/wordprocessingDrawing" xmlns:w10="urn:schemas-microsoft-com:office:word" xmlns:w="http://schemas.openxmlformats.org/wordprocessingml/2006/main" xmlns:w14="http://schemas.microsoft.com/office/word/2010/wordml" xmlns:w15="http://schemas.microsoft.com/office/word/2012/wordml" xmlns:w16cex="http://schemas.microsoft.com/office/word/2018/wordml/cex" xmlns:w16cid="http://schemas.microsoft.com/office/word/2016/wordml/cid" xmlns:w16="http://schemas.microsoft.com/office/word/2018/wordml" xmlns:w16sdtdh="http://schemas.microsoft.com/office/word/2020/wordml/sdtdatahash" xmlns:w16se="http://schemas.microsoft.com/office/word/2015/wordml/symex" xmlns:wpg="http://schemas.microsoft.com/office/word/2010/wordprocessingGroup" xmlns:wpi="http://schemas.microsoft.com/office/word/2010/wordprocessingInk" xmlns:wne="http://schemas.microsoft.com/office/word/2006/wordml" xmlns:wps="http://schemas.microsoft.com/office/word/2010/wordprocessingShape" mc:Ignorable="w14 w15 w16se w16cid w16 w16cex w16sdtdh wp14">
   <w:footnote w:type="separator" w:id="-1">
     <w:p>
       <w:r>
@@ -8954,7 +9955,7 @@
 </file>
 
 <file path=word/numbering.xml><?xml version="1.0" encoding="utf-8"?>
-<w:numbering xmlns:wpc="http://schemas.microsoft.com/office/word/2010/wordprocessingCanvas" xmlns:cx="http://schemas.microsoft.com/office/drawing/2014/chartex" xmlns:cx1="http://schemas.microsoft.com/office/drawing/2015/9/8/chartex" xmlns:cx2="http://schemas.microsoft.com/office/drawing/2015/10/21/chartex" xmlns:cx3="http://schemas.microsoft.com/office/drawing/2016/5/9/chartex" xmlns:cx4="http://schemas.microsoft.com/office/drawing/2016/5/10/chartex" xmlns:cx5="http://schemas.microsoft.com/office/drawing/2016/5/11/chartex" xmlns:cx6="http://schemas.microsoft.com/office/drawing/2016/5/12/chartex" xmlns:cx7="http://schemas.microsoft.com/office/drawing/2016/5/13/chartex" xmlns:cx8="http://schemas.microsoft.com/office/drawing/2016/5/14/chartex" xmlns:mc="http://schemas.openxmlformats.org/markup-compatibility/2006" xmlns:aink="http://schemas.microsoft.com/office/drawing/2016/ink" xmlns:am3d="http://schemas.microsoft.com/office/drawing/2017/model3d" xmlns:o="urn:schemas-microsoft-com:office:office" xmlns:r="http://schemas.openxmlformats.org/officeDocument/2006/relationships" xmlns:m="http://schemas.openxmlformats.org/officeDocument/2006/math" xmlns:v="urn:schemas-microsoft-com:vml" xmlns:wp14="http://schemas.microsoft.com/office/word/2010/wordprocessingDrawing" xmlns:wp="http://schemas.openxmlformats.org/drawingml/2006/wordprocessingDrawing" xmlns:w10="urn:schemas-microsoft-com:office:word" xmlns:w="http://schemas.openxmlformats.org/wordprocessingml/2006/main" xmlns:w14="http://schemas.microsoft.com/office/word/2010/wordml" xmlns:w15="http://schemas.microsoft.com/office/word/2012/wordml" xmlns:w16cex="http://schemas.microsoft.com/office/word/2018/wordml/cex" xmlns:w16cid="http://schemas.microsoft.com/office/word/2016/wordml/cid" xmlns:w16="http://schemas.microsoft.com/office/word/2018/wordml" xmlns:w16se="http://schemas.microsoft.com/office/word/2015/wordml/symex" xmlns:wpg="http://schemas.microsoft.com/office/word/2010/wordprocessingGroup" xmlns:wpi="http://schemas.microsoft.com/office/word/2010/wordprocessingInk" xmlns:wne="http://schemas.microsoft.com/office/word/2006/wordml" xmlns:wps="http://schemas.microsoft.com/office/word/2010/wordprocessingShape" mc:Ignorable="w14 w15 w16se w16cid w16 w16cex wp14">
+<w:numbering xmlns:wpc="http://schemas.microsoft.com/office/word/2010/wordprocessingCanvas" xmlns:cx="http://schemas.microsoft.com/office/drawing/2014/chartex" xmlns:cx1="http://schemas.microsoft.com/office/drawing/2015/9/8/chartex" xmlns:cx2="http://schemas.microsoft.com/office/drawing/2015/10/21/chartex" xmlns:cx3="http://schemas.microsoft.com/office/drawing/2016/5/9/chartex" xmlns:cx4="http://schemas.microsoft.com/office/drawing/2016/5/10/chartex" xmlns:cx5="http://schemas.microsoft.com/office/drawing/2016/5/11/chartex" xmlns:cx6="http://schemas.microsoft.com/office/drawing/2016/5/12/chartex" xmlns:cx7="http://schemas.microsoft.com/office/drawing/2016/5/13/chartex" xmlns:cx8="http://schemas.microsoft.com/office/drawing/2016/5/14/chartex" xmlns:mc="http://schemas.openxmlformats.org/markup-compatibility/2006" xmlns:aink="http://schemas.microsoft.com/office/drawing/2016/ink" xmlns:am3d="http://schemas.microsoft.com/office/drawing/2017/model3d" xmlns:o="urn:schemas-microsoft-com:office:office" xmlns:oel="http://schemas.microsoft.com/office/2019/extlst" xmlns:r="http://schemas.openxmlformats.org/officeDocument/2006/relationships" xmlns:m="http://schemas.openxmlformats.org/officeDocument/2006/math" xmlns:v="urn:schemas-microsoft-com:vml" xmlns:wp14="http://schemas.microsoft.com/office/word/2010/wordprocessingDrawing" xmlns:wp="http://schemas.openxmlformats.org/drawingml/2006/wordprocessingDrawing" xmlns:w10="urn:schemas-microsoft-com:office:word" xmlns:w="http://schemas.openxmlformats.org/wordprocessingml/2006/main" xmlns:w14="http://schemas.microsoft.com/office/word/2010/wordml" xmlns:w15="http://schemas.microsoft.com/office/word/2012/wordml" xmlns:w16cex="http://schemas.microsoft.com/office/word/2018/wordml/cex" xmlns:w16cid="http://schemas.microsoft.com/office/word/2016/wordml/cid" xmlns:w16="http://schemas.microsoft.com/office/word/2018/wordml" xmlns:w16sdtdh="http://schemas.microsoft.com/office/word/2020/wordml/sdtdatahash" xmlns:w16se="http://schemas.microsoft.com/office/word/2015/wordml/symex" xmlns:wpg="http://schemas.microsoft.com/office/word/2010/wordprocessingGroup" xmlns:wpi="http://schemas.microsoft.com/office/word/2010/wordprocessingInk" xmlns:wne="http://schemas.microsoft.com/office/word/2006/wordml" xmlns:wps="http://schemas.microsoft.com/office/word/2010/wordprocessingShape" mc:Ignorable="w14 w15 w16se w16cid w16 w16cex w16sdtdh wp14">
   <w:abstractNum w:abstractNumId="0" w15:restartNumberingAfterBreak="0">
     <w:nsid w:val="05F9649E"/>
     <w:multiLevelType w:val="hybridMultilevel"/>
@@ -9999,38 +11000,38 @@
       </w:rPr>
     </w:lvl>
   </w:abstractNum>
-  <w:num w:numId="1">
+  <w:num w:numId="1" w16cid:durableId="416370370">
     <w:abstractNumId w:val="8"/>
   </w:num>
-  <w:num w:numId="2">
+  <w:num w:numId="2" w16cid:durableId="109055913">
     <w:abstractNumId w:val="6"/>
   </w:num>
-  <w:num w:numId="3">
+  <w:num w:numId="3" w16cid:durableId="560166943">
     <w:abstractNumId w:val="4"/>
   </w:num>
-  <w:num w:numId="4">
+  <w:num w:numId="4" w16cid:durableId="192886254">
     <w:abstractNumId w:val="2"/>
   </w:num>
-  <w:num w:numId="5">
+  <w:num w:numId="5" w16cid:durableId="706880610">
     <w:abstractNumId w:val="5"/>
   </w:num>
-  <w:num w:numId="6">
+  <w:num w:numId="6" w16cid:durableId="1232542238">
     <w:abstractNumId w:val="0"/>
   </w:num>
-  <w:num w:numId="7">
+  <w:num w:numId="7" w16cid:durableId="1153180512">
     <w:abstractNumId w:val="3"/>
   </w:num>
-  <w:num w:numId="8">
+  <w:num w:numId="8" w16cid:durableId="2051416880">
     <w:abstractNumId w:val="7"/>
   </w:num>
-  <w:num w:numId="9">
+  <w:num w:numId="9" w16cid:durableId="1588541943">
     <w:abstractNumId w:val="1"/>
   </w:num>
 </w:numbering>
 </file>
 
 <file path=word/styles.xml><?xml version="1.0" encoding="utf-8"?>
-<w:styles xmlns:mc="http://schemas.openxmlformats.org/markup-compatibility/2006" xmlns:r="http://schemas.openxmlformats.org/officeDocument/2006/relationships" xmlns:w="http://schemas.openxmlformats.org/wordprocessingml/2006/main" xmlns:w14="http://schemas.microsoft.com/office/word/2010/wordml" xmlns:w15="http://schemas.microsoft.com/office/word/2012/wordml" xmlns:w16cex="http://schemas.microsoft.com/office/word/2018/wordml/cex" xmlns:w16cid="http://schemas.microsoft.com/office/word/2016/wordml/cid" xmlns:w16="http://schemas.microsoft.com/office/word/2018/wordml" xmlns:w16se="http://schemas.microsoft.com/office/word/2015/wordml/symex" mc:Ignorable="w14 w15 w16se w16cid w16 w16cex">
+<w:styles xmlns:mc="http://schemas.openxmlformats.org/markup-compatibility/2006" xmlns:r="http://schemas.openxmlformats.org/officeDocument/2006/relationships" xmlns:w="http://schemas.openxmlformats.org/wordprocessingml/2006/main" xmlns:w14="http://schemas.microsoft.com/office/word/2010/wordml" xmlns:w15="http://schemas.microsoft.com/office/word/2012/wordml" xmlns:w16cex="http://schemas.microsoft.com/office/word/2018/wordml/cex" xmlns:w16cid="http://schemas.microsoft.com/office/word/2016/wordml/cid" xmlns:w16="http://schemas.microsoft.com/office/word/2018/wordml" xmlns:w16sdtdh="http://schemas.microsoft.com/office/word/2020/wordml/sdtdatahash" xmlns:w16se="http://schemas.microsoft.com/office/word/2015/wordml/symex" mc:Ignorable="w14 w15 w16se w16cid w16 w16cex w16sdtdh">
   <w:docDefaults>
     <w:rPrDefault>
       <w:rPr>

</xml_diff>

<commit_message>
Modified a few of the statements in Q2
</commit_message>
<xml_diff>
--- a/materials/activities/1-A-CommunityAndCollaboration.docx
+++ b/materials/activities/1-A-CommunityAndCollaboration.docx
@@ -185,7 +185,21 @@
         <w:rPr>
           <w:rFonts w:asciiTheme="minorHAnsi" w:hAnsiTheme="minorHAnsi" w:cstheme="minorHAnsi"/>
         </w:rPr>
-        <w:t xml:space="preserve">.   We also began to look at some of the tools and processes that these communities use to support those principles and coordinate their work. In particular we saw how git and GitHub work together to allow FOSS communities to share their work and to collaborate.  We saw how forks and clones make it possible for a diverse and distributed group of contributors to work asynchronously and to contribute useful changes back to the upstream.  </w:t>
+        <w:t xml:space="preserve">.   We also began to look at some of the tools and processes that these communities use to support those principles and coordinate their work. </w:t>
+      </w:r>
+      <w:proofErr w:type="gramStart"/>
+      <w:r>
+        <w:rPr>
+          <w:rFonts w:asciiTheme="minorHAnsi" w:hAnsiTheme="minorHAnsi" w:cstheme="minorHAnsi"/>
+        </w:rPr>
+        <w:t>In particular we</w:t>
+      </w:r>
+      <w:proofErr w:type="gramEnd"/>
+      <w:r>
+        <w:rPr>
+          <w:rFonts w:asciiTheme="minorHAnsi" w:hAnsiTheme="minorHAnsi" w:cstheme="minorHAnsi"/>
+        </w:rPr>
+        <w:t xml:space="preserve"> saw how git and GitHub work together to allow FOSS communities to share their work and to collaborate.  We saw how forks and clones make it possible for a diverse and distributed group of contributors to work asynchronously and to contribute useful changes back to the upstream.  </w:t>
       </w:r>
       <w:r>
         <w:rPr>
@@ -233,7 +247,21 @@
         <w:rPr>
           <w:rFonts w:asciiTheme="minorHAnsi" w:hAnsiTheme="minorHAnsi" w:cstheme="minorHAnsi"/>
         </w:rPr>
-        <w:t>These activities will strengthen your understanding of git, GitHub and FOSS communities.</w:t>
+        <w:t xml:space="preserve">These activities will strengthen your understanding of git, </w:t>
+      </w:r>
+      <w:proofErr w:type="gramStart"/>
+      <w:r>
+        <w:rPr>
+          <w:rFonts w:asciiTheme="minorHAnsi" w:hAnsiTheme="minorHAnsi" w:cstheme="minorHAnsi"/>
+        </w:rPr>
+        <w:t>GitHub</w:t>
+      </w:r>
+      <w:proofErr w:type="gramEnd"/>
+      <w:r>
+        <w:rPr>
+          <w:rFonts w:asciiTheme="minorHAnsi" w:hAnsiTheme="minorHAnsi" w:cstheme="minorHAnsi"/>
+        </w:rPr>
+        <w:t xml:space="preserve"> and FOSS communities.</w:t>
       </w:r>
     </w:p>
     <w:p>
@@ -363,6 +391,7 @@
         </w:rPr>
         <w:t xml:space="preserve">, </w:t>
       </w:r>
+      <w:proofErr w:type="gramStart"/>
       <w:r>
         <w:rPr>
           <w:rFonts w:asciiTheme="minorHAnsi" w:hAnsiTheme="minorHAnsi" w:cstheme="minorHAnsi"/>
@@ -371,6 +400,7 @@
         </w:rPr>
         <w:t>meritocracy</w:t>
       </w:r>
+      <w:proofErr w:type="gramEnd"/>
       <w:r>
         <w:rPr>
           <w:rFonts w:asciiTheme="minorHAnsi" w:hAnsiTheme="minorHAnsi" w:cstheme="minorHAnsi"/>
@@ -2147,7 +2177,37 @@
               <w:rPr>
                 <w:rFonts w:asciiTheme="minorHAnsi" w:hAnsiTheme="minorHAnsi" w:cstheme="minorHAnsi"/>
               </w:rPr>
-              <w:t>Documenting a bug in the issue tracker so that it can be fixed.</w:t>
+              <w:t>Documenting</w:t>
+            </w:r>
+            <w:r>
+              <w:rPr>
+                <w:rFonts w:asciiTheme="minorHAnsi" w:hAnsiTheme="minorHAnsi" w:cstheme="minorHAnsi"/>
+              </w:rPr>
+              <w:t xml:space="preserve"> a bug in the issue tracker so </w:t>
+            </w:r>
+            <w:r>
+              <w:rPr>
+                <w:rFonts w:asciiTheme="minorHAnsi" w:hAnsiTheme="minorHAnsi" w:cstheme="minorHAnsi"/>
+              </w:rPr>
+              <w:t>others</w:t>
+            </w:r>
+            <w:r>
+              <w:rPr>
+                <w:rFonts w:asciiTheme="minorHAnsi" w:hAnsiTheme="minorHAnsi" w:cstheme="minorHAnsi"/>
+              </w:rPr>
+              <w:t xml:space="preserve"> can fix</w:t>
+            </w:r>
+            <w:r>
+              <w:rPr>
+                <w:rFonts w:asciiTheme="minorHAnsi" w:hAnsiTheme="minorHAnsi" w:cstheme="minorHAnsi"/>
+              </w:rPr>
+              <w:t xml:space="preserve"> it</w:t>
+            </w:r>
+            <w:r>
+              <w:rPr>
+                <w:rFonts w:asciiTheme="minorHAnsi" w:hAnsiTheme="minorHAnsi" w:cstheme="minorHAnsi"/>
+              </w:rPr>
+              <w:t>.</w:t>
             </w:r>
           </w:p>
         </w:tc>
@@ -2369,7 +2429,19 @@
               <w:rPr>
                 <w:rFonts w:asciiTheme="minorHAnsi" w:hAnsiTheme="minorHAnsi" w:cstheme="minorHAnsi"/>
               </w:rPr>
-              <w:t xml:space="preserve">Redesigning a core software module in the system. </w:t>
+              <w:t xml:space="preserve">Redesigning a </w:t>
+            </w:r>
+            <w:r>
+              <w:rPr>
+                <w:rFonts w:asciiTheme="minorHAnsi" w:hAnsiTheme="minorHAnsi" w:cstheme="minorHAnsi"/>
+              </w:rPr>
+              <w:t>critical</w:t>
+            </w:r>
+            <w:r>
+              <w:rPr>
+                <w:rFonts w:asciiTheme="minorHAnsi" w:hAnsiTheme="minorHAnsi" w:cstheme="minorHAnsi"/>
+              </w:rPr>
+              <w:t xml:space="preserve"> software module in the system. </w:t>
             </w:r>
           </w:p>
         </w:tc>
@@ -2516,39 +2588,89 @@
         <w:rPr>
           <w:rFonts w:asciiTheme="minorHAnsi" w:hAnsiTheme="minorHAnsi" w:cstheme="minorHAnsi"/>
         </w:rPr>
-        <w:t xml:space="preserve">You will be using git and GitHub for the remainder of these activities. In order to use GitHub it is necessary that you have an account.  </w:t>
-      </w:r>
-    </w:p>
-    <w:p>
-      <w:pPr>
-        <w:rPr>
-          <w:rFonts w:asciiTheme="minorHAnsi" w:hAnsiTheme="minorHAnsi" w:cstheme="minorHAnsi"/>
-        </w:rPr>
-      </w:pPr>
-    </w:p>
-    <w:p>
-      <w:pPr>
-        <w:rPr>
-          <w:rFonts w:asciiTheme="minorHAnsi" w:hAnsiTheme="minorHAnsi" w:cstheme="minorHAnsi"/>
-        </w:rPr>
-      </w:pPr>
-      <w:r>
-        <w:rPr>
-          <w:rFonts w:asciiTheme="minorHAnsi" w:hAnsiTheme="minorHAnsi" w:cstheme="minorHAnsi"/>
-        </w:rPr>
-        <w:t xml:space="preserve">3. Give the full URL to your GitHub profile (e.g. </w:t>
+        <w:t xml:space="preserve">You will be using git and GitHub for the remainder of these activities. In order to use </w:t>
+      </w:r>
+      <w:proofErr w:type="gramStart"/>
+      <w:r>
+        <w:rPr>
+          <w:rFonts w:asciiTheme="minorHAnsi" w:hAnsiTheme="minorHAnsi" w:cstheme="minorHAnsi"/>
+        </w:rPr>
+        <w:t>GitHub</w:t>
+      </w:r>
+      <w:proofErr w:type="gramEnd"/>
+      <w:r>
+        <w:rPr>
+          <w:rFonts w:asciiTheme="minorHAnsi" w:hAnsiTheme="minorHAnsi" w:cstheme="minorHAnsi"/>
+        </w:rPr>
+        <w:t xml:space="preserve"> it is necessary that you have an account.  </w:t>
+      </w:r>
+    </w:p>
+    <w:p>
+      <w:pPr>
+        <w:rPr>
+          <w:rFonts w:asciiTheme="minorHAnsi" w:hAnsiTheme="minorHAnsi" w:cstheme="minorHAnsi"/>
+        </w:rPr>
+      </w:pPr>
+    </w:p>
+    <w:p>
+      <w:pPr>
+        <w:rPr>
+          <w:rFonts w:asciiTheme="minorHAnsi" w:hAnsiTheme="minorHAnsi" w:cstheme="minorHAnsi"/>
+        </w:rPr>
+      </w:pPr>
+      <w:r>
+        <w:rPr>
+          <w:rFonts w:asciiTheme="minorHAnsi" w:hAnsiTheme="minorHAnsi" w:cstheme="minorHAnsi"/>
+        </w:rPr>
+        <w:t>3. Give the full URL to your GitHub profile (</w:t>
+      </w:r>
+      <w:proofErr w:type="gramStart"/>
+      <w:r>
+        <w:rPr>
+          <w:rFonts w:asciiTheme="minorHAnsi" w:hAnsiTheme="minorHAnsi" w:cstheme="minorHAnsi"/>
+        </w:rPr>
+        <w:t>e.g.</w:t>
+      </w:r>
+      <w:proofErr w:type="gramEnd"/>
+      <w:r>
+        <w:rPr>
+          <w:rFonts w:asciiTheme="minorHAnsi" w:hAnsiTheme="minorHAnsi" w:cstheme="minorHAnsi"/>
+        </w:rPr>
+        <w:t xml:space="preserve"> </w:t>
       </w:r>
       <w:r>
         <w:rPr>
           <w:rFonts w:ascii="Courier" w:hAnsi="Courier" w:cstheme="minorHAnsi"/>
         </w:rPr>
-        <w:t>github.com/MyUserName</w:t>
-      </w:r>
-      <w:r>
-        <w:rPr>
-          <w:rFonts w:asciiTheme="minorHAnsi" w:hAnsiTheme="minorHAnsi" w:cstheme="minorHAnsi"/>
-        </w:rPr>
-        <w:t xml:space="preserve">) below.   If you do not have a GitHub account, or would like to have a separate account just for this class you can create a GitHub account here:  </w:t>
+        <w:t>github.com/</w:t>
+      </w:r>
+      <w:proofErr w:type="spellStart"/>
+      <w:r>
+        <w:rPr>
+          <w:rFonts w:ascii="Courier" w:hAnsi="Courier" w:cstheme="minorHAnsi"/>
+        </w:rPr>
+        <w:t>MyUserName</w:t>
+      </w:r>
+      <w:proofErr w:type="spellEnd"/>
+      <w:r>
+        <w:rPr>
+          <w:rFonts w:asciiTheme="minorHAnsi" w:hAnsiTheme="minorHAnsi" w:cstheme="minorHAnsi"/>
+        </w:rPr>
+        <w:t xml:space="preserve">) below.   If you do not have a GitHub </w:t>
+      </w:r>
+      <w:proofErr w:type="gramStart"/>
+      <w:r>
+        <w:rPr>
+          <w:rFonts w:asciiTheme="minorHAnsi" w:hAnsiTheme="minorHAnsi" w:cstheme="minorHAnsi"/>
+        </w:rPr>
+        <w:t>account, or</w:t>
+      </w:r>
+      <w:proofErr w:type="gramEnd"/>
+      <w:r>
+        <w:rPr>
+          <w:rFonts w:asciiTheme="minorHAnsi" w:hAnsiTheme="minorHAnsi" w:cstheme="minorHAnsi"/>
+        </w:rPr>
+        <w:t xml:space="preserve"> would like to have a separate account just for this class you can create a GitHub account here:  </w:t>
       </w:r>
       <w:hyperlink r:id="rId7" w:history="1">
         <w:r>
@@ -2892,7 +3014,21 @@
         <w:rPr>
           <w:rFonts w:asciiTheme="minorHAnsi" w:hAnsiTheme="minorHAnsi" w:cstheme="minorHAnsi"/>
         </w:rPr>
-        <w:t xml:space="preserve"> (i.e. the upstream)</w:t>
+        <w:t xml:space="preserve"> (</w:t>
+      </w:r>
+      <w:proofErr w:type="gramStart"/>
+      <w:r>
+        <w:rPr>
+          <w:rFonts w:asciiTheme="minorHAnsi" w:hAnsiTheme="minorHAnsi" w:cstheme="minorHAnsi"/>
+        </w:rPr>
+        <w:t>i.e.</w:t>
+      </w:r>
+      <w:proofErr w:type="gramEnd"/>
+      <w:r>
+        <w:rPr>
+          <w:rFonts w:asciiTheme="minorHAnsi" w:hAnsiTheme="minorHAnsi" w:cstheme="minorHAnsi"/>
+        </w:rPr>
+        <w:t xml:space="preserve"> the upstream)</w:t>
       </w:r>
       <w:r>
         <w:rPr>
@@ -3370,7 +3506,21 @@
         <w:rPr>
           <w:rFonts w:asciiTheme="minorHAnsi" w:hAnsiTheme="minorHAnsi" w:cstheme="minorHAnsi"/>
         </w:rPr>
-        <w:t xml:space="preserve"> If you do not see your GitHub username in the URL, you have not found your fork.  Visit your own GitHub space and see if you can find the fork there.  If not, go back to part a and try again.</w:t>
+        <w:t xml:space="preserve"> If you do not see your GitHub username in the URL, you have not found your fork.  Visit your own GitHub space and see if you can find the fork there.  If not, go back to part </w:t>
+      </w:r>
+      <w:proofErr w:type="gramStart"/>
+      <w:r>
+        <w:rPr>
+          <w:rFonts w:asciiTheme="minorHAnsi" w:hAnsiTheme="minorHAnsi" w:cstheme="minorHAnsi"/>
+        </w:rPr>
+        <w:t>a and</w:t>
+      </w:r>
+      <w:proofErr w:type="gramEnd"/>
+      <w:r>
+        <w:rPr>
+          <w:rFonts w:asciiTheme="minorHAnsi" w:hAnsiTheme="minorHAnsi" w:cstheme="minorHAnsi"/>
+        </w:rPr>
+        <w:t xml:space="preserve"> try again.</w:t>
       </w:r>
     </w:p>
     <w:p>
@@ -3731,8 +3881,9 @@
           <w:bCs/>
           <w:u w:val="single"/>
         </w:rPr>
-        <w:t>Running the KitClient Linux Environment</w:t>
-      </w:r>
+        <w:t xml:space="preserve">Running the </w:t>
+      </w:r>
+      <w:proofErr w:type="spellStart"/>
       <w:r>
         <w:rPr>
           <w:rFonts w:asciiTheme="minorHAnsi" w:hAnsiTheme="minorHAnsi" w:cstheme="minorHAnsi"/>
@@ -3740,6 +3891,25 @@
           <w:bCs/>
           <w:u w:val="single"/>
         </w:rPr>
+        <w:t>KitClient</w:t>
+      </w:r>
+      <w:proofErr w:type="spellEnd"/>
+      <w:r>
+        <w:rPr>
+          <w:rFonts w:asciiTheme="minorHAnsi" w:hAnsiTheme="minorHAnsi" w:cstheme="minorHAnsi"/>
+          <w:b/>
+          <w:bCs/>
+          <w:u w:val="single"/>
+        </w:rPr>
+        <w:t xml:space="preserve"> Linux Environment</w:t>
+      </w:r>
+      <w:r>
+        <w:rPr>
+          <w:rFonts w:asciiTheme="minorHAnsi" w:hAnsiTheme="minorHAnsi" w:cstheme="minorHAnsi"/>
+          <w:b/>
+          <w:bCs/>
+          <w:u w:val="single"/>
+        </w:rPr>
         <w:t>:</w:t>
       </w:r>
     </w:p>
@@ -3762,6 +3932,7 @@
         </w:rPr>
         <w:t xml:space="preserve">Because your individual computers can vary greatly, you will be working within the </w:t>
       </w:r>
+      <w:proofErr w:type="spellStart"/>
       <w:r>
         <w:rPr>
           <w:rFonts w:asciiTheme="minorHAnsi" w:hAnsiTheme="minorHAnsi" w:cstheme="minorHAnsi"/>
@@ -3770,32 +3941,97 @@
         </w:rPr>
         <w:t>KitClient</w:t>
       </w:r>
-      <w:r>
-        <w:rPr>
-          <w:rFonts w:asciiTheme="minorHAnsi" w:hAnsiTheme="minorHAnsi" w:cstheme="minorHAnsi"/>
-        </w:rPr>
-        <w:t>.  The KitClient is a Linux environment running inside of a Docker container.  The KitClient that has been created specifically for these activities and includes a few extra features that are designed to help with these activities.  Using the KitClient also ensures that everyone is working in the same environment, simplifying the instructions and reducing the chances that things will go wrong.</w:t>
-      </w:r>
-    </w:p>
-    <w:p>
-      <w:pPr>
-        <w:rPr>
-          <w:rFonts w:asciiTheme="minorHAnsi" w:hAnsiTheme="minorHAnsi" w:cstheme="minorHAnsi"/>
-        </w:rPr>
-      </w:pPr>
-    </w:p>
-    <w:p>
-      <w:pPr>
-        <w:rPr>
-          <w:rFonts w:asciiTheme="minorHAnsi" w:hAnsiTheme="minorHAnsi" w:cstheme="minorHAnsi"/>
-        </w:rPr>
-      </w:pPr>
-      <w:r>
-        <w:rPr>
-          <w:rFonts w:asciiTheme="minorHAnsi" w:hAnsiTheme="minorHAnsi" w:cstheme="minorHAnsi"/>
-        </w:rPr>
-        <w:t>6. What is the KitClient</w:t>
-      </w:r>
+      <w:proofErr w:type="spellEnd"/>
+      <w:r>
+        <w:rPr>
+          <w:rFonts w:asciiTheme="minorHAnsi" w:hAnsiTheme="minorHAnsi" w:cstheme="minorHAnsi"/>
+        </w:rPr>
+        <w:t xml:space="preserve">.  The </w:t>
+      </w:r>
+      <w:proofErr w:type="spellStart"/>
+      <w:r>
+        <w:rPr>
+          <w:rFonts w:asciiTheme="minorHAnsi" w:hAnsiTheme="minorHAnsi" w:cstheme="minorHAnsi"/>
+        </w:rPr>
+        <w:t>KitClient</w:t>
+      </w:r>
+      <w:proofErr w:type="spellEnd"/>
+      <w:r>
+        <w:rPr>
+          <w:rFonts w:asciiTheme="minorHAnsi" w:hAnsiTheme="minorHAnsi" w:cstheme="minorHAnsi"/>
+        </w:rPr>
+        <w:t xml:space="preserve"> is a Linux environment running inside of a Docker container.  The </w:t>
+      </w:r>
+      <w:proofErr w:type="spellStart"/>
+      <w:r>
+        <w:rPr>
+          <w:rFonts w:asciiTheme="minorHAnsi" w:hAnsiTheme="minorHAnsi" w:cstheme="minorHAnsi"/>
+        </w:rPr>
+        <w:t>KitClient</w:t>
+      </w:r>
+      <w:proofErr w:type="spellEnd"/>
+      <w:r>
+        <w:rPr>
+          <w:rFonts w:asciiTheme="minorHAnsi" w:hAnsiTheme="minorHAnsi" w:cstheme="minorHAnsi"/>
+        </w:rPr>
+        <w:t xml:space="preserve"> that has been created specifically for these activities and includes a few extra features that are designed to help with these activities.  Using the </w:t>
+      </w:r>
+      <w:proofErr w:type="spellStart"/>
+      <w:r>
+        <w:rPr>
+          <w:rFonts w:asciiTheme="minorHAnsi" w:hAnsiTheme="minorHAnsi" w:cstheme="minorHAnsi"/>
+        </w:rPr>
+        <w:t>KitClient</w:t>
+      </w:r>
+      <w:proofErr w:type="spellEnd"/>
+      <w:r>
+        <w:rPr>
+          <w:rFonts w:asciiTheme="minorHAnsi" w:hAnsiTheme="minorHAnsi" w:cstheme="minorHAnsi"/>
+        </w:rPr>
+        <w:t xml:space="preserve"> also ensures that everyone is working in the same environment, simplifying the </w:t>
+      </w:r>
+      <w:proofErr w:type="gramStart"/>
+      <w:r>
+        <w:rPr>
+          <w:rFonts w:asciiTheme="minorHAnsi" w:hAnsiTheme="minorHAnsi" w:cstheme="minorHAnsi"/>
+        </w:rPr>
+        <w:t>instructions</w:t>
+      </w:r>
+      <w:proofErr w:type="gramEnd"/>
+      <w:r>
+        <w:rPr>
+          <w:rFonts w:asciiTheme="minorHAnsi" w:hAnsiTheme="minorHAnsi" w:cstheme="minorHAnsi"/>
+        </w:rPr>
+        <w:t xml:space="preserve"> and reducing the chances that things will go wrong.</w:t>
+      </w:r>
+    </w:p>
+    <w:p>
+      <w:pPr>
+        <w:rPr>
+          <w:rFonts w:asciiTheme="minorHAnsi" w:hAnsiTheme="minorHAnsi" w:cstheme="minorHAnsi"/>
+        </w:rPr>
+      </w:pPr>
+    </w:p>
+    <w:p>
+      <w:pPr>
+        <w:rPr>
+          <w:rFonts w:asciiTheme="minorHAnsi" w:hAnsiTheme="minorHAnsi" w:cstheme="minorHAnsi"/>
+        </w:rPr>
+      </w:pPr>
+      <w:r>
+        <w:rPr>
+          <w:rFonts w:asciiTheme="minorHAnsi" w:hAnsiTheme="minorHAnsi" w:cstheme="minorHAnsi"/>
+        </w:rPr>
+        <w:t xml:space="preserve">6. What is the </w:t>
+      </w:r>
+      <w:proofErr w:type="spellStart"/>
+      <w:r>
+        <w:rPr>
+          <w:rFonts w:asciiTheme="minorHAnsi" w:hAnsiTheme="minorHAnsi" w:cstheme="minorHAnsi"/>
+        </w:rPr>
+        <w:t>KitClient</w:t>
+      </w:r>
+      <w:proofErr w:type="spellEnd"/>
       <w:r>
         <w:rPr>
           <w:rFonts w:asciiTheme="minorHAnsi" w:hAnsiTheme="minorHAnsi" w:cstheme="minorHAnsi"/>
@@ -3849,13 +4085,41 @@
         <w:rPr>
           <w:rFonts w:asciiTheme="minorHAnsi" w:hAnsiTheme="minorHAnsi" w:cstheme="minorHAnsi"/>
         </w:rPr>
-        <w:t>7. Running and interacting with the KitClient requires that you install (or have already installed) some dependencies.</w:t>
-      </w:r>
-      <w:r>
-        <w:rPr>
-          <w:rFonts w:asciiTheme="minorHAnsi" w:hAnsiTheme="minorHAnsi" w:cstheme="minorHAnsi"/>
-        </w:rPr>
-        <w:t xml:space="preserve">  If you already have Docker and TigerVNC Viewer installed, skip to question #8.</w:t>
+        <w:t xml:space="preserve">7. Running and interacting with the </w:t>
+      </w:r>
+      <w:proofErr w:type="spellStart"/>
+      <w:r>
+        <w:rPr>
+          <w:rFonts w:asciiTheme="minorHAnsi" w:hAnsiTheme="minorHAnsi" w:cstheme="minorHAnsi"/>
+        </w:rPr>
+        <w:t>KitClient</w:t>
+      </w:r>
+      <w:proofErr w:type="spellEnd"/>
+      <w:r>
+        <w:rPr>
+          <w:rFonts w:asciiTheme="minorHAnsi" w:hAnsiTheme="minorHAnsi" w:cstheme="minorHAnsi"/>
+        </w:rPr>
+        <w:t xml:space="preserve"> requires that you install (or have already installed) some dependencies.</w:t>
+      </w:r>
+      <w:r>
+        <w:rPr>
+          <w:rFonts w:asciiTheme="minorHAnsi" w:hAnsiTheme="minorHAnsi" w:cstheme="minorHAnsi"/>
+        </w:rPr>
+        <w:t xml:space="preserve">  If you already have Docker and </w:t>
+      </w:r>
+      <w:proofErr w:type="spellStart"/>
+      <w:r>
+        <w:rPr>
+          <w:rFonts w:asciiTheme="minorHAnsi" w:hAnsiTheme="minorHAnsi" w:cstheme="minorHAnsi"/>
+        </w:rPr>
+        <w:t>TigerVNC</w:t>
+      </w:r>
+      <w:proofErr w:type="spellEnd"/>
+      <w:r>
+        <w:rPr>
+          <w:rFonts w:asciiTheme="minorHAnsi" w:hAnsiTheme="minorHAnsi" w:cstheme="minorHAnsi"/>
+        </w:rPr>
+        <w:t xml:space="preserve"> Viewer installed, skip to question #8.</w:t>
       </w:r>
     </w:p>
     <w:p>
@@ -3910,7 +4174,21 @@
         <w:rPr>
           <w:rFonts w:asciiTheme="minorHAnsi" w:hAnsiTheme="minorHAnsi" w:cstheme="minorHAnsi"/>
         </w:rPr>
-        <w:t>, which will be used to run the KitClient:</w:t>
+        <w:t xml:space="preserve">, which will be used to run the </w:t>
+      </w:r>
+      <w:proofErr w:type="spellStart"/>
+      <w:r>
+        <w:rPr>
+          <w:rFonts w:asciiTheme="minorHAnsi" w:hAnsiTheme="minorHAnsi" w:cstheme="minorHAnsi"/>
+        </w:rPr>
+        <w:t>KitClient</w:t>
+      </w:r>
+      <w:proofErr w:type="spellEnd"/>
+      <w:r>
+        <w:rPr>
+          <w:rFonts w:asciiTheme="minorHAnsi" w:hAnsiTheme="minorHAnsi" w:cstheme="minorHAnsi"/>
+        </w:rPr>
+        <w:t>:</w:t>
       </w:r>
     </w:p>
     <w:p>
@@ -3966,19 +4244,43 @@
         </w:rPr>
         <w:t xml:space="preserve"> the </w:t>
       </w:r>
+      <w:proofErr w:type="spellStart"/>
       <w:r>
         <w:rPr>
           <w:rFonts w:asciiTheme="minorHAnsi" w:hAnsiTheme="minorHAnsi" w:cstheme="minorHAnsi"/>
           <w:i/>
           <w:iCs/>
         </w:rPr>
-        <w:t>TigerVNC Viewer</w:t>
-      </w:r>
-      <w:r>
-        <w:rPr>
-          <w:rFonts w:asciiTheme="minorHAnsi" w:hAnsiTheme="minorHAnsi" w:cstheme="minorHAnsi"/>
-        </w:rPr>
-        <w:t>, which you will use to interact with the KitClient:</w:t>
+        <w:t>TigerVNC</w:t>
+      </w:r>
+      <w:proofErr w:type="spellEnd"/>
+      <w:r>
+        <w:rPr>
+          <w:rFonts w:asciiTheme="minorHAnsi" w:hAnsiTheme="minorHAnsi" w:cstheme="minorHAnsi"/>
+          <w:i/>
+          <w:iCs/>
+        </w:rPr>
+        <w:t xml:space="preserve"> Viewer</w:t>
+      </w:r>
+      <w:r>
+        <w:rPr>
+          <w:rFonts w:asciiTheme="minorHAnsi" w:hAnsiTheme="minorHAnsi" w:cstheme="minorHAnsi"/>
+        </w:rPr>
+        <w:t xml:space="preserve">, which you will use to interact with the </w:t>
+      </w:r>
+      <w:proofErr w:type="spellStart"/>
+      <w:r>
+        <w:rPr>
+          <w:rFonts w:asciiTheme="minorHAnsi" w:hAnsiTheme="minorHAnsi" w:cstheme="minorHAnsi"/>
+        </w:rPr>
+        <w:t>KitClient</w:t>
+      </w:r>
+      <w:proofErr w:type="spellEnd"/>
+      <w:r>
+        <w:rPr>
+          <w:rFonts w:asciiTheme="minorHAnsi" w:hAnsiTheme="minorHAnsi" w:cstheme="minorHAnsi"/>
+        </w:rPr>
+        <w:t>:</w:t>
       </w:r>
     </w:p>
     <w:p>
@@ -4071,7 +4373,21 @@
         <w:rPr>
           <w:rFonts w:asciiTheme="minorHAnsi" w:hAnsiTheme="minorHAnsi" w:cstheme="minorHAnsi"/>
         </w:rPr>
-        <w:t>the KitClient.</w:t>
+        <w:t xml:space="preserve">the </w:t>
+      </w:r>
+      <w:proofErr w:type="spellStart"/>
+      <w:r>
+        <w:rPr>
+          <w:rFonts w:asciiTheme="minorHAnsi" w:hAnsiTheme="minorHAnsi" w:cstheme="minorHAnsi"/>
+        </w:rPr>
+        <w:t>KitClient</w:t>
+      </w:r>
+      <w:proofErr w:type="spellEnd"/>
+      <w:r>
+        <w:rPr>
+          <w:rFonts w:asciiTheme="minorHAnsi" w:hAnsiTheme="minorHAnsi" w:cstheme="minorHAnsi"/>
+        </w:rPr>
+        <w:t>.</w:t>
       </w:r>
     </w:p>
     <w:p>
@@ -4110,7 +4426,21 @@
         <w:rPr>
           <w:rFonts w:asciiTheme="minorHAnsi" w:hAnsiTheme="minorHAnsi" w:cstheme="minorHAnsi"/>
         </w:rPr>
-        <w:t xml:space="preserve"> the command below to run the KitClient:</w:t>
+        <w:t xml:space="preserve"> the command below to run the </w:t>
+      </w:r>
+      <w:proofErr w:type="spellStart"/>
+      <w:r>
+        <w:rPr>
+          <w:rFonts w:asciiTheme="minorHAnsi" w:hAnsiTheme="minorHAnsi" w:cstheme="minorHAnsi"/>
+        </w:rPr>
+        <w:t>KitClient</w:t>
+      </w:r>
+      <w:proofErr w:type="spellEnd"/>
+      <w:r>
+        <w:rPr>
+          <w:rFonts w:asciiTheme="minorHAnsi" w:hAnsiTheme="minorHAnsi" w:cstheme="minorHAnsi"/>
+        </w:rPr>
+        <w:t>:</w:t>
       </w:r>
     </w:p>
     <w:p>
@@ -4141,7 +4471,67 @@
           <w:sz w:val="22"/>
           <w:szCs w:val="23"/>
         </w:rPr>
-        <w:t>docker run --rm --name KitClient --detach --mount source=gitkitvol-22.10,target=/home/gitkit -p 6901:6901 -p 5901:5901 farmdata2/gitkitclient:22.10</w:t>
+        <w:t xml:space="preserve">docker run --rm --name </w:t>
+      </w:r>
+      <w:proofErr w:type="spellStart"/>
+      <w:r>
+        <w:rPr>
+          <w:rFonts w:ascii="Courier" w:eastAsiaTheme="minorEastAsia" w:hAnsi="Courier" w:cs="System Font"/>
+          <w:color w:val="1B1F23"/>
+          <w:sz w:val="22"/>
+          <w:szCs w:val="23"/>
+        </w:rPr>
+        <w:t>KitClient</w:t>
+      </w:r>
+      <w:proofErr w:type="spellEnd"/>
+      <w:r>
+        <w:rPr>
+          <w:rFonts w:ascii="Courier" w:eastAsiaTheme="minorEastAsia" w:hAnsi="Courier" w:cs="System Font"/>
+          <w:color w:val="1B1F23"/>
+          <w:sz w:val="22"/>
+          <w:szCs w:val="23"/>
+        </w:rPr>
+        <w:t xml:space="preserve"> --detach --mount source=gitkitvol-22.</w:t>
+      </w:r>
+      <w:proofErr w:type="gramStart"/>
+      <w:r>
+        <w:rPr>
+          <w:rFonts w:ascii="Courier" w:eastAsiaTheme="minorEastAsia" w:hAnsi="Courier" w:cs="System Font"/>
+          <w:color w:val="1B1F23"/>
+          <w:sz w:val="22"/>
+          <w:szCs w:val="23"/>
+        </w:rPr>
+        <w:t>10,target</w:t>
+      </w:r>
+      <w:proofErr w:type="gramEnd"/>
+      <w:r>
+        <w:rPr>
+          <w:rFonts w:ascii="Courier" w:eastAsiaTheme="minorEastAsia" w:hAnsi="Courier" w:cs="System Font"/>
+          <w:color w:val="1B1F23"/>
+          <w:sz w:val="22"/>
+          <w:szCs w:val="23"/>
+        </w:rPr>
+        <w:t>=/home/</w:t>
+      </w:r>
+      <w:proofErr w:type="spellStart"/>
+      <w:r>
+        <w:rPr>
+          <w:rFonts w:ascii="Courier" w:eastAsiaTheme="minorEastAsia" w:hAnsi="Courier" w:cs="System Font"/>
+          <w:color w:val="1B1F23"/>
+          <w:sz w:val="22"/>
+          <w:szCs w:val="23"/>
+        </w:rPr>
+        <w:t>gitkit</w:t>
+      </w:r>
+      <w:proofErr w:type="spellEnd"/>
+      <w:r>
+        <w:rPr>
+          <w:rFonts w:ascii="Courier" w:eastAsiaTheme="minorEastAsia" w:hAnsi="Courier" w:cs="System Font"/>
+          <w:color w:val="1B1F23"/>
+          <w:sz w:val="22"/>
+          <w:szCs w:val="23"/>
+        </w:rPr>
+        <w:t xml:space="preserve"> -p 6901:6901 -p 5901:5901 farmdata2/gitkitclient:22.10</w:t>
       </w:r>
     </w:p>
     <w:p>
@@ -4162,7 +4552,37 @@
         <w:rPr>
           <w:rFonts w:asciiTheme="minorHAnsi" w:hAnsiTheme="minorHAnsi" w:cstheme="minorHAnsi"/>
         </w:rPr>
-        <w:t>The first time you do this it will take a little while for the KitClient to download.  You can then use this command anytime you want to restart the KitClient and it will be much faster.</w:t>
+        <w:t xml:space="preserve">The first time you do this it will take a little while for the </w:t>
+      </w:r>
+      <w:proofErr w:type="spellStart"/>
+      <w:r>
+        <w:rPr>
+          <w:rFonts w:asciiTheme="minorHAnsi" w:hAnsiTheme="minorHAnsi" w:cstheme="minorHAnsi"/>
+        </w:rPr>
+        <w:t>KitClient</w:t>
+      </w:r>
+      <w:proofErr w:type="spellEnd"/>
+      <w:r>
+        <w:rPr>
+          <w:rFonts w:asciiTheme="minorHAnsi" w:hAnsiTheme="minorHAnsi" w:cstheme="minorHAnsi"/>
+        </w:rPr>
+        <w:t xml:space="preserve"> to download.  You can then use this command anytime you want to restart the </w:t>
+      </w:r>
+      <w:proofErr w:type="spellStart"/>
+      <w:proofErr w:type="gramStart"/>
+      <w:r>
+        <w:rPr>
+          <w:rFonts w:asciiTheme="minorHAnsi" w:hAnsiTheme="minorHAnsi" w:cstheme="minorHAnsi"/>
+        </w:rPr>
+        <w:t>KitClient</w:t>
+      </w:r>
+      <w:proofErr w:type="spellEnd"/>
+      <w:proofErr w:type="gramEnd"/>
+      <w:r>
+        <w:rPr>
+          <w:rFonts w:asciiTheme="minorHAnsi" w:hAnsiTheme="minorHAnsi" w:cstheme="minorHAnsi"/>
+        </w:rPr>
+        <w:t xml:space="preserve"> and it will be much faster.</w:t>
       </w:r>
     </w:p>
     <w:p>
@@ -4231,7 +4651,21 @@
         <w:rPr>
           <w:rFonts w:asciiTheme="minorHAnsi" w:hAnsiTheme="minorHAnsi" w:cstheme="minorHAnsi"/>
         </w:rPr>
-        <w:t xml:space="preserve">Run the TigerVNC viewer and put the address: </w:t>
+        <w:t xml:space="preserve">Run the </w:t>
+      </w:r>
+      <w:proofErr w:type="spellStart"/>
+      <w:r>
+        <w:rPr>
+          <w:rFonts w:asciiTheme="minorHAnsi" w:hAnsiTheme="minorHAnsi" w:cstheme="minorHAnsi"/>
+        </w:rPr>
+        <w:t>TigerVNC</w:t>
+      </w:r>
+      <w:proofErr w:type="spellEnd"/>
+      <w:r>
+        <w:rPr>
+          <w:rFonts w:asciiTheme="minorHAnsi" w:hAnsiTheme="minorHAnsi" w:cstheme="minorHAnsi"/>
+        </w:rPr>
+        <w:t xml:space="preserve"> viewer and put the address: </w:t>
       </w:r>
       <w:r>
         <w:rPr>
@@ -4249,7 +4683,21 @@
         <w:rPr>
           <w:rFonts w:asciiTheme="minorHAnsi" w:hAnsiTheme="minorHAnsi" w:cstheme="minorHAnsi"/>
         </w:rPr>
-        <w:t xml:space="preserve">  When you click the “Connect” button a window should open with the KitClient’s Linux environment running inside.  Take a screenshot of that desktop and paste it here. </w:t>
+        <w:t xml:space="preserve">  When you click the “Connect” button a window should open with the </w:t>
+      </w:r>
+      <w:proofErr w:type="spellStart"/>
+      <w:r>
+        <w:rPr>
+          <w:rFonts w:asciiTheme="minorHAnsi" w:hAnsiTheme="minorHAnsi" w:cstheme="minorHAnsi"/>
+        </w:rPr>
+        <w:t>KitClient’s</w:t>
+      </w:r>
+      <w:proofErr w:type="spellEnd"/>
+      <w:r>
+        <w:rPr>
+          <w:rFonts w:asciiTheme="minorHAnsi" w:hAnsiTheme="minorHAnsi" w:cstheme="minorHAnsi"/>
+        </w:rPr>
+        <w:t xml:space="preserve"> Linux environment running inside.  Take a screenshot of that desktop and paste it here. </w:t>
       </w:r>
     </w:p>
     <w:p>
@@ -4291,7 +4739,21 @@
         <w:rPr>
           <w:rFonts w:asciiTheme="minorHAnsi" w:hAnsiTheme="minorHAnsi" w:cstheme="minorHAnsi"/>
         </w:rPr>
-        <w:t xml:space="preserve">Note: If you have been unable to install the Tiger VNC viewer you can also access the KitClient using a web browser by visiting the URL: </w:t>
+        <w:t xml:space="preserve">Note: If you have been unable to install the Tiger VNC viewer you can also access the </w:t>
+      </w:r>
+      <w:proofErr w:type="spellStart"/>
+      <w:r>
+        <w:rPr>
+          <w:rFonts w:asciiTheme="minorHAnsi" w:hAnsiTheme="minorHAnsi" w:cstheme="minorHAnsi"/>
+        </w:rPr>
+        <w:t>KitClient</w:t>
+      </w:r>
+      <w:proofErr w:type="spellEnd"/>
+      <w:r>
+        <w:rPr>
+          <w:rFonts w:asciiTheme="minorHAnsi" w:hAnsiTheme="minorHAnsi" w:cstheme="minorHAnsi"/>
+        </w:rPr>
+        <w:t xml:space="preserve"> using a web browser by visiting the URL: </w:t>
       </w:r>
       <w:r>
         <w:rPr>
@@ -4318,7 +4780,21 @@
         <w:rPr>
           <w:rFonts w:asciiTheme="minorHAnsi" w:hAnsiTheme="minorHAnsi" w:cstheme="minorHAnsi"/>
         </w:rPr>
-        <w:t xml:space="preserve">If you access the KitClient via </w:t>
+        <w:t xml:space="preserve">If you access the </w:t>
+      </w:r>
+      <w:proofErr w:type="spellStart"/>
+      <w:r>
+        <w:rPr>
+          <w:rFonts w:asciiTheme="minorHAnsi" w:hAnsiTheme="minorHAnsi" w:cstheme="minorHAnsi"/>
+        </w:rPr>
+        <w:t>KitClient</w:t>
+      </w:r>
+      <w:proofErr w:type="spellEnd"/>
+      <w:r>
+        <w:rPr>
+          <w:rFonts w:asciiTheme="minorHAnsi" w:hAnsiTheme="minorHAnsi" w:cstheme="minorHAnsi"/>
+        </w:rPr>
+        <w:t xml:space="preserve"> via </w:t>
       </w:r>
       <w:r>
         <w:rPr>
@@ -4348,7 +4824,49 @@
         <w:rPr>
           <w:rFonts w:asciiTheme="minorHAnsi" w:hAnsiTheme="minorHAnsi" w:cstheme="minorHAnsi"/>
         </w:rPr>
-        <w:t>Open the “noVNC” menu (the little tab on the left) and then use the settings (the the gear) to set the “Scaling Mode” to “Remote Resizing.”  This will resize the KitClient desktop when you resize your browser window.</w:t>
+        <w:t>Open the “</w:t>
+      </w:r>
+      <w:proofErr w:type="spellStart"/>
+      <w:r>
+        <w:rPr>
+          <w:rFonts w:asciiTheme="minorHAnsi" w:hAnsiTheme="minorHAnsi" w:cstheme="minorHAnsi"/>
+        </w:rPr>
+        <w:t>noVNC</w:t>
+      </w:r>
+      <w:proofErr w:type="spellEnd"/>
+      <w:r>
+        <w:rPr>
+          <w:rFonts w:asciiTheme="minorHAnsi" w:hAnsiTheme="minorHAnsi" w:cstheme="minorHAnsi"/>
+        </w:rPr>
+        <w:t xml:space="preserve">” menu (the little tab on the left) and then use the settings (the </w:t>
+      </w:r>
+      <w:proofErr w:type="spellStart"/>
+      <w:r>
+        <w:rPr>
+          <w:rFonts w:asciiTheme="minorHAnsi" w:hAnsiTheme="minorHAnsi" w:cstheme="minorHAnsi"/>
+        </w:rPr>
+        <w:t>the</w:t>
+      </w:r>
+      <w:proofErr w:type="spellEnd"/>
+      <w:r>
+        <w:rPr>
+          <w:rFonts w:asciiTheme="minorHAnsi" w:hAnsiTheme="minorHAnsi" w:cstheme="minorHAnsi"/>
+        </w:rPr>
+        <w:t xml:space="preserve"> gear) to set the “Scaling Mode” to “Remote Resizing.”  This will resize the </w:t>
+      </w:r>
+      <w:proofErr w:type="spellStart"/>
+      <w:r>
+        <w:rPr>
+          <w:rFonts w:asciiTheme="minorHAnsi" w:hAnsiTheme="minorHAnsi" w:cstheme="minorHAnsi"/>
+        </w:rPr>
+        <w:t>KitClient</w:t>
+      </w:r>
+      <w:proofErr w:type="spellEnd"/>
+      <w:r>
+        <w:rPr>
+          <w:rFonts w:asciiTheme="minorHAnsi" w:hAnsiTheme="minorHAnsi" w:cstheme="minorHAnsi"/>
+        </w:rPr>
+        <w:t xml:space="preserve"> desktop when you resize your browser window.</w:t>
       </w:r>
     </w:p>
     <w:p>
@@ -4366,7 +4884,35 @@
         <w:rPr>
           <w:rFonts w:asciiTheme="minorHAnsi" w:hAnsiTheme="minorHAnsi" w:cstheme="minorHAnsi"/>
         </w:rPr>
-        <w:t>Copy and pasting between your OS and the KitClient requires that you use the clipboard in the “noVNC” menu.  This is a little inconvenient, but it is functional.</w:t>
+        <w:t xml:space="preserve">Copy and pasting between your OS and the </w:t>
+      </w:r>
+      <w:proofErr w:type="spellStart"/>
+      <w:r>
+        <w:rPr>
+          <w:rFonts w:asciiTheme="minorHAnsi" w:hAnsiTheme="minorHAnsi" w:cstheme="minorHAnsi"/>
+        </w:rPr>
+        <w:t>KitClient</w:t>
+      </w:r>
+      <w:proofErr w:type="spellEnd"/>
+      <w:r>
+        <w:rPr>
+          <w:rFonts w:asciiTheme="minorHAnsi" w:hAnsiTheme="minorHAnsi" w:cstheme="minorHAnsi"/>
+        </w:rPr>
+        <w:t xml:space="preserve"> requires that you use the clipboard in the “</w:t>
+      </w:r>
+      <w:proofErr w:type="spellStart"/>
+      <w:r>
+        <w:rPr>
+          <w:rFonts w:asciiTheme="minorHAnsi" w:hAnsiTheme="minorHAnsi" w:cstheme="minorHAnsi"/>
+        </w:rPr>
+        <w:t>noVNC</w:t>
+      </w:r>
+      <w:proofErr w:type="spellEnd"/>
+      <w:r>
+        <w:rPr>
+          <w:rFonts w:asciiTheme="minorHAnsi" w:hAnsiTheme="minorHAnsi" w:cstheme="minorHAnsi"/>
+        </w:rPr>
+        <w:t>” menu.  This is a little inconvenient, but it is functional.</w:t>
       </w:r>
     </w:p>
     <w:p>
@@ -4398,7 +4944,21 @@
         <w:rPr>
           <w:rFonts w:asciiTheme="minorHAnsi" w:hAnsiTheme="minorHAnsi" w:cstheme="minorHAnsi"/>
         </w:rPr>
-        <w:t xml:space="preserve">At some point you will complete this assignment or want to take a break and do other things. When you do so, you should stop the KitClient and then restart it when you are ready to work again.  </w:t>
+        <w:t xml:space="preserve">At some point you will complete this assignment or want to take a break and do other things. When you do so, you should stop the </w:t>
+      </w:r>
+      <w:proofErr w:type="spellStart"/>
+      <w:r>
+        <w:rPr>
+          <w:rFonts w:asciiTheme="minorHAnsi" w:hAnsiTheme="minorHAnsi" w:cstheme="minorHAnsi"/>
+        </w:rPr>
+        <w:t>KitClient</w:t>
+      </w:r>
+      <w:proofErr w:type="spellEnd"/>
+      <w:r>
+        <w:rPr>
+          <w:rFonts w:asciiTheme="minorHAnsi" w:hAnsiTheme="minorHAnsi" w:cstheme="minorHAnsi"/>
+        </w:rPr>
+        <w:t xml:space="preserve"> and then restart it when you are ready to work again.  </w:t>
       </w:r>
     </w:p>
     <w:p>
@@ -4437,7 +4997,21 @@
         <w:rPr>
           <w:rFonts w:asciiTheme="minorHAnsi" w:hAnsiTheme="minorHAnsi" w:cstheme="minorHAnsi"/>
         </w:rPr>
-        <w:t xml:space="preserve">top the KitClient </w:t>
+        <w:t xml:space="preserve">top the </w:t>
+      </w:r>
+      <w:proofErr w:type="spellStart"/>
+      <w:r>
+        <w:rPr>
+          <w:rFonts w:asciiTheme="minorHAnsi" w:hAnsiTheme="minorHAnsi" w:cstheme="minorHAnsi"/>
+        </w:rPr>
+        <w:t>KitClient</w:t>
+      </w:r>
+      <w:proofErr w:type="spellEnd"/>
+      <w:r>
+        <w:rPr>
+          <w:rFonts w:asciiTheme="minorHAnsi" w:hAnsiTheme="minorHAnsi" w:cstheme="minorHAnsi"/>
+        </w:rPr>
+        <w:t xml:space="preserve"> </w:t>
       </w:r>
       <w:r>
         <w:rPr>
@@ -4474,7 +5048,21 @@
         <w:rPr>
           <w:rFonts w:asciiTheme="minorHAnsi" w:hAnsiTheme="minorHAnsi" w:cstheme="minorHAnsi"/>
         </w:rPr>
-        <w:t xml:space="preserve"> (not in the KitClient) use the command: </w:t>
+        <w:t xml:space="preserve"> (not in the </w:t>
+      </w:r>
+      <w:proofErr w:type="spellStart"/>
+      <w:r>
+        <w:rPr>
+          <w:rFonts w:asciiTheme="minorHAnsi" w:hAnsiTheme="minorHAnsi" w:cstheme="minorHAnsi"/>
+        </w:rPr>
+        <w:t>KitClient</w:t>
+      </w:r>
+      <w:proofErr w:type="spellEnd"/>
+      <w:r>
+        <w:rPr>
+          <w:rFonts w:asciiTheme="minorHAnsi" w:hAnsiTheme="minorHAnsi" w:cstheme="minorHAnsi"/>
+        </w:rPr>
+        <w:t xml:space="preserve">) use the command: </w:t>
       </w:r>
     </w:p>
     <w:p>
@@ -4496,8 +5084,16 @@
         <w:rPr>
           <w:rFonts w:ascii="Courier" w:hAnsi="Courier" w:cstheme="minorHAnsi"/>
         </w:rPr>
-        <w:t>docker stop KitClient</w:t>
-      </w:r>
+        <w:t xml:space="preserve">docker stop </w:t>
+      </w:r>
+      <w:proofErr w:type="spellStart"/>
+      <w:r>
+        <w:rPr>
+          <w:rFonts w:ascii="Courier" w:hAnsi="Courier" w:cstheme="minorHAnsi"/>
+        </w:rPr>
+        <w:t>KitClient</w:t>
+      </w:r>
+      <w:proofErr w:type="spellEnd"/>
     </w:p>
     <w:p>
       <w:pPr>
@@ -4572,7 +5168,21 @@
         <w:rPr>
           <w:rFonts w:asciiTheme="minorHAnsi" w:hAnsiTheme="minorHAnsi" w:cstheme="minorHAnsi"/>
         </w:rPr>
-        <w:t>estart the KitClient repeat the steps in question #8.</w:t>
+        <w:t xml:space="preserve">estart the </w:t>
+      </w:r>
+      <w:proofErr w:type="spellStart"/>
+      <w:r>
+        <w:rPr>
+          <w:rFonts w:asciiTheme="minorHAnsi" w:hAnsiTheme="minorHAnsi" w:cstheme="minorHAnsi"/>
+        </w:rPr>
+        <w:t>KitClient</w:t>
+      </w:r>
+      <w:proofErr w:type="spellEnd"/>
+      <w:r>
+        <w:rPr>
+          <w:rFonts w:asciiTheme="minorHAnsi" w:hAnsiTheme="minorHAnsi" w:cstheme="minorHAnsi"/>
+        </w:rPr>
+        <w:t xml:space="preserve"> repeat the steps in question #8.</w:t>
       </w:r>
       <w:r>
         <w:rPr>
@@ -4605,7 +5215,21 @@
         <w:rPr>
           <w:rFonts w:asciiTheme="minorHAnsi" w:hAnsiTheme="minorHAnsi" w:cstheme="minorHAnsi"/>
         </w:rPr>
-        <w:t>Nothing is required here.  But be sure you have the KitClient running and open in a VNC Viewer window or in a browser.</w:t>
+        <w:t xml:space="preserve">Nothing is required here.  But be sure you have the </w:t>
+      </w:r>
+      <w:proofErr w:type="spellStart"/>
+      <w:r>
+        <w:rPr>
+          <w:rFonts w:asciiTheme="minorHAnsi" w:hAnsiTheme="minorHAnsi" w:cstheme="minorHAnsi"/>
+        </w:rPr>
+        <w:t>KitClient</w:t>
+      </w:r>
+      <w:proofErr w:type="spellEnd"/>
+      <w:r>
+        <w:rPr>
+          <w:rFonts w:asciiTheme="minorHAnsi" w:hAnsiTheme="minorHAnsi" w:cstheme="minorHAnsi"/>
+        </w:rPr>
+        <w:t xml:space="preserve"> running and open in a VNC Viewer window or in a browser.</w:t>
       </w:r>
       <w:r>
         <w:rPr>
@@ -4619,7 +5243,25 @@
           <w:b/>
           <w:bCs/>
         </w:rPr>
-        <w:t>The remainder of this activity (and the next several) will assume that you are working within the KitClient.</w:t>
+        <w:t xml:space="preserve">The remainder of this activity (and the next several) will assume that you are working within the </w:t>
+      </w:r>
+      <w:proofErr w:type="spellStart"/>
+      <w:r>
+        <w:rPr>
+          <w:rFonts w:asciiTheme="minorHAnsi" w:hAnsiTheme="minorHAnsi" w:cstheme="minorHAnsi"/>
+          <w:b/>
+          <w:bCs/>
+        </w:rPr>
+        <w:t>KitClient</w:t>
+      </w:r>
+      <w:proofErr w:type="spellEnd"/>
+      <w:r>
+        <w:rPr>
+          <w:rFonts w:asciiTheme="minorHAnsi" w:hAnsiTheme="minorHAnsi" w:cstheme="minorHAnsi"/>
+          <w:b/>
+          <w:bCs/>
+        </w:rPr>
+        <w:t>.</w:t>
       </w:r>
     </w:p>
     <w:p>
@@ -4889,11 +5531,19 @@
           </wp:anchor>
         </w:drawing>
       </w:r>
-      <w:r>
-        <w:rPr>
-          <w:rFonts w:asciiTheme="minorHAnsi" w:hAnsiTheme="minorHAnsi" w:cstheme="minorHAnsi"/>
-        </w:rPr>
-        <w:t xml:space="preserve">In order to work with the files in your forked repository you will </w:t>
+      <w:proofErr w:type="gramStart"/>
+      <w:r>
+        <w:rPr>
+          <w:rFonts w:asciiTheme="minorHAnsi" w:hAnsiTheme="minorHAnsi" w:cstheme="minorHAnsi"/>
+        </w:rPr>
+        <w:t>In order to</w:t>
+      </w:r>
+      <w:proofErr w:type="gramEnd"/>
+      <w:r>
+        <w:rPr>
+          <w:rFonts w:asciiTheme="minorHAnsi" w:hAnsiTheme="minorHAnsi" w:cstheme="minorHAnsi"/>
+        </w:rPr>
+        <w:t xml:space="preserve"> work with the files in your forked repository you will </w:t>
       </w:r>
       <w:r>
         <w:rPr>
@@ -5015,7 +5665,21 @@
         <w:rPr>
           <w:rFonts w:asciiTheme="minorHAnsi" w:hAnsiTheme="minorHAnsi" w:cstheme="minorHAnsi"/>
         </w:rPr>
-        <w:t xml:space="preserve"> (inside the KitClient)</w:t>
+        <w:t xml:space="preserve"> (inside the </w:t>
+      </w:r>
+      <w:proofErr w:type="spellStart"/>
+      <w:r>
+        <w:rPr>
+          <w:rFonts w:asciiTheme="minorHAnsi" w:hAnsiTheme="minorHAnsi" w:cstheme="minorHAnsi"/>
+        </w:rPr>
+        <w:t>KitClient</w:t>
+      </w:r>
+      <w:proofErr w:type="spellEnd"/>
+      <w:r>
+        <w:rPr>
+          <w:rFonts w:asciiTheme="minorHAnsi" w:hAnsiTheme="minorHAnsi" w:cstheme="minorHAnsi"/>
+        </w:rPr>
+        <w:t>)</w:t>
       </w:r>
       <w:r>
         <w:rPr>
@@ -5311,7 +5975,23 @@
         <w:rPr>
           <w:rFonts w:ascii="Courier" w:hAnsi="Courier" w:cstheme="minorHAnsi"/>
         </w:rPr>
-        <w:t>git config --global user.email &lt;your e-mail&gt;</w:t>
+        <w:t xml:space="preserve">git config --global </w:t>
+      </w:r>
+      <w:proofErr w:type="spellStart"/>
+      <w:proofErr w:type="gramStart"/>
+      <w:r>
+        <w:rPr>
+          <w:rFonts w:ascii="Courier" w:hAnsi="Courier" w:cstheme="minorHAnsi"/>
+        </w:rPr>
+        <w:t>user.email</w:t>
+      </w:r>
+      <w:proofErr w:type="spellEnd"/>
+      <w:proofErr w:type="gramEnd"/>
+      <w:r>
+        <w:rPr>
+          <w:rFonts w:ascii="Courier" w:hAnsi="Courier" w:cstheme="minorHAnsi"/>
+        </w:rPr>
+        <w:t xml:space="preserve"> &lt;your e-mail&gt;</w:t>
       </w:r>
     </w:p>
     <w:p>
@@ -5664,7 +6344,14 @@
         <w:rPr>
           <w:rFonts w:asciiTheme="minorHAnsi" w:hAnsiTheme="minorHAnsi" w:cstheme="minorHAnsi"/>
         </w:rPr>
-        <w:t xml:space="preserve"> URL should end with </w:t>
+        <w:t xml:space="preserve"> URL should end </w:t>
+      </w:r>
+      <w:proofErr w:type="gramStart"/>
+      <w:r>
+        <w:rPr>
+          <w:rFonts w:asciiTheme="minorHAnsi" w:hAnsiTheme="minorHAnsi" w:cstheme="minorHAnsi"/>
+        </w:rPr>
+        <w:t xml:space="preserve">with </w:t>
       </w:r>
       <w:r>
         <w:rPr>
@@ -5672,6 +6359,7 @@
         </w:rPr>
         <w:t>.git</w:t>
       </w:r>
+      <w:proofErr w:type="gramEnd"/>
       <w:r>
         <w:rPr>
           <w:rFonts w:asciiTheme="minorHAnsi" w:hAnsiTheme="minorHAnsi" w:cstheme="minorHAnsi"/>
@@ -5780,7 +6468,21 @@
         <w:rPr>
           <w:rFonts w:asciiTheme="minorHAnsi" w:hAnsiTheme="minorHAnsi" w:cstheme="minorHAnsi"/>
         </w:rPr>
-        <w:t xml:space="preserve"> (in the KitClient)</w:t>
+        <w:t xml:space="preserve"> (in the </w:t>
+      </w:r>
+      <w:proofErr w:type="spellStart"/>
+      <w:r>
+        <w:rPr>
+          <w:rFonts w:asciiTheme="minorHAnsi" w:hAnsiTheme="minorHAnsi" w:cstheme="minorHAnsi"/>
+        </w:rPr>
+        <w:t>KitClient</w:t>
+      </w:r>
+      <w:proofErr w:type="spellEnd"/>
+      <w:r>
+        <w:rPr>
+          <w:rFonts w:asciiTheme="minorHAnsi" w:hAnsiTheme="minorHAnsi" w:cstheme="minorHAnsi"/>
+        </w:rPr>
+        <w:t>)</w:t>
       </w:r>
       <w:r>
         <w:rPr>
@@ -5965,7 +6667,21 @@
         <w:rPr>
           <w:rFonts w:asciiTheme="minorHAnsi" w:hAnsiTheme="minorHAnsi" w:cstheme="minorHAnsi"/>
         </w:rPr>
-        <w:t>d. Examine the remaining output from your command in part a.  What is the “Kit-tty”?</w:t>
+        <w:t>d. Examine the remaining output from your command in part a.  What is the “Kit-</w:t>
+      </w:r>
+      <w:proofErr w:type="spellStart"/>
+      <w:r>
+        <w:rPr>
+          <w:rFonts w:asciiTheme="minorHAnsi" w:hAnsiTheme="minorHAnsi" w:cstheme="minorHAnsi"/>
+        </w:rPr>
+        <w:t>tty</w:t>
+      </w:r>
+      <w:proofErr w:type="spellEnd"/>
+      <w:r>
+        <w:rPr>
+          <w:rFonts w:asciiTheme="minorHAnsi" w:hAnsiTheme="minorHAnsi" w:cstheme="minorHAnsi"/>
+        </w:rPr>
+        <w:t>”?</w:t>
       </w:r>
     </w:p>
     <w:p>
@@ -6009,7 +6725,21 @@
         <w:rPr>
           <w:rFonts w:asciiTheme="minorHAnsi" w:hAnsiTheme="minorHAnsi" w:cstheme="minorHAnsi"/>
         </w:rPr>
-        <w:t>Be sure to keep your eyes open for messages from the Kit-tty, they will help you to stay on track with these activities and may prevent you from going down an incorrect path.</w:t>
+        <w:t>Be sure to keep your eyes open for messages from the Kit-</w:t>
+      </w:r>
+      <w:proofErr w:type="spellStart"/>
+      <w:r>
+        <w:rPr>
+          <w:rFonts w:asciiTheme="minorHAnsi" w:hAnsiTheme="minorHAnsi" w:cstheme="minorHAnsi"/>
+        </w:rPr>
+        <w:t>tty</w:t>
+      </w:r>
+      <w:proofErr w:type="spellEnd"/>
+      <w:r>
+        <w:rPr>
+          <w:rFonts w:asciiTheme="minorHAnsi" w:hAnsiTheme="minorHAnsi" w:cstheme="minorHAnsi"/>
+        </w:rPr>
+        <w:t>, they will help you to stay on track with these activities and may prevent you from going down an incorrect path.</w:t>
       </w:r>
     </w:p>
     <w:p>
@@ -6274,7 +7004,21 @@
         <w:rPr>
           <w:rFonts w:asciiTheme="minorHAnsi" w:hAnsiTheme="minorHAnsi" w:cstheme="minorHAnsi"/>
         </w:rPr>
-        <w:t xml:space="preserve">ensure that your working directory is </w:t>
+        <w:t xml:space="preserve">ensure that </w:t>
+      </w:r>
+      <w:proofErr w:type="spellStart"/>
+      <w:r>
+        <w:rPr>
+          <w:rFonts w:asciiTheme="minorHAnsi" w:hAnsiTheme="minorHAnsi" w:cstheme="minorHAnsi"/>
+        </w:rPr>
+        <w:t>your</w:t>
+      </w:r>
+      <w:proofErr w:type="spellEnd"/>
+      <w:r>
+        <w:rPr>
+          <w:rFonts w:asciiTheme="minorHAnsi" w:hAnsiTheme="minorHAnsi" w:cstheme="minorHAnsi"/>
+        </w:rPr>
+        <w:t xml:space="preserve"> working directory is </w:t>
       </w:r>
       <w:r>
         <w:rPr>
@@ -6330,8 +7074,16 @@
         <w:rPr>
           <w:rFonts w:ascii="Courier" w:hAnsi="Courier" w:cstheme="minorHAnsi"/>
         </w:rPr>
-        <w:t>git remote -v</w:t>
-      </w:r>
+        <w:t xml:space="preserve">git </w:t>
+      </w:r>
+      <w:proofErr w:type="gramStart"/>
+      <w:r>
+        <w:rPr>
+          <w:rFonts w:ascii="Courier" w:hAnsi="Courier" w:cstheme="minorHAnsi"/>
+        </w:rPr>
+        <w:t>remote -v</w:t>
+      </w:r>
+      <w:proofErr w:type="gramEnd"/>
     </w:p>
     <w:p>
       <w:pPr>
@@ -6351,7 +7103,21 @@
         <w:rPr>
           <w:rFonts w:asciiTheme="minorHAnsi" w:hAnsiTheme="minorHAnsi" w:cstheme="minorHAnsi"/>
         </w:rPr>
-        <w:t xml:space="preserve">This command lists all of the remote repositories that your clone knows about.  </w:t>
+        <w:t xml:space="preserve">This command lists </w:t>
+      </w:r>
+      <w:proofErr w:type="gramStart"/>
+      <w:r>
+        <w:rPr>
+          <w:rFonts w:asciiTheme="minorHAnsi" w:hAnsiTheme="minorHAnsi" w:cstheme="minorHAnsi"/>
+        </w:rPr>
+        <w:t>all of</w:t>
+      </w:r>
+      <w:proofErr w:type="gramEnd"/>
+      <w:r>
+        <w:rPr>
+          <w:rFonts w:asciiTheme="minorHAnsi" w:hAnsiTheme="minorHAnsi" w:cstheme="minorHAnsi"/>
+        </w:rPr>
+        <w:t xml:space="preserve"> the remote repositories that your clone knows about.  </w:t>
       </w:r>
       <w:r>
         <w:rPr>
@@ -6670,7 +7436,21 @@
         <w:rPr>
           <w:rFonts w:asciiTheme="minorHAnsi" w:hAnsiTheme="minorHAnsi" w:cstheme="minorHAnsi"/>
         </w:rPr>
-        <w:t xml:space="preserve"> (i.e. the workflow)</w:t>
+        <w:t xml:space="preserve"> (</w:t>
+      </w:r>
+      <w:proofErr w:type="gramStart"/>
+      <w:r>
+        <w:rPr>
+          <w:rFonts w:asciiTheme="minorHAnsi" w:hAnsiTheme="minorHAnsi" w:cstheme="minorHAnsi"/>
+        </w:rPr>
+        <w:t>i.e.</w:t>
+      </w:r>
+      <w:proofErr w:type="gramEnd"/>
+      <w:r>
+        <w:rPr>
+          <w:rFonts w:asciiTheme="minorHAnsi" w:hAnsiTheme="minorHAnsi" w:cstheme="minorHAnsi"/>
+        </w:rPr>
+        <w:t xml:space="preserve"> the workflow)</w:t>
       </w:r>
       <w:r>
         <w:rPr>
@@ -6982,13 +7762,27 @@
         <w:rPr>
           <w:rFonts w:asciiTheme="minorHAnsi" w:hAnsiTheme="minorHAnsi" w:cstheme="minorHAnsi"/>
         </w:rPr>
-        <w:t xml:space="preserve">You have now forked and cloned the </w:t>
-      </w:r>
-      <w:r>
-        <w:rPr>
-          <w:rFonts w:asciiTheme="minorHAnsi" w:hAnsiTheme="minorHAnsi" w:cstheme="minorHAnsi"/>
-        </w:rPr>
-        <w:t xml:space="preserve">our </w:t>
+        <w:t xml:space="preserve">You have now forked and cloned </w:t>
+      </w:r>
+      <w:proofErr w:type="gramStart"/>
+      <w:r>
+        <w:rPr>
+          <w:rFonts w:asciiTheme="minorHAnsi" w:hAnsiTheme="minorHAnsi" w:cstheme="minorHAnsi"/>
+        </w:rPr>
+        <w:t xml:space="preserve">the </w:t>
+      </w:r>
+      <w:r>
+        <w:rPr>
+          <w:rFonts w:asciiTheme="minorHAnsi" w:hAnsiTheme="minorHAnsi" w:cstheme="minorHAnsi"/>
+        </w:rPr>
+        <w:t>our</w:t>
+      </w:r>
+      <w:proofErr w:type="gramEnd"/>
+      <w:r>
+        <w:rPr>
+          <w:rFonts w:asciiTheme="minorHAnsi" w:hAnsiTheme="minorHAnsi" w:cstheme="minorHAnsi"/>
+        </w:rPr>
+        <w:t xml:space="preserve"> </w:t>
       </w:r>
       <w:r>
         <w:rPr>
@@ -7070,7 +7864,21 @@
         <w:rPr>
           <w:rFonts w:asciiTheme="minorHAnsi" w:hAnsiTheme="minorHAnsi" w:cstheme="minorHAnsi"/>
         </w:rPr>
-        <w:t xml:space="preserve"> to maintain a list of bugs to be fixed, features to be added and other tasks to be completed. Thus, the issue tracker is a good place to go in order to find something to work on in a FOSS project. </w:t>
+        <w:t xml:space="preserve"> to maintain a list of bugs to be fixed, features to be added and other tasks to be completed. Thus, the issue tracker is a good place to go </w:t>
+      </w:r>
+      <w:proofErr w:type="gramStart"/>
+      <w:r>
+        <w:rPr>
+          <w:rFonts w:asciiTheme="minorHAnsi" w:hAnsiTheme="minorHAnsi" w:cstheme="minorHAnsi"/>
+        </w:rPr>
+        <w:t>in order to</w:t>
+      </w:r>
+      <w:proofErr w:type="gramEnd"/>
+      <w:r>
+        <w:rPr>
+          <w:rFonts w:asciiTheme="minorHAnsi" w:hAnsiTheme="minorHAnsi" w:cstheme="minorHAnsi"/>
+        </w:rPr>
+        <w:t xml:space="preserve"> find something to work on in a FOSS project. </w:t>
       </w:r>
     </w:p>
     <w:p>
@@ -7998,7 +8806,21 @@
         <w:rPr>
           <w:rFonts w:asciiTheme="minorHAnsi" w:hAnsiTheme="minorHAnsi" w:cstheme="minorHAnsi"/>
         </w:rPr>
-        <w:t xml:space="preserve">are not assigned the issue you may have </w:t>
+        <w:t xml:space="preserve">are not assigned the </w:t>
+      </w:r>
+      <w:proofErr w:type="gramStart"/>
+      <w:r>
+        <w:rPr>
+          <w:rFonts w:asciiTheme="minorHAnsi" w:hAnsiTheme="minorHAnsi" w:cstheme="minorHAnsi"/>
+        </w:rPr>
+        <w:t>issue</w:t>
+      </w:r>
+      <w:proofErr w:type="gramEnd"/>
+      <w:r>
+        <w:rPr>
+          <w:rFonts w:asciiTheme="minorHAnsi" w:hAnsiTheme="minorHAnsi" w:cstheme="minorHAnsi"/>
+        </w:rPr>
+        <w:t xml:space="preserve"> you may have </w:t>
       </w:r>
       <w:r>
         <w:rPr>
@@ -8268,7 +9090,25 @@
           <w:b/>
           <w:bCs/>
         </w:rPr>
-        <w:t>make any changes to the files in your local repo at this time.</w:t>
+        <w:t xml:space="preserve">make any changes to the files in your local repo </w:t>
+      </w:r>
+      <w:proofErr w:type="gramStart"/>
+      <w:r>
+        <w:rPr>
+          <w:rFonts w:asciiTheme="minorHAnsi" w:hAnsiTheme="minorHAnsi" w:cstheme="minorHAnsi"/>
+          <w:b/>
+          <w:bCs/>
+        </w:rPr>
+        <w:t>at this time</w:t>
+      </w:r>
+      <w:proofErr w:type="gramEnd"/>
+      <w:r>
+        <w:rPr>
+          <w:rFonts w:asciiTheme="minorHAnsi" w:hAnsiTheme="minorHAnsi" w:cstheme="minorHAnsi"/>
+          <w:b/>
+          <w:bCs/>
+        </w:rPr>
+        <w:t>.</w:t>
       </w:r>
       <w:r>
         <w:rPr>
@@ -8328,7 +9168,21 @@
         <w:rPr>
           <w:rFonts w:asciiTheme="minorHAnsi" w:hAnsiTheme="minorHAnsi" w:cstheme="minorHAnsi"/>
         </w:rPr>
-        <w:t xml:space="preserve"> delete your clone and recreate it (see #</w:t>
+        <w:t xml:space="preserve"> delete your </w:t>
+      </w:r>
+      <w:proofErr w:type="gramStart"/>
+      <w:r>
+        <w:rPr>
+          <w:rFonts w:asciiTheme="minorHAnsi" w:hAnsiTheme="minorHAnsi" w:cstheme="minorHAnsi"/>
+        </w:rPr>
+        <w:t>clone</w:t>
+      </w:r>
+      <w:proofErr w:type="gramEnd"/>
+      <w:r>
+        <w:rPr>
+          <w:rFonts w:asciiTheme="minorHAnsi" w:hAnsiTheme="minorHAnsi" w:cstheme="minorHAnsi"/>
+        </w:rPr>
+        <w:t xml:space="preserve"> and recreate it (see #</w:t>
       </w:r>
       <w:r>
         <w:rPr>
@@ -8663,7 +9517,21 @@
         <w:rPr>
           <w:rFonts w:asciiTheme="minorHAnsi" w:hAnsiTheme="minorHAnsi" w:cstheme="minorHAnsi"/>
         </w:rPr>
-        <w:t xml:space="preserve">it CLI commands does. Your description should do more than simply restate the command.  I.e. </w:t>
+        <w:t xml:space="preserve">it CLI commands does. Your description should do more than simply restate the command.  </w:t>
+      </w:r>
+      <w:proofErr w:type="gramStart"/>
+      <w:r>
+        <w:rPr>
+          <w:rFonts w:asciiTheme="minorHAnsi" w:hAnsiTheme="minorHAnsi" w:cstheme="minorHAnsi"/>
+        </w:rPr>
+        <w:t>I.e.</w:t>
+      </w:r>
+      <w:proofErr w:type="gramEnd"/>
+      <w:r>
+        <w:rPr>
+          <w:rFonts w:asciiTheme="minorHAnsi" w:hAnsiTheme="minorHAnsi" w:cstheme="minorHAnsi"/>
+        </w:rPr>
+        <w:t xml:space="preserve"> </w:t>
       </w:r>
       <w:r>
         <w:rPr>
@@ -8997,8 +9865,16 @@
               <w:rPr>
                 <w:rFonts w:ascii="Courier" w:hAnsi="Courier" w:cstheme="minorHAnsi"/>
               </w:rPr>
-              <w:t>git remote -v</w:t>
+              <w:t xml:space="preserve">git </w:t>
             </w:r>
+            <w:proofErr w:type="gramStart"/>
+            <w:r>
+              <w:rPr>
+                <w:rFonts w:ascii="Courier" w:hAnsi="Courier" w:cstheme="minorHAnsi"/>
+              </w:rPr>
+              <w:t>remote -v</w:t>
+            </w:r>
+            <w:proofErr w:type="gramEnd"/>
           </w:p>
           <w:p>
             <w:pPr>
@@ -9356,12 +10232,14 @@
                 <w:rFonts w:asciiTheme="minorHAnsi" w:hAnsiTheme="minorHAnsi" w:cstheme="minorHAnsi"/>
               </w:rPr>
             </w:pPr>
+            <w:proofErr w:type="spellStart"/>
             <w:r>
               <w:rPr>
                 <w:rFonts w:asciiTheme="minorHAnsi" w:hAnsiTheme="minorHAnsi" w:cstheme="minorHAnsi"/>
               </w:rPr>
               <w:t>OpenMRS</w:t>
             </w:r>
+            <w:proofErr w:type="spellEnd"/>
           </w:p>
         </w:tc>
         <w:tc>
@@ -9428,12 +10306,14 @@
                 <w:rFonts w:asciiTheme="minorHAnsi" w:hAnsiTheme="minorHAnsi" w:cstheme="minorHAnsi"/>
               </w:rPr>
             </w:pPr>
+            <w:proofErr w:type="spellStart"/>
             <w:r>
               <w:rPr>
                 <w:rFonts w:asciiTheme="minorHAnsi" w:hAnsiTheme="minorHAnsi" w:cstheme="minorHAnsi"/>
               </w:rPr>
               <w:t>Fineract</w:t>
             </w:r>
+            <w:proofErr w:type="spellEnd"/>
           </w:p>
         </w:tc>
         <w:tc>
@@ -9520,11 +10400,19 @@
               </w:rPr>
               <w:t>Aims to provide an “</w:t>
             </w:r>
+            <w:proofErr w:type="gramStart"/>
             <w:r>
               <w:rPr>
                 <w:rFonts w:asciiTheme="minorHAnsi" w:hAnsiTheme="minorHAnsi" w:cstheme="minorHAnsi"/>
               </w:rPr>
-              <w:t>Open Source Humanitarian Platform which can be used to provide solutions for Disaster Management, Development, and Environmental Management sectors</w:t>
+              <w:t>Open Source</w:t>
+            </w:r>
+            <w:proofErr w:type="gramEnd"/>
+            <w:r>
+              <w:rPr>
+                <w:rFonts w:asciiTheme="minorHAnsi" w:hAnsiTheme="minorHAnsi" w:cstheme="minorHAnsi"/>
+              </w:rPr>
+              <w:t xml:space="preserve"> Humanitarian Platform which can be used to provide solutions for Disaster Management, Development, and Environmental Management sectors</w:t>
             </w:r>
             <w:r>
               <w:rPr>
@@ -9568,12 +10456,14 @@
                 <w:rFonts w:asciiTheme="minorHAnsi" w:hAnsiTheme="minorHAnsi" w:cstheme="minorHAnsi"/>
               </w:rPr>
             </w:pPr>
+            <w:proofErr w:type="spellStart"/>
             <w:r>
               <w:rPr>
                 <w:rFonts w:asciiTheme="minorHAnsi" w:hAnsiTheme="minorHAnsi" w:cstheme="minorHAnsi"/>
               </w:rPr>
               <w:t>Oppia</w:t>
             </w:r>
+            <w:proofErr w:type="spellEnd"/>
           </w:p>
         </w:tc>
         <w:tc>
@@ -9694,7 +10584,21 @@
           <w:rFonts w:asciiTheme="minorHAnsi" w:hAnsiTheme="minorHAnsi" w:cstheme="minorHAnsi"/>
         </w:rPr>
         <w:lastRenderedPageBreak/>
-        <w:t xml:space="preserve">b. Clone your fork into the KitClient.  Use the </w:t>
+        <w:t xml:space="preserve">b. Clone your fork into the </w:t>
+      </w:r>
+      <w:proofErr w:type="spellStart"/>
+      <w:r>
+        <w:rPr>
+          <w:rFonts w:asciiTheme="minorHAnsi" w:hAnsiTheme="minorHAnsi" w:cstheme="minorHAnsi"/>
+        </w:rPr>
+        <w:t>KitClient</w:t>
+      </w:r>
+      <w:proofErr w:type="spellEnd"/>
+      <w:r>
+        <w:rPr>
+          <w:rFonts w:asciiTheme="minorHAnsi" w:hAnsiTheme="minorHAnsi" w:cstheme="minorHAnsi"/>
+        </w:rPr>
+        <w:t xml:space="preserve">.  Use the </w:t>
       </w:r>
       <w:r>
         <w:rPr>
@@ -9706,7 +10610,21 @@
         <w:rPr>
           <w:rFonts w:asciiTheme="minorHAnsi" w:hAnsiTheme="minorHAnsi" w:cstheme="minorHAnsi"/>
         </w:rPr>
-        <w:t xml:space="preserve"> command that displays the URL’s of the remote repository from which your local repo was cloned.  Show that command and its output here.</w:t>
+        <w:t xml:space="preserve"> command that displays the </w:t>
+      </w:r>
+      <w:proofErr w:type="gramStart"/>
+      <w:r>
+        <w:rPr>
+          <w:rFonts w:asciiTheme="minorHAnsi" w:hAnsiTheme="minorHAnsi" w:cstheme="minorHAnsi"/>
+        </w:rPr>
+        <w:t>URL’s</w:t>
+      </w:r>
+      <w:proofErr w:type="gramEnd"/>
+      <w:r>
+        <w:rPr>
+          <w:rFonts w:asciiTheme="minorHAnsi" w:hAnsiTheme="minorHAnsi" w:cstheme="minorHAnsi"/>
+        </w:rPr>
+        <w:t xml:space="preserve"> of the remote repository from which your local repo was cloned.  Show that command and its output here.</w:t>
       </w:r>
     </w:p>
     <w:p>
@@ -9845,7 +10763,21 @@
         <w:rPr>
           <w:rFonts w:asciiTheme="minorHAnsi" w:hAnsiTheme="minorHAnsi" w:cstheme="minorHAnsi"/>
         </w:rPr>
-        <w:t>b. Please comment on any particular challenges you faced in completing this activity.</w:t>
+        <w:t xml:space="preserve">b. Please comment on any </w:t>
+      </w:r>
+      <w:proofErr w:type="gramStart"/>
+      <w:r>
+        <w:rPr>
+          <w:rFonts w:asciiTheme="minorHAnsi" w:hAnsiTheme="minorHAnsi" w:cstheme="minorHAnsi"/>
+        </w:rPr>
+        <w:t>particular challenges</w:t>
+      </w:r>
+      <w:proofErr w:type="gramEnd"/>
+      <w:r>
+        <w:rPr>
+          <w:rFonts w:asciiTheme="minorHAnsi" w:hAnsiTheme="minorHAnsi" w:cstheme="minorHAnsi"/>
+        </w:rPr>
+        <w:t xml:space="preserve"> you faced in completing this activity.</w:t>
       </w:r>
     </w:p>
     <w:p>
@@ -10105,7 +11037,14 @@
         <w:rPr>
           <w:rFonts w:asciiTheme="minorHAnsi" w:hAnsiTheme="minorHAnsi" w:cstheme="minorHAnsi"/>
         </w:rPr>
-        <w:t xml:space="preserve"> under the </w:t>
+        <w:t xml:space="preserve"> under </w:t>
+      </w:r>
+      <w:proofErr w:type="gramStart"/>
+      <w:r>
+        <w:rPr>
+          <w:rFonts w:asciiTheme="minorHAnsi" w:hAnsiTheme="minorHAnsi" w:cstheme="minorHAnsi"/>
+        </w:rPr>
+        <w:t xml:space="preserve">the </w:t>
       </w:r>
       <w:r>
         <w:rPr>
@@ -10113,6 +11052,7 @@
         </w:rPr>
         <w:t>:</w:t>
       </w:r>
+      <w:proofErr w:type="gramEnd"/>
     </w:p>
     <w:p>
       <w:pPr>
@@ -10291,7 +11231,47 @@
           <w:sz w:val="18"/>
           <w:szCs w:val="18"/>
         </w:rPr>
-        <w:t>Creative Commons Attribution-NonCommercial-ShareAlike 4.0 International License</w:t>
+        <w:t>Creative Commons Attribution-</w:t>
+      </w:r>
+      <w:proofErr w:type="spellStart"/>
+      <w:r>
+        <w:rPr>
+          <w:rStyle w:val="Hyperlink"/>
+          <w:color w:val="049CCF"/>
+          <w:sz w:val="18"/>
+          <w:szCs w:val="18"/>
+        </w:rPr>
+        <w:t>NonCommercial</w:t>
+      </w:r>
+      <w:proofErr w:type="spellEnd"/>
+      <w:r>
+        <w:rPr>
+          <w:rStyle w:val="Hyperlink"/>
+          <w:color w:val="049CCF"/>
+          <w:sz w:val="18"/>
+          <w:szCs w:val="18"/>
+        </w:rPr>
+        <w:t>-</w:t>
+      </w:r>
+      <w:proofErr w:type="spellStart"/>
+      <w:r>
+        <w:rPr>
+          <w:rStyle w:val="Hyperlink"/>
+          <w:color w:val="049CCF"/>
+          <w:sz w:val="18"/>
+          <w:szCs w:val="18"/>
+        </w:rPr>
+        <w:t>ShareAlike</w:t>
+      </w:r>
+      <w:proofErr w:type="spellEnd"/>
+      <w:r>
+        <w:rPr>
+          <w:rStyle w:val="Hyperlink"/>
+          <w:color w:val="049CCF"/>
+          <w:sz w:val="18"/>
+          <w:szCs w:val="18"/>
+        </w:rPr>
+        <w:t xml:space="preserve"> 4.0 International License</w:t>
       </w:r>
     </w:hyperlink>
     <w:r>

</xml_diff>

<commit_message>
Revisions to Activity 1 and Slides 1
</commit_message>
<xml_diff>
--- a/materials/activities/1-A-CommunityAndCollaboration.docx
+++ b/materials/activities/1-A-CommunityAndCollaboration.docx
@@ -192,7 +192,19 @@
         <w:rPr>
           <w:rFonts w:asciiTheme="minorHAnsi" w:hAnsiTheme="minorHAnsi" w:cstheme="minorHAnsi"/>
         </w:rPr>
-        <w:t>In particular we</w:t>
+        <w:t>In particular</w:t>
+      </w:r>
+      <w:r>
+        <w:rPr>
+          <w:rFonts w:asciiTheme="minorHAnsi" w:hAnsiTheme="minorHAnsi" w:cstheme="minorHAnsi"/>
+        </w:rPr>
+        <w:t xml:space="preserve"> </w:t>
+      </w:r>
+      <w:r>
+        <w:rPr>
+          <w:rFonts w:asciiTheme="minorHAnsi" w:hAnsiTheme="minorHAnsi" w:cstheme="minorHAnsi"/>
+        </w:rPr>
+        <w:t>we</w:t>
       </w:r>
       <w:proofErr w:type="gramEnd"/>
       <w:r>
@@ -1421,31 +1433,31 @@
         <w:rPr>
           <w:rFonts w:asciiTheme="minorHAnsi" w:hAnsiTheme="minorHAnsi" w:cstheme="minorHAnsi"/>
         </w:rPr>
-        <w:t>.  Consider each of the actions described below. For each action, label it with the role of the individual</w:t>
-      </w:r>
-      <w:r>
-        <w:rPr>
-          <w:rFonts w:asciiTheme="minorHAnsi" w:hAnsiTheme="minorHAnsi" w:cstheme="minorHAnsi"/>
-        </w:rPr>
-        <w:t>(</w:t>
-      </w:r>
-      <w:r>
-        <w:rPr>
-          <w:rFonts w:asciiTheme="minorHAnsi" w:hAnsiTheme="minorHAnsi" w:cstheme="minorHAnsi"/>
-        </w:rPr>
-        <w:t>s</w:t>
-      </w:r>
-      <w:r>
-        <w:rPr>
-          <w:rFonts w:asciiTheme="minorHAnsi" w:hAnsiTheme="minorHAnsi" w:cstheme="minorHAnsi"/>
-        </w:rPr>
-        <w:t>)</w:t>
-      </w:r>
-      <w:r>
-        <w:rPr>
-          <w:rFonts w:asciiTheme="minorHAnsi" w:hAnsiTheme="minorHAnsi" w:cstheme="minorHAnsi"/>
-        </w:rPr>
-        <w:t xml:space="preserve"> that </w:t>
+        <w:t xml:space="preserve">.  Consider each of the actions described below. For each action, label it with the role of the individual </w:t>
+      </w:r>
+      <w:r>
+        <w:rPr>
+          <w:rFonts w:asciiTheme="minorHAnsi" w:hAnsiTheme="minorHAnsi" w:cstheme="minorHAnsi"/>
+        </w:rPr>
+        <w:t xml:space="preserve">(or </w:t>
+      </w:r>
+      <w:r>
+        <w:rPr>
+          <w:rFonts w:asciiTheme="minorHAnsi" w:hAnsiTheme="minorHAnsi" w:cstheme="minorHAnsi"/>
+        </w:rPr>
+        <w:t>individuals</w:t>
+      </w:r>
+      <w:r>
+        <w:rPr>
+          <w:rFonts w:asciiTheme="minorHAnsi" w:hAnsiTheme="minorHAnsi" w:cstheme="minorHAnsi"/>
+        </w:rPr>
+        <w:t xml:space="preserve"> if multiple apply) </w:t>
+      </w:r>
+      <w:r>
+        <w:rPr>
+          <w:rFonts w:asciiTheme="minorHAnsi" w:hAnsiTheme="minorHAnsi" w:cstheme="minorHAnsi"/>
+        </w:rPr>
+        <w:t xml:space="preserve">that </w:t>
       </w:r>
       <w:r>
         <w:rPr>
@@ -1520,8 +1532,8 @@
         <w:tblLook w:val="04A0" w:firstRow="1" w:lastRow="0" w:firstColumn="1" w:lastColumn="0" w:noHBand="0" w:noVBand="1"/>
       </w:tblPr>
       <w:tblGrid>
-        <w:gridCol w:w="265"/>
-        <w:gridCol w:w="6310"/>
+        <w:gridCol w:w="264"/>
+        <w:gridCol w:w="6311"/>
         <w:gridCol w:w="2401"/>
         <w:gridCol w:w="264"/>
       </w:tblGrid>
@@ -1783,7 +1795,39 @@
               <w:rPr>
                 <w:rFonts w:asciiTheme="minorHAnsi" w:hAnsiTheme="minorHAnsi" w:cstheme="minorHAnsi"/>
               </w:rPr>
-              <w:t>Deploying the software in a new and creative way.</w:t>
+              <w:t>Using</w:t>
+            </w:r>
+            <w:r>
+              <w:rPr>
+                <w:rFonts w:asciiTheme="minorHAnsi" w:hAnsiTheme="minorHAnsi" w:cstheme="minorHAnsi"/>
+              </w:rPr>
+              <w:t xml:space="preserve"> the software in a new</w:t>
+            </w:r>
+            <w:r>
+              <w:rPr>
+                <w:rFonts w:asciiTheme="minorHAnsi" w:hAnsiTheme="minorHAnsi" w:cstheme="minorHAnsi"/>
+              </w:rPr>
+              <w:t xml:space="preserve">, </w:t>
+            </w:r>
+            <w:proofErr w:type="gramStart"/>
+            <w:r>
+              <w:rPr>
+                <w:rFonts w:asciiTheme="minorHAnsi" w:hAnsiTheme="minorHAnsi" w:cstheme="minorHAnsi"/>
+              </w:rPr>
+              <w:t>unanticipated</w:t>
+            </w:r>
+            <w:proofErr w:type="gramEnd"/>
+            <w:r>
+              <w:rPr>
+                <w:rFonts w:asciiTheme="minorHAnsi" w:hAnsiTheme="minorHAnsi" w:cstheme="minorHAnsi"/>
+              </w:rPr>
+              <w:t xml:space="preserve"> or</w:t>
+            </w:r>
+            <w:r>
+              <w:rPr>
+                <w:rFonts w:asciiTheme="minorHAnsi" w:hAnsiTheme="minorHAnsi" w:cstheme="minorHAnsi"/>
+              </w:rPr>
+              <w:t xml:space="preserve"> creative way.</w:t>
             </w:r>
           </w:p>
         </w:tc>
@@ -2850,27 +2894,14 @@
                       <w:r>
                         <w:t xml:space="preserve">Figure </w:t>
                       </w:r>
-                      <w:r>
-                        <w:fldChar w:fldCharType="begin"/>
-                      </w:r>
-                      <w:r>
-                        <w:instrText xml:space="preserve"> SEQ Figure \* ARABIC </w:instrText>
-                      </w:r>
-                      <w:r>
-                        <w:fldChar w:fldCharType="separate"/>
-                      </w:r>
-                      <w:r>
-                        <w:rPr>
-                          <w:noProof/>
-                        </w:rPr>
-                        <w:t>1</w:t>
-                      </w:r>
-                      <w:r>
-                        <w:rPr>
-                          <w:noProof/>
-                        </w:rPr>
-                        <w:fldChar w:fldCharType="end"/>
-                      </w:r>
+                      <w:fldSimple w:instr=" SEQ Figure \* ARABIC ">
+                        <w:r>
+                          <w:rPr>
+                            <w:noProof/>
+                          </w:rPr>
+                          <w:t>1</w:t>
+                        </w:r>
+                      </w:fldSimple>
                       <w:r>
                         <w:t xml:space="preserve"> </w:t>
                       </w:r>
@@ -3281,6 +3312,7 @@
           <w:rFonts w:ascii="Courier" w:hAnsi="Courier" w:cstheme="minorHAnsi"/>
           <w:b/>
           <w:bCs/>
+          <w:highlight w:val="yellow"/>
         </w:rPr>
       </w:pPr>
       <w:r>
@@ -3290,7 +3322,45 @@
           <w:bCs/>
           <w:highlight w:val="yellow"/>
         </w:rPr>
-        <w:t>https://github.com/dickinson-comp190/GitKit-FarmData2</w:t>
+        <w:t xml:space="preserve">Place URL of your deployed </w:t>
+      </w:r>
+      <w:proofErr w:type="spellStart"/>
+      <w:r>
+        <w:rPr>
+          <w:rFonts w:ascii="Courier" w:hAnsi="Courier" w:cstheme="minorHAnsi"/>
+          <w:b/>
+          <w:bCs/>
+          <w:highlight w:val="yellow"/>
+        </w:rPr>
+        <w:t>GitKit</w:t>
+      </w:r>
+      <w:proofErr w:type="spellEnd"/>
+      <w:r>
+        <w:rPr>
+          <w:rFonts w:ascii="Courier" w:hAnsi="Courier" w:cstheme="minorHAnsi"/>
+          <w:b/>
+          <w:bCs/>
+          <w:highlight w:val="yellow"/>
+        </w:rPr>
+        <w:t xml:space="preserve"> </w:t>
+      </w:r>
+      <w:r>
+        <w:rPr>
+          <w:rFonts w:ascii="Courier" w:hAnsi="Courier" w:cstheme="minorHAnsi"/>
+          <w:b/>
+          <w:bCs/>
+          <w:highlight w:val="yellow"/>
+        </w:rPr>
+        <w:t xml:space="preserve">repository </w:t>
+      </w:r>
+      <w:r>
+        <w:rPr>
+          <w:rFonts w:ascii="Courier" w:hAnsi="Courier" w:cstheme="minorHAnsi"/>
+          <w:b/>
+          <w:bCs/>
+          <w:highlight w:val="yellow"/>
+        </w:rPr>
+        <w:t>here!</w:t>
       </w:r>
     </w:p>
     <w:p>
@@ -3639,6 +3709,12 @@
         <w:rPr>
           <w:rFonts w:asciiTheme="minorHAnsi" w:hAnsiTheme="minorHAnsi" w:cstheme="minorHAnsi"/>
         </w:rPr>
+        <w:t xml:space="preserve">Visit the GitHub page for your fork.  </w:t>
+      </w:r>
+      <w:r>
+        <w:rPr>
+          <w:rFonts w:asciiTheme="minorHAnsi" w:hAnsiTheme="minorHAnsi" w:cstheme="minorHAnsi"/>
+        </w:rPr>
         <w:t>There</w:t>
       </w:r>
       <w:r>
@@ -3651,31 +3727,25 @@
         <w:rPr>
           <w:rFonts w:asciiTheme="minorHAnsi" w:hAnsiTheme="minorHAnsi" w:cstheme="minorHAnsi"/>
         </w:rPr>
+        <w:t xml:space="preserve">is </w:t>
+      </w:r>
+      <w:r>
+        <w:rPr>
+          <w:rFonts w:asciiTheme="minorHAnsi" w:hAnsiTheme="minorHAnsi" w:cstheme="minorHAnsi"/>
+        </w:rPr>
         <w:t>some text and a link</w:t>
       </w:r>
       <w:r>
         <w:rPr>
           <w:rFonts w:asciiTheme="minorHAnsi" w:hAnsiTheme="minorHAnsi" w:cstheme="minorHAnsi"/>
         </w:rPr>
-        <w:t xml:space="preserve"> on the </w:t>
-      </w:r>
-      <w:r>
-        <w:rPr>
-          <w:rFonts w:asciiTheme="minorHAnsi" w:hAnsiTheme="minorHAnsi" w:cstheme="minorHAnsi"/>
-        </w:rPr>
-        <w:t xml:space="preserve">GitHub </w:t>
-      </w:r>
-      <w:r>
-        <w:rPr>
-          <w:rFonts w:asciiTheme="minorHAnsi" w:hAnsiTheme="minorHAnsi" w:cstheme="minorHAnsi"/>
-        </w:rPr>
-        <w:t xml:space="preserve">page for your </w:t>
-      </w:r>
-      <w:r>
-        <w:rPr>
-          <w:rFonts w:asciiTheme="minorHAnsi" w:hAnsiTheme="minorHAnsi" w:cstheme="minorHAnsi"/>
-        </w:rPr>
-        <w:t>fork</w:t>
+        <w:t xml:space="preserve"> on </w:t>
+      </w:r>
+      <w:r>
+        <w:rPr>
+          <w:rFonts w:asciiTheme="minorHAnsi" w:hAnsiTheme="minorHAnsi" w:cstheme="minorHAnsi"/>
+        </w:rPr>
+        <w:t>that page</w:t>
       </w:r>
       <w:r>
         <w:rPr>
@@ -3687,7 +3757,19 @@
         <w:rPr>
           <w:rFonts w:asciiTheme="minorHAnsi" w:hAnsiTheme="minorHAnsi" w:cstheme="minorHAnsi"/>
         </w:rPr>
-        <w:t>. Copy that text and link here.</w:t>
+        <w:t xml:space="preserve">. </w:t>
+      </w:r>
+      <w:r>
+        <w:rPr>
+          <w:rFonts w:asciiTheme="minorHAnsi" w:hAnsiTheme="minorHAnsi" w:cstheme="minorHAnsi"/>
+        </w:rPr>
+        <w:t>Give a screenshot of</w:t>
+      </w:r>
+      <w:r>
+        <w:rPr>
+          <w:rFonts w:asciiTheme="minorHAnsi" w:hAnsiTheme="minorHAnsi" w:cstheme="minorHAnsi"/>
+        </w:rPr>
+        <w:t xml:space="preserve"> that text and link here.</w:t>
       </w:r>
     </w:p>
     <w:p>
@@ -3814,25 +3896,219 @@
         <w:rPr>
           <w:rFonts w:asciiTheme="minorHAnsi" w:hAnsiTheme="minorHAnsi" w:cstheme="minorHAnsi"/>
         </w:rPr>
-        <w:t>c. In terms of the way that FOSS contributions are made, why is it important that your fork know about the upstream from which it was forked?</w:t>
-      </w:r>
-      <w:r>
-        <w:rPr>
-          <w:rFonts w:asciiTheme="minorHAnsi" w:hAnsiTheme="minorHAnsi" w:cstheme="minorHAnsi"/>
-        </w:rPr>
-        <w:t xml:space="preserve">  </w:t>
-      </w:r>
-      <w:r>
-        <w:rPr>
-          <w:rFonts w:asciiTheme="minorHAnsi" w:hAnsiTheme="minorHAnsi" w:cstheme="minorHAnsi"/>
-        </w:rPr>
-        <w:t>Hint: Which</w:t>
-      </w:r>
-      <w:r>
-        <w:rPr>
-          <w:rFonts w:asciiTheme="minorHAnsi" w:hAnsiTheme="minorHAnsi" w:cstheme="minorHAnsi"/>
-        </w:rPr>
-        <w:t xml:space="preserve"> operation requires this information?</w:t>
+        <w:t xml:space="preserve">c. In </w:t>
+      </w:r>
+      <w:r>
+        <w:rPr>
+          <w:rFonts w:asciiTheme="minorHAnsi" w:hAnsiTheme="minorHAnsi" w:cstheme="minorHAnsi"/>
+        </w:rPr>
+        <w:t>class we</w:t>
+      </w:r>
+      <w:r>
+        <w:rPr>
+          <w:rFonts w:asciiTheme="minorHAnsi" w:hAnsiTheme="minorHAnsi" w:cstheme="minorHAnsi"/>
+        </w:rPr>
+        <w:t xml:space="preserve"> discussed</w:t>
+      </w:r>
+      <w:r>
+        <w:rPr>
+          <w:rFonts w:asciiTheme="minorHAnsi" w:hAnsiTheme="minorHAnsi" w:cstheme="minorHAnsi"/>
+        </w:rPr>
+        <w:t xml:space="preserve"> </w:t>
+      </w:r>
+      <w:r>
+        <w:rPr>
+          <w:rFonts w:asciiTheme="minorHAnsi" w:hAnsiTheme="minorHAnsi" w:cstheme="minorHAnsi"/>
+        </w:rPr>
+        <w:t>a</w:t>
+      </w:r>
+      <w:r>
+        <w:rPr>
+          <w:rFonts w:asciiTheme="minorHAnsi" w:hAnsiTheme="minorHAnsi" w:cstheme="minorHAnsi"/>
+        </w:rPr>
+        <w:t xml:space="preserve"> </w:t>
+      </w:r>
+      <w:r>
+        <w:rPr>
+          <w:rFonts w:asciiTheme="minorHAnsi" w:hAnsiTheme="minorHAnsi" w:cstheme="minorHAnsi"/>
+          <w:i/>
+          <w:iCs/>
+        </w:rPr>
+        <w:t>workflow</w:t>
+      </w:r>
+      <w:r>
+        <w:rPr>
+          <w:rFonts w:asciiTheme="minorHAnsi" w:hAnsiTheme="minorHAnsi" w:cstheme="minorHAnsi"/>
+        </w:rPr>
+        <w:t xml:space="preserve"> for making</w:t>
+      </w:r>
+      <w:r>
+        <w:rPr>
+          <w:rFonts w:asciiTheme="minorHAnsi" w:hAnsiTheme="minorHAnsi" w:cstheme="minorHAnsi"/>
+        </w:rPr>
+        <w:t xml:space="preserve"> </w:t>
+      </w:r>
+      <w:r>
+        <w:rPr>
+          <w:rFonts w:asciiTheme="minorHAnsi" w:hAnsiTheme="minorHAnsi" w:cstheme="minorHAnsi"/>
+        </w:rPr>
+        <w:t xml:space="preserve">contributions to </w:t>
+      </w:r>
+      <w:r>
+        <w:rPr>
+          <w:rFonts w:asciiTheme="minorHAnsi" w:hAnsiTheme="minorHAnsi" w:cstheme="minorHAnsi"/>
+        </w:rPr>
+        <w:t>FOSS</w:t>
+      </w:r>
+      <w:r>
+        <w:rPr>
+          <w:rFonts w:asciiTheme="minorHAnsi" w:hAnsiTheme="minorHAnsi" w:cstheme="minorHAnsi"/>
+        </w:rPr>
+        <w:t xml:space="preserve"> projects</w:t>
+      </w:r>
+      <w:r>
+        <w:rPr>
+          <w:rFonts w:asciiTheme="minorHAnsi" w:hAnsiTheme="minorHAnsi" w:cstheme="minorHAnsi"/>
+        </w:rPr>
+        <w:t xml:space="preserve">.  </w:t>
+      </w:r>
+      <w:r>
+        <w:rPr>
+          <w:rFonts w:asciiTheme="minorHAnsi" w:hAnsiTheme="minorHAnsi" w:cstheme="minorHAnsi"/>
+        </w:rPr>
+        <w:t>For that workflow</w:t>
+      </w:r>
+      <w:r>
+        <w:rPr>
+          <w:rFonts w:asciiTheme="minorHAnsi" w:hAnsiTheme="minorHAnsi" w:cstheme="minorHAnsi"/>
+        </w:rPr>
+        <w:t xml:space="preserve"> </w:t>
+      </w:r>
+      <w:r>
+        <w:rPr>
+          <w:rFonts w:asciiTheme="minorHAnsi" w:hAnsiTheme="minorHAnsi" w:cstheme="minorHAnsi"/>
+        </w:rPr>
+        <w:t xml:space="preserve">to operate </w:t>
+      </w:r>
+      <w:r>
+        <w:rPr>
+          <w:rFonts w:asciiTheme="minorHAnsi" w:hAnsiTheme="minorHAnsi" w:cstheme="minorHAnsi"/>
+        </w:rPr>
+        <w:t xml:space="preserve">it </w:t>
+      </w:r>
+      <w:r>
+        <w:rPr>
+          <w:rFonts w:asciiTheme="minorHAnsi" w:hAnsiTheme="minorHAnsi" w:cstheme="minorHAnsi"/>
+        </w:rPr>
+        <w:t xml:space="preserve">is </w:t>
+      </w:r>
+      <w:r>
+        <w:rPr>
+          <w:rFonts w:asciiTheme="minorHAnsi" w:hAnsiTheme="minorHAnsi" w:cstheme="minorHAnsi"/>
+        </w:rPr>
+        <w:t>essential</w:t>
+      </w:r>
+      <w:r>
+        <w:rPr>
+          <w:rFonts w:asciiTheme="minorHAnsi" w:hAnsiTheme="minorHAnsi" w:cstheme="minorHAnsi"/>
+        </w:rPr>
+        <w:t xml:space="preserve"> that your fork know </w:t>
+      </w:r>
+      <w:r>
+        <w:rPr>
+          <w:rFonts w:asciiTheme="minorHAnsi" w:hAnsiTheme="minorHAnsi" w:cstheme="minorHAnsi"/>
+        </w:rPr>
+        <w:t>the</w:t>
+      </w:r>
+      <w:r>
+        <w:rPr>
+          <w:rFonts w:asciiTheme="minorHAnsi" w:hAnsiTheme="minorHAnsi" w:cstheme="minorHAnsi"/>
+        </w:rPr>
+        <w:t xml:space="preserve"> upstream </w:t>
+      </w:r>
+      <w:r>
+        <w:rPr>
+          <w:rFonts w:asciiTheme="minorHAnsi" w:hAnsiTheme="minorHAnsi" w:cstheme="minorHAnsi"/>
+        </w:rPr>
+        <w:t>repository</w:t>
+      </w:r>
+      <w:r>
+        <w:rPr>
+          <w:rFonts w:asciiTheme="minorHAnsi" w:hAnsiTheme="minorHAnsi" w:cstheme="minorHAnsi"/>
+        </w:rPr>
+        <w:t xml:space="preserve"> </w:t>
+      </w:r>
+      <w:r>
+        <w:rPr>
+          <w:rFonts w:asciiTheme="minorHAnsi" w:hAnsiTheme="minorHAnsi" w:cstheme="minorHAnsi"/>
+        </w:rPr>
+        <w:t xml:space="preserve">from which </w:t>
+      </w:r>
+      <w:r>
+        <w:rPr>
+          <w:rFonts w:asciiTheme="minorHAnsi" w:hAnsiTheme="minorHAnsi" w:cstheme="minorHAnsi"/>
+        </w:rPr>
+        <w:t>it was forked</w:t>
+      </w:r>
+      <w:r>
+        <w:rPr>
+          <w:rFonts w:asciiTheme="minorHAnsi" w:hAnsiTheme="minorHAnsi" w:cstheme="minorHAnsi"/>
+        </w:rPr>
+        <w:t xml:space="preserve">. </w:t>
+      </w:r>
+      <w:r>
+        <w:rPr>
+          <w:rFonts w:asciiTheme="minorHAnsi" w:hAnsiTheme="minorHAnsi" w:cstheme="minorHAnsi"/>
+        </w:rPr>
+        <w:t>Which</w:t>
+      </w:r>
+      <w:r>
+        <w:rPr>
+          <w:rFonts w:asciiTheme="minorHAnsi" w:hAnsiTheme="minorHAnsi" w:cstheme="minorHAnsi"/>
+        </w:rPr>
+        <w:t xml:space="preserve"> </w:t>
+      </w:r>
+      <w:r>
+        <w:rPr>
+          <w:rFonts w:asciiTheme="minorHAnsi" w:hAnsiTheme="minorHAnsi" w:cstheme="minorHAnsi"/>
+        </w:rPr>
+        <w:t xml:space="preserve">of the four </w:t>
+      </w:r>
+      <w:r>
+        <w:rPr>
+          <w:rFonts w:asciiTheme="minorHAnsi" w:hAnsiTheme="minorHAnsi" w:cstheme="minorHAnsi"/>
+        </w:rPr>
+        <w:t>operation</w:t>
+      </w:r>
+      <w:r>
+        <w:rPr>
+          <w:rFonts w:asciiTheme="minorHAnsi" w:hAnsiTheme="minorHAnsi" w:cstheme="minorHAnsi"/>
+        </w:rPr>
+        <w:t>s</w:t>
+      </w:r>
+      <w:r>
+        <w:rPr>
+          <w:rFonts w:asciiTheme="minorHAnsi" w:hAnsiTheme="minorHAnsi" w:cstheme="minorHAnsi"/>
+        </w:rPr>
+        <w:t xml:space="preserve"> discussed in class </w:t>
+      </w:r>
+      <w:r>
+        <w:rPr>
+          <w:rFonts w:asciiTheme="minorHAnsi" w:hAnsiTheme="minorHAnsi" w:cstheme="minorHAnsi"/>
+        </w:rPr>
+        <w:t>would</w:t>
+      </w:r>
+      <w:r>
+        <w:rPr>
+          <w:rFonts w:asciiTheme="minorHAnsi" w:hAnsiTheme="minorHAnsi" w:cstheme="minorHAnsi"/>
+        </w:rPr>
+        <w:t xml:space="preserve"> </w:t>
+      </w:r>
+      <w:r>
+        <w:rPr>
+          <w:rFonts w:asciiTheme="minorHAnsi" w:hAnsiTheme="minorHAnsi" w:cstheme="minorHAnsi"/>
+        </w:rPr>
+        <w:t>require this information?</w:t>
       </w:r>
     </w:p>
     <w:p>
@@ -3990,14 +4266,12 @@
         </w:rPr>
         <w:t xml:space="preserve"> also ensures that everyone is working in the same environment, simplifying the </w:t>
       </w:r>
-      <w:proofErr w:type="gramStart"/>
-      <w:r>
-        <w:rPr>
-          <w:rFonts w:asciiTheme="minorHAnsi" w:hAnsiTheme="minorHAnsi" w:cstheme="minorHAnsi"/>
-        </w:rPr>
-        <w:t>instructions</w:t>
-      </w:r>
-      <w:proofErr w:type="gramEnd"/>
+      <w:r>
+        <w:rPr>
+          <w:rFonts w:asciiTheme="minorHAnsi" w:hAnsiTheme="minorHAnsi" w:cstheme="minorHAnsi"/>
+        </w:rPr>
+        <w:t>instructions,</w:t>
+      </w:r>
       <w:r>
         <w:rPr>
           <w:rFonts w:asciiTheme="minorHAnsi" w:hAnsiTheme="minorHAnsi" w:cstheme="minorHAnsi"/>
@@ -4121,6 +4395,12 @@
         </w:rPr>
         <w:t xml:space="preserve"> Viewer installed, skip to question #8.</w:t>
       </w:r>
+      <w:r>
+        <w:rPr>
+          <w:rFonts w:asciiTheme="minorHAnsi" w:hAnsiTheme="minorHAnsi" w:cstheme="minorHAnsi"/>
+        </w:rPr>
+        <w:t xml:space="preserve">  Otherwise, complete the following steps:</w:t>
+      </w:r>
     </w:p>
     <w:p>
       <w:pPr>
@@ -4202,15 +4482,29 @@
           <w:rFonts w:asciiTheme="minorHAnsi" w:hAnsiTheme="minorHAnsi" w:cstheme="minorHAnsi"/>
         </w:rPr>
       </w:pPr>
-      <w:hyperlink r:id="rId10" w:history="1">
-        <w:r>
-          <w:rPr>
-            <w:rStyle w:val="Hyperlink"/>
-            <w:rFonts w:asciiTheme="minorHAnsi" w:hAnsiTheme="minorHAnsi" w:cstheme="minorHAnsi"/>
-          </w:rPr>
-          <w:t>https://www.docker.com/</w:t>
-        </w:r>
-      </w:hyperlink>
+      <w:r>
+        <w:fldChar w:fldCharType="begin"/>
+      </w:r>
+      <w:r>
+        <w:instrText>HYPERLINK "https://www.docker.com/"</w:instrText>
+      </w:r>
+      <w:r>
+        <w:fldChar w:fldCharType="separate"/>
+      </w:r>
+      <w:r>
+        <w:rPr>
+          <w:rStyle w:val="Hyperlink"/>
+          <w:rFonts w:asciiTheme="minorHAnsi" w:hAnsiTheme="minorHAnsi" w:cstheme="minorHAnsi"/>
+        </w:rPr>
+        <w:t>https://www.docker.com/</w:t>
+      </w:r>
+      <w:r>
+        <w:rPr>
+          <w:rStyle w:val="Hyperlink"/>
+          <w:rFonts w:asciiTheme="minorHAnsi" w:hAnsiTheme="minorHAnsi" w:cstheme="minorHAnsi"/>
+        </w:rPr>
+        <w:fldChar w:fldCharType="end"/>
+      </w:r>
     </w:p>
     <w:p>
       <w:pPr>
@@ -4300,7 +4594,7 @@
         </w:rPr>
         <w:t xml:space="preserve">Windows: </w:t>
       </w:r>
-      <w:hyperlink r:id="rId11" w:history="1">
+      <w:hyperlink r:id="rId10" w:history="1">
         <w:r>
           <w:rPr>
             <w:rStyle w:val="Hyperlink"/>
@@ -4327,7 +4621,7 @@
         </w:rPr>
         <w:t xml:space="preserve">Mac: </w:t>
       </w:r>
-      <w:hyperlink r:id="rId12" w:history="1">
+      <w:hyperlink r:id="rId11" w:history="1">
         <w:r>
           <w:rPr>
             <w:rStyle w:val="Hyperlink"/>
@@ -4360,8 +4654,27 @@
         <w:rPr>
           <w:rFonts w:asciiTheme="minorHAnsi" w:hAnsiTheme="minorHAnsi" w:cstheme="minorHAnsi"/>
         </w:rPr>
-        <w:lastRenderedPageBreak/>
-        <w:t xml:space="preserve">8. Now let's run </w:t>
+        <w:t xml:space="preserve">8. Now let's </w:t>
+      </w:r>
+      <w:r>
+        <w:rPr>
+          <w:rFonts w:asciiTheme="minorHAnsi" w:hAnsiTheme="minorHAnsi" w:cstheme="minorHAnsi"/>
+        </w:rPr>
+        <w:t xml:space="preserve">create and run the </w:t>
+      </w:r>
+      <w:proofErr w:type="spellStart"/>
+      <w:r>
+        <w:rPr>
+          <w:rFonts w:asciiTheme="minorHAnsi" w:hAnsiTheme="minorHAnsi" w:cstheme="minorHAnsi"/>
+        </w:rPr>
+        <w:t>KitClient</w:t>
+      </w:r>
+      <w:proofErr w:type="spellEnd"/>
+      <w:r>
+        <w:rPr>
+          <w:rFonts w:asciiTheme="minorHAnsi" w:hAnsiTheme="minorHAnsi" w:cstheme="minorHAnsi"/>
+        </w:rPr>
+        <w:t xml:space="preserve"> </w:t>
       </w:r>
       <w:r>
         <w:rPr>
@@ -4373,16 +4686,8 @@
         <w:rPr>
           <w:rFonts w:asciiTheme="minorHAnsi" w:hAnsiTheme="minorHAnsi" w:cstheme="minorHAnsi"/>
         </w:rPr>
-        <w:t xml:space="preserve">the </w:t>
-      </w:r>
-      <w:proofErr w:type="spellStart"/>
-      <w:r>
-        <w:rPr>
-          <w:rFonts w:asciiTheme="minorHAnsi" w:hAnsiTheme="minorHAnsi" w:cstheme="minorHAnsi"/>
-        </w:rPr>
-        <w:t>KitClient</w:t>
-      </w:r>
-      <w:proofErr w:type="spellEnd"/>
+        <w:t>it</w:t>
+      </w:r>
       <w:r>
         <w:rPr>
           <w:rFonts w:asciiTheme="minorHAnsi" w:hAnsiTheme="minorHAnsi" w:cstheme="minorHAnsi"/>
@@ -4471,9 +4776,8 @@
           <w:sz w:val="22"/>
           <w:szCs w:val="23"/>
         </w:rPr>
-        <w:t xml:space="preserve">docker run --rm --name </w:t>
-      </w:r>
-      <w:proofErr w:type="spellStart"/>
+        <w:t xml:space="preserve">docker </w:t>
+      </w:r>
       <w:r>
         <w:rPr>
           <w:rFonts w:ascii="Courier" w:eastAsiaTheme="minorEastAsia" w:hAnsi="Courier" w:cs="System Font"/>
@@ -4481,9 +4785,8 @@
           <w:sz w:val="22"/>
           <w:szCs w:val="23"/>
         </w:rPr>
-        <w:t>KitClient</w:t>
-      </w:r>
-      <w:proofErr w:type="spellEnd"/>
+        <w:t>create</w:t>
+      </w:r>
       <w:r>
         <w:rPr>
           <w:rFonts w:ascii="Courier" w:eastAsiaTheme="minorEastAsia" w:hAnsi="Courier" w:cs="System Font"/>
@@ -4491,9 +4794,9 @@
           <w:sz w:val="22"/>
           <w:szCs w:val="23"/>
         </w:rPr>
-        <w:t xml:space="preserve"> --detach --mount source=gitkitvol-22.</w:t>
-      </w:r>
-      <w:proofErr w:type="gramStart"/>
+        <w:t xml:space="preserve"> --rm --name </w:t>
+      </w:r>
+      <w:proofErr w:type="spellStart"/>
       <w:r>
         <w:rPr>
           <w:rFonts w:ascii="Courier" w:eastAsiaTheme="minorEastAsia" w:hAnsi="Courier" w:cs="System Font"/>
@@ -4501,9 +4804,9 @@
           <w:sz w:val="22"/>
           <w:szCs w:val="23"/>
         </w:rPr>
-        <w:t>10,target</w:t>
-      </w:r>
-      <w:proofErr w:type="gramEnd"/>
+        <w:t>KitClient</w:t>
+      </w:r>
+      <w:proofErr w:type="spellEnd"/>
       <w:r>
         <w:rPr>
           <w:rFonts w:ascii="Courier" w:eastAsiaTheme="minorEastAsia" w:hAnsi="Courier" w:cs="System Font"/>
@@ -4511,9 +4814,8 @@
           <w:sz w:val="22"/>
           <w:szCs w:val="23"/>
         </w:rPr>
-        <w:t>=/home/</w:t>
-      </w:r>
-      <w:proofErr w:type="spellStart"/>
+        <w:t xml:space="preserve"> --mount source=gitkitvol-</w:t>
+      </w:r>
       <w:r>
         <w:rPr>
           <w:rFonts w:ascii="Courier" w:eastAsiaTheme="minorEastAsia" w:hAnsi="Courier" w:cs="System Font"/>
@@ -4521,9 +4823,9 @@
           <w:sz w:val="22"/>
           <w:szCs w:val="23"/>
         </w:rPr>
-        <w:t>gitkit</w:t>
-      </w:r>
-      <w:proofErr w:type="spellEnd"/>
+        <w:t>1.0.</w:t>
+      </w:r>
+      <w:proofErr w:type="gramStart"/>
       <w:r>
         <w:rPr>
           <w:rFonts w:ascii="Courier" w:eastAsiaTheme="minorEastAsia" w:hAnsi="Courier" w:cs="System Font"/>
@@ -4531,7 +4833,73 @@
           <w:sz w:val="22"/>
           <w:szCs w:val="23"/>
         </w:rPr>
-        <w:t xml:space="preserve"> -p 6901:6901 -p 5901:5901 farmdata2/gitkitclient:22.10</w:t>
+        <w:t>0</w:t>
+      </w:r>
+      <w:r>
+        <w:rPr>
+          <w:rFonts w:ascii="Courier" w:eastAsiaTheme="minorEastAsia" w:hAnsi="Courier" w:cs="System Font"/>
+          <w:color w:val="1B1F23"/>
+          <w:sz w:val="22"/>
+          <w:szCs w:val="23"/>
+        </w:rPr>
+        <w:t>,target</w:t>
+      </w:r>
+      <w:proofErr w:type="gramEnd"/>
+      <w:r>
+        <w:rPr>
+          <w:rFonts w:ascii="Courier" w:eastAsiaTheme="minorEastAsia" w:hAnsi="Courier" w:cs="System Font"/>
+          <w:color w:val="1B1F23"/>
+          <w:sz w:val="22"/>
+          <w:szCs w:val="23"/>
+        </w:rPr>
+        <w:t>=/home/</w:t>
+      </w:r>
+      <w:proofErr w:type="spellStart"/>
+      <w:r>
+        <w:rPr>
+          <w:rFonts w:ascii="Courier" w:eastAsiaTheme="minorEastAsia" w:hAnsi="Courier" w:cs="System Font"/>
+          <w:color w:val="1B1F23"/>
+          <w:sz w:val="22"/>
+          <w:szCs w:val="23"/>
+        </w:rPr>
+        <w:t>gitkit</w:t>
+      </w:r>
+      <w:proofErr w:type="spellEnd"/>
+      <w:r>
+        <w:rPr>
+          <w:rFonts w:ascii="Courier" w:eastAsiaTheme="minorEastAsia" w:hAnsi="Courier" w:cs="System Font"/>
+          <w:color w:val="1B1F23"/>
+          <w:sz w:val="22"/>
+          <w:szCs w:val="23"/>
+        </w:rPr>
+        <w:t xml:space="preserve"> -p 6901:6901 -p 5901:5901 </w:t>
+      </w:r>
+      <w:r>
+        <w:rPr>
+          <w:rFonts w:ascii="Courier" w:eastAsiaTheme="minorEastAsia" w:hAnsi="Courier" w:cs="System Font"/>
+          <w:color w:val="1B1F23"/>
+          <w:sz w:val="22"/>
+          <w:szCs w:val="23"/>
+        </w:rPr>
+        <w:t>hfossedu</w:t>
+      </w:r>
+      <w:r>
+        <w:rPr>
+          <w:rFonts w:ascii="Courier" w:eastAsiaTheme="minorEastAsia" w:hAnsi="Courier" w:cs="System Font"/>
+          <w:color w:val="1B1F23"/>
+          <w:sz w:val="22"/>
+          <w:szCs w:val="23"/>
+        </w:rPr>
+        <w:t>/kitclient:</w:t>
+      </w:r>
+      <w:r>
+        <w:rPr>
+          <w:rFonts w:ascii="Courier" w:eastAsiaTheme="minorEastAsia" w:hAnsi="Courier" w:cs="System Font"/>
+          <w:color w:val="1B1F23"/>
+          <w:sz w:val="22"/>
+          <w:szCs w:val="23"/>
+        </w:rPr>
+        <w:t>1.0.0</w:t>
       </w:r>
     </w:p>
     <w:p>
@@ -4552,7 +4920,13 @@
         <w:rPr>
           <w:rFonts w:asciiTheme="minorHAnsi" w:hAnsiTheme="minorHAnsi" w:cstheme="minorHAnsi"/>
         </w:rPr>
-        <w:t xml:space="preserve">The first time you do this it will take a little while for the </w:t>
+        <w:t>It may take a little</w:t>
+      </w:r>
+      <w:r>
+        <w:rPr>
+          <w:rFonts w:asciiTheme="minorHAnsi" w:hAnsiTheme="minorHAnsi" w:cstheme="minorHAnsi"/>
+        </w:rPr>
+        <w:t xml:space="preserve"> while for the </w:t>
       </w:r>
       <w:proofErr w:type="spellStart"/>
       <w:r>
@@ -4566,23 +4940,13 @@
         <w:rPr>
           <w:rFonts w:asciiTheme="minorHAnsi" w:hAnsiTheme="minorHAnsi" w:cstheme="minorHAnsi"/>
         </w:rPr>
-        <w:t xml:space="preserve"> to download.  You can then use this command anytime you want to restart the </w:t>
-      </w:r>
-      <w:proofErr w:type="spellStart"/>
-      <w:proofErr w:type="gramStart"/>
-      <w:r>
-        <w:rPr>
-          <w:rFonts w:asciiTheme="minorHAnsi" w:hAnsiTheme="minorHAnsi" w:cstheme="minorHAnsi"/>
-        </w:rPr>
-        <w:t>KitClient</w:t>
-      </w:r>
-      <w:proofErr w:type="spellEnd"/>
-      <w:proofErr w:type="gramEnd"/>
-      <w:r>
-        <w:rPr>
-          <w:rFonts w:asciiTheme="minorHAnsi" w:hAnsiTheme="minorHAnsi" w:cstheme="minorHAnsi"/>
-        </w:rPr>
-        <w:t xml:space="preserve"> and it will be much faster.</w:t>
+        <w:t xml:space="preserve"> to download</w:t>
+      </w:r>
+      <w:r>
+        <w:rPr>
+          <w:rFonts w:asciiTheme="minorHAnsi" w:hAnsiTheme="minorHAnsi" w:cstheme="minorHAnsi"/>
+        </w:rPr>
+        <w:t xml:space="preserve"> to your machine. Fortunately, you will only have to use this command once.</w:t>
       </w:r>
     </w:p>
     <w:p>
@@ -4604,7 +4968,13 @@
         <w:rPr>
           <w:rFonts w:asciiTheme="minorHAnsi" w:hAnsiTheme="minorHAnsi" w:cstheme="minorHAnsi"/>
         </w:rPr>
-        <w:t>The final line of output from the above command should be a long string of letters and numbers.  Copy and paste that string here.  If you do not see that string, check the output for error messages and try the command above again.</w:t>
+        <w:t>When the download completes, t</w:t>
+      </w:r>
+      <w:r>
+        <w:rPr>
+          <w:rFonts w:asciiTheme="minorHAnsi" w:hAnsiTheme="minorHAnsi" w:cstheme="minorHAnsi"/>
+        </w:rPr>
+        <w:t>he final line of output from the above command should be a long string of letters and numbers.  Copy and paste that string here.  If you do not see that string, check the output for error messages and try the command above again.</w:t>
       </w:r>
       <w:r>
         <w:rPr>
@@ -4645,59 +5015,121 @@
         <w:rPr>
           <w:rFonts w:asciiTheme="minorHAnsi" w:hAnsiTheme="minorHAnsi" w:cstheme="minorHAnsi"/>
         </w:rPr>
-        <w:t xml:space="preserve">b. </w:t>
-      </w:r>
-      <w:r>
-        <w:rPr>
-          <w:rFonts w:asciiTheme="minorHAnsi" w:hAnsiTheme="minorHAnsi" w:cstheme="minorHAnsi"/>
-        </w:rPr>
-        <w:t xml:space="preserve">Run the </w:t>
+        <w:t xml:space="preserve">b. Now that you have the </w:t>
       </w:r>
       <w:proofErr w:type="spellStart"/>
       <w:r>
         <w:rPr>
           <w:rFonts w:asciiTheme="minorHAnsi" w:hAnsiTheme="minorHAnsi" w:cstheme="minorHAnsi"/>
         </w:rPr>
-        <w:t>TigerVNC</w:t>
+        <w:t>KitClient</w:t>
       </w:r>
       <w:proofErr w:type="spellEnd"/>
       <w:r>
         <w:rPr>
           <w:rFonts w:asciiTheme="minorHAnsi" w:hAnsiTheme="minorHAnsi" w:cstheme="minorHAnsi"/>
         </w:rPr>
-        <w:t xml:space="preserve"> viewer and put the address: </w:t>
-      </w:r>
-      <w:r>
+        <w:t xml:space="preserve"> image you can start it running using the following command:</w:t>
+      </w:r>
+    </w:p>
+    <w:p>
+      <w:pPr>
+        <w:ind w:left="288"/>
+        <w:rPr>
+          <w:rFonts w:asciiTheme="minorHAnsi" w:hAnsiTheme="minorHAnsi" w:cstheme="minorHAnsi"/>
+        </w:rPr>
+      </w:pPr>
+    </w:p>
+    <w:p>
+      <w:pPr>
+        <w:ind w:left="288"/>
         <w:rPr>
           <w:rFonts w:ascii="Courier" w:hAnsi="Courier" w:cstheme="minorHAnsi"/>
         </w:rPr>
-        <w:t>localhost:5901</w:t>
-      </w:r>
-      <w:r>
-        <w:rPr>
-          <w:rFonts w:asciiTheme="minorHAnsi" w:hAnsiTheme="minorHAnsi" w:cstheme="minorHAnsi"/>
-        </w:rPr>
-        <w:t xml:space="preserve"> into the “VNC server” text field.</w:t>
-      </w:r>
-      <w:r>
-        <w:rPr>
-          <w:rFonts w:asciiTheme="minorHAnsi" w:hAnsiTheme="minorHAnsi" w:cstheme="minorHAnsi"/>
-        </w:rPr>
-        <w:t xml:space="preserve">  When you click the “Connect” button a window should open with the </w:t>
+      </w:pPr>
+      <w:r>
+        <w:rPr>
+          <w:rFonts w:asciiTheme="minorHAnsi" w:hAnsiTheme="minorHAnsi" w:cstheme="minorHAnsi"/>
+        </w:rPr>
+        <w:tab/>
+      </w:r>
+      <w:r>
+        <w:rPr>
+          <w:rFonts w:ascii="Courier" w:hAnsi="Courier" w:cstheme="minorHAnsi"/>
+        </w:rPr>
+        <w:t xml:space="preserve">docker start </w:t>
       </w:r>
       <w:proofErr w:type="spellStart"/>
       <w:r>
         <w:rPr>
-          <w:rFonts w:asciiTheme="minorHAnsi" w:hAnsiTheme="minorHAnsi" w:cstheme="minorHAnsi"/>
-        </w:rPr>
-        <w:t>KitClient’s</w:t>
+          <w:rFonts w:ascii="Courier" w:hAnsi="Courier" w:cstheme="minorHAnsi"/>
+        </w:rPr>
+        <w:t>KitClient</w:t>
       </w:r>
       <w:proofErr w:type="spellEnd"/>
-      <w:r>
-        <w:rPr>
-          <w:rFonts w:asciiTheme="minorHAnsi" w:hAnsiTheme="minorHAnsi" w:cstheme="minorHAnsi"/>
-        </w:rPr>
-        <w:t xml:space="preserve"> Linux environment running inside.  Take a screenshot of that desktop and paste it here. </w:t>
+    </w:p>
+    <w:p>
+      <w:pPr>
+        <w:ind w:left="288"/>
+        <w:rPr>
+          <w:rFonts w:asciiTheme="minorHAnsi" w:hAnsiTheme="minorHAnsi" w:cstheme="minorHAnsi"/>
+        </w:rPr>
+      </w:pPr>
+    </w:p>
+    <w:p>
+      <w:pPr>
+        <w:ind w:left="288"/>
+        <w:rPr>
+          <w:rFonts w:asciiTheme="minorHAnsi" w:hAnsiTheme="minorHAnsi" w:cstheme="minorHAnsi"/>
+        </w:rPr>
+      </w:pPr>
+      <w:r>
+        <w:rPr>
+          <w:rFonts w:asciiTheme="minorHAnsi" w:hAnsiTheme="minorHAnsi" w:cstheme="minorHAnsi"/>
+        </w:rPr>
+        <w:t xml:space="preserve">While this command doesn’t appear to do much, it has in fact started a server on your machine that contains the </w:t>
+      </w:r>
+      <w:proofErr w:type="spellStart"/>
+      <w:r>
+        <w:rPr>
+          <w:rFonts w:asciiTheme="minorHAnsi" w:hAnsiTheme="minorHAnsi" w:cstheme="minorHAnsi"/>
+        </w:rPr>
+        <w:t>KitClient</w:t>
+      </w:r>
+      <w:proofErr w:type="spellEnd"/>
+      <w:r>
+        <w:rPr>
+          <w:rFonts w:asciiTheme="minorHAnsi" w:hAnsiTheme="minorHAnsi" w:cstheme="minorHAnsi"/>
+        </w:rPr>
+        <w:t xml:space="preserve">.  If this worked successfully, the command </w:t>
+      </w:r>
+      <w:proofErr w:type="gramStart"/>
+      <w:r>
+        <w:rPr>
+          <w:rFonts w:asciiTheme="minorHAnsi" w:hAnsiTheme="minorHAnsi" w:cstheme="minorHAnsi"/>
+        </w:rPr>
+        <w:t>will</w:t>
+      </w:r>
+      <w:proofErr w:type="gramEnd"/>
+      <w:r>
+        <w:rPr>
+          <w:rFonts w:asciiTheme="minorHAnsi" w:hAnsiTheme="minorHAnsi" w:cstheme="minorHAnsi"/>
+        </w:rPr>
+        <w:t xml:space="preserve"> simply output </w:t>
+      </w:r>
+      <w:proofErr w:type="spellStart"/>
+      <w:r>
+        <w:rPr>
+          <w:rFonts w:asciiTheme="minorHAnsi" w:hAnsiTheme="minorHAnsi" w:cstheme="minorHAnsi"/>
+        </w:rPr>
+        <w:t>KitClient</w:t>
+      </w:r>
+      <w:proofErr w:type="spellEnd"/>
+      <w:r>
+        <w:rPr>
+          <w:rFonts w:asciiTheme="minorHAnsi" w:hAnsiTheme="minorHAnsi" w:cstheme="minorHAnsi"/>
+        </w:rPr>
+        <w:t>.</w:t>
       </w:r>
     </w:p>
     <w:p>
@@ -4720,6 +5152,52 @@
           <w:rFonts w:asciiTheme="minorHAnsi" w:hAnsiTheme="minorHAnsi" w:cstheme="minorHAnsi"/>
         </w:rPr>
       </w:pPr>
+      <w:r>
+        <w:rPr>
+          <w:rFonts w:asciiTheme="minorHAnsi" w:hAnsiTheme="minorHAnsi" w:cstheme="minorHAnsi"/>
+        </w:rPr>
+        <w:t xml:space="preserve">There is nothing required here. But you need to be sure that the </w:t>
+      </w:r>
+      <w:r>
+        <w:rPr>
+          <w:rFonts w:ascii="Courier" w:hAnsi="Courier" w:cstheme="minorHAnsi"/>
+        </w:rPr>
+        <w:t>docker start</w:t>
+      </w:r>
+      <w:r>
+        <w:rPr>
+          <w:rFonts w:asciiTheme="minorHAnsi" w:hAnsiTheme="minorHAnsi" w:cstheme="minorHAnsi"/>
+        </w:rPr>
+        <w:t xml:space="preserve"> command has outputted </w:t>
+      </w:r>
+      <w:proofErr w:type="spellStart"/>
+      <w:r>
+        <w:rPr>
+          <w:rFonts w:ascii="Courier" w:hAnsi="Courier" w:cstheme="minorHAnsi"/>
+        </w:rPr>
+        <w:t>KitClient</w:t>
+      </w:r>
+      <w:proofErr w:type="spellEnd"/>
+      <w:r>
+        <w:rPr>
+          <w:rFonts w:asciiTheme="minorHAnsi" w:hAnsiTheme="minorHAnsi" w:cstheme="minorHAnsi"/>
+        </w:rPr>
+        <w:t xml:space="preserve"> to indicated that the </w:t>
+      </w:r>
+      <w:proofErr w:type="spellStart"/>
+      <w:r>
+        <w:rPr>
+          <w:rFonts w:asciiTheme="minorHAnsi" w:hAnsiTheme="minorHAnsi" w:cstheme="minorHAnsi"/>
+        </w:rPr>
+        <w:t>KitClient</w:t>
+      </w:r>
+      <w:proofErr w:type="spellEnd"/>
+      <w:r>
+        <w:rPr>
+          <w:rFonts w:asciiTheme="minorHAnsi" w:hAnsiTheme="minorHAnsi" w:cstheme="minorHAnsi"/>
+        </w:rPr>
+        <w:t xml:space="preserve"> is running. If not, revisit #7 and #8 to ensure that you have everything installed correctly.</w:t>
+      </w:r>
     </w:p>
     <w:p>
       <w:pPr>
@@ -4739,7 +5217,19 @@
         <w:rPr>
           <w:rFonts w:asciiTheme="minorHAnsi" w:hAnsiTheme="minorHAnsi" w:cstheme="minorHAnsi"/>
         </w:rPr>
-        <w:t xml:space="preserve">Note: If you have been unable to install the Tiger VNC viewer you can also access the </w:t>
+        <w:t>c</w:t>
+      </w:r>
+      <w:r>
+        <w:rPr>
+          <w:rFonts w:asciiTheme="minorHAnsi" w:hAnsiTheme="minorHAnsi" w:cstheme="minorHAnsi"/>
+        </w:rPr>
+        <w:t xml:space="preserve">. </w:t>
+      </w:r>
+      <w:r>
+        <w:rPr>
+          <w:rFonts w:asciiTheme="minorHAnsi" w:hAnsiTheme="minorHAnsi" w:cstheme="minorHAnsi"/>
+        </w:rPr>
+        <w:t xml:space="preserve">With the </w:t>
       </w:r>
       <w:proofErr w:type="spellStart"/>
       <w:r>
@@ -4753,60 +5243,33 @@
         <w:rPr>
           <w:rFonts w:asciiTheme="minorHAnsi" w:hAnsiTheme="minorHAnsi" w:cstheme="minorHAnsi"/>
         </w:rPr>
-        <w:t xml:space="preserve"> using a web browser by visiting the URL: </w:t>
-      </w:r>
-      <w:r>
-        <w:rPr>
-          <w:rFonts w:ascii="Courier" w:hAnsi="Courier" w:cstheme="minorHAnsi"/>
-        </w:rPr>
-        <w:t>http://localhost:6901</w:t>
-      </w:r>
-    </w:p>
-    <w:p>
-      <w:pPr>
-        <w:rPr>
-          <w:rFonts w:asciiTheme="minorHAnsi" w:hAnsiTheme="minorHAnsi" w:cstheme="minorHAnsi"/>
-        </w:rPr>
-      </w:pPr>
-    </w:p>
-    <w:p>
-      <w:pPr>
-        <w:ind w:firstLine="288"/>
-        <w:rPr>
-          <w:rFonts w:asciiTheme="minorHAnsi" w:hAnsiTheme="minorHAnsi" w:cstheme="minorHAnsi"/>
-        </w:rPr>
-      </w:pPr>
-      <w:r>
-        <w:rPr>
-          <w:rFonts w:asciiTheme="minorHAnsi" w:hAnsiTheme="minorHAnsi" w:cstheme="minorHAnsi"/>
-        </w:rPr>
-        <w:t xml:space="preserve">If you access the </w:t>
+        <w:t xml:space="preserve"> running you can connect to it using </w:t>
+      </w:r>
+      <w:r>
+        <w:rPr>
+          <w:rFonts w:asciiTheme="minorHAnsi" w:hAnsiTheme="minorHAnsi" w:cstheme="minorHAnsi"/>
+        </w:rPr>
+        <w:t xml:space="preserve">the </w:t>
       </w:r>
       <w:proofErr w:type="spellStart"/>
       <w:r>
         <w:rPr>
           <w:rFonts w:asciiTheme="minorHAnsi" w:hAnsiTheme="minorHAnsi" w:cstheme="minorHAnsi"/>
         </w:rPr>
-        <w:t>KitClient</w:t>
+        <w:t>TigerVNC</w:t>
       </w:r>
       <w:proofErr w:type="spellEnd"/>
       <w:r>
         <w:rPr>
           <w:rFonts w:asciiTheme="minorHAnsi" w:hAnsiTheme="minorHAnsi" w:cstheme="minorHAnsi"/>
         </w:rPr>
-        <w:t xml:space="preserve"> via </w:t>
-      </w:r>
-      <w:r>
-        <w:rPr>
-          <w:rFonts w:asciiTheme="minorHAnsi" w:hAnsiTheme="minorHAnsi" w:cstheme="minorHAnsi"/>
-        </w:rPr>
-        <w:t>your</w:t>
-      </w:r>
-      <w:r>
-        <w:rPr>
-          <w:rFonts w:asciiTheme="minorHAnsi" w:hAnsiTheme="minorHAnsi" w:cstheme="minorHAnsi"/>
-        </w:rPr>
-        <w:t xml:space="preserve"> browser:</w:t>
+        <w:t xml:space="preserve"> viewer</w:t>
+      </w:r>
+      <w:r>
+        <w:rPr>
+          <w:rFonts w:asciiTheme="minorHAnsi" w:hAnsiTheme="minorHAnsi" w:cstheme="minorHAnsi"/>
+        </w:rPr>
+        <w:t xml:space="preserve">.  </w:t>
       </w:r>
     </w:p>
     <w:p>
@@ -4824,49 +5287,27 @@
         <w:rPr>
           <w:rFonts w:asciiTheme="minorHAnsi" w:hAnsiTheme="minorHAnsi" w:cstheme="minorHAnsi"/>
         </w:rPr>
-        <w:t>Open the “</w:t>
+        <w:t xml:space="preserve">Launch the </w:t>
       </w:r>
       <w:proofErr w:type="spellStart"/>
       <w:r>
         <w:rPr>
           <w:rFonts w:asciiTheme="minorHAnsi" w:hAnsiTheme="minorHAnsi" w:cstheme="minorHAnsi"/>
         </w:rPr>
-        <w:t>noVNC</w:t>
+        <w:t>TigerVNC</w:t>
       </w:r>
       <w:proofErr w:type="spellEnd"/>
       <w:r>
         <w:rPr>
           <w:rFonts w:asciiTheme="minorHAnsi" w:hAnsiTheme="minorHAnsi" w:cstheme="minorHAnsi"/>
         </w:rPr>
-        <w:t xml:space="preserve">” menu (the little tab on the left) and then use the settings (the </w:t>
-      </w:r>
-      <w:proofErr w:type="spellStart"/>
-      <w:r>
-        <w:rPr>
-          <w:rFonts w:asciiTheme="minorHAnsi" w:hAnsiTheme="minorHAnsi" w:cstheme="minorHAnsi"/>
-        </w:rPr>
-        <w:t>the</w:t>
-      </w:r>
-      <w:proofErr w:type="spellEnd"/>
-      <w:r>
-        <w:rPr>
-          <w:rFonts w:asciiTheme="minorHAnsi" w:hAnsiTheme="minorHAnsi" w:cstheme="minorHAnsi"/>
-        </w:rPr>
-        <w:t xml:space="preserve"> gear) to set the “Scaling Mode” to “Remote Resizing.”  This will resize the </w:t>
-      </w:r>
-      <w:proofErr w:type="spellStart"/>
-      <w:r>
-        <w:rPr>
-          <w:rFonts w:asciiTheme="minorHAnsi" w:hAnsiTheme="minorHAnsi" w:cstheme="minorHAnsi"/>
-        </w:rPr>
-        <w:t>KitClient</w:t>
-      </w:r>
-      <w:proofErr w:type="spellEnd"/>
-      <w:r>
-        <w:rPr>
-          <w:rFonts w:asciiTheme="minorHAnsi" w:hAnsiTheme="minorHAnsi" w:cstheme="minorHAnsi"/>
-        </w:rPr>
-        <w:t xml:space="preserve"> desktop when you resize your browser window.</w:t>
+        <w:t xml:space="preserve"> viewer</w:t>
+      </w:r>
+      <w:r>
+        <w:rPr>
+          <w:rFonts w:asciiTheme="minorHAnsi" w:hAnsiTheme="minorHAnsi" w:cstheme="minorHAnsi"/>
+        </w:rPr>
+        <w:t>.</w:t>
       </w:r>
     </w:p>
     <w:p>
@@ -4884,237 +5325,102 @@
         <w:rPr>
           <w:rFonts w:asciiTheme="minorHAnsi" w:hAnsiTheme="minorHAnsi" w:cstheme="minorHAnsi"/>
         </w:rPr>
-        <w:t xml:space="preserve">Copy and pasting between your OS and the </w:t>
+        <w:t>P</w:t>
+      </w:r>
+      <w:r>
+        <w:rPr>
+          <w:rFonts w:asciiTheme="minorHAnsi" w:hAnsiTheme="minorHAnsi" w:cstheme="minorHAnsi"/>
+        </w:rPr>
+        <w:t xml:space="preserve">ut the address: </w:t>
+      </w:r>
+      <w:r>
+        <w:rPr>
+          <w:rFonts w:ascii="Courier" w:hAnsi="Courier" w:cstheme="minorHAnsi"/>
+        </w:rPr>
+        <w:t>localhost:5901</w:t>
+      </w:r>
+      <w:r>
+        <w:rPr>
+          <w:rFonts w:asciiTheme="minorHAnsi" w:hAnsiTheme="minorHAnsi" w:cstheme="minorHAnsi"/>
+        </w:rPr>
+        <w:t xml:space="preserve"> into the “VNC server” text field.</w:t>
+      </w:r>
+      <w:r>
+        <w:rPr>
+          <w:rFonts w:asciiTheme="minorHAnsi" w:hAnsiTheme="minorHAnsi" w:cstheme="minorHAnsi"/>
+        </w:rPr>
+        <w:t xml:space="preserve">  </w:t>
+      </w:r>
+    </w:p>
+    <w:p>
+      <w:pPr>
+        <w:pStyle w:val="ListParagraph"/>
+        <w:numPr>
+          <w:ilvl w:val="1"/>
+          <w:numId w:val="9"/>
+        </w:numPr>
+        <w:rPr>
+          <w:rFonts w:asciiTheme="minorHAnsi" w:hAnsiTheme="minorHAnsi" w:cstheme="minorHAnsi"/>
+        </w:rPr>
+      </w:pPr>
+      <w:r>
+        <w:rPr>
+          <w:rFonts w:asciiTheme="minorHAnsi" w:hAnsiTheme="minorHAnsi" w:cstheme="minorHAnsi"/>
+        </w:rPr>
+        <w:t>C</w:t>
+      </w:r>
+      <w:r>
+        <w:rPr>
+          <w:rFonts w:asciiTheme="minorHAnsi" w:hAnsiTheme="minorHAnsi" w:cstheme="minorHAnsi"/>
+        </w:rPr>
+        <w:t>lick the “Connect” button</w:t>
+      </w:r>
+      <w:r>
+        <w:rPr>
+          <w:rFonts w:asciiTheme="minorHAnsi" w:hAnsiTheme="minorHAnsi" w:cstheme="minorHAnsi"/>
+        </w:rPr>
+        <w:t>.</w:t>
+      </w:r>
+    </w:p>
+    <w:p>
+      <w:pPr>
+        <w:rPr>
+          <w:rFonts w:asciiTheme="minorHAnsi" w:hAnsiTheme="minorHAnsi" w:cstheme="minorHAnsi"/>
+        </w:rPr>
+      </w:pPr>
+    </w:p>
+    <w:p>
+      <w:pPr>
+        <w:ind w:left="288"/>
+        <w:rPr>
+          <w:rFonts w:asciiTheme="minorHAnsi" w:hAnsiTheme="minorHAnsi" w:cstheme="minorHAnsi"/>
+        </w:rPr>
+      </w:pPr>
+      <w:r>
+        <w:rPr>
+          <w:rFonts w:asciiTheme="minorHAnsi" w:hAnsiTheme="minorHAnsi" w:cstheme="minorHAnsi"/>
+        </w:rPr>
+        <w:t>When you click connect</w:t>
+      </w:r>
+      <w:r>
+        <w:rPr>
+          <w:rFonts w:asciiTheme="minorHAnsi" w:hAnsiTheme="minorHAnsi" w:cstheme="minorHAnsi"/>
+        </w:rPr>
+        <w:t xml:space="preserve"> a window should open with the </w:t>
       </w:r>
       <w:proofErr w:type="spellStart"/>
       <w:r>
         <w:rPr>
           <w:rFonts w:asciiTheme="minorHAnsi" w:hAnsiTheme="minorHAnsi" w:cstheme="minorHAnsi"/>
         </w:rPr>
-        <w:t>KitClient</w:t>
+        <w:t>KitClient’s</w:t>
       </w:r>
       <w:proofErr w:type="spellEnd"/>
       <w:r>
         <w:rPr>
           <w:rFonts w:asciiTheme="minorHAnsi" w:hAnsiTheme="minorHAnsi" w:cstheme="minorHAnsi"/>
         </w:rPr>
-        <w:t xml:space="preserve"> requires that you use the clipboard in the “</w:t>
-      </w:r>
-      <w:proofErr w:type="spellStart"/>
-      <w:r>
-        <w:rPr>
-          <w:rFonts w:asciiTheme="minorHAnsi" w:hAnsiTheme="minorHAnsi" w:cstheme="minorHAnsi"/>
-        </w:rPr>
-        <w:t>noVNC</w:t>
-      </w:r>
-      <w:proofErr w:type="spellEnd"/>
-      <w:r>
-        <w:rPr>
-          <w:rFonts w:asciiTheme="minorHAnsi" w:hAnsiTheme="minorHAnsi" w:cstheme="minorHAnsi"/>
-        </w:rPr>
-        <w:t>” menu.  This is a little inconvenient, but it is functional.</w:t>
-      </w:r>
-    </w:p>
-    <w:p>
-      <w:pPr>
-        <w:rPr>
-          <w:rFonts w:asciiTheme="minorHAnsi" w:hAnsiTheme="minorHAnsi" w:cstheme="minorHAnsi"/>
-        </w:rPr>
-      </w:pPr>
-    </w:p>
-    <w:p>
-      <w:pPr>
-        <w:rPr>
-          <w:rFonts w:asciiTheme="minorHAnsi" w:hAnsiTheme="minorHAnsi" w:cstheme="minorHAnsi"/>
-        </w:rPr>
-      </w:pPr>
-      <w:r>
-        <w:rPr>
-          <w:rFonts w:asciiTheme="minorHAnsi" w:hAnsiTheme="minorHAnsi" w:cstheme="minorHAnsi"/>
-        </w:rPr>
-        <w:t>9.</w:t>
-      </w:r>
-      <w:r>
-        <w:rPr>
-          <w:rFonts w:asciiTheme="minorHAnsi" w:hAnsiTheme="minorHAnsi" w:cstheme="minorHAnsi"/>
-        </w:rPr>
-        <w:t xml:space="preserve"> </w:t>
-      </w:r>
-      <w:r>
-        <w:rPr>
-          <w:rFonts w:asciiTheme="minorHAnsi" w:hAnsiTheme="minorHAnsi" w:cstheme="minorHAnsi"/>
-        </w:rPr>
-        <w:t xml:space="preserve">At some point you will complete this assignment or want to take a break and do other things. When you do so, you should stop the </w:t>
-      </w:r>
-      <w:proofErr w:type="spellStart"/>
-      <w:r>
-        <w:rPr>
-          <w:rFonts w:asciiTheme="minorHAnsi" w:hAnsiTheme="minorHAnsi" w:cstheme="minorHAnsi"/>
-        </w:rPr>
-        <w:t>KitClient</w:t>
-      </w:r>
-      <w:proofErr w:type="spellEnd"/>
-      <w:r>
-        <w:rPr>
-          <w:rFonts w:asciiTheme="minorHAnsi" w:hAnsiTheme="minorHAnsi" w:cstheme="minorHAnsi"/>
-        </w:rPr>
-        <w:t xml:space="preserve"> and then restart it when you are ready to work again.  </w:t>
-      </w:r>
-    </w:p>
-    <w:p>
-      <w:pPr>
-        <w:rPr>
-          <w:rFonts w:asciiTheme="minorHAnsi" w:hAnsiTheme="minorHAnsi" w:cstheme="minorHAnsi"/>
-        </w:rPr>
-      </w:pPr>
-    </w:p>
-    <w:p>
-      <w:pPr>
-        <w:ind w:left="288"/>
-        <w:rPr>
-          <w:rFonts w:asciiTheme="minorHAnsi" w:hAnsiTheme="minorHAnsi" w:cstheme="minorHAnsi"/>
-        </w:rPr>
-      </w:pPr>
-      <w:r>
-        <w:rPr>
-          <w:rFonts w:asciiTheme="minorHAnsi" w:hAnsiTheme="minorHAnsi" w:cstheme="minorHAnsi"/>
-        </w:rPr>
-        <w:t>a</w:t>
-      </w:r>
-      <w:r>
-        <w:rPr>
-          <w:rFonts w:asciiTheme="minorHAnsi" w:hAnsiTheme="minorHAnsi" w:cstheme="minorHAnsi"/>
-        </w:rPr>
-        <w:t xml:space="preserve">. </w:t>
-      </w:r>
-      <w:r>
-        <w:rPr>
-          <w:rFonts w:asciiTheme="minorHAnsi" w:hAnsiTheme="minorHAnsi" w:cstheme="minorHAnsi"/>
-        </w:rPr>
-        <w:t>S</w:t>
-      </w:r>
-      <w:r>
-        <w:rPr>
-          <w:rFonts w:asciiTheme="minorHAnsi" w:hAnsiTheme="minorHAnsi" w:cstheme="minorHAnsi"/>
-        </w:rPr>
-        <w:t xml:space="preserve">top the </w:t>
-      </w:r>
-      <w:proofErr w:type="spellStart"/>
-      <w:r>
-        <w:rPr>
-          <w:rFonts w:asciiTheme="minorHAnsi" w:hAnsiTheme="minorHAnsi" w:cstheme="minorHAnsi"/>
-        </w:rPr>
-        <w:t>KitClient</w:t>
-      </w:r>
-      <w:proofErr w:type="spellEnd"/>
-      <w:r>
-        <w:rPr>
-          <w:rFonts w:asciiTheme="minorHAnsi" w:hAnsiTheme="minorHAnsi" w:cstheme="minorHAnsi"/>
-        </w:rPr>
-        <w:t xml:space="preserve"> </w:t>
-      </w:r>
-      <w:r>
-        <w:rPr>
-          <w:rFonts w:asciiTheme="minorHAnsi" w:hAnsiTheme="minorHAnsi" w:cstheme="minorHAnsi"/>
-        </w:rPr>
-        <w:t xml:space="preserve">by </w:t>
-      </w:r>
-      <w:r>
-        <w:rPr>
-          <w:rFonts w:asciiTheme="minorHAnsi" w:hAnsiTheme="minorHAnsi" w:cstheme="minorHAnsi"/>
-        </w:rPr>
-        <w:t>open</w:t>
-      </w:r>
-      <w:r>
-        <w:rPr>
-          <w:rFonts w:asciiTheme="minorHAnsi" w:hAnsiTheme="minorHAnsi" w:cstheme="minorHAnsi"/>
-        </w:rPr>
-        <w:t>ing</w:t>
-      </w:r>
-      <w:r>
-        <w:rPr>
-          <w:rFonts w:asciiTheme="minorHAnsi" w:hAnsiTheme="minorHAnsi" w:cstheme="minorHAnsi"/>
-        </w:rPr>
-        <w:t xml:space="preserve"> a Terminal Window or a command prompt </w:t>
-      </w:r>
-      <w:r>
-        <w:rPr>
-          <w:rFonts w:asciiTheme="minorHAnsi" w:hAnsiTheme="minorHAnsi" w:cstheme="minorHAnsi"/>
-          <w:u w:val="single"/>
-        </w:rPr>
-        <w:t>on your computer</w:t>
-      </w:r>
-      <w:r>
-        <w:rPr>
-          <w:rFonts w:asciiTheme="minorHAnsi" w:hAnsiTheme="minorHAnsi" w:cstheme="minorHAnsi"/>
-        </w:rPr>
-        <w:t xml:space="preserve"> (not in the </w:t>
-      </w:r>
-      <w:proofErr w:type="spellStart"/>
-      <w:r>
-        <w:rPr>
-          <w:rFonts w:asciiTheme="minorHAnsi" w:hAnsiTheme="minorHAnsi" w:cstheme="minorHAnsi"/>
-        </w:rPr>
-        <w:t>KitClient</w:t>
-      </w:r>
-      <w:proofErr w:type="spellEnd"/>
-      <w:r>
-        <w:rPr>
-          <w:rFonts w:asciiTheme="minorHAnsi" w:hAnsiTheme="minorHAnsi" w:cstheme="minorHAnsi"/>
-        </w:rPr>
-        <w:t xml:space="preserve">) use the command: </w:t>
-      </w:r>
-    </w:p>
-    <w:p>
-      <w:pPr>
-        <w:ind w:left="288" w:firstLine="288"/>
-        <w:rPr>
-          <w:rFonts w:asciiTheme="minorHAnsi" w:hAnsiTheme="minorHAnsi" w:cstheme="minorHAnsi"/>
-        </w:rPr>
-      </w:pPr>
-    </w:p>
-    <w:p>
-      <w:pPr>
-        <w:ind w:left="288" w:firstLine="288"/>
-        <w:rPr>
-          <w:rFonts w:asciiTheme="minorHAnsi" w:hAnsiTheme="minorHAnsi" w:cstheme="minorHAnsi"/>
-        </w:rPr>
-      </w:pPr>
-      <w:r>
-        <w:rPr>
-          <w:rFonts w:ascii="Courier" w:hAnsi="Courier" w:cstheme="minorHAnsi"/>
-        </w:rPr>
-        <w:t xml:space="preserve">docker stop </w:t>
-      </w:r>
-      <w:proofErr w:type="spellStart"/>
-      <w:r>
-        <w:rPr>
-          <w:rFonts w:ascii="Courier" w:hAnsi="Courier" w:cstheme="minorHAnsi"/>
-        </w:rPr>
-        <w:t>KitClient</w:t>
-      </w:r>
-      <w:proofErr w:type="spellEnd"/>
-    </w:p>
-    <w:p>
-      <w:pPr>
-        <w:ind w:left="288"/>
-        <w:rPr>
-          <w:rFonts w:asciiTheme="minorHAnsi" w:hAnsiTheme="minorHAnsi" w:cstheme="minorHAnsi"/>
-        </w:rPr>
-      </w:pPr>
-    </w:p>
-    <w:p>
-      <w:pPr>
-        <w:ind w:left="288"/>
-        <w:rPr>
-          <w:rFonts w:asciiTheme="minorHAnsi" w:hAnsiTheme="minorHAnsi" w:cstheme="minorHAnsi"/>
-        </w:rPr>
-      </w:pPr>
-      <w:r>
-        <w:rPr>
-          <w:rFonts w:asciiTheme="minorHAnsi" w:hAnsiTheme="minorHAnsi" w:cstheme="minorHAnsi"/>
-        </w:rPr>
-        <w:t>Take a screenshot of your command and its output and paste it here.</w:t>
+        <w:t xml:space="preserve"> Linux environment running inside.  Take a screenshot of that desktop and paste it here. </w:t>
       </w:r>
     </w:p>
     <w:p>
@@ -5156,19 +5462,7 @@
         <w:rPr>
           <w:rFonts w:asciiTheme="minorHAnsi" w:hAnsiTheme="minorHAnsi" w:cstheme="minorHAnsi"/>
         </w:rPr>
-        <w:t>b.</w:t>
-      </w:r>
-      <w:r>
-        <w:rPr>
-          <w:rFonts w:asciiTheme="minorHAnsi" w:hAnsiTheme="minorHAnsi" w:cstheme="minorHAnsi"/>
-        </w:rPr>
-        <w:t xml:space="preserve"> R</w:t>
-      </w:r>
-      <w:r>
-        <w:rPr>
-          <w:rFonts w:asciiTheme="minorHAnsi" w:hAnsiTheme="minorHAnsi" w:cstheme="minorHAnsi"/>
-        </w:rPr>
-        <w:t xml:space="preserve">estart the </w:t>
+        <w:t xml:space="preserve">Note: If you have been unable to install the Tiger VNC viewer you can also access the </w:t>
       </w:r>
       <w:proofErr w:type="spellStart"/>
       <w:r>
@@ -5182,13 +5476,368 @@
         <w:rPr>
           <w:rFonts w:asciiTheme="minorHAnsi" w:hAnsiTheme="minorHAnsi" w:cstheme="minorHAnsi"/>
         </w:rPr>
-        <w:t xml:space="preserve"> repeat the steps in question #8.</w:t>
-      </w:r>
-      <w:r>
-        <w:rPr>
-          <w:rFonts w:asciiTheme="minorHAnsi" w:hAnsiTheme="minorHAnsi" w:cstheme="minorHAnsi"/>
-        </w:rPr>
-        <w:t xml:space="preserve">  You should notice that it starts much more quickly this time. </w:t>
+        <w:t xml:space="preserve"> using a web browser by visiting the URL: </w:t>
+      </w:r>
+      <w:r>
+        <w:rPr>
+          <w:rFonts w:ascii="Courier" w:hAnsi="Courier" w:cstheme="minorHAnsi"/>
+        </w:rPr>
+        <w:t>http://localhost:6901</w:t>
+      </w:r>
+    </w:p>
+    <w:p>
+      <w:pPr>
+        <w:rPr>
+          <w:rFonts w:asciiTheme="minorHAnsi" w:hAnsiTheme="minorHAnsi" w:cstheme="minorHAnsi"/>
+        </w:rPr>
+      </w:pPr>
+    </w:p>
+    <w:p>
+      <w:pPr>
+        <w:ind w:firstLine="288"/>
+        <w:rPr>
+          <w:rFonts w:asciiTheme="minorHAnsi" w:hAnsiTheme="minorHAnsi" w:cstheme="minorHAnsi"/>
+        </w:rPr>
+      </w:pPr>
+      <w:r>
+        <w:rPr>
+          <w:rFonts w:asciiTheme="minorHAnsi" w:hAnsiTheme="minorHAnsi" w:cstheme="minorHAnsi"/>
+        </w:rPr>
+        <w:t xml:space="preserve">If you access the </w:t>
+      </w:r>
+      <w:proofErr w:type="spellStart"/>
+      <w:r>
+        <w:rPr>
+          <w:rFonts w:asciiTheme="minorHAnsi" w:hAnsiTheme="minorHAnsi" w:cstheme="minorHAnsi"/>
+        </w:rPr>
+        <w:t>KitClient</w:t>
+      </w:r>
+      <w:proofErr w:type="spellEnd"/>
+      <w:r>
+        <w:rPr>
+          <w:rFonts w:asciiTheme="minorHAnsi" w:hAnsiTheme="minorHAnsi" w:cstheme="minorHAnsi"/>
+        </w:rPr>
+        <w:t xml:space="preserve"> via </w:t>
+      </w:r>
+      <w:r>
+        <w:rPr>
+          <w:rFonts w:asciiTheme="minorHAnsi" w:hAnsiTheme="minorHAnsi" w:cstheme="minorHAnsi"/>
+        </w:rPr>
+        <w:t>your</w:t>
+      </w:r>
+      <w:r>
+        <w:rPr>
+          <w:rFonts w:asciiTheme="minorHAnsi" w:hAnsiTheme="minorHAnsi" w:cstheme="minorHAnsi"/>
+        </w:rPr>
+        <w:t xml:space="preserve"> browser:</w:t>
+      </w:r>
+    </w:p>
+    <w:p>
+      <w:pPr>
+        <w:pStyle w:val="ListParagraph"/>
+        <w:numPr>
+          <w:ilvl w:val="1"/>
+          <w:numId w:val="9"/>
+        </w:numPr>
+        <w:rPr>
+          <w:rFonts w:asciiTheme="minorHAnsi" w:hAnsiTheme="minorHAnsi" w:cstheme="minorHAnsi"/>
+        </w:rPr>
+      </w:pPr>
+      <w:r>
+        <w:rPr>
+          <w:rFonts w:asciiTheme="minorHAnsi" w:hAnsiTheme="minorHAnsi" w:cstheme="minorHAnsi"/>
+        </w:rPr>
+        <w:t>Open the “</w:t>
+      </w:r>
+      <w:proofErr w:type="spellStart"/>
+      <w:r>
+        <w:rPr>
+          <w:rFonts w:asciiTheme="minorHAnsi" w:hAnsiTheme="minorHAnsi" w:cstheme="minorHAnsi"/>
+        </w:rPr>
+        <w:t>noVNC</w:t>
+      </w:r>
+      <w:proofErr w:type="spellEnd"/>
+      <w:r>
+        <w:rPr>
+          <w:rFonts w:asciiTheme="minorHAnsi" w:hAnsiTheme="minorHAnsi" w:cstheme="minorHAnsi"/>
+        </w:rPr>
+        <w:t xml:space="preserve">” menu (the little tab on the left) and then use the settings (the </w:t>
+      </w:r>
+      <w:proofErr w:type="spellStart"/>
+      <w:r>
+        <w:rPr>
+          <w:rFonts w:asciiTheme="minorHAnsi" w:hAnsiTheme="minorHAnsi" w:cstheme="minorHAnsi"/>
+        </w:rPr>
+        <w:t>the</w:t>
+      </w:r>
+      <w:proofErr w:type="spellEnd"/>
+      <w:r>
+        <w:rPr>
+          <w:rFonts w:asciiTheme="minorHAnsi" w:hAnsiTheme="minorHAnsi" w:cstheme="minorHAnsi"/>
+        </w:rPr>
+        <w:t xml:space="preserve"> gear) to set the “Scaling Mode” to “Remote Resizing.”  This will resize the </w:t>
+      </w:r>
+      <w:proofErr w:type="spellStart"/>
+      <w:r>
+        <w:rPr>
+          <w:rFonts w:asciiTheme="minorHAnsi" w:hAnsiTheme="minorHAnsi" w:cstheme="minorHAnsi"/>
+        </w:rPr>
+        <w:t>KitClient</w:t>
+      </w:r>
+      <w:proofErr w:type="spellEnd"/>
+      <w:r>
+        <w:rPr>
+          <w:rFonts w:asciiTheme="minorHAnsi" w:hAnsiTheme="minorHAnsi" w:cstheme="minorHAnsi"/>
+        </w:rPr>
+        <w:t xml:space="preserve"> desktop when you resize your browser window.</w:t>
+      </w:r>
+    </w:p>
+    <w:p>
+      <w:pPr>
+        <w:pStyle w:val="ListParagraph"/>
+        <w:numPr>
+          <w:ilvl w:val="1"/>
+          <w:numId w:val="9"/>
+        </w:numPr>
+        <w:rPr>
+          <w:rFonts w:asciiTheme="minorHAnsi" w:hAnsiTheme="minorHAnsi" w:cstheme="minorHAnsi"/>
+        </w:rPr>
+      </w:pPr>
+      <w:r>
+        <w:rPr>
+          <w:rFonts w:asciiTheme="minorHAnsi" w:hAnsiTheme="minorHAnsi" w:cstheme="minorHAnsi"/>
+        </w:rPr>
+        <w:t xml:space="preserve">Copy and pasting between your OS and the </w:t>
+      </w:r>
+      <w:proofErr w:type="spellStart"/>
+      <w:r>
+        <w:rPr>
+          <w:rFonts w:asciiTheme="minorHAnsi" w:hAnsiTheme="minorHAnsi" w:cstheme="minorHAnsi"/>
+        </w:rPr>
+        <w:t>KitClient</w:t>
+      </w:r>
+      <w:proofErr w:type="spellEnd"/>
+      <w:r>
+        <w:rPr>
+          <w:rFonts w:asciiTheme="minorHAnsi" w:hAnsiTheme="minorHAnsi" w:cstheme="minorHAnsi"/>
+        </w:rPr>
+        <w:t xml:space="preserve"> requires that you use the clipboard in the “</w:t>
+      </w:r>
+      <w:proofErr w:type="spellStart"/>
+      <w:r>
+        <w:rPr>
+          <w:rFonts w:asciiTheme="minorHAnsi" w:hAnsiTheme="minorHAnsi" w:cstheme="minorHAnsi"/>
+        </w:rPr>
+        <w:t>noVNC</w:t>
+      </w:r>
+      <w:proofErr w:type="spellEnd"/>
+      <w:r>
+        <w:rPr>
+          <w:rFonts w:asciiTheme="minorHAnsi" w:hAnsiTheme="minorHAnsi" w:cstheme="minorHAnsi"/>
+        </w:rPr>
+        <w:t>” menu.  This is a little inconvenient, but it is functional.</w:t>
+      </w:r>
+    </w:p>
+    <w:p>
+      <w:pPr>
+        <w:rPr>
+          <w:rFonts w:asciiTheme="minorHAnsi" w:hAnsiTheme="minorHAnsi" w:cstheme="minorHAnsi"/>
+        </w:rPr>
+      </w:pPr>
+    </w:p>
+    <w:p>
+      <w:pPr>
+        <w:rPr>
+          <w:rFonts w:asciiTheme="minorHAnsi" w:hAnsiTheme="minorHAnsi" w:cstheme="minorHAnsi"/>
+        </w:rPr>
+      </w:pPr>
+      <w:r>
+        <w:rPr>
+          <w:rFonts w:asciiTheme="minorHAnsi" w:hAnsiTheme="minorHAnsi" w:cstheme="minorHAnsi"/>
+        </w:rPr>
+        <w:t>9.</w:t>
+      </w:r>
+      <w:r>
+        <w:rPr>
+          <w:rFonts w:asciiTheme="minorHAnsi" w:hAnsiTheme="minorHAnsi" w:cstheme="minorHAnsi"/>
+        </w:rPr>
+        <w:t xml:space="preserve"> </w:t>
+      </w:r>
+      <w:r>
+        <w:rPr>
+          <w:rFonts w:asciiTheme="minorHAnsi" w:hAnsiTheme="minorHAnsi" w:cstheme="minorHAnsi"/>
+        </w:rPr>
+        <w:t xml:space="preserve">At some point you will complete this assignment or want to take a break and do other things. When you do so, you should stop the </w:t>
+      </w:r>
+      <w:proofErr w:type="spellStart"/>
+      <w:r>
+        <w:rPr>
+          <w:rFonts w:asciiTheme="minorHAnsi" w:hAnsiTheme="minorHAnsi" w:cstheme="minorHAnsi"/>
+        </w:rPr>
+        <w:t>KitClient</w:t>
+      </w:r>
+      <w:proofErr w:type="spellEnd"/>
+      <w:r>
+        <w:rPr>
+          <w:rFonts w:asciiTheme="minorHAnsi" w:hAnsiTheme="minorHAnsi" w:cstheme="minorHAnsi"/>
+        </w:rPr>
+        <w:t xml:space="preserve"> and then restart it when you are ready to work again.  </w:t>
+      </w:r>
+    </w:p>
+    <w:p>
+      <w:pPr>
+        <w:rPr>
+          <w:rFonts w:asciiTheme="minorHAnsi" w:hAnsiTheme="minorHAnsi" w:cstheme="minorHAnsi"/>
+        </w:rPr>
+      </w:pPr>
+    </w:p>
+    <w:p>
+      <w:pPr>
+        <w:ind w:left="288"/>
+        <w:rPr>
+          <w:rFonts w:asciiTheme="minorHAnsi" w:hAnsiTheme="minorHAnsi" w:cstheme="minorHAnsi"/>
+        </w:rPr>
+      </w:pPr>
+      <w:r>
+        <w:rPr>
+          <w:rFonts w:asciiTheme="minorHAnsi" w:hAnsiTheme="minorHAnsi" w:cstheme="minorHAnsi"/>
+        </w:rPr>
+        <w:t>a</w:t>
+      </w:r>
+      <w:r>
+        <w:rPr>
+          <w:rFonts w:asciiTheme="minorHAnsi" w:hAnsiTheme="minorHAnsi" w:cstheme="minorHAnsi"/>
+        </w:rPr>
+        <w:t xml:space="preserve">. </w:t>
+      </w:r>
+      <w:r>
+        <w:rPr>
+          <w:rFonts w:asciiTheme="minorHAnsi" w:hAnsiTheme="minorHAnsi" w:cstheme="minorHAnsi"/>
+        </w:rPr>
+        <w:t>S</w:t>
+      </w:r>
+      <w:r>
+        <w:rPr>
+          <w:rFonts w:asciiTheme="minorHAnsi" w:hAnsiTheme="minorHAnsi" w:cstheme="minorHAnsi"/>
+        </w:rPr>
+        <w:t xml:space="preserve">top the </w:t>
+      </w:r>
+      <w:proofErr w:type="spellStart"/>
+      <w:r>
+        <w:rPr>
+          <w:rFonts w:asciiTheme="minorHAnsi" w:hAnsiTheme="minorHAnsi" w:cstheme="minorHAnsi"/>
+        </w:rPr>
+        <w:t>KitClient</w:t>
+      </w:r>
+      <w:proofErr w:type="spellEnd"/>
+      <w:r>
+        <w:rPr>
+          <w:rFonts w:asciiTheme="minorHAnsi" w:hAnsiTheme="minorHAnsi" w:cstheme="minorHAnsi"/>
+        </w:rPr>
+        <w:t xml:space="preserve"> </w:t>
+      </w:r>
+      <w:r>
+        <w:rPr>
+          <w:rFonts w:asciiTheme="minorHAnsi" w:hAnsiTheme="minorHAnsi" w:cstheme="minorHAnsi"/>
+        </w:rPr>
+        <w:t xml:space="preserve">by </w:t>
+      </w:r>
+      <w:r>
+        <w:rPr>
+          <w:rFonts w:asciiTheme="minorHAnsi" w:hAnsiTheme="minorHAnsi" w:cstheme="minorHAnsi"/>
+        </w:rPr>
+        <w:t>open</w:t>
+      </w:r>
+      <w:r>
+        <w:rPr>
+          <w:rFonts w:asciiTheme="minorHAnsi" w:hAnsiTheme="minorHAnsi" w:cstheme="minorHAnsi"/>
+        </w:rPr>
+        <w:t>ing</w:t>
+      </w:r>
+      <w:r>
+        <w:rPr>
+          <w:rFonts w:asciiTheme="minorHAnsi" w:hAnsiTheme="minorHAnsi" w:cstheme="minorHAnsi"/>
+        </w:rPr>
+        <w:t xml:space="preserve"> a Terminal Window or a command prompt </w:t>
+      </w:r>
+      <w:r>
+        <w:rPr>
+          <w:rFonts w:asciiTheme="minorHAnsi" w:hAnsiTheme="minorHAnsi" w:cstheme="minorHAnsi"/>
+          <w:u w:val="single"/>
+        </w:rPr>
+        <w:t>on your computer</w:t>
+      </w:r>
+      <w:r>
+        <w:rPr>
+          <w:rFonts w:asciiTheme="minorHAnsi" w:hAnsiTheme="minorHAnsi" w:cstheme="minorHAnsi"/>
+        </w:rPr>
+        <w:t xml:space="preserve"> (not in the </w:t>
+      </w:r>
+      <w:proofErr w:type="spellStart"/>
+      <w:r>
+        <w:rPr>
+          <w:rFonts w:asciiTheme="minorHAnsi" w:hAnsiTheme="minorHAnsi" w:cstheme="minorHAnsi"/>
+        </w:rPr>
+        <w:t>KitClient</w:t>
+      </w:r>
+      <w:proofErr w:type="spellEnd"/>
+      <w:r>
+        <w:rPr>
+          <w:rFonts w:asciiTheme="minorHAnsi" w:hAnsiTheme="minorHAnsi" w:cstheme="minorHAnsi"/>
+        </w:rPr>
+        <w:t xml:space="preserve">) use the command: </w:t>
+      </w:r>
+    </w:p>
+    <w:p>
+      <w:pPr>
+        <w:ind w:left="288" w:firstLine="288"/>
+        <w:rPr>
+          <w:rFonts w:asciiTheme="minorHAnsi" w:hAnsiTheme="minorHAnsi" w:cstheme="minorHAnsi"/>
+        </w:rPr>
+      </w:pPr>
+    </w:p>
+    <w:p>
+      <w:pPr>
+        <w:ind w:left="288" w:firstLine="288"/>
+        <w:rPr>
+          <w:rFonts w:asciiTheme="minorHAnsi" w:hAnsiTheme="minorHAnsi" w:cstheme="minorHAnsi"/>
+        </w:rPr>
+      </w:pPr>
+      <w:r>
+        <w:rPr>
+          <w:rFonts w:ascii="Courier" w:hAnsi="Courier" w:cstheme="minorHAnsi"/>
+        </w:rPr>
+        <w:t xml:space="preserve">docker stop </w:t>
+      </w:r>
+      <w:proofErr w:type="spellStart"/>
+      <w:r>
+        <w:rPr>
+          <w:rFonts w:ascii="Courier" w:hAnsi="Courier" w:cstheme="minorHAnsi"/>
+        </w:rPr>
+        <w:t>KitClient</w:t>
+      </w:r>
+      <w:proofErr w:type="spellEnd"/>
+    </w:p>
+    <w:p>
+      <w:pPr>
+        <w:ind w:left="288"/>
+        <w:rPr>
+          <w:rFonts w:asciiTheme="minorHAnsi" w:hAnsiTheme="minorHAnsi" w:cstheme="minorHAnsi"/>
+        </w:rPr>
+      </w:pPr>
+    </w:p>
+    <w:p>
+      <w:pPr>
+        <w:ind w:left="288"/>
+        <w:rPr>
+          <w:rFonts w:asciiTheme="minorHAnsi" w:hAnsiTheme="minorHAnsi" w:cstheme="minorHAnsi"/>
+        </w:rPr>
+      </w:pPr>
+      <w:r>
+        <w:rPr>
+          <w:rFonts w:asciiTheme="minorHAnsi" w:hAnsiTheme="minorHAnsi" w:cstheme="minorHAnsi"/>
+        </w:rPr>
+        <w:t>Take a screenshot of your command and its output and paste it here.</w:t>
       </w:r>
     </w:p>
     <w:p>
@@ -5211,6 +5860,146 @@
           <w:rFonts w:asciiTheme="minorHAnsi" w:hAnsiTheme="minorHAnsi" w:cstheme="minorHAnsi"/>
         </w:rPr>
       </w:pPr>
+    </w:p>
+    <w:p>
+      <w:pPr>
+        <w:rPr>
+          <w:rFonts w:asciiTheme="minorHAnsi" w:hAnsiTheme="minorHAnsi" w:cstheme="minorHAnsi"/>
+        </w:rPr>
+      </w:pPr>
+    </w:p>
+    <w:p>
+      <w:pPr>
+        <w:ind w:left="288"/>
+        <w:rPr>
+          <w:rFonts w:asciiTheme="minorHAnsi" w:hAnsiTheme="minorHAnsi" w:cstheme="minorHAnsi"/>
+        </w:rPr>
+      </w:pPr>
+      <w:r>
+        <w:rPr>
+          <w:rFonts w:asciiTheme="minorHAnsi" w:hAnsiTheme="minorHAnsi" w:cstheme="minorHAnsi"/>
+        </w:rPr>
+        <w:t>b.</w:t>
+      </w:r>
+      <w:r>
+        <w:rPr>
+          <w:rFonts w:asciiTheme="minorHAnsi" w:hAnsiTheme="minorHAnsi" w:cstheme="minorHAnsi"/>
+        </w:rPr>
+        <w:t xml:space="preserve"> </w:t>
+      </w:r>
+      <w:r>
+        <w:rPr>
+          <w:rFonts w:asciiTheme="minorHAnsi" w:hAnsiTheme="minorHAnsi" w:cstheme="minorHAnsi"/>
+        </w:rPr>
+        <w:t>Use the steps in #8b and #8c to restart</w:t>
+      </w:r>
+      <w:r>
+        <w:rPr>
+          <w:rFonts w:asciiTheme="minorHAnsi" w:hAnsiTheme="minorHAnsi" w:cstheme="minorHAnsi"/>
+        </w:rPr>
+        <w:t xml:space="preserve"> the </w:t>
+      </w:r>
+      <w:proofErr w:type="spellStart"/>
+      <w:r>
+        <w:rPr>
+          <w:rFonts w:asciiTheme="minorHAnsi" w:hAnsiTheme="minorHAnsi" w:cstheme="minorHAnsi"/>
+        </w:rPr>
+        <w:t>KitClient</w:t>
+      </w:r>
+      <w:proofErr w:type="spellEnd"/>
+      <w:r>
+        <w:rPr>
+          <w:rFonts w:asciiTheme="minorHAnsi" w:hAnsiTheme="minorHAnsi" w:cstheme="minorHAnsi"/>
+        </w:rPr>
+        <w:t xml:space="preserve"> </w:t>
+      </w:r>
+      <w:r>
+        <w:rPr>
+          <w:rFonts w:asciiTheme="minorHAnsi" w:hAnsiTheme="minorHAnsi" w:cstheme="minorHAnsi"/>
+        </w:rPr>
+        <w:t>and</w:t>
+      </w:r>
+      <w:proofErr w:type="spellStart"/>
+      <w:r>
+        <w:rPr>
+          <w:rFonts w:asciiTheme="minorHAnsi" w:hAnsiTheme="minorHAnsi" w:cstheme="minorHAnsi"/>
+        </w:rPr>
+        <w:t xml:space="preserve"> r</w:t>
+      </w:r>
+      <w:proofErr w:type="spellEnd"/>
+      <w:r>
+        <w:rPr>
+          <w:rFonts w:asciiTheme="minorHAnsi" w:hAnsiTheme="minorHAnsi" w:cstheme="minorHAnsi"/>
+        </w:rPr>
+        <w:t xml:space="preserve">econnect to it with </w:t>
+      </w:r>
+      <w:proofErr w:type="spellStart"/>
+      <w:r>
+        <w:rPr>
+          <w:rFonts w:asciiTheme="minorHAnsi" w:hAnsiTheme="minorHAnsi" w:cstheme="minorHAnsi"/>
+        </w:rPr>
+        <w:t>TigerVNC</w:t>
+      </w:r>
+      <w:proofErr w:type="spellEnd"/>
+      <w:r>
+        <w:rPr>
+          <w:rFonts w:asciiTheme="minorHAnsi" w:hAnsiTheme="minorHAnsi" w:cstheme="minorHAnsi"/>
+        </w:rPr>
+        <w:t xml:space="preserve"> (or </w:t>
+      </w:r>
+      <w:proofErr w:type="spellStart"/>
+      <w:r>
+        <w:rPr>
+          <w:rFonts w:asciiTheme="minorHAnsi" w:hAnsiTheme="minorHAnsi" w:cstheme="minorHAnsi"/>
+        </w:rPr>
+        <w:t>noVNC</w:t>
+      </w:r>
+      <w:proofErr w:type="spellEnd"/>
+      <w:r>
+        <w:rPr>
+          <w:rFonts w:asciiTheme="minorHAnsi" w:hAnsiTheme="minorHAnsi" w:cstheme="minorHAnsi"/>
+        </w:rPr>
+        <w:t xml:space="preserve"> in your browser).</w:t>
+      </w:r>
+      <w:r>
+        <w:rPr>
+          <w:rFonts w:asciiTheme="minorHAnsi" w:hAnsiTheme="minorHAnsi" w:cstheme="minorHAnsi"/>
+        </w:rPr>
+        <w:t xml:space="preserve">  You should notice that </w:t>
+      </w:r>
+      <w:r>
+        <w:rPr>
+          <w:rFonts w:asciiTheme="minorHAnsi" w:hAnsiTheme="minorHAnsi" w:cstheme="minorHAnsi"/>
+        </w:rPr>
+        <w:t xml:space="preserve">it </w:t>
+      </w:r>
+      <w:r>
+        <w:rPr>
+          <w:rFonts w:asciiTheme="minorHAnsi" w:hAnsiTheme="minorHAnsi" w:cstheme="minorHAnsi"/>
+        </w:rPr>
+        <w:t xml:space="preserve">starts much more quickly this time. </w:t>
+      </w:r>
+    </w:p>
+    <w:p>
+      <w:pPr>
+        <w:ind w:left="288"/>
+        <w:rPr>
+          <w:rFonts w:asciiTheme="minorHAnsi" w:hAnsiTheme="minorHAnsi" w:cstheme="minorHAnsi"/>
+        </w:rPr>
+      </w:pPr>
+    </w:p>
+    <w:p>
+      <w:pPr>
+        <w:pBdr>
+          <w:top w:val="thinThickThinSmallGap" w:sz="24" w:space="4" w:color="0070C0"/>
+          <w:left w:val="thinThickThinSmallGap" w:sz="24" w:space="4" w:color="0070C0"/>
+          <w:bottom w:val="thinThickThinSmallGap" w:sz="24" w:space="4" w:color="0070C0"/>
+          <w:right w:val="thinThickThinSmallGap" w:sz="24" w:space="4" w:color="0070C0"/>
+        </w:pBdr>
+        <w:rPr>
+          <w:rFonts w:asciiTheme="minorHAnsi" w:hAnsiTheme="minorHAnsi" w:cstheme="minorHAnsi"/>
+        </w:rPr>
+      </w:pPr>
       <w:r>
         <w:rPr>
           <w:rFonts w:asciiTheme="minorHAnsi" w:hAnsiTheme="minorHAnsi" w:cstheme="minorHAnsi"/>
@@ -5343,6 +6132,7 @@
         <w:rPr>
           <w:noProof/>
         </w:rPr>
+        <w:lastRenderedPageBreak/>
         <mc:AlternateContent>
           <mc:Choice Requires="wps">
             <w:drawing>
@@ -5434,27 +6224,14 @@
                       <w:r>
                         <w:t xml:space="preserve">Figure </w:t>
                       </w:r>
-                      <w:r>
-                        <w:fldChar w:fldCharType="begin"/>
-                      </w:r>
-                      <w:r>
-                        <w:instrText xml:space="preserve"> SEQ Figure \* ARABIC </w:instrText>
-                      </w:r>
-                      <w:r>
-                        <w:fldChar w:fldCharType="separate"/>
-                      </w:r>
-                      <w:r>
-                        <w:rPr>
-                          <w:noProof/>
-                        </w:rPr>
-                        <w:t>2</w:t>
-                      </w:r>
-                      <w:r>
-                        <w:rPr>
-                          <w:noProof/>
-                        </w:rPr>
-                        <w:fldChar w:fldCharType="end"/>
-                      </w:r>
+                      <w:fldSimple w:instr=" SEQ Figure \* ARABIC ">
+                        <w:r>
+                          <w:rPr>
+                            <w:noProof/>
+                          </w:rPr>
+                          <w:t>2</w:t>
+                        </w:r>
+                      </w:fldSimple>
                       <w:r>
                         <w:t xml:space="preserve"> - Cloning your </w:t>
                       </w:r>
@@ -5499,7 +6276,7 @@
                     <pic:cNvPicPr/>
                   </pic:nvPicPr>
                   <pic:blipFill>
-                    <a:blip r:embed="rId13" cstate="print">
+                    <a:blip r:embed="rId12" cstate="print">
                       <a:extLst>
                         <a:ext uri="{28A0092B-C50C-407E-A947-70E740481C1C}">
                           <a14:useLocalDpi xmlns:a14="http://schemas.microsoft.com/office/drawing/2010/main" val="0"/>
@@ -5747,7 +6524,7 @@
         <w:rPr>
           <w:rFonts w:asciiTheme="minorHAnsi" w:hAnsiTheme="minorHAnsi" w:cstheme="minorHAnsi"/>
         </w:rPr>
-        <w:t>Show</w:t>
+        <w:t>Paste a screenshot of</w:t>
       </w:r>
       <w:r>
         <w:rPr>
@@ -6070,25 +6847,25 @@
         <w:rPr>
           <w:rFonts w:asciiTheme="minorHAnsi" w:hAnsiTheme="minorHAnsi" w:cstheme="minorHAnsi"/>
         </w:rPr>
-        <w:t>What output is generated</w:t>
-      </w:r>
-      <w:r>
-        <w:rPr>
-          <w:rFonts w:asciiTheme="minorHAnsi" w:hAnsiTheme="minorHAnsi" w:cstheme="minorHAnsi"/>
-        </w:rPr>
-        <w:t xml:space="preserve"> by the above command</w:t>
-      </w:r>
-      <w:r>
-        <w:rPr>
-          <w:rFonts w:asciiTheme="minorHAnsi" w:hAnsiTheme="minorHAnsi" w:cstheme="minorHAnsi"/>
-        </w:rPr>
-        <w:t>?</w:t>
-      </w:r>
-      <w:r>
-        <w:rPr>
-          <w:rFonts w:asciiTheme="minorHAnsi" w:hAnsiTheme="minorHAnsi" w:cstheme="minorHAnsi"/>
-        </w:rPr>
-        <w:t xml:space="preserve">  You should see the information that you entered in the above commands.  If not, try those commands again.</w:t>
+        <w:t>Give a screenshot of the commands you used and their</w:t>
+      </w:r>
+      <w:r>
+        <w:rPr>
+          <w:rFonts w:asciiTheme="minorHAnsi" w:hAnsiTheme="minorHAnsi" w:cstheme="minorHAnsi"/>
+        </w:rPr>
+        <w:t xml:space="preserve"> output</w:t>
+      </w:r>
+      <w:r>
+        <w:rPr>
+          <w:rFonts w:asciiTheme="minorHAnsi" w:hAnsiTheme="minorHAnsi" w:cstheme="minorHAnsi"/>
+        </w:rPr>
+        <w:t xml:space="preserve"> here.  Note:</w:t>
+      </w:r>
+      <w:r>
+        <w:rPr>
+          <w:rFonts w:asciiTheme="minorHAnsi" w:hAnsiTheme="minorHAnsi" w:cstheme="minorHAnsi"/>
+        </w:rPr>
+        <w:t xml:space="preserve"> You should see the information that you entered in the above commands.  If not, try those commands again.</w:t>
       </w:r>
     </w:p>
     <w:p>
@@ -6254,7 +7031,7 @@
                     <pic:cNvPicPr/>
                   </pic:nvPicPr>
                   <pic:blipFill>
-                    <a:blip r:embed="rId14"/>
+                    <a:blip r:embed="rId13"/>
                     <a:stretch>
                       <a:fillRect/>
                     </a:stretch>
@@ -6537,7 +7314,12 @@
           <w:rFonts w:asciiTheme="minorHAnsi" w:hAnsiTheme="minorHAnsi" w:cstheme="minorHAnsi"/>
         </w:rPr>
         <w:tab/>
-        <w:t>What output is generated when you run this command?</w:t>
+      </w:r>
+      <w:r>
+        <w:rPr>
+          <w:rFonts w:asciiTheme="minorHAnsi" w:hAnsiTheme="minorHAnsi" w:cstheme="minorHAnsi"/>
+        </w:rPr>
+        <w:t>Give a screenshot of the command you used and its output here.</w:t>
       </w:r>
     </w:p>
     <w:p>
@@ -6739,7 +7521,31 @@
         <w:rPr>
           <w:rFonts w:asciiTheme="minorHAnsi" w:hAnsiTheme="minorHAnsi" w:cstheme="minorHAnsi"/>
         </w:rPr>
-        <w:t>, they will help you to stay on track with these activities and may prevent you from going down an incorrect path.</w:t>
+        <w:t xml:space="preserve">, they will help you to stay on track with these activities and may </w:t>
+      </w:r>
+      <w:r>
+        <w:rPr>
+          <w:rFonts w:asciiTheme="minorHAnsi" w:hAnsiTheme="minorHAnsi" w:cstheme="minorHAnsi"/>
+        </w:rPr>
+        <w:t xml:space="preserve">save you a lot of time by </w:t>
+      </w:r>
+      <w:r>
+        <w:rPr>
+          <w:rFonts w:asciiTheme="minorHAnsi" w:hAnsiTheme="minorHAnsi" w:cstheme="minorHAnsi"/>
+        </w:rPr>
+        <w:t>prevent</w:t>
+      </w:r>
+      <w:r>
+        <w:rPr>
+          <w:rFonts w:asciiTheme="minorHAnsi" w:hAnsiTheme="minorHAnsi" w:cstheme="minorHAnsi"/>
+        </w:rPr>
+        <w:t>ing</w:t>
+      </w:r>
+      <w:r>
+        <w:rPr>
+          <w:rFonts w:asciiTheme="minorHAnsi" w:hAnsiTheme="minorHAnsi" w:cstheme="minorHAnsi"/>
+        </w:rPr>
+        <w:t xml:space="preserve"> you from going down an incorrect path.</w:t>
       </w:r>
     </w:p>
     <w:p>
@@ -6803,6 +7609,24 @@
           <w:rFonts w:asciiTheme="minorHAnsi" w:hAnsiTheme="minorHAnsi" w:cstheme="minorHAnsi"/>
         </w:rPr>
         <w:t xml:space="preserve">.  </w:t>
+      </w:r>
+      <w:r>
+        <w:rPr>
+          <w:rFonts w:asciiTheme="minorHAnsi" w:hAnsiTheme="minorHAnsi" w:cstheme="minorHAnsi"/>
+        </w:rPr>
+        <w:t xml:space="preserve">Remember that you can use </w:t>
+      </w:r>
+      <w:r>
+        <w:rPr>
+          <w:rFonts w:ascii="Courier" w:hAnsi="Courier" w:cstheme="minorHAnsi"/>
+        </w:rPr>
+        <w:t>ls -a</w:t>
+      </w:r>
+      <w:r>
+        <w:rPr>
+          <w:rFonts w:asciiTheme="minorHAnsi" w:hAnsiTheme="minorHAnsi" w:cstheme="minorHAnsi"/>
+        </w:rPr>
+        <w:t xml:space="preserve"> to see all files including hidden files.  </w:t>
       </w:r>
       <w:r>
         <w:rPr>
@@ -6842,6 +7666,7 @@
         <w:rPr>
           <w:rFonts w:asciiTheme="minorHAnsi" w:hAnsiTheme="minorHAnsi" w:cstheme="minorHAnsi"/>
         </w:rPr>
+        <w:lastRenderedPageBreak/>
         <w:tab/>
       </w:r>
     </w:p>
@@ -7155,11 +7980,27 @@
         </w:rPr>
         <w:t xml:space="preserve">.  </w:t>
       </w:r>
-      <w:r>
-        <w:rPr>
-          <w:rFonts w:asciiTheme="minorHAnsi" w:hAnsiTheme="minorHAnsi" w:cstheme="minorHAnsi"/>
-        </w:rPr>
-        <w:t>What output is generated by this command when you run it?</w:t>
+    </w:p>
+    <w:p>
+      <w:pPr>
+        <w:ind w:left="288"/>
+        <w:rPr>
+          <w:rFonts w:asciiTheme="minorHAnsi" w:hAnsiTheme="minorHAnsi" w:cstheme="minorHAnsi"/>
+        </w:rPr>
+      </w:pPr>
+    </w:p>
+    <w:p>
+      <w:pPr>
+        <w:ind w:left="288"/>
+        <w:rPr>
+          <w:rFonts w:asciiTheme="minorHAnsi" w:hAnsiTheme="minorHAnsi" w:cstheme="minorHAnsi"/>
+        </w:rPr>
+      </w:pPr>
+      <w:r>
+        <w:rPr>
+          <w:rFonts w:asciiTheme="minorHAnsi" w:hAnsiTheme="minorHAnsi" w:cstheme="minorHAnsi"/>
+        </w:rPr>
+        <w:t>Give a screenshot of your command and its output here.</w:t>
       </w:r>
     </w:p>
     <w:p>
@@ -7209,127 +8050,35 @@
         <w:rPr>
           <w:rFonts w:asciiTheme="minorHAnsi" w:hAnsiTheme="minorHAnsi" w:cstheme="minorHAnsi"/>
         </w:rPr>
-        <w:t xml:space="preserve">When you clone a fork to your local machine </w:t>
-      </w:r>
-      <w:r>
-        <w:rPr>
-          <w:rFonts w:asciiTheme="minorHAnsi" w:hAnsiTheme="minorHAnsi" w:cstheme="minorHAnsi"/>
-        </w:rPr>
-        <w:t>Git uses</w:t>
-      </w:r>
-      <w:r>
-        <w:rPr>
-          <w:rFonts w:asciiTheme="minorHAnsi" w:hAnsiTheme="minorHAnsi" w:cstheme="minorHAnsi"/>
-        </w:rPr>
-        <w:t xml:space="preserve"> </w:t>
-      </w:r>
-      <w:r>
-        <w:rPr>
-          <w:rFonts w:asciiTheme="minorHAnsi" w:hAnsiTheme="minorHAnsi" w:cstheme="minorHAnsi"/>
-        </w:rPr>
-        <w:t xml:space="preserve">a </w:t>
-      </w:r>
-      <w:r>
-        <w:rPr>
-          <w:rFonts w:asciiTheme="minorHAnsi" w:hAnsiTheme="minorHAnsi" w:cstheme="minorHAnsi"/>
-        </w:rPr>
-        <w:t>special name</w:t>
-      </w:r>
-      <w:r>
-        <w:rPr>
-          <w:rFonts w:asciiTheme="minorHAnsi" w:hAnsiTheme="minorHAnsi" w:cstheme="minorHAnsi"/>
-        </w:rPr>
-        <w:t xml:space="preserve"> </w:t>
-      </w:r>
-      <w:r>
-        <w:rPr>
-          <w:rFonts w:asciiTheme="minorHAnsi" w:hAnsiTheme="minorHAnsi" w:cstheme="minorHAnsi"/>
-        </w:rPr>
-        <w:t>to refer</w:t>
-      </w:r>
-      <w:r>
-        <w:rPr>
-          <w:rFonts w:asciiTheme="minorHAnsi" w:hAnsiTheme="minorHAnsi" w:cstheme="minorHAnsi"/>
-        </w:rPr>
-        <w:t xml:space="preserve"> to</w:t>
-      </w:r>
-      <w:r>
-        <w:rPr>
-          <w:rFonts w:asciiTheme="minorHAnsi" w:hAnsiTheme="minorHAnsi" w:cstheme="minorHAnsi"/>
-        </w:rPr>
-        <w:t xml:space="preserve"> </w:t>
-      </w:r>
-      <w:r>
-        <w:rPr>
-          <w:rFonts w:asciiTheme="minorHAnsi" w:hAnsiTheme="minorHAnsi" w:cstheme="minorHAnsi"/>
-        </w:rPr>
-        <w:t>your</w:t>
-      </w:r>
-      <w:r>
-        <w:rPr>
-          <w:rFonts w:asciiTheme="minorHAnsi" w:hAnsiTheme="minorHAnsi" w:cstheme="minorHAnsi"/>
-        </w:rPr>
-        <w:t xml:space="preserve"> fork.  What name </w:t>
-      </w:r>
-      <w:r>
-        <w:rPr>
-          <w:rFonts w:asciiTheme="minorHAnsi" w:hAnsiTheme="minorHAnsi" w:cstheme="minorHAnsi"/>
-        </w:rPr>
-        <w:t xml:space="preserve">does Git use to refer </w:t>
-      </w:r>
-      <w:r>
-        <w:rPr>
-          <w:rFonts w:asciiTheme="minorHAnsi" w:hAnsiTheme="minorHAnsi" w:cstheme="minorHAnsi"/>
-        </w:rPr>
-        <w:t xml:space="preserve">to </w:t>
-      </w:r>
-      <w:r>
-        <w:rPr>
-          <w:rFonts w:asciiTheme="minorHAnsi" w:hAnsiTheme="minorHAnsi" w:cstheme="minorHAnsi"/>
-        </w:rPr>
-        <w:t>the</w:t>
-      </w:r>
-      <w:r>
-        <w:rPr>
-          <w:rFonts w:asciiTheme="minorHAnsi" w:hAnsiTheme="minorHAnsi" w:cstheme="minorHAnsi"/>
-        </w:rPr>
-        <w:t xml:space="preserve"> fork</w:t>
-      </w:r>
-      <w:r>
-        <w:rPr>
-          <w:rFonts w:asciiTheme="minorHAnsi" w:hAnsiTheme="minorHAnsi" w:cstheme="minorHAnsi"/>
-        </w:rPr>
-        <w:t xml:space="preserve"> on GitHub</w:t>
-      </w:r>
-      <w:r>
-        <w:rPr>
-          <w:rFonts w:asciiTheme="minorHAnsi" w:hAnsiTheme="minorHAnsi" w:cstheme="minorHAnsi"/>
-        </w:rPr>
-        <w:t xml:space="preserve"> </w:t>
-      </w:r>
-      <w:r>
-        <w:rPr>
-          <w:rFonts w:asciiTheme="minorHAnsi" w:hAnsiTheme="minorHAnsi" w:cstheme="minorHAnsi"/>
-        </w:rPr>
-        <w:t>that has been</w:t>
-      </w:r>
-      <w:r>
-        <w:rPr>
-          <w:rFonts w:asciiTheme="minorHAnsi" w:hAnsiTheme="minorHAnsi" w:cstheme="minorHAnsi"/>
-        </w:rPr>
-        <w:t xml:space="preserve"> cloned</w:t>
-      </w:r>
-      <w:r>
-        <w:rPr>
-          <w:rFonts w:asciiTheme="minorHAnsi" w:hAnsiTheme="minorHAnsi" w:cstheme="minorHAnsi"/>
-        </w:rPr>
-        <w:t>?</w:t>
-      </w:r>
-      <w:r>
-        <w:rPr>
-          <w:rFonts w:asciiTheme="minorHAnsi" w:hAnsiTheme="minorHAnsi" w:cstheme="minorHAnsi"/>
-        </w:rPr>
-        <w:t xml:space="preserve">  Hint: Check the class materials!</w:t>
+        <w:t xml:space="preserve">In class we saw that the name </w:t>
+      </w:r>
+      <w:r>
+        <w:rPr>
+          <w:rFonts w:asciiTheme="minorHAnsi" w:hAnsiTheme="minorHAnsi" w:cstheme="minorHAnsi"/>
+          <w:i/>
+          <w:iCs/>
+        </w:rPr>
+        <w:t>origin</w:t>
+      </w:r>
+      <w:r>
+        <w:rPr>
+          <w:rFonts w:asciiTheme="minorHAnsi" w:hAnsiTheme="minorHAnsi" w:cstheme="minorHAnsi"/>
+        </w:rPr>
+        <w:t xml:space="preserve"> is used to refer to your fork on GitHub. You should also see this name in the output from part a. This indicates that your clone knows the URL of your origin.  How is the information about the </w:t>
+      </w:r>
+      <w:r>
+        <w:rPr>
+          <w:rFonts w:asciiTheme="minorHAnsi" w:hAnsiTheme="minorHAnsi" w:cstheme="minorHAnsi"/>
+          <w:i/>
+          <w:iCs/>
+        </w:rPr>
+        <w:t>origin</w:t>
+      </w:r>
+      <w:r>
+        <w:rPr>
+          <w:rFonts w:asciiTheme="minorHAnsi" w:hAnsiTheme="minorHAnsi" w:cstheme="minorHAnsi"/>
+        </w:rPr>
+        <w:t xml:space="preserve"> remote represented in Figure 2?</w:t>
       </w:r>
     </w:p>
     <w:p>
@@ -7373,20 +8122,95 @@
         <w:rPr>
           <w:rFonts w:asciiTheme="minorHAnsi" w:hAnsiTheme="minorHAnsi" w:cstheme="minorHAnsi"/>
         </w:rPr>
-        <w:lastRenderedPageBreak/>
-        <w:t xml:space="preserve">c. </w:t>
-      </w:r>
-      <w:r>
-        <w:rPr>
-          <w:rFonts w:asciiTheme="minorHAnsi" w:hAnsiTheme="minorHAnsi" w:cstheme="minorHAnsi"/>
-        </w:rPr>
-        <w:t>Compare your answers to parts a and b.  What do you notice and how does that relate to</w:t>
-      </w:r>
-      <w:r>
-        <w:rPr>
-          <w:rFonts w:asciiTheme="minorHAnsi" w:hAnsiTheme="minorHAnsi" w:cstheme="minorHAnsi"/>
-        </w:rPr>
-        <w:t xml:space="preserve"> what is shown in Figure 2.</w:t>
+        <w:t>c</w:t>
+      </w:r>
+      <w:r>
+        <w:rPr>
+          <w:rFonts w:asciiTheme="minorHAnsi" w:hAnsiTheme="minorHAnsi" w:cstheme="minorHAnsi"/>
+        </w:rPr>
+        <w:t xml:space="preserve">. </w:t>
+      </w:r>
+      <w:r>
+        <w:rPr>
+          <w:rFonts w:asciiTheme="minorHAnsi" w:hAnsiTheme="minorHAnsi" w:cstheme="minorHAnsi"/>
+        </w:rPr>
+        <w:t xml:space="preserve">In class we discussed a </w:t>
+      </w:r>
+      <w:r>
+        <w:rPr>
+          <w:rFonts w:asciiTheme="minorHAnsi" w:hAnsiTheme="minorHAnsi" w:cstheme="minorHAnsi"/>
+          <w:i/>
+          <w:iCs/>
+        </w:rPr>
+        <w:t>workflow</w:t>
+      </w:r>
+      <w:r>
+        <w:rPr>
+          <w:rFonts w:asciiTheme="minorHAnsi" w:hAnsiTheme="minorHAnsi" w:cstheme="minorHAnsi"/>
+        </w:rPr>
+        <w:t xml:space="preserve"> for making contributions to FOSS projects.  For that workflow to operate it is essential that your </w:t>
+      </w:r>
+      <w:r>
+        <w:rPr>
+          <w:rFonts w:asciiTheme="minorHAnsi" w:hAnsiTheme="minorHAnsi" w:cstheme="minorHAnsi"/>
+        </w:rPr>
+        <w:t>clone (</w:t>
+      </w:r>
+      <w:proofErr w:type="gramStart"/>
+      <w:r>
+        <w:rPr>
+          <w:rFonts w:asciiTheme="minorHAnsi" w:hAnsiTheme="minorHAnsi" w:cstheme="minorHAnsi"/>
+        </w:rPr>
+        <w:t>i.e.</w:t>
+      </w:r>
+      <w:proofErr w:type="gramEnd"/>
+      <w:r>
+        <w:rPr>
+          <w:rFonts w:asciiTheme="minorHAnsi" w:hAnsiTheme="minorHAnsi" w:cstheme="minorHAnsi"/>
+        </w:rPr>
+        <w:t xml:space="preserve"> local copy)</w:t>
+      </w:r>
+      <w:r>
+        <w:rPr>
+          <w:rFonts w:asciiTheme="minorHAnsi" w:hAnsiTheme="minorHAnsi" w:cstheme="minorHAnsi"/>
+        </w:rPr>
+        <w:t xml:space="preserve"> know </w:t>
+      </w:r>
+      <w:r>
+        <w:rPr>
+          <w:rFonts w:asciiTheme="minorHAnsi" w:hAnsiTheme="minorHAnsi" w:cstheme="minorHAnsi"/>
+        </w:rPr>
+        <w:t xml:space="preserve">about </w:t>
+      </w:r>
+      <w:r>
+        <w:rPr>
+          <w:rFonts w:asciiTheme="minorHAnsi" w:hAnsiTheme="minorHAnsi" w:cstheme="minorHAnsi"/>
+        </w:rPr>
+        <w:t xml:space="preserve">the </w:t>
+      </w:r>
+      <w:r>
+        <w:rPr>
+          <w:rFonts w:asciiTheme="minorHAnsi" w:hAnsiTheme="minorHAnsi" w:cstheme="minorHAnsi"/>
+        </w:rPr>
+        <w:t>origin</w:t>
+      </w:r>
+      <w:r>
+        <w:rPr>
+          <w:rFonts w:asciiTheme="minorHAnsi" w:hAnsiTheme="minorHAnsi" w:cstheme="minorHAnsi"/>
+        </w:rPr>
+        <w:t xml:space="preserve"> repository from which it was </w:t>
+      </w:r>
+      <w:r>
+        <w:rPr>
+          <w:rFonts w:asciiTheme="minorHAnsi" w:hAnsiTheme="minorHAnsi" w:cstheme="minorHAnsi"/>
+        </w:rPr>
+        <w:t>cloned</w:t>
+      </w:r>
+      <w:r>
+        <w:rPr>
+          <w:rFonts w:asciiTheme="minorHAnsi" w:hAnsiTheme="minorHAnsi" w:cstheme="minorHAnsi"/>
+        </w:rPr>
+        <w:t>. Which of the four operations discussed in class would require this information?</w:t>
       </w:r>
     </w:p>
     <w:p>
@@ -7421,100 +8245,6 @@
     </w:p>
     <w:p>
       <w:pPr>
-        <w:ind w:left="288"/>
-        <w:rPr>
-          <w:rFonts w:asciiTheme="minorHAnsi" w:hAnsiTheme="minorHAnsi" w:cstheme="minorHAnsi"/>
-        </w:rPr>
-      </w:pPr>
-      <w:r>
-        <w:rPr>
-          <w:rFonts w:asciiTheme="minorHAnsi" w:hAnsiTheme="minorHAnsi" w:cstheme="minorHAnsi"/>
-        </w:rPr>
-        <w:t>d. In terms of the way that FOSS contributions are made</w:t>
-      </w:r>
-      <w:r>
-        <w:rPr>
-          <w:rFonts w:asciiTheme="minorHAnsi" w:hAnsiTheme="minorHAnsi" w:cstheme="minorHAnsi"/>
-        </w:rPr>
-        <w:t xml:space="preserve"> (</w:t>
-      </w:r>
-      <w:proofErr w:type="gramStart"/>
-      <w:r>
-        <w:rPr>
-          <w:rFonts w:asciiTheme="minorHAnsi" w:hAnsiTheme="minorHAnsi" w:cstheme="minorHAnsi"/>
-        </w:rPr>
-        <w:t>i.e.</w:t>
-      </w:r>
-      <w:proofErr w:type="gramEnd"/>
-      <w:r>
-        <w:rPr>
-          <w:rFonts w:asciiTheme="minorHAnsi" w:hAnsiTheme="minorHAnsi" w:cstheme="minorHAnsi"/>
-        </w:rPr>
-        <w:t xml:space="preserve"> the workflow)</w:t>
-      </w:r>
-      <w:r>
-        <w:rPr>
-          <w:rFonts w:asciiTheme="minorHAnsi" w:hAnsiTheme="minorHAnsi" w:cstheme="minorHAnsi"/>
-        </w:rPr>
-        <w:t xml:space="preserve">, why is it important that your clone know about the </w:t>
-      </w:r>
-      <w:r>
-        <w:rPr>
-          <w:rFonts w:asciiTheme="minorHAnsi" w:hAnsiTheme="minorHAnsi" w:cstheme="minorHAnsi"/>
-        </w:rPr>
-        <w:t xml:space="preserve">origin </w:t>
-      </w:r>
-      <w:r>
-        <w:rPr>
-          <w:rFonts w:asciiTheme="minorHAnsi" w:hAnsiTheme="minorHAnsi" w:cstheme="minorHAnsi"/>
-        </w:rPr>
-        <w:t>repository</w:t>
-      </w:r>
-      <w:r>
-        <w:rPr>
-          <w:rFonts w:asciiTheme="minorHAnsi" w:hAnsiTheme="minorHAnsi" w:cstheme="minorHAnsi"/>
-        </w:rPr>
-        <w:t xml:space="preserve">?  </w:t>
-      </w:r>
-      <w:r>
-        <w:rPr>
-          <w:rFonts w:asciiTheme="minorHAnsi" w:hAnsiTheme="minorHAnsi" w:cstheme="minorHAnsi"/>
-        </w:rPr>
-        <w:t>Hint: W</w:t>
-      </w:r>
-      <w:r>
-        <w:rPr>
-          <w:rFonts w:asciiTheme="minorHAnsi" w:hAnsiTheme="minorHAnsi" w:cstheme="minorHAnsi"/>
-        </w:rPr>
-        <w:t>h</w:t>
-      </w:r>
-      <w:r>
-        <w:rPr>
-          <w:rFonts w:asciiTheme="minorHAnsi" w:hAnsiTheme="minorHAnsi" w:cstheme="minorHAnsi"/>
-        </w:rPr>
-        <w:t>ich</w:t>
-      </w:r>
-      <w:r>
-        <w:rPr>
-          <w:rFonts w:asciiTheme="minorHAnsi" w:hAnsiTheme="minorHAnsi" w:cstheme="minorHAnsi"/>
-        </w:rPr>
-        <w:t xml:space="preserve"> operation </w:t>
-      </w:r>
-      <w:r>
-        <w:rPr>
-          <w:rFonts w:asciiTheme="minorHAnsi" w:hAnsiTheme="minorHAnsi" w:cstheme="minorHAnsi"/>
-        </w:rPr>
-        <w:t xml:space="preserve">will </w:t>
-      </w:r>
-      <w:r>
-        <w:rPr>
-          <w:rFonts w:asciiTheme="minorHAnsi" w:hAnsiTheme="minorHAnsi" w:cstheme="minorHAnsi"/>
-        </w:rPr>
-        <w:t>require this information?</w:t>
-      </w:r>
-    </w:p>
-    <w:p>
-      <w:pPr>
         <w:rPr>
           <w:rFonts w:asciiTheme="minorHAnsi" w:hAnsiTheme="minorHAnsi" w:cstheme="minorHAnsi"/>
           <w:b/>
@@ -7522,43 +8252,13 @@
           <w:u w:val="single"/>
         </w:rPr>
       </w:pPr>
-    </w:p>
-    <w:p>
-      <w:pPr>
-        <w:pBdr>
-          <w:top w:val="thinThickThinSmallGap" w:sz="24" w:space="4" w:color="0070C0"/>
-          <w:left w:val="thinThickThinSmallGap" w:sz="24" w:space="4" w:color="0070C0"/>
-          <w:bottom w:val="thinThickThinSmallGap" w:sz="24" w:space="4" w:color="0070C0"/>
-          <w:right w:val="thinThickThinSmallGap" w:sz="24" w:space="4" w:color="0070C0"/>
-        </w:pBdr>
-        <w:rPr>
-          <w:rFonts w:asciiTheme="minorHAnsi" w:hAnsiTheme="minorHAnsi" w:cstheme="minorHAnsi"/>
-        </w:rPr>
-      </w:pPr>
-    </w:p>
-    <w:p>
-      <w:pPr>
-        <w:rPr>
-          <w:rFonts w:asciiTheme="minorHAnsi" w:hAnsiTheme="minorHAnsi" w:cstheme="minorHAnsi"/>
-        </w:rPr>
-      </w:pPr>
-    </w:p>
-    <w:p>
-      <w:pPr>
+      <w:r>
         <w:rPr>
           <w:rFonts w:asciiTheme="minorHAnsi" w:hAnsiTheme="minorHAnsi" w:cstheme="minorHAnsi"/>
           <w:b/>
           <w:bCs/>
           <w:u w:val="single"/>
         </w:rPr>
-      </w:pPr>
-      <w:r>
-        <w:rPr>
-          <w:rFonts w:asciiTheme="minorHAnsi" w:hAnsiTheme="minorHAnsi" w:cstheme="minorHAnsi"/>
-          <w:b/>
-          <w:bCs/>
-          <w:u w:val="single"/>
-        </w:rPr>
         <w:t>The Issue Tracker:</w:t>
       </w:r>
     </w:p>
@@ -7579,6 +8279,7 @@
         <w:rPr>
           <w:noProof/>
         </w:rPr>
+        <w:lastRenderedPageBreak/>
         <mc:AlternateContent>
           <mc:Choice Requires="wps">
             <w:drawing>
@@ -7667,27 +8368,14 @@
                       <w:r>
                         <w:t xml:space="preserve">Figure </w:t>
                       </w:r>
-                      <w:r>
-                        <w:fldChar w:fldCharType="begin"/>
-                      </w:r>
-                      <w:r>
-                        <w:instrText xml:space="preserve"> SEQ Figure \* ARABIC </w:instrText>
-                      </w:r>
-                      <w:r>
-                        <w:fldChar w:fldCharType="separate"/>
-                      </w:r>
-                      <w:r>
-                        <w:rPr>
-                          <w:noProof/>
-                        </w:rPr>
-                        <w:t>3</w:t>
-                      </w:r>
-                      <w:r>
-                        <w:rPr>
-                          <w:noProof/>
-                        </w:rPr>
-                        <w:fldChar w:fldCharType="end"/>
-                      </w:r>
+                      <w:fldSimple w:instr=" SEQ Figure \* ARABIC ">
+                        <w:r>
+                          <w:rPr>
+                            <w:noProof/>
+                          </w:rPr>
+                          <w:t>3</w:t>
+                        </w:r>
+                      </w:fldSimple>
                       <w:r>
                         <w:t xml:space="preserve"> - Ready to Work</w:t>
                       </w:r>
@@ -7729,7 +8417,7 @@
                     <pic:cNvPicPr/>
                   </pic:nvPicPr>
                   <pic:blipFill>
-                    <a:blip r:embed="rId15" cstate="print">
+                    <a:blip r:embed="rId14" cstate="print">
                       <a:extLst>
                         <a:ext uri="{28A0092B-C50C-407E-A947-70E740481C1C}">
                           <a14:useLocalDpi xmlns:a14="http://schemas.microsoft.com/office/drawing/2010/main" val="0"/>
@@ -8346,6 +9034,7 @@
         <w:rPr>
           <w:rFonts w:asciiTheme="minorHAnsi" w:hAnsiTheme="minorHAnsi" w:cstheme="minorHAnsi"/>
         </w:rPr>
+        <w:lastRenderedPageBreak/>
         <w:t>1</w:t>
       </w:r>
       <w:r>
@@ -8467,7 +9156,29 @@
         <w:rPr>
           <w:rFonts w:asciiTheme="minorHAnsi" w:hAnsiTheme="minorHAnsi" w:cstheme="minorHAnsi"/>
         </w:rPr>
-        <w:t>a. Examine the issue tracker for the FarmData2 upstream that we are using for this activity (see the URL just above question #4).  Which issue has been assigned to someone?  To whom has it been assigned?</w:t>
+        <w:t xml:space="preserve">a. Examine the issue tracker for the FarmData2 upstream that we are using for this activity (see the URL just above question #4).  </w:t>
+      </w:r>
+    </w:p>
+    <w:p>
+      <w:pPr>
+        <w:ind w:left="288"/>
+        <w:rPr>
+          <w:rFonts w:asciiTheme="minorHAnsi" w:hAnsiTheme="minorHAnsi" w:cstheme="minorHAnsi"/>
+        </w:rPr>
+      </w:pPr>
+    </w:p>
+    <w:p>
+      <w:pPr>
+        <w:ind w:left="288"/>
+        <w:rPr>
+          <w:rFonts w:asciiTheme="minorHAnsi" w:hAnsiTheme="minorHAnsi" w:cstheme="minorHAnsi"/>
+        </w:rPr>
+      </w:pPr>
+      <w:r>
+        <w:rPr>
+          <w:rFonts w:asciiTheme="minorHAnsi" w:hAnsiTheme="minorHAnsi" w:cstheme="minorHAnsi"/>
+        </w:rPr>
+        <w:t>Which issue has been assigned to someone?  To whom has it been assigned?</w:t>
       </w:r>
     </w:p>
     <w:p>
@@ -9182,7 +9893,14 @@
         <w:rPr>
           <w:rFonts w:asciiTheme="minorHAnsi" w:hAnsiTheme="minorHAnsi" w:cstheme="minorHAnsi"/>
         </w:rPr>
-        <w:t xml:space="preserve"> and recreate it (see #</w:t>
+        <w:t xml:space="preserve"> and recreate it </w:t>
+      </w:r>
+      <w:r>
+        <w:rPr>
+          <w:rFonts w:asciiTheme="minorHAnsi" w:hAnsiTheme="minorHAnsi" w:cstheme="minorHAnsi"/>
+        </w:rPr>
+        <w:lastRenderedPageBreak/>
+        <w:t>(see #</w:t>
       </w:r>
       <w:r>
         <w:rPr>
@@ -9426,7 +10144,7 @@
           <w:rFonts w:asciiTheme="minorHAnsi" w:hAnsiTheme="minorHAnsi" w:cstheme="minorHAnsi"/>
         </w:rPr>
       </w:pPr>
-      <w:hyperlink r:id="rId16" w:history="1">
+      <w:hyperlink r:id="rId15" w:history="1">
         <w:r>
           <w:rPr>
             <w:rStyle w:val="Hyperlink"/>
@@ -10172,6 +10890,7 @@
                 <w:b/>
                 <w:bCs/>
               </w:rPr>
+              <w:lastRenderedPageBreak/>
               <w:t>Project</w:t>
             </w:r>
           </w:p>
@@ -10583,8 +11302,19 @@
         <w:rPr>
           <w:rFonts w:asciiTheme="minorHAnsi" w:hAnsiTheme="minorHAnsi" w:cstheme="minorHAnsi"/>
         </w:rPr>
-        <w:lastRenderedPageBreak/>
-        <w:t xml:space="preserve">b. Clone your fork into the </w:t>
+        <w:t xml:space="preserve">b. Clone your fork into </w:t>
+      </w:r>
+      <w:r>
+        <w:rPr>
+          <w:rFonts w:asciiTheme="minorHAnsi" w:hAnsiTheme="minorHAnsi" w:cstheme="minorHAnsi"/>
+        </w:rPr>
+        <w:t>your home directory in the</w:t>
+      </w:r>
+      <w:r>
+        <w:rPr>
+          <w:rFonts w:asciiTheme="minorHAnsi" w:hAnsiTheme="minorHAnsi" w:cstheme="minorHAnsi"/>
+        </w:rPr>
+        <w:t xml:space="preserve"> </w:t>
       </w:r>
       <w:proofErr w:type="spellStart"/>
       <w:r>
@@ -10598,33 +11328,53 @@
         <w:rPr>
           <w:rFonts w:asciiTheme="minorHAnsi" w:hAnsiTheme="minorHAnsi" w:cstheme="minorHAnsi"/>
         </w:rPr>
-        <w:t xml:space="preserve">.  Use the </w:t>
-      </w:r>
-      <w:r>
-        <w:rPr>
-          <w:rFonts w:ascii="Courier" w:hAnsi="Courier" w:cstheme="minorHAnsi"/>
-        </w:rPr>
-        <w:t>git</w:t>
-      </w:r>
-      <w:r>
-        <w:rPr>
-          <w:rFonts w:asciiTheme="minorHAnsi" w:hAnsiTheme="minorHAnsi" w:cstheme="minorHAnsi"/>
-        </w:rPr>
-        <w:t xml:space="preserve"> command that displays the </w:t>
-      </w:r>
-      <w:proofErr w:type="gramStart"/>
-      <w:r>
-        <w:rPr>
-          <w:rFonts w:asciiTheme="minorHAnsi" w:hAnsiTheme="minorHAnsi" w:cstheme="minorHAnsi"/>
-        </w:rPr>
-        <w:t>URL’s</w:t>
-      </w:r>
-      <w:proofErr w:type="gramEnd"/>
-      <w:r>
-        <w:rPr>
-          <w:rFonts w:asciiTheme="minorHAnsi" w:hAnsiTheme="minorHAnsi" w:cstheme="minorHAnsi"/>
-        </w:rPr>
-        <w:t xml:space="preserve"> of the remote repository from which your local repo was cloned.  Show that command and its output here.</w:t>
+        <w:t>.</w:t>
+      </w:r>
+      <w:r>
+        <w:rPr>
+          <w:rFonts w:asciiTheme="minorHAnsi" w:hAnsiTheme="minorHAnsi" w:cstheme="minorHAnsi"/>
+        </w:rPr>
+        <w:t xml:space="preserve">  </w:t>
+      </w:r>
+    </w:p>
+    <w:p>
+      <w:pPr>
+        <w:ind w:left="288"/>
+        <w:rPr>
+          <w:rFonts w:asciiTheme="minorHAnsi" w:hAnsiTheme="minorHAnsi" w:cstheme="minorHAnsi"/>
+        </w:rPr>
+      </w:pPr>
+    </w:p>
+    <w:p>
+      <w:pPr>
+        <w:ind w:left="288"/>
+        <w:rPr>
+          <w:rFonts w:asciiTheme="minorHAnsi" w:hAnsiTheme="minorHAnsi" w:cstheme="minorHAnsi"/>
+        </w:rPr>
+      </w:pPr>
+      <w:r>
+        <w:rPr>
+          <w:rFonts w:asciiTheme="minorHAnsi" w:hAnsiTheme="minorHAnsi" w:cstheme="minorHAnsi"/>
+        </w:rPr>
+        <w:t xml:space="preserve">Give a screenshot of the </w:t>
+      </w:r>
+      <w:r>
+        <w:rPr>
+          <w:rFonts w:asciiTheme="minorHAnsi" w:hAnsiTheme="minorHAnsi" w:cstheme="minorHAnsi"/>
+        </w:rPr>
+        <w:t>commands you use</w:t>
+      </w:r>
+      <w:r>
+        <w:rPr>
+          <w:rFonts w:asciiTheme="minorHAnsi" w:hAnsiTheme="minorHAnsi" w:cstheme="minorHAnsi"/>
+        </w:rPr>
+        <w:t>d and their output here</w:t>
+      </w:r>
+      <w:r>
+        <w:rPr>
+          <w:rFonts w:asciiTheme="minorHAnsi" w:hAnsiTheme="minorHAnsi" w:cstheme="minorHAnsi"/>
+        </w:rPr>
+        <w:t>.</w:t>
       </w:r>
     </w:p>
     <w:p>
@@ -10652,79 +11402,86 @@
     </w:p>
     <w:p>
       <w:pPr>
-        <w:pBdr>
-          <w:bottom w:val="double" w:sz="6" w:space="1" w:color="auto"/>
-        </w:pBdr>
+        <w:rPr>
+          <w:rFonts w:asciiTheme="minorHAnsi" w:hAnsiTheme="minorHAnsi" w:cstheme="minorHAnsi"/>
+        </w:rPr>
+      </w:pPr>
+    </w:p>
+    <w:p>
+      <w:pPr>
+        <w:ind w:left="288"/>
+        <w:rPr>
+          <w:rFonts w:asciiTheme="minorHAnsi" w:hAnsiTheme="minorHAnsi" w:cstheme="minorHAnsi"/>
+        </w:rPr>
+      </w:pPr>
+      <w:r>
+        <w:rPr>
+          <w:rFonts w:asciiTheme="minorHAnsi" w:hAnsiTheme="minorHAnsi" w:cstheme="minorHAnsi"/>
+        </w:rPr>
+        <w:t xml:space="preserve">c. </w:t>
+      </w:r>
+      <w:r>
+        <w:rPr>
+          <w:rFonts w:asciiTheme="minorHAnsi" w:hAnsiTheme="minorHAnsi" w:cstheme="minorHAnsi"/>
+        </w:rPr>
+        <w:t xml:space="preserve">Use the </w:t>
+      </w:r>
+      <w:r>
+        <w:rPr>
+          <w:rFonts w:ascii="Courier" w:hAnsi="Courier" w:cstheme="minorHAnsi"/>
+        </w:rPr>
+        <w:t>git</w:t>
+      </w:r>
+      <w:r>
+        <w:rPr>
+          <w:rFonts w:asciiTheme="minorHAnsi" w:hAnsiTheme="minorHAnsi" w:cstheme="minorHAnsi"/>
+        </w:rPr>
+        <w:t xml:space="preserve"> command that displays the </w:t>
+      </w:r>
+      <w:proofErr w:type="gramStart"/>
+      <w:r>
+        <w:rPr>
+          <w:rFonts w:asciiTheme="minorHAnsi" w:hAnsiTheme="minorHAnsi" w:cstheme="minorHAnsi"/>
+        </w:rPr>
+        <w:t>URL’s</w:t>
+      </w:r>
+      <w:proofErr w:type="gramEnd"/>
+      <w:r>
+        <w:rPr>
+          <w:rFonts w:asciiTheme="minorHAnsi" w:hAnsiTheme="minorHAnsi" w:cstheme="minorHAnsi"/>
+        </w:rPr>
+        <w:t xml:space="preserve"> of the remote repository from which your local repo was cloned.  </w:t>
+      </w:r>
+    </w:p>
+    <w:p>
+      <w:pPr>
+        <w:ind w:left="288"/>
+        <w:rPr>
+          <w:rFonts w:asciiTheme="minorHAnsi" w:hAnsiTheme="minorHAnsi" w:cstheme="minorHAnsi"/>
+        </w:rPr>
+      </w:pPr>
+    </w:p>
+    <w:p>
+      <w:pPr>
+        <w:ind w:left="288"/>
+        <w:rPr>
+          <w:rFonts w:asciiTheme="minorHAnsi" w:hAnsiTheme="minorHAnsi" w:cstheme="minorHAnsi"/>
+        </w:rPr>
+      </w:pPr>
+      <w:r>
+        <w:rPr>
+          <w:rFonts w:asciiTheme="minorHAnsi" w:hAnsiTheme="minorHAnsi" w:cstheme="minorHAnsi"/>
+        </w:rPr>
+        <w:t>Give a screenshot of the commands you used and their output here.</w:t>
+      </w:r>
+    </w:p>
+    <w:p>
+      <w:pPr>
         <w:rPr>
           <w:rFonts w:asciiTheme="minorHAnsi" w:hAnsiTheme="minorHAnsi" w:cstheme="minorHAnsi"/>
           <w:b/>
           <w:bCs/>
-        </w:rPr>
-      </w:pPr>
-    </w:p>
-    <w:p>
-      <w:pPr>
-        <w:pBdr>
-          <w:bottom w:val="double" w:sz="6" w:space="1" w:color="auto"/>
-        </w:pBdr>
-        <w:rPr>
-          <w:rFonts w:asciiTheme="minorHAnsi" w:hAnsiTheme="minorHAnsi" w:cstheme="minorHAnsi"/>
-        </w:rPr>
-      </w:pPr>
-    </w:p>
-    <w:p>
-      <w:pPr>
-        <w:rPr>
-          <w:rFonts w:asciiTheme="minorHAnsi" w:hAnsiTheme="minorHAnsi" w:cstheme="minorHAnsi"/>
-        </w:rPr>
-      </w:pPr>
-    </w:p>
-    <w:p>
-      <w:pPr>
-        <w:rPr>
-          <w:rFonts w:asciiTheme="minorHAnsi" w:hAnsiTheme="minorHAnsi" w:cstheme="minorHAnsi"/>
-        </w:rPr>
-      </w:pPr>
-      <w:r>
-        <w:rPr>
-          <w:rFonts w:asciiTheme="minorHAnsi" w:hAnsiTheme="minorHAnsi" w:cstheme="minorHAnsi"/>
-          <w:b/>
-          <w:bCs/>
-        </w:rPr>
-        <w:t>Optional:</w:t>
-      </w:r>
-      <w:r>
-        <w:rPr>
-          <w:rFonts w:asciiTheme="minorHAnsi" w:hAnsiTheme="minorHAnsi" w:cstheme="minorHAnsi"/>
-        </w:rPr>
-        <w:t xml:space="preserve"> To help us improve and scope these activities for future semesters please consider providing the following feedback.</w:t>
-      </w:r>
-    </w:p>
-    <w:p>
-      <w:pPr>
-        <w:rPr>
-          <w:rFonts w:asciiTheme="minorHAnsi" w:hAnsiTheme="minorHAnsi" w:cstheme="minorHAnsi"/>
-        </w:rPr>
-      </w:pPr>
-    </w:p>
-    <w:p>
-      <w:pPr>
-        <w:ind w:firstLine="360"/>
-        <w:rPr>
-          <w:rFonts w:asciiTheme="minorHAnsi" w:hAnsiTheme="minorHAnsi" w:cstheme="minorHAnsi"/>
-        </w:rPr>
-      </w:pPr>
-      <w:r>
-        <w:rPr>
-          <w:rFonts w:asciiTheme="minorHAnsi" w:hAnsiTheme="minorHAnsi" w:cstheme="minorHAnsi"/>
-        </w:rPr>
-        <w:t xml:space="preserve">a. Approximately how much time did you spend on this activity outside of class time?  </w:t>
-      </w:r>
-    </w:p>
-    <w:p>
-      <w:pPr>
-        <w:rPr>
-          <w:rFonts w:asciiTheme="minorHAnsi" w:hAnsiTheme="minorHAnsi" w:cstheme="minorHAnsi"/>
+          <w:u w:val="single"/>
         </w:rPr>
       </w:pPr>
     </w:p>
@@ -10743,48 +11500,77 @@
     </w:p>
     <w:p>
       <w:pPr>
-        <w:shd w:val="clear" w:color="auto" w:fill="FFFFFF"/>
-        <w:textAlignment w:val="center"/>
-        <w:rPr>
-          <w:rFonts w:asciiTheme="minorHAnsi" w:hAnsiTheme="minorHAnsi" w:cstheme="minorHAnsi"/>
-        </w:rPr>
-      </w:pPr>
-    </w:p>
-    <w:p>
-      <w:pPr>
-        <w:shd w:val="clear" w:color="auto" w:fill="FFFFFF"/>
+        <w:pBdr>
+          <w:bottom w:val="double" w:sz="6" w:space="1" w:color="auto"/>
+        </w:pBdr>
+        <w:rPr>
+          <w:rFonts w:asciiTheme="minorHAnsi" w:hAnsiTheme="minorHAnsi" w:cstheme="minorHAnsi"/>
+          <w:b/>
+          <w:bCs/>
+        </w:rPr>
+      </w:pPr>
+    </w:p>
+    <w:p>
+      <w:pPr>
+        <w:pBdr>
+          <w:bottom w:val="double" w:sz="6" w:space="1" w:color="auto"/>
+        </w:pBdr>
+        <w:rPr>
+          <w:rFonts w:asciiTheme="minorHAnsi" w:hAnsiTheme="minorHAnsi" w:cstheme="minorHAnsi"/>
+        </w:rPr>
+      </w:pPr>
+    </w:p>
+    <w:p>
+      <w:pPr>
+        <w:rPr>
+          <w:rFonts w:asciiTheme="minorHAnsi" w:hAnsiTheme="minorHAnsi" w:cstheme="minorHAnsi"/>
+        </w:rPr>
+      </w:pPr>
+    </w:p>
+    <w:p>
+      <w:pPr>
+        <w:rPr>
+          <w:rFonts w:asciiTheme="minorHAnsi" w:hAnsiTheme="minorHAnsi" w:cstheme="minorHAnsi"/>
+        </w:rPr>
+      </w:pPr>
+      <w:r>
+        <w:rPr>
+          <w:rFonts w:asciiTheme="minorHAnsi" w:hAnsiTheme="minorHAnsi" w:cstheme="minorHAnsi"/>
+          <w:b/>
+          <w:bCs/>
+        </w:rPr>
+        <w:t>Optional:</w:t>
+      </w:r>
+      <w:r>
+        <w:rPr>
+          <w:rFonts w:asciiTheme="minorHAnsi" w:hAnsiTheme="minorHAnsi" w:cstheme="minorHAnsi"/>
+        </w:rPr>
+        <w:t xml:space="preserve"> To help us improve and scope these activities for future semesters please consider providing the following feedback.</w:t>
+      </w:r>
+    </w:p>
+    <w:p>
+      <w:pPr>
+        <w:rPr>
+          <w:rFonts w:asciiTheme="minorHAnsi" w:hAnsiTheme="minorHAnsi" w:cstheme="minorHAnsi"/>
+        </w:rPr>
+      </w:pPr>
+    </w:p>
+    <w:p>
+      <w:pPr>
         <w:ind w:firstLine="360"/>
-        <w:textAlignment w:val="center"/>
-        <w:rPr>
-          <w:rFonts w:asciiTheme="minorHAnsi" w:hAnsiTheme="minorHAnsi" w:cstheme="minorHAnsi"/>
-        </w:rPr>
-      </w:pPr>
-      <w:r>
-        <w:rPr>
-          <w:rFonts w:asciiTheme="minorHAnsi" w:hAnsiTheme="minorHAnsi" w:cstheme="minorHAnsi"/>
-        </w:rPr>
-        <w:t xml:space="preserve">b. Please comment on any </w:t>
-      </w:r>
-      <w:proofErr w:type="gramStart"/>
-      <w:r>
-        <w:rPr>
-          <w:rFonts w:asciiTheme="minorHAnsi" w:hAnsiTheme="minorHAnsi" w:cstheme="minorHAnsi"/>
-        </w:rPr>
-        <w:t>particular challenges</w:t>
-      </w:r>
-      <w:proofErr w:type="gramEnd"/>
-      <w:r>
-        <w:rPr>
-          <w:rFonts w:asciiTheme="minorHAnsi" w:hAnsiTheme="minorHAnsi" w:cstheme="minorHAnsi"/>
-        </w:rPr>
-        <w:t xml:space="preserve"> you faced in completing this activity.</w:t>
-      </w:r>
-    </w:p>
-    <w:p>
-      <w:pPr>
-        <w:shd w:val="clear" w:color="auto" w:fill="FFFFFF"/>
-        <w:ind w:firstLine="360"/>
-        <w:textAlignment w:val="center"/>
+        <w:rPr>
+          <w:rFonts w:asciiTheme="minorHAnsi" w:hAnsiTheme="minorHAnsi" w:cstheme="minorHAnsi"/>
+        </w:rPr>
+      </w:pPr>
+      <w:r>
+        <w:rPr>
+          <w:rFonts w:asciiTheme="minorHAnsi" w:hAnsiTheme="minorHAnsi" w:cstheme="minorHAnsi"/>
+        </w:rPr>
+        <w:t xml:space="preserve">a. Approximately how much time did you spend on this activity outside of class time?  </w:t>
+      </w:r>
+    </w:p>
+    <w:p>
+      <w:pPr>
         <w:rPr>
           <w:rFonts w:asciiTheme="minorHAnsi" w:hAnsiTheme="minorHAnsi" w:cstheme="minorHAnsi"/>
         </w:rPr>
@@ -10805,6 +11591,68 @@
     </w:p>
     <w:p>
       <w:pPr>
+        <w:shd w:val="clear" w:color="auto" w:fill="FFFFFF"/>
+        <w:textAlignment w:val="center"/>
+        <w:rPr>
+          <w:rFonts w:asciiTheme="minorHAnsi" w:hAnsiTheme="minorHAnsi" w:cstheme="minorHAnsi"/>
+        </w:rPr>
+      </w:pPr>
+    </w:p>
+    <w:p>
+      <w:pPr>
+        <w:shd w:val="clear" w:color="auto" w:fill="FFFFFF"/>
+        <w:ind w:firstLine="360"/>
+        <w:textAlignment w:val="center"/>
+        <w:rPr>
+          <w:rFonts w:asciiTheme="minorHAnsi" w:hAnsiTheme="minorHAnsi" w:cstheme="minorHAnsi"/>
+        </w:rPr>
+      </w:pPr>
+      <w:r>
+        <w:rPr>
+          <w:rFonts w:asciiTheme="minorHAnsi" w:hAnsiTheme="minorHAnsi" w:cstheme="minorHAnsi"/>
+        </w:rPr>
+        <w:t xml:space="preserve">b. Please comment on any </w:t>
+      </w:r>
+      <w:proofErr w:type="gramStart"/>
+      <w:r>
+        <w:rPr>
+          <w:rFonts w:asciiTheme="minorHAnsi" w:hAnsiTheme="minorHAnsi" w:cstheme="minorHAnsi"/>
+        </w:rPr>
+        <w:t>particular challenges</w:t>
+      </w:r>
+      <w:proofErr w:type="gramEnd"/>
+      <w:r>
+        <w:rPr>
+          <w:rFonts w:asciiTheme="minorHAnsi" w:hAnsiTheme="minorHAnsi" w:cstheme="minorHAnsi"/>
+        </w:rPr>
+        <w:t xml:space="preserve"> you faced in completing this activity.</w:t>
+      </w:r>
+    </w:p>
+    <w:p>
+      <w:pPr>
+        <w:shd w:val="clear" w:color="auto" w:fill="FFFFFF"/>
+        <w:ind w:firstLine="360"/>
+        <w:textAlignment w:val="center"/>
+        <w:rPr>
+          <w:rFonts w:asciiTheme="minorHAnsi" w:hAnsiTheme="minorHAnsi" w:cstheme="minorHAnsi"/>
+        </w:rPr>
+      </w:pPr>
+    </w:p>
+    <w:p>
+      <w:pPr>
+        <w:pBdr>
+          <w:top w:val="thinThickThinSmallGap" w:sz="24" w:space="4" w:color="0070C0"/>
+          <w:left w:val="thinThickThinSmallGap" w:sz="24" w:space="4" w:color="0070C0"/>
+          <w:bottom w:val="thinThickThinSmallGap" w:sz="24" w:space="4" w:color="0070C0"/>
+          <w:right w:val="thinThickThinSmallGap" w:sz="24" w:space="4" w:color="0070C0"/>
+        </w:pBdr>
+        <w:rPr>
+          <w:rFonts w:asciiTheme="minorHAnsi" w:hAnsiTheme="minorHAnsi" w:cstheme="minorHAnsi"/>
+        </w:rPr>
+      </w:pPr>
+    </w:p>
+    <w:p>
+      <w:pPr>
         <w:pBdr>
           <w:bottom w:val="double" w:sz="6" w:space="1" w:color="auto"/>
         </w:pBdr>
@@ -10872,7 +11720,7 @@
           <w:rFonts w:asciiTheme="minorHAnsi" w:hAnsiTheme="minorHAnsi" w:cstheme="minorHAnsi"/>
         </w:rPr>
       </w:pPr>
-      <w:hyperlink r:id="rId17" w:history="1">
+      <w:hyperlink r:id="rId16" w:history="1">
         <w:r>
           <w:rPr>
             <w:rStyle w:val="Hyperlink"/>
@@ -10893,7 +11741,7 @@
           <w:rFonts w:asciiTheme="minorHAnsi" w:hAnsiTheme="minorHAnsi" w:cstheme="minorHAnsi"/>
         </w:rPr>
       </w:pPr>
-      <w:hyperlink r:id="rId18" w:history="1">
+      <w:hyperlink r:id="rId17" w:history="1">
         <w:r>
           <w:rPr>
             <w:rStyle w:val="Hyperlink"/>
@@ -10914,7 +11762,7 @@
           <w:rFonts w:asciiTheme="minorHAnsi" w:hAnsiTheme="minorHAnsi" w:cstheme="minorHAnsi"/>
         </w:rPr>
       </w:pPr>
-      <w:hyperlink r:id="rId19" w:history="1">
+      <w:hyperlink r:id="rId18" w:history="1">
         <w:r>
           <w:rPr>
             <w:rStyle w:val="Hyperlink"/>
@@ -10935,7 +11783,7 @@
           <w:rFonts w:asciiTheme="minorHAnsi" w:hAnsiTheme="minorHAnsi" w:cstheme="minorHAnsi"/>
         </w:rPr>
       </w:pPr>
-      <w:hyperlink r:id="rId20" w:history="1">
+      <w:hyperlink r:id="rId19" w:history="1">
         <w:r>
           <w:rPr>
             <w:rStyle w:val="Hyperlink"/>
@@ -10956,7 +11804,7 @@
           <w:rFonts w:asciiTheme="minorHAnsi" w:hAnsiTheme="minorHAnsi" w:cstheme="minorHAnsi"/>
         </w:rPr>
       </w:pPr>
-      <w:hyperlink r:id="rId21" w:history="1">
+      <w:hyperlink r:id="rId20" w:history="1">
         <w:r>
           <w:rPr>
             <w:rStyle w:val="Hyperlink"/>
@@ -10977,7 +11825,7 @@
           <w:rFonts w:asciiTheme="minorHAnsi" w:hAnsiTheme="minorHAnsi" w:cstheme="minorHAnsi"/>
         </w:rPr>
       </w:pPr>
-      <w:hyperlink r:id="rId22" w:history="1">
+      <w:hyperlink r:id="rId21" w:history="1">
         <w:r>
           <w:rPr>
             <w:rStyle w:val="Hyperlink"/>
@@ -10998,7 +11846,7 @@
           <w:rFonts w:asciiTheme="minorHAnsi" w:hAnsiTheme="minorHAnsi" w:cstheme="minorHAnsi"/>
         </w:rPr>
       </w:pPr>
-      <w:hyperlink r:id="rId23" w:history="1">
+      <w:hyperlink r:id="rId22" w:history="1">
         <w:r>
           <w:rPr>
             <w:rStyle w:val="Hyperlink"/>
@@ -11065,7 +11913,7 @@
           <w:rFonts w:asciiTheme="minorHAnsi" w:hAnsiTheme="minorHAnsi" w:cstheme="minorHAnsi"/>
         </w:rPr>
       </w:pPr>
-      <w:hyperlink r:id="rId24" w:history="1">
+      <w:hyperlink r:id="rId23" w:history="1">
         <w:r>
           <w:rPr>
             <w:rStyle w:val="Hyperlink"/>
@@ -11092,7 +11940,7 @@
           <w:rFonts w:asciiTheme="minorHAnsi" w:hAnsiTheme="minorHAnsi" w:cstheme="minorHAnsi"/>
         </w:rPr>
       </w:pPr>
-      <w:hyperlink r:id="rId25" w:history="1">
+      <w:hyperlink r:id="rId24" w:history="1">
         <w:r>
           <w:rPr>
             <w:rStyle w:val="Hyperlink"/>
@@ -11103,7 +11951,7 @@
       </w:hyperlink>
     </w:p>
     <w:sectPr>
-      <w:footerReference w:type="default" r:id="rId26"/>
+      <w:footerReference w:type="default" r:id="rId25"/>
       <w:pgSz w:w="12240" w:h="15840"/>
       <w:pgMar w:top="1440" w:right="1440" w:bottom="1440" w:left="1440" w:header="720" w:footer="288" w:gutter="0"/>
       <w:cols w:space="720"/>
@@ -11428,7 +12276,7 @@
   <w:abstractNum w:abstractNumId="1" w15:restartNumberingAfterBreak="0">
     <w:nsid w:val="0C92772E"/>
     <w:multiLevelType w:val="hybridMultilevel"/>
-    <w:tmpl w:val="A6EC2CB4"/>
+    <w:tmpl w:val="2A7AD0A8"/>
     <w:lvl w:ilvl="0" w:tplc="04090001">
       <w:start w:val="1"/>
       <w:numFmt w:val="bullet"/>

</xml_diff>

<commit_message>
Updated docker create command
</commit_message>
<xml_diff>
--- a/materials/activities/1-A-CommunityAndCollaboration.docx
+++ b/materials/activities/1-A-CommunityAndCollaboration.docx
@@ -1439,19 +1439,7 @@
         <w:rPr>
           <w:rFonts w:asciiTheme="minorHAnsi" w:hAnsiTheme="minorHAnsi" w:cstheme="minorHAnsi"/>
         </w:rPr>
-        <w:t xml:space="preserve">(or </w:t>
-      </w:r>
-      <w:r>
-        <w:rPr>
-          <w:rFonts w:asciiTheme="minorHAnsi" w:hAnsiTheme="minorHAnsi" w:cstheme="minorHAnsi"/>
-        </w:rPr>
-        <w:t>individuals</w:t>
-      </w:r>
-      <w:r>
-        <w:rPr>
-          <w:rFonts w:asciiTheme="minorHAnsi" w:hAnsiTheme="minorHAnsi" w:cstheme="minorHAnsi"/>
-        </w:rPr>
-        <w:t xml:space="preserve"> if multiple apply) </w:t>
+        <w:t xml:space="preserve">(or individuals if multiple apply) </w:t>
       </w:r>
       <w:r>
         <w:rPr>
@@ -4482,29 +4470,15 @@
           <w:rFonts w:asciiTheme="minorHAnsi" w:hAnsiTheme="minorHAnsi" w:cstheme="minorHAnsi"/>
         </w:rPr>
       </w:pPr>
-      <w:r>
-        <w:fldChar w:fldCharType="begin"/>
-      </w:r>
-      <w:r>
-        <w:instrText>HYPERLINK "https://www.docker.com/"</w:instrText>
-      </w:r>
-      <w:r>
-        <w:fldChar w:fldCharType="separate"/>
-      </w:r>
-      <w:r>
-        <w:rPr>
-          <w:rStyle w:val="Hyperlink"/>
-          <w:rFonts w:asciiTheme="minorHAnsi" w:hAnsiTheme="minorHAnsi" w:cstheme="minorHAnsi"/>
-        </w:rPr>
-        <w:t>https://www.docker.com/</w:t>
-      </w:r>
-      <w:r>
-        <w:rPr>
-          <w:rStyle w:val="Hyperlink"/>
-          <w:rFonts w:asciiTheme="minorHAnsi" w:hAnsiTheme="minorHAnsi" w:cstheme="minorHAnsi"/>
-        </w:rPr>
-        <w:fldChar w:fldCharType="end"/>
-      </w:r>
+      <w:hyperlink r:id="rId10" w:history="1">
+        <w:r>
+          <w:rPr>
+            <w:rStyle w:val="Hyperlink"/>
+            <w:rFonts w:asciiTheme="minorHAnsi" w:hAnsiTheme="minorHAnsi" w:cstheme="minorHAnsi"/>
+          </w:rPr>
+          <w:t>https://www.docker.com/</w:t>
+        </w:r>
+      </w:hyperlink>
     </w:p>
     <w:p>
       <w:pPr>
@@ -4594,7 +4568,7 @@
         </w:rPr>
         <w:t xml:space="preserve">Windows: </w:t>
       </w:r>
-      <w:hyperlink r:id="rId10" w:history="1">
+      <w:hyperlink r:id="rId11" w:history="1">
         <w:r>
           <w:rPr>
             <w:rStyle w:val="Hyperlink"/>
@@ -4621,7 +4595,7 @@
         </w:rPr>
         <w:t xml:space="preserve">Mac: </w:t>
       </w:r>
-      <w:hyperlink r:id="rId11" w:history="1">
+      <w:hyperlink r:id="rId12" w:history="1">
         <w:r>
           <w:rPr>
             <w:rStyle w:val="Hyperlink"/>
@@ -4794,7 +4768,7 @@
           <w:sz w:val="22"/>
           <w:szCs w:val="23"/>
         </w:rPr>
-        <w:t xml:space="preserve"> --rm --name </w:t>
+        <w:t xml:space="preserve"> --name </w:t>
       </w:r>
       <w:proofErr w:type="spellStart"/>
       <w:r>
@@ -4814,8 +4788,9 @@
           <w:sz w:val="22"/>
           <w:szCs w:val="23"/>
         </w:rPr>
-        <w:t xml:space="preserve"> --mount source=gitkitvol-</w:t>
-      </w:r>
+        <w:t xml:space="preserve"> --mount source=</w:t>
+      </w:r>
+      <w:proofErr w:type="spellStart"/>
       <w:r>
         <w:rPr>
           <w:rFonts w:ascii="Courier" w:eastAsiaTheme="minorEastAsia" w:hAnsi="Courier" w:cs="System Font"/>
@@ -4823,9 +4798,9 @@
           <w:sz w:val="22"/>
           <w:szCs w:val="23"/>
         </w:rPr>
-        <w:t>1.0.</w:t>
-      </w:r>
-      <w:proofErr w:type="gramStart"/>
+        <w:t>gitkitvol,target</w:t>
+      </w:r>
+      <w:proofErr w:type="spellEnd"/>
       <w:r>
         <w:rPr>
           <w:rFonts w:ascii="Courier" w:eastAsiaTheme="minorEastAsia" w:hAnsi="Courier" w:cs="System Font"/>
@@ -4833,8 +4808,9 @@
           <w:sz w:val="22"/>
           <w:szCs w:val="23"/>
         </w:rPr>
-        <w:t>0</w:t>
-      </w:r>
+        <w:t>=/home/</w:t>
+      </w:r>
+      <w:proofErr w:type="spellStart"/>
       <w:r>
         <w:rPr>
           <w:rFonts w:ascii="Courier" w:eastAsiaTheme="minorEastAsia" w:hAnsi="Courier" w:cs="System Font"/>
@@ -4842,9 +4818,9 @@
           <w:sz w:val="22"/>
           <w:szCs w:val="23"/>
         </w:rPr>
-        <w:t>,target</w:t>
-      </w:r>
-      <w:proofErr w:type="gramEnd"/>
+        <w:t>gitkit</w:t>
+      </w:r>
+      <w:proofErr w:type="spellEnd"/>
       <w:r>
         <w:rPr>
           <w:rFonts w:ascii="Courier" w:eastAsiaTheme="minorEastAsia" w:hAnsi="Courier" w:cs="System Font"/>
@@ -4852,9 +4828,8 @@
           <w:sz w:val="22"/>
           <w:szCs w:val="23"/>
         </w:rPr>
-        <w:t>=/home/</w:t>
-      </w:r>
-      <w:proofErr w:type="spellStart"/>
+        <w:t xml:space="preserve"> -p 6901:6901 -p 5901:5901 </w:t>
+      </w:r>
       <w:r>
         <w:rPr>
           <w:rFonts w:ascii="Courier" w:eastAsiaTheme="minorEastAsia" w:hAnsi="Courier" w:cs="System Font"/>
@@ -4862,9 +4837,9 @@
           <w:sz w:val="22"/>
           <w:szCs w:val="23"/>
         </w:rPr>
-        <w:t>gitkit</w:t>
-      </w:r>
-      <w:proofErr w:type="spellEnd"/>
+        <w:t>ghcr.io/</w:t>
+      </w:r>
+      <w:proofErr w:type="spellStart"/>
       <w:r>
         <w:rPr>
           <w:rFonts w:ascii="Courier" w:eastAsiaTheme="minorEastAsia" w:hAnsi="Courier" w:cs="System Font"/>
@@ -4872,8 +4847,9 @@
           <w:sz w:val="22"/>
           <w:szCs w:val="23"/>
         </w:rPr>
-        <w:t xml:space="preserve"> -p 6901:6901 -p 5901:5901 </w:t>
-      </w:r>
+        <w:t>hfossedu</w:t>
+      </w:r>
+      <w:proofErr w:type="spellEnd"/>
       <w:r>
         <w:rPr>
           <w:rFonts w:ascii="Courier" w:eastAsiaTheme="minorEastAsia" w:hAnsi="Courier" w:cs="System Font"/>
@@ -4881,8 +4857,9 @@
           <w:sz w:val="22"/>
           <w:szCs w:val="23"/>
         </w:rPr>
-        <w:t>hfossedu</w:t>
-      </w:r>
+        <w:t>/</w:t>
+      </w:r>
+      <w:proofErr w:type="spellStart"/>
       <w:r>
         <w:rPr>
           <w:rFonts w:ascii="Courier" w:eastAsiaTheme="minorEastAsia" w:hAnsi="Courier" w:cs="System Font"/>
@@ -4890,17 +4867,9 @@
           <w:sz w:val="22"/>
           <w:szCs w:val="23"/>
         </w:rPr>
-        <w:t>/kitclient:</w:t>
-      </w:r>
-      <w:r>
-        <w:rPr>
-          <w:rFonts w:ascii="Courier" w:eastAsiaTheme="minorEastAsia" w:hAnsi="Courier" w:cs="System Font"/>
-          <w:color w:val="1B1F23"/>
-          <w:sz w:val="22"/>
-          <w:szCs w:val="23"/>
-        </w:rPr>
-        <w:t>1.0.0</w:t>
-      </w:r>
+        <w:t>kitclient</w:t>
+      </w:r>
+      <w:proofErr w:type="spellEnd"/>
     </w:p>
     <w:p>
       <w:pPr>
@@ -5917,21 +5886,7 @@
         <w:rPr>
           <w:rFonts w:asciiTheme="minorHAnsi" w:hAnsiTheme="minorHAnsi" w:cstheme="minorHAnsi"/>
         </w:rPr>
-        <w:t>and</w:t>
-      </w:r>
-      <w:proofErr w:type="spellStart"/>
-      <w:r>
-        <w:rPr>
-          <w:rFonts w:asciiTheme="minorHAnsi" w:hAnsiTheme="minorHAnsi" w:cstheme="minorHAnsi"/>
-        </w:rPr>
-        <w:t xml:space="preserve"> r</w:t>
-      </w:r>
-      <w:proofErr w:type="spellEnd"/>
-      <w:r>
-        <w:rPr>
-          <w:rFonts w:asciiTheme="minorHAnsi" w:hAnsiTheme="minorHAnsi" w:cstheme="minorHAnsi"/>
-        </w:rPr>
-        <w:t xml:space="preserve">econnect to it with </w:t>
+        <w:t xml:space="preserve">and reconnect to it with </w:t>
       </w:r>
       <w:proofErr w:type="spellStart"/>
       <w:r>
@@ -6276,7 +6231,7 @@
                     <pic:cNvPicPr/>
                   </pic:nvPicPr>
                   <pic:blipFill>
-                    <a:blip r:embed="rId12" cstate="print">
+                    <a:blip r:embed="rId13" cstate="print">
                       <a:extLst>
                         <a:ext uri="{28A0092B-C50C-407E-A947-70E740481C1C}">
                           <a14:useLocalDpi xmlns:a14="http://schemas.microsoft.com/office/drawing/2010/main" val="0"/>
@@ -7031,7 +6986,7 @@
                     <pic:cNvPicPr/>
                   </pic:nvPicPr>
                   <pic:blipFill>
-                    <a:blip r:embed="rId13"/>
+                    <a:blip r:embed="rId14"/>
                     <a:stretch>
                       <a:fillRect/>
                     </a:stretch>
@@ -8148,13 +8103,7 @@
         <w:rPr>
           <w:rFonts w:asciiTheme="minorHAnsi" w:hAnsiTheme="minorHAnsi" w:cstheme="minorHAnsi"/>
         </w:rPr>
-        <w:t xml:space="preserve"> for making contributions to FOSS projects.  For that workflow to operate it is essential that your </w:t>
-      </w:r>
-      <w:r>
-        <w:rPr>
-          <w:rFonts w:asciiTheme="minorHAnsi" w:hAnsiTheme="minorHAnsi" w:cstheme="minorHAnsi"/>
-        </w:rPr>
-        <w:t>clone (</w:t>
+        <w:t xml:space="preserve"> for making contributions to FOSS projects.  For that workflow to operate it is essential that your clone (</w:t>
       </w:r>
       <w:proofErr w:type="gramStart"/>
       <w:r>
@@ -8168,49 +8117,7 @@
         <w:rPr>
           <w:rFonts w:asciiTheme="minorHAnsi" w:hAnsiTheme="minorHAnsi" w:cstheme="minorHAnsi"/>
         </w:rPr>
-        <w:t xml:space="preserve"> local copy)</w:t>
-      </w:r>
-      <w:r>
-        <w:rPr>
-          <w:rFonts w:asciiTheme="minorHAnsi" w:hAnsiTheme="minorHAnsi" w:cstheme="minorHAnsi"/>
-        </w:rPr>
-        <w:t xml:space="preserve"> know </w:t>
-      </w:r>
-      <w:r>
-        <w:rPr>
-          <w:rFonts w:asciiTheme="minorHAnsi" w:hAnsiTheme="minorHAnsi" w:cstheme="minorHAnsi"/>
-        </w:rPr>
-        <w:t xml:space="preserve">about </w:t>
-      </w:r>
-      <w:r>
-        <w:rPr>
-          <w:rFonts w:asciiTheme="minorHAnsi" w:hAnsiTheme="minorHAnsi" w:cstheme="minorHAnsi"/>
-        </w:rPr>
-        <w:t xml:space="preserve">the </w:t>
-      </w:r>
-      <w:r>
-        <w:rPr>
-          <w:rFonts w:asciiTheme="minorHAnsi" w:hAnsiTheme="minorHAnsi" w:cstheme="minorHAnsi"/>
-        </w:rPr>
-        <w:t>origin</w:t>
-      </w:r>
-      <w:r>
-        <w:rPr>
-          <w:rFonts w:asciiTheme="minorHAnsi" w:hAnsiTheme="minorHAnsi" w:cstheme="minorHAnsi"/>
-        </w:rPr>
-        <w:t xml:space="preserve"> repository from which it was </w:t>
-      </w:r>
-      <w:r>
-        <w:rPr>
-          <w:rFonts w:asciiTheme="minorHAnsi" w:hAnsiTheme="minorHAnsi" w:cstheme="minorHAnsi"/>
-        </w:rPr>
-        <w:t>cloned</w:t>
-      </w:r>
-      <w:r>
-        <w:rPr>
-          <w:rFonts w:asciiTheme="minorHAnsi" w:hAnsiTheme="minorHAnsi" w:cstheme="minorHAnsi"/>
-        </w:rPr>
-        <w:t>. Which of the four operations discussed in class would require this information?</w:t>
+        <w:t xml:space="preserve"> local copy) know about the origin repository from which it was cloned. Which of the four operations discussed in class would require this information?</w:t>
       </w:r>
     </w:p>
     <w:p>
@@ -8417,7 +8324,7 @@
                     <pic:cNvPicPr/>
                   </pic:nvPicPr>
                   <pic:blipFill>
-                    <a:blip r:embed="rId14" cstate="print">
+                    <a:blip r:embed="rId15" cstate="print">
                       <a:extLst>
                         <a:ext uri="{28A0092B-C50C-407E-A947-70E740481C1C}">
                           <a14:useLocalDpi xmlns:a14="http://schemas.microsoft.com/office/drawing/2010/main" val="0"/>
@@ -10144,7 +10051,7 @@
           <w:rFonts w:asciiTheme="minorHAnsi" w:hAnsiTheme="minorHAnsi" w:cstheme="minorHAnsi"/>
         </w:rPr>
       </w:pPr>
-      <w:hyperlink r:id="rId15" w:history="1">
+      <w:hyperlink r:id="rId16" w:history="1">
         <w:r>
           <w:rPr>
             <w:rStyle w:val="Hyperlink"/>
@@ -11720,7 +11627,7 @@
           <w:rFonts w:asciiTheme="minorHAnsi" w:hAnsiTheme="minorHAnsi" w:cstheme="minorHAnsi"/>
         </w:rPr>
       </w:pPr>
-      <w:hyperlink r:id="rId16" w:history="1">
+      <w:hyperlink r:id="rId17" w:history="1">
         <w:r>
           <w:rPr>
             <w:rStyle w:val="Hyperlink"/>
@@ -11741,7 +11648,7 @@
           <w:rFonts w:asciiTheme="minorHAnsi" w:hAnsiTheme="minorHAnsi" w:cstheme="minorHAnsi"/>
         </w:rPr>
       </w:pPr>
-      <w:hyperlink r:id="rId17" w:history="1">
+      <w:hyperlink r:id="rId18" w:history="1">
         <w:r>
           <w:rPr>
             <w:rStyle w:val="Hyperlink"/>
@@ -11762,7 +11669,7 @@
           <w:rFonts w:asciiTheme="minorHAnsi" w:hAnsiTheme="minorHAnsi" w:cstheme="minorHAnsi"/>
         </w:rPr>
       </w:pPr>
-      <w:hyperlink r:id="rId18" w:history="1">
+      <w:hyperlink r:id="rId19" w:history="1">
         <w:r>
           <w:rPr>
             <w:rStyle w:val="Hyperlink"/>
@@ -11783,7 +11690,7 @@
           <w:rFonts w:asciiTheme="minorHAnsi" w:hAnsiTheme="minorHAnsi" w:cstheme="minorHAnsi"/>
         </w:rPr>
       </w:pPr>
-      <w:hyperlink r:id="rId19" w:history="1">
+      <w:hyperlink r:id="rId20" w:history="1">
         <w:r>
           <w:rPr>
             <w:rStyle w:val="Hyperlink"/>
@@ -11804,7 +11711,7 @@
           <w:rFonts w:asciiTheme="minorHAnsi" w:hAnsiTheme="minorHAnsi" w:cstheme="minorHAnsi"/>
         </w:rPr>
       </w:pPr>
-      <w:hyperlink r:id="rId20" w:history="1">
+      <w:hyperlink r:id="rId21" w:history="1">
         <w:r>
           <w:rPr>
             <w:rStyle w:val="Hyperlink"/>
@@ -11825,7 +11732,7 @@
           <w:rFonts w:asciiTheme="minorHAnsi" w:hAnsiTheme="minorHAnsi" w:cstheme="minorHAnsi"/>
         </w:rPr>
       </w:pPr>
-      <w:hyperlink r:id="rId21" w:history="1">
+      <w:hyperlink r:id="rId22" w:history="1">
         <w:r>
           <w:rPr>
             <w:rStyle w:val="Hyperlink"/>
@@ -11846,7 +11753,7 @@
           <w:rFonts w:asciiTheme="minorHAnsi" w:hAnsiTheme="minorHAnsi" w:cstheme="minorHAnsi"/>
         </w:rPr>
       </w:pPr>
-      <w:hyperlink r:id="rId22" w:history="1">
+      <w:hyperlink r:id="rId23" w:history="1">
         <w:r>
           <w:rPr>
             <w:rStyle w:val="Hyperlink"/>
@@ -11913,7 +11820,7 @@
           <w:rFonts w:asciiTheme="minorHAnsi" w:hAnsiTheme="minorHAnsi" w:cstheme="minorHAnsi"/>
         </w:rPr>
       </w:pPr>
-      <w:hyperlink r:id="rId23" w:history="1">
+      <w:hyperlink r:id="rId24" w:history="1">
         <w:r>
           <w:rPr>
             <w:rStyle w:val="Hyperlink"/>
@@ -11940,7 +11847,7 @@
           <w:rFonts w:asciiTheme="minorHAnsi" w:hAnsiTheme="minorHAnsi" w:cstheme="minorHAnsi"/>
         </w:rPr>
       </w:pPr>
-      <w:hyperlink r:id="rId24" w:history="1">
+      <w:hyperlink r:id="rId25" w:history="1">
         <w:r>
           <w:rPr>
             <w:rStyle w:val="Hyperlink"/>
@@ -11951,7 +11858,7 @@
       </w:hyperlink>
     </w:p>
     <w:sectPr>
-      <w:footerReference w:type="default" r:id="rId25"/>
+      <w:footerReference w:type="default" r:id="rId26"/>
       <w:pgSz w:w="12240" w:h="15840"/>
       <w:pgMar w:top="1440" w:right="1440" w:bottom="1440" w:left="1440" w:header="720" w:footer="288" w:gutter="0"/>
       <w:cols w:space="720"/>

</xml_diff>

<commit_message>
Updated docker create command (#43)
</commit_message>
<xml_diff>
--- a/materials/activities/1-A-CommunityAndCollaboration.docx
+++ b/materials/activities/1-A-CommunityAndCollaboration.docx
@@ -1439,19 +1439,7 @@
         <w:rPr>
           <w:rFonts w:asciiTheme="minorHAnsi" w:hAnsiTheme="minorHAnsi" w:cstheme="minorHAnsi"/>
         </w:rPr>
-        <w:t xml:space="preserve">(or </w:t>
-      </w:r>
-      <w:r>
-        <w:rPr>
-          <w:rFonts w:asciiTheme="minorHAnsi" w:hAnsiTheme="minorHAnsi" w:cstheme="minorHAnsi"/>
-        </w:rPr>
-        <w:t>individuals</w:t>
-      </w:r>
-      <w:r>
-        <w:rPr>
-          <w:rFonts w:asciiTheme="minorHAnsi" w:hAnsiTheme="minorHAnsi" w:cstheme="minorHAnsi"/>
-        </w:rPr>
-        <w:t xml:space="preserve"> if multiple apply) </w:t>
+        <w:t xml:space="preserve">(or individuals if multiple apply) </w:t>
       </w:r>
       <w:r>
         <w:rPr>
@@ -4482,29 +4470,15 @@
           <w:rFonts w:asciiTheme="minorHAnsi" w:hAnsiTheme="minorHAnsi" w:cstheme="minorHAnsi"/>
         </w:rPr>
       </w:pPr>
-      <w:r>
-        <w:fldChar w:fldCharType="begin"/>
-      </w:r>
-      <w:r>
-        <w:instrText>HYPERLINK "https://www.docker.com/"</w:instrText>
-      </w:r>
-      <w:r>
-        <w:fldChar w:fldCharType="separate"/>
-      </w:r>
-      <w:r>
-        <w:rPr>
-          <w:rStyle w:val="Hyperlink"/>
-          <w:rFonts w:asciiTheme="minorHAnsi" w:hAnsiTheme="minorHAnsi" w:cstheme="minorHAnsi"/>
-        </w:rPr>
-        <w:t>https://www.docker.com/</w:t>
-      </w:r>
-      <w:r>
-        <w:rPr>
-          <w:rStyle w:val="Hyperlink"/>
-          <w:rFonts w:asciiTheme="minorHAnsi" w:hAnsiTheme="minorHAnsi" w:cstheme="minorHAnsi"/>
-        </w:rPr>
-        <w:fldChar w:fldCharType="end"/>
-      </w:r>
+      <w:hyperlink r:id="rId10" w:history="1">
+        <w:r>
+          <w:rPr>
+            <w:rStyle w:val="Hyperlink"/>
+            <w:rFonts w:asciiTheme="minorHAnsi" w:hAnsiTheme="minorHAnsi" w:cstheme="minorHAnsi"/>
+          </w:rPr>
+          <w:t>https://www.docker.com/</w:t>
+        </w:r>
+      </w:hyperlink>
     </w:p>
     <w:p>
       <w:pPr>
@@ -4594,7 +4568,7 @@
         </w:rPr>
         <w:t xml:space="preserve">Windows: </w:t>
       </w:r>
-      <w:hyperlink r:id="rId10" w:history="1">
+      <w:hyperlink r:id="rId11" w:history="1">
         <w:r>
           <w:rPr>
             <w:rStyle w:val="Hyperlink"/>
@@ -4621,7 +4595,7 @@
         </w:rPr>
         <w:t xml:space="preserve">Mac: </w:t>
       </w:r>
-      <w:hyperlink r:id="rId11" w:history="1">
+      <w:hyperlink r:id="rId12" w:history="1">
         <w:r>
           <w:rPr>
             <w:rStyle w:val="Hyperlink"/>
@@ -4794,7 +4768,7 @@
           <w:sz w:val="22"/>
           <w:szCs w:val="23"/>
         </w:rPr>
-        <w:t xml:space="preserve"> --rm --name </w:t>
+        <w:t xml:space="preserve"> --name </w:t>
       </w:r>
       <w:proofErr w:type="spellStart"/>
       <w:r>
@@ -4814,8 +4788,9 @@
           <w:sz w:val="22"/>
           <w:szCs w:val="23"/>
         </w:rPr>
-        <w:t xml:space="preserve"> --mount source=gitkitvol-</w:t>
-      </w:r>
+        <w:t xml:space="preserve"> --mount source=</w:t>
+      </w:r>
+      <w:proofErr w:type="spellStart"/>
       <w:r>
         <w:rPr>
           <w:rFonts w:ascii="Courier" w:eastAsiaTheme="minorEastAsia" w:hAnsi="Courier" w:cs="System Font"/>
@@ -4823,9 +4798,9 @@
           <w:sz w:val="22"/>
           <w:szCs w:val="23"/>
         </w:rPr>
-        <w:t>1.0.</w:t>
-      </w:r>
-      <w:proofErr w:type="gramStart"/>
+        <w:t>gitkitvol,target</w:t>
+      </w:r>
+      <w:proofErr w:type="spellEnd"/>
       <w:r>
         <w:rPr>
           <w:rFonts w:ascii="Courier" w:eastAsiaTheme="minorEastAsia" w:hAnsi="Courier" w:cs="System Font"/>
@@ -4833,8 +4808,9 @@
           <w:sz w:val="22"/>
           <w:szCs w:val="23"/>
         </w:rPr>
-        <w:t>0</w:t>
-      </w:r>
+        <w:t>=/home/</w:t>
+      </w:r>
+      <w:proofErr w:type="spellStart"/>
       <w:r>
         <w:rPr>
           <w:rFonts w:ascii="Courier" w:eastAsiaTheme="minorEastAsia" w:hAnsi="Courier" w:cs="System Font"/>
@@ -4842,9 +4818,9 @@
           <w:sz w:val="22"/>
           <w:szCs w:val="23"/>
         </w:rPr>
-        <w:t>,target</w:t>
-      </w:r>
-      <w:proofErr w:type="gramEnd"/>
+        <w:t>gitkit</w:t>
+      </w:r>
+      <w:proofErr w:type="spellEnd"/>
       <w:r>
         <w:rPr>
           <w:rFonts w:ascii="Courier" w:eastAsiaTheme="minorEastAsia" w:hAnsi="Courier" w:cs="System Font"/>
@@ -4852,9 +4828,8 @@
           <w:sz w:val="22"/>
           <w:szCs w:val="23"/>
         </w:rPr>
-        <w:t>=/home/</w:t>
-      </w:r>
-      <w:proofErr w:type="spellStart"/>
+        <w:t xml:space="preserve"> -p 6901:6901 -p 5901:5901 </w:t>
+      </w:r>
       <w:r>
         <w:rPr>
           <w:rFonts w:ascii="Courier" w:eastAsiaTheme="minorEastAsia" w:hAnsi="Courier" w:cs="System Font"/>
@@ -4862,9 +4837,9 @@
           <w:sz w:val="22"/>
           <w:szCs w:val="23"/>
         </w:rPr>
-        <w:t>gitkit</w:t>
-      </w:r>
-      <w:proofErr w:type="spellEnd"/>
+        <w:t>ghcr.io/</w:t>
+      </w:r>
+      <w:proofErr w:type="spellStart"/>
       <w:r>
         <w:rPr>
           <w:rFonts w:ascii="Courier" w:eastAsiaTheme="minorEastAsia" w:hAnsi="Courier" w:cs="System Font"/>
@@ -4872,8 +4847,9 @@
           <w:sz w:val="22"/>
           <w:szCs w:val="23"/>
         </w:rPr>
-        <w:t xml:space="preserve"> -p 6901:6901 -p 5901:5901 </w:t>
-      </w:r>
+        <w:t>hfossedu</w:t>
+      </w:r>
+      <w:proofErr w:type="spellEnd"/>
       <w:r>
         <w:rPr>
           <w:rFonts w:ascii="Courier" w:eastAsiaTheme="minorEastAsia" w:hAnsi="Courier" w:cs="System Font"/>
@@ -4881,8 +4857,9 @@
           <w:sz w:val="22"/>
           <w:szCs w:val="23"/>
         </w:rPr>
-        <w:t>hfossedu</w:t>
-      </w:r>
+        <w:t>/</w:t>
+      </w:r>
+      <w:proofErr w:type="spellStart"/>
       <w:r>
         <w:rPr>
           <w:rFonts w:ascii="Courier" w:eastAsiaTheme="minorEastAsia" w:hAnsi="Courier" w:cs="System Font"/>
@@ -4890,17 +4867,9 @@
           <w:sz w:val="22"/>
           <w:szCs w:val="23"/>
         </w:rPr>
-        <w:t>/kitclient:</w:t>
-      </w:r>
-      <w:r>
-        <w:rPr>
-          <w:rFonts w:ascii="Courier" w:eastAsiaTheme="minorEastAsia" w:hAnsi="Courier" w:cs="System Font"/>
-          <w:color w:val="1B1F23"/>
-          <w:sz w:val="22"/>
-          <w:szCs w:val="23"/>
-        </w:rPr>
-        <w:t>1.0.0</w:t>
-      </w:r>
+        <w:t>kitclient</w:t>
+      </w:r>
+      <w:proofErr w:type="spellEnd"/>
     </w:p>
     <w:p>
       <w:pPr>
@@ -5917,21 +5886,7 @@
         <w:rPr>
           <w:rFonts w:asciiTheme="minorHAnsi" w:hAnsiTheme="minorHAnsi" w:cstheme="minorHAnsi"/>
         </w:rPr>
-        <w:t>and</w:t>
-      </w:r>
-      <w:proofErr w:type="spellStart"/>
-      <w:r>
-        <w:rPr>
-          <w:rFonts w:asciiTheme="minorHAnsi" w:hAnsiTheme="minorHAnsi" w:cstheme="minorHAnsi"/>
-        </w:rPr>
-        <w:t xml:space="preserve"> r</w:t>
-      </w:r>
-      <w:proofErr w:type="spellEnd"/>
-      <w:r>
-        <w:rPr>
-          <w:rFonts w:asciiTheme="minorHAnsi" w:hAnsiTheme="minorHAnsi" w:cstheme="minorHAnsi"/>
-        </w:rPr>
-        <w:t xml:space="preserve">econnect to it with </w:t>
+        <w:t xml:space="preserve">and reconnect to it with </w:t>
       </w:r>
       <w:proofErr w:type="spellStart"/>
       <w:r>
@@ -6276,7 +6231,7 @@
                     <pic:cNvPicPr/>
                   </pic:nvPicPr>
                   <pic:blipFill>
-                    <a:blip r:embed="rId12" cstate="print">
+                    <a:blip r:embed="rId13" cstate="print">
                       <a:extLst>
                         <a:ext uri="{28A0092B-C50C-407E-A947-70E740481C1C}">
                           <a14:useLocalDpi xmlns:a14="http://schemas.microsoft.com/office/drawing/2010/main" val="0"/>
@@ -7031,7 +6986,7 @@
                     <pic:cNvPicPr/>
                   </pic:nvPicPr>
                   <pic:blipFill>
-                    <a:blip r:embed="rId13"/>
+                    <a:blip r:embed="rId14"/>
                     <a:stretch>
                       <a:fillRect/>
                     </a:stretch>
@@ -8148,13 +8103,7 @@
         <w:rPr>
           <w:rFonts w:asciiTheme="minorHAnsi" w:hAnsiTheme="minorHAnsi" w:cstheme="minorHAnsi"/>
         </w:rPr>
-        <w:t xml:space="preserve"> for making contributions to FOSS projects.  For that workflow to operate it is essential that your </w:t>
-      </w:r>
-      <w:r>
-        <w:rPr>
-          <w:rFonts w:asciiTheme="minorHAnsi" w:hAnsiTheme="minorHAnsi" w:cstheme="minorHAnsi"/>
-        </w:rPr>
-        <w:t>clone (</w:t>
+        <w:t xml:space="preserve"> for making contributions to FOSS projects.  For that workflow to operate it is essential that your clone (</w:t>
       </w:r>
       <w:proofErr w:type="gramStart"/>
       <w:r>
@@ -8168,49 +8117,7 @@
         <w:rPr>
           <w:rFonts w:asciiTheme="minorHAnsi" w:hAnsiTheme="minorHAnsi" w:cstheme="minorHAnsi"/>
         </w:rPr>
-        <w:t xml:space="preserve"> local copy)</w:t>
-      </w:r>
-      <w:r>
-        <w:rPr>
-          <w:rFonts w:asciiTheme="minorHAnsi" w:hAnsiTheme="minorHAnsi" w:cstheme="minorHAnsi"/>
-        </w:rPr>
-        <w:t xml:space="preserve"> know </w:t>
-      </w:r>
-      <w:r>
-        <w:rPr>
-          <w:rFonts w:asciiTheme="minorHAnsi" w:hAnsiTheme="minorHAnsi" w:cstheme="minorHAnsi"/>
-        </w:rPr>
-        <w:t xml:space="preserve">about </w:t>
-      </w:r>
-      <w:r>
-        <w:rPr>
-          <w:rFonts w:asciiTheme="minorHAnsi" w:hAnsiTheme="minorHAnsi" w:cstheme="minorHAnsi"/>
-        </w:rPr>
-        <w:t xml:space="preserve">the </w:t>
-      </w:r>
-      <w:r>
-        <w:rPr>
-          <w:rFonts w:asciiTheme="minorHAnsi" w:hAnsiTheme="minorHAnsi" w:cstheme="minorHAnsi"/>
-        </w:rPr>
-        <w:t>origin</w:t>
-      </w:r>
-      <w:r>
-        <w:rPr>
-          <w:rFonts w:asciiTheme="minorHAnsi" w:hAnsiTheme="minorHAnsi" w:cstheme="minorHAnsi"/>
-        </w:rPr>
-        <w:t xml:space="preserve"> repository from which it was </w:t>
-      </w:r>
-      <w:r>
-        <w:rPr>
-          <w:rFonts w:asciiTheme="minorHAnsi" w:hAnsiTheme="minorHAnsi" w:cstheme="minorHAnsi"/>
-        </w:rPr>
-        <w:t>cloned</w:t>
-      </w:r>
-      <w:r>
-        <w:rPr>
-          <w:rFonts w:asciiTheme="minorHAnsi" w:hAnsiTheme="minorHAnsi" w:cstheme="minorHAnsi"/>
-        </w:rPr>
-        <w:t>. Which of the four operations discussed in class would require this information?</w:t>
+        <w:t xml:space="preserve"> local copy) know about the origin repository from which it was cloned. Which of the four operations discussed in class would require this information?</w:t>
       </w:r>
     </w:p>
     <w:p>
@@ -8417,7 +8324,7 @@
                     <pic:cNvPicPr/>
                   </pic:nvPicPr>
                   <pic:blipFill>
-                    <a:blip r:embed="rId14" cstate="print">
+                    <a:blip r:embed="rId15" cstate="print">
                       <a:extLst>
                         <a:ext uri="{28A0092B-C50C-407E-A947-70E740481C1C}">
                           <a14:useLocalDpi xmlns:a14="http://schemas.microsoft.com/office/drawing/2010/main" val="0"/>
@@ -10144,7 +10051,7 @@
           <w:rFonts w:asciiTheme="minorHAnsi" w:hAnsiTheme="minorHAnsi" w:cstheme="minorHAnsi"/>
         </w:rPr>
       </w:pPr>
-      <w:hyperlink r:id="rId15" w:history="1">
+      <w:hyperlink r:id="rId16" w:history="1">
         <w:r>
           <w:rPr>
             <w:rStyle w:val="Hyperlink"/>
@@ -11720,7 +11627,7 @@
           <w:rFonts w:asciiTheme="minorHAnsi" w:hAnsiTheme="minorHAnsi" w:cstheme="minorHAnsi"/>
         </w:rPr>
       </w:pPr>
-      <w:hyperlink r:id="rId16" w:history="1">
+      <w:hyperlink r:id="rId17" w:history="1">
         <w:r>
           <w:rPr>
             <w:rStyle w:val="Hyperlink"/>
@@ -11741,7 +11648,7 @@
           <w:rFonts w:asciiTheme="minorHAnsi" w:hAnsiTheme="minorHAnsi" w:cstheme="minorHAnsi"/>
         </w:rPr>
       </w:pPr>
-      <w:hyperlink r:id="rId17" w:history="1">
+      <w:hyperlink r:id="rId18" w:history="1">
         <w:r>
           <w:rPr>
             <w:rStyle w:val="Hyperlink"/>
@@ -11762,7 +11669,7 @@
           <w:rFonts w:asciiTheme="minorHAnsi" w:hAnsiTheme="minorHAnsi" w:cstheme="minorHAnsi"/>
         </w:rPr>
       </w:pPr>
-      <w:hyperlink r:id="rId18" w:history="1">
+      <w:hyperlink r:id="rId19" w:history="1">
         <w:r>
           <w:rPr>
             <w:rStyle w:val="Hyperlink"/>
@@ -11783,7 +11690,7 @@
           <w:rFonts w:asciiTheme="minorHAnsi" w:hAnsiTheme="minorHAnsi" w:cstheme="minorHAnsi"/>
         </w:rPr>
       </w:pPr>
-      <w:hyperlink r:id="rId19" w:history="1">
+      <w:hyperlink r:id="rId20" w:history="1">
         <w:r>
           <w:rPr>
             <w:rStyle w:val="Hyperlink"/>
@@ -11804,7 +11711,7 @@
           <w:rFonts w:asciiTheme="minorHAnsi" w:hAnsiTheme="minorHAnsi" w:cstheme="minorHAnsi"/>
         </w:rPr>
       </w:pPr>
-      <w:hyperlink r:id="rId20" w:history="1">
+      <w:hyperlink r:id="rId21" w:history="1">
         <w:r>
           <w:rPr>
             <w:rStyle w:val="Hyperlink"/>
@@ -11825,7 +11732,7 @@
           <w:rFonts w:asciiTheme="minorHAnsi" w:hAnsiTheme="minorHAnsi" w:cstheme="minorHAnsi"/>
         </w:rPr>
       </w:pPr>
-      <w:hyperlink r:id="rId21" w:history="1">
+      <w:hyperlink r:id="rId22" w:history="1">
         <w:r>
           <w:rPr>
             <w:rStyle w:val="Hyperlink"/>
@@ -11846,7 +11753,7 @@
           <w:rFonts w:asciiTheme="minorHAnsi" w:hAnsiTheme="minorHAnsi" w:cstheme="minorHAnsi"/>
         </w:rPr>
       </w:pPr>
-      <w:hyperlink r:id="rId22" w:history="1">
+      <w:hyperlink r:id="rId23" w:history="1">
         <w:r>
           <w:rPr>
             <w:rStyle w:val="Hyperlink"/>
@@ -11913,7 +11820,7 @@
           <w:rFonts w:asciiTheme="minorHAnsi" w:hAnsiTheme="minorHAnsi" w:cstheme="minorHAnsi"/>
         </w:rPr>
       </w:pPr>
-      <w:hyperlink r:id="rId23" w:history="1">
+      <w:hyperlink r:id="rId24" w:history="1">
         <w:r>
           <w:rPr>
             <w:rStyle w:val="Hyperlink"/>
@@ -11940,7 +11847,7 @@
           <w:rFonts w:asciiTheme="minorHAnsi" w:hAnsiTheme="minorHAnsi" w:cstheme="minorHAnsi"/>
         </w:rPr>
       </w:pPr>
-      <w:hyperlink r:id="rId24" w:history="1">
+      <w:hyperlink r:id="rId25" w:history="1">
         <w:r>
           <w:rPr>
             <w:rStyle w:val="Hyperlink"/>
@@ -11951,7 +11858,7 @@
       </w:hyperlink>
     </w:p>
     <w:sectPr>
-      <w:footerReference w:type="default" r:id="rId25"/>
+      <w:footerReference w:type="default" r:id="rId26"/>
       <w:pgSz w:w="12240" w:h="15840"/>
       <w:pgMar w:top="1440" w:right="1440" w:bottom="1440" w:left="1440" w:header="720" w:footer="288" w:gutter="0"/>
       <w:cols w:space="720"/>

</xml_diff>

<commit_message>
Updated create command for KitClient
</commit_message>
<xml_diff>
--- a/materials/activities/1-A-CommunityAndCollaboration.docx
+++ b/materials/activities/1-A-CommunityAndCollaboration.docx
@@ -4810,7 +4810,6 @@
         </w:rPr>
         <w:t>=/home/</w:t>
       </w:r>
-      <w:proofErr w:type="spellStart"/>
       <w:r>
         <w:rPr>
           <w:rFonts w:ascii="Courier" w:eastAsiaTheme="minorEastAsia" w:hAnsi="Courier" w:cs="System Font"/>
@@ -4818,9 +4817,8 @@
           <w:sz w:val="22"/>
           <w:szCs w:val="23"/>
         </w:rPr>
-        <w:t>gitkit</w:t>
-      </w:r>
-      <w:proofErr w:type="spellEnd"/>
+        <w:t>student</w:t>
+      </w:r>
       <w:r>
         <w:rPr>
           <w:rFonts w:ascii="Courier" w:eastAsiaTheme="minorEastAsia" w:hAnsi="Courier" w:cs="System Font"/>

</xml_diff>

<commit_message>
Updated docker create for new username
</commit_message>
<xml_diff>
--- a/materials/activities/1-A-CommunityAndCollaboration.docx
+++ b/materials/activities/1-A-CommunityAndCollaboration.docx
@@ -4810,7 +4810,6 @@
         </w:rPr>
         <w:t>=/home/</w:t>
       </w:r>
-      <w:proofErr w:type="spellStart"/>
       <w:r>
         <w:rPr>
           <w:rFonts w:ascii="Courier" w:eastAsiaTheme="minorEastAsia" w:hAnsi="Courier" w:cs="System Font"/>
@@ -4818,9 +4817,8 @@
           <w:sz w:val="22"/>
           <w:szCs w:val="23"/>
         </w:rPr>
-        <w:t>gitkit</w:t>
-      </w:r>
-      <w:proofErr w:type="spellEnd"/>
+        <w:t>student</w:t>
+      </w:r>
       <w:r>
         <w:rPr>
           <w:rFonts w:ascii="Courier" w:eastAsiaTheme="minorEastAsia" w:hAnsi="Courier" w:cs="System Font"/>

</xml_diff>

<commit_message>
Updated docker create for new username (#45)
</commit_message>
<xml_diff>
--- a/materials/activities/1-A-CommunityAndCollaboration.docx
+++ b/materials/activities/1-A-CommunityAndCollaboration.docx
@@ -4810,7 +4810,6 @@
         </w:rPr>
         <w:t>=/home/</w:t>
       </w:r>
-      <w:proofErr w:type="spellStart"/>
       <w:r>
         <w:rPr>
           <w:rFonts w:ascii="Courier" w:eastAsiaTheme="minorEastAsia" w:hAnsi="Courier" w:cs="System Font"/>
@@ -4818,9 +4817,8 @@
           <w:sz w:val="22"/>
           <w:szCs w:val="23"/>
         </w:rPr>
-        <w:t>gitkit</w:t>
-      </w:r>
-      <w:proofErr w:type="spellEnd"/>
+        <w:t>student</w:t>
+      </w:r>
       <w:r>
         <w:rPr>
           <w:rFonts w:ascii="Courier" w:eastAsiaTheme="minorEastAsia" w:hAnsi="Courier" w:cs="System Font"/>

</xml_diff>

<commit_message>
fix: update container registry url to GitLab's
</commit_message>
<xml_diff>
--- a/materials/activities/1-A-CommunityAndCollaboration.docx
+++ b/materials/activities/1-A-CommunityAndCollaboration.docx
@@ -185,14 +185,7 @@
         <w:rPr>
           <w:rFonts w:asciiTheme="minorHAnsi" w:hAnsiTheme="minorHAnsi" w:cstheme="minorHAnsi"/>
         </w:rPr>
-        <w:t xml:space="preserve">.   We also began to look at some of the tools and processes that these communities use to support those principles and coordinate their work. </w:t>
-      </w:r>
-      <w:proofErr w:type="gramStart"/>
-      <w:r>
-        <w:rPr>
-          <w:rFonts w:asciiTheme="minorHAnsi" w:hAnsiTheme="minorHAnsi" w:cstheme="minorHAnsi"/>
-        </w:rPr>
-        <w:t>In particular</w:t>
+        <w:t>.   We also began to look at some of the tools and processes that these communities use to support those principles and coordinate their work. In particular</w:t>
       </w:r>
       <w:r>
         <w:rPr>
@@ -204,14 +197,7 @@
         <w:rPr>
           <w:rFonts w:asciiTheme="minorHAnsi" w:hAnsiTheme="minorHAnsi" w:cstheme="minorHAnsi"/>
         </w:rPr>
-        <w:t>we</w:t>
-      </w:r>
-      <w:proofErr w:type="gramEnd"/>
-      <w:r>
-        <w:rPr>
-          <w:rFonts w:asciiTheme="minorHAnsi" w:hAnsiTheme="minorHAnsi" w:cstheme="minorHAnsi"/>
-        </w:rPr>
-        <w:t xml:space="preserve"> saw how git and GitHub work together to allow FOSS communities to share their work and to collaborate.  We saw how forks and clones make it possible for a diverse and distributed group of contributors to work asynchronously and to contribute useful changes back to the upstream.  </w:t>
+        <w:t xml:space="preserve">we saw how git and GitHub work together to allow FOSS communities to share their work and to collaborate.  We saw how forks and clones make it possible for a diverse and distributed group of contributors to work asynchronously and to contribute useful changes back to the upstream.  </w:t>
       </w:r>
       <w:r>
         <w:rPr>
@@ -259,21 +245,7 @@
         <w:rPr>
           <w:rFonts w:asciiTheme="minorHAnsi" w:hAnsiTheme="minorHAnsi" w:cstheme="minorHAnsi"/>
         </w:rPr>
-        <w:t xml:space="preserve">These activities will strengthen your understanding of git, </w:t>
-      </w:r>
-      <w:proofErr w:type="gramStart"/>
-      <w:r>
-        <w:rPr>
-          <w:rFonts w:asciiTheme="minorHAnsi" w:hAnsiTheme="minorHAnsi" w:cstheme="minorHAnsi"/>
-        </w:rPr>
-        <w:t>GitHub</w:t>
-      </w:r>
-      <w:proofErr w:type="gramEnd"/>
-      <w:r>
-        <w:rPr>
-          <w:rFonts w:asciiTheme="minorHAnsi" w:hAnsiTheme="minorHAnsi" w:cstheme="minorHAnsi"/>
-        </w:rPr>
-        <w:t xml:space="preserve"> and FOSS communities.</w:t>
+        <w:t>These activities will strengthen your understanding of git, GitHub and FOSS communities.</w:t>
       </w:r>
     </w:p>
     <w:p>
@@ -403,7 +375,6 @@
         </w:rPr>
         <w:t xml:space="preserve">, </w:t>
       </w:r>
-      <w:proofErr w:type="gramStart"/>
       <w:r>
         <w:rPr>
           <w:rFonts w:asciiTheme="minorHAnsi" w:hAnsiTheme="minorHAnsi" w:cstheme="minorHAnsi"/>
@@ -412,7 +383,6 @@
         </w:rPr>
         <w:t>meritocracy</w:t>
       </w:r>
-      <w:proofErr w:type="gramEnd"/>
       <w:r>
         <w:rPr>
           <w:rFonts w:asciiTheme="minorHAnsi" w:hAnsiTheme="minorHAnsi" w:cstheme="minorHAnsi"/>
@@ -1795,21 +1765,7 @@
               <w:rPr>
                 <w:rFonts w:asciiTheme="minorHAnsi" w:hAnsiTheme="minorHAnsi" w:cstheme="minorHAnsi"/>
               </w:rPr>
-              <w:t xml:space="preserve">, </w:t>
-            </w:r>
-            <w:proofErr w:type="gramStart"/>
-            <w:r>
-              <w:rPr>
-                <w:rFonts w:asciiTheme="minorHAnsi" w:hAnsiTheme="minorHAnsi" w:cstheme="minorHAnsi"/>
-              </w:rPr>
-              <w:t>unanticipated</w:t>
-            </w:r>
-            <w:proofErr w:type="gramEnd"/>
-            <w:r>
-              <w:rPr>
-                <w:rFonts w:asciiTheme="minorHAnsi" w:hAnsiTheme="minorHAnsi" w:cstheme="minorHAnsi"/>
-              </w:rPr>
-              <w:t xml:space="preserve"> or</w:t>
+              <w:t>, unanticipated or</w:t>
             </w:r>
             <w:r>
               <w:rPr>
@@ -2688,21 +2644,7 @@
         <w:rPr>
           <w:rFonts w:asciiTheme="minorHAnsi" w:hAnsiTheme="minorHAnsi" w:cstheme="minorHAnsi"/>
         </w:rPr>
-        <w:t xml:space="preserve">) below.   If you do not have a GitHub </w:t>
-      </w:r>
-      <w:proofErr w:type="gramStart"/>
-      <w:r>
-        <w:rPr>
-          <w:rFonts w:asciiTheme="minorHAnsi" w:hAnsiTheme="minorHAnsi" w:cstheme="minorHAnsi"/>
-        </w:rPr>
-        <w:t>account, or</w:t>
-      </w:r>
-      <w:proofErr w:type="gramEnd"/>
-      <w:r>
-        <w:rPr>
-          <w:rFonts w:asciiTheme="minorHAnsi" w:hAnsiTheme="minorHAnsi" w:cstheme="minorHAnsi"/>
-        </w:rPr>
-        <w:t xml:space="preserve"> would like to have a separate account just for this class you can create a GitHub account here:  </w:t>
+        <w:t xml:space="preserve">) below.   If you do not have a GitHub account, or would like to have a separate account just for this class you can create a GitHub account here:  </w:t>
       </w:r>
       <w:hyperlink r:id="rId7" w:history="1">
         <w:r>
@@ -3564,21 +3506,7 @@
         <w:rPr>
           <w:rFonts w:asciiTheme="minorHAnsi" w:hAnsiTheme="minorHAnsi" w:cstheme="minorHAnsi"/>
         </w:rPr>
-        <w:t xml:space="preserve"> If you do not see your GitHub username in the URL, you have not found your fork.  Visit your own GitHub space and see if you can find the fork there.  If not, go back to part </w:t>
-      </w:r>
-      <w:proofErr w:type="gramStart"/>
-      <w:r>
-        <w:rPr>
-          <w:rFonts w:asciiTheme="minorHAnsi" w:hAnsiTheme="minorHAnsi" w:cstheme="minorHAnsi"/>
-        </w:rPr>
-        <w:t>a and</w:t>
-      </w:r>
-      <w:proofErr w:type="gramEnd"/>
-      <w:r>
-        <w:rPr>
-          <w:rFonts w:asciiTheme="minorHAnsi" w:hAnsiTheme="minorHAnsi" w:cstheme="minorHAnsi"/>
-        </w:rPr>
-        <w:t xml:space="preserve"> try again.</w:t>
+        <w:t xml:space="preserve"> If you do not see your GitHub username in the URL, you have not found your fork.  Visit your own GitHub space and see if you can find the fork there.  If not, go back to part a and try again.</w:t>
       </w:r>
     </w:p>
     <w:p>
@@ -4791,6 +4719,7 @@
         <w:t xml:space="preserve"> --mount source=</w:t>
       </w:r>
       <w:proofErr w:type="spellStart"/>
+      <w:proofErr w:type="gramStart"/>
       <w:r>
         <w:rPr>
           <w:rFonts w:ascii="Courier" w:eastAsiaTheme="minorEastAsia" w:hAnsi="Courier" w:cs="System Font"/>
@@ -4801,6 +4730,7 @@
         <w:t>gitkitvol,target</w:t>
       </w:r>
       <w:proofErr w:type="spellEnd"/>
+      <w:proofErr w:type="gramEnd"/>
       <w:r>
         <w:rPr>
           <w:rFonts w:ascii="Courier" w:eastAsiaTheme="minorEastAsia" w:hAnsi="Courier" w:cs="System Font"/>
@@ -4835,7 +4765,7 @@
           <w:sz w:val="22"/>
           <w:szCs w:val="23"/>
         </w:rPr>
-        <w:t>ghcr.io/</w:t>
+        <w:t>registry.gitlab.com/</w:t>
       </w:r>
       <w:proofErr w:type="spellStart"/>
       <w:r>
@@ -4855,7 +4785,7 @@
           <w:sz w:val="22"/>
           <w:szCs w:val="23"/>
         </w:rPr>
-        <w:t>/</w:t>
+        <w:t>/kits/</w:t>
       </w:r>
       <w:proofErr w:type="spellStart"/>
       <w:r>
@@ -5068,21 +4998,7 @@
         <w:rPr>
           <w:rFonts w:asciiTheme="minorHAnsi" w:hAnsiTheme="minorHAnsi" w:cstheme="minorHAnsi"/>
         </w:rPr>
-        <w:t xml:space="preserve">.  If this worked successfully, the command </w:t>
-      </w:r>
-      <w:proofErr w:type="gramStart"/>
-      <w:r>
-        <w:rPr>
-          <w:rFonts w:asciiTheme="minorHAnsi" w:hAnsiTheme="minorHAnsi" w:cstheme="minorHAnsi"/>
-        </w:rPr>
-        <w:t>will</w:t>
-      </w:r>
-      <w:proofErr w:type="gramEnd"/>
-      <w:r>
-        <w:rPr>
-          <w:rFonts w:asciiTheme="minorHAnsi" w:hAnsiTheme="minorHAnsi" w:cstheme="minorHAnsi"/>
-        </w:rPr>
-        <w:t xml:space="preserve"> simply output </w:t>
+        <w:t xml:space="preserve">.  If this worked successfully, the command will simply output </w:t>
       </w:r>
       <w:proofErr w:type="spellStart"/>
       <w:r>
@@ -6261,19 +6177,11 @@
           </wp:anchor>
         </w:drawing>
       </w:r>
-      <w:proofErr w:type="gramStart"/>
-      <w:r>
-        <w:rPr>
-          <w:rFonts w:asciiTheme="minorHAnsi" w:hAnsiTheme="minorHAnsi" w:cstheme="minorHAnsi"/>
-        </w:rPr>
-        <w:t>In order to</w:t>
-      </w:r>
-      <w:proofErr w:type="gramEnd"/>
-      <w:r>
-        <w:rPr>
-          <w:rFonts w:asciiTheme="minorHAnsi" w:hAnsiTheme="minorHAnsi" w:cstheme="minorHAnsi"/>
-        </w:rPr>
-        <w:t xml:space="preserve"> work with the files in your forked repository you will </w:t>
+      <w:r>
+        <w:rPr>
+          <w:rFonts w:asciiTheme="minorHAnsi" w:hAnsiTheme="minorHAnsi" w:cstheme="minorHAnsi"/>
+        </w:rPr>
+        <w:t xml:space="preserve">In order to work with the files in your forked repository you will </w:t>
       </w:r>
       <w:r>
         <w:rPr>
@@ -7852,16 +7760,8 @@
         <w:rPr>
           <w:rFonts w:ascii="Courier" w:hAnsi="Courier" w:cstheme="minorHAnsi"/>
         </w:rPr>
-        <w:t xml:space="preserve">git </w:t>
-      </w:r>
-      <w:proofErr w:type="gramStart"/>
-      <w:r>
-        <w:rPr>
-          <w:rFonts w:ascii="Courier" w:hAnsi="Courier" w:cstheme="minorHAnsi"/>
-        </w:rPr>
-        <w:t>remote -v</w:t>
-      </w:r>
-      <w:proofErr w:type="gramEnd"/>
+        <w:t>git remote -v</w:t>
+      </w:r>
     </w:p>
     <w:p>
       <w:pPr>
@@ -7881,21 +7781,7 @@
         <w:rPr>
           <w:rFonts w:asciiTheme="minorHAnsi" w:hAnsiTheme="minorHAnsi" w:cstheme="minorHAnsi"/>
         </w:rPr>
-        <w:t xml:space="preserve">This command lists </w:t>
-      </w:r>
-      <w:proofErr w:type="gramStart"/>
-      <w:r>
-        <w:rPr>
-          <w:rFonts w:asciiTheme="minorHAnsi" w:hAnsiTheme="minorHAnsi" w:cstheme="minorHAnsi"/>
-        </w:rPr>
-        <w:t>all of</w:t>
-      </w:r>
-      <w:proofErr w:type="gramEnd"/>
-      <w:r>
-        <w:rPr>
-          <w:rFonts w:asciiTheme="minorHAnsi" w:hAnsiTheme="minorHAnsi" w:cstheme="minorHAnsi"/>
-        </w:rPr>
-        <w:t xml:space="preserve"> the remote repositories that your clone knows about.  </w:t>
+        <w:t xml:space="preserve">This command lists all of the remote repositories that your clone knows about.  </w:t>
       </w:r>
       <w:r>
         <w:rPr>
@@ -8355,27 +8241,13 @@
         <w:rPr>
           <w:rFonts w:asciiTheme="minorHAnsi" w:hAnsiTheme="minorHAnsi" w:cstheme="minorHAnsi"/>
         </w:rPr>
-        <w:t xml:space="preserve">You have now forked and cloned </w:t>
-      </w:r>
-      <w:proofErr w:type="gramStart"/>
-      <w:r>
-        <w:rPr>
-          <w:rFonts w:asciiTheme="minorHAnsi" w:hAnsiTheme="minorHAnsi" w:cstheme="minorHAnsi"/>
-        </w:rPr>
-        <w:t xml:space="preserve">the </w:t>
-      </w:r>
-      <w:r>
-        <w:rPr>
-          <w:rFonts w:asciiTheme="minorHAnsi" w:hAnsiTheme="minorHAnsi" w:cstheme="minorHAnsi"/>
-        </w:rPr>
-        <w:t>our</w:t>
-      </w:r>
-      <w:proofErr w:type="gramEnd"/>
-      <w:r>
-        <w:rPr>
-          <w:rFonts w:asciiTheme="minorHAnsi" w:hAnsiTheme="minorHAnsi" w:cstheme="minorHAnsi"/>
-        </w:rPr>
-        <w:t xml:space="preserve"> </w:t>
+        <w:t xml:space="preserve">You have now forked and cloned the </w:t>
+      </w:r>
+      <w:r>
+        <w:rPr>
+          <w:rFonts w:asciiTheme="minorHAnsi" w:hAnsiTheme="minorHAnsi" w:cstheme="minorHAnsi"/>
+        </w:rPr>
+        <w:t xml:space="preserve">our </w:t>
       </w:r>
       <w:r>
         <w:rPr>
@@ -8457,21 +8329,7 @@
         <w:rPr>
           <w:rFonts w:asciiTheme="minorHAnsi" w:hAnsiTheme="minorHAnsi" w:cstheme="minorHAnsi"/>
         </w:rPr>
-        <w:t xml:space="preserve"> to maintain a list of bugs to be fixed, features to be added and other tasks to be completed. Thus, the issue tracker is a good place to go </w:t>
-      </w:r>
-      <w:proofErr w:type="gramStart"/>
-      <w:r>
-        <w:rPr>
-          <w:rFonts w:asciiTheme="minorHAnsi" w:hAnsiTheme="minorHAnsi" w:cstheme="minorHAnsi"/>
-        </w:rPr>
-        <w:t>in order to</w:t>
-      </w:r>
-      <w:proofErr w:type="gramEnd"/>
-      <w:r>
-        <w:rPr>
-          <w:rFonts w:asciiTheme="minorHAnsi" w:hAnsiTheme="minorHAnsi" w:cstheme="minorHAnsi"/>
-        </w:rPr>
-        <w:t xml:space="preserve"> find something to work on in a FOSS project. </w:t>
+        <w:t xml:space="preserve"> to maintain a list of bugs to be fixed, features to be added and other tasks to be completed. Thus, the issue tracker is a good place to go in order to find something to work on in a FOSS project. </w:t>
       </w:r>
     </w:p>
     <w:p>
@@ -9706,25 +9564,7 @@
           <w:b/>
           <w:bCs/>
         </w:rPr>
-        <w:t xml:space="preserve">make any changes to the files in your local repo </w:t>
-      </w:r>
-      <w:proofErr w:type="gramStart"/>
-      <w:r>
-        <w:rPr>
-          <w:rFonts w:asciiTheme="minorHAnsi" w:hAnsiTheme="minorHAnsi" w:cstheme="minorHAnsi"/>
-          <w:b/>
-          <w:bCs/>
-        </w:rPr>
-        <w:t>at this time</w:t>
-      </w:r>
-      <w:proofErr w:type="gramEnd"/>
-      <w:r>
-        <w:rPr>
-          <w:rFonts w:asciiTheme="minorHAnsi" w:hAnsiTheme="minorHAnsi" w:cstheme="minorHAnsi"/>
-          <w:b/>
-          <w:bCs/>
-        </w:rPr>
-        <w:t>.</w:t>
+        <w:t>make any changes to the files in your local repo at this time.</w:t>
       </w:r>
       <w:r>
         <w:rPr>
@@ -9784,21 +9624,7 @@
         <w:rPr>
           <w:rFonts w:asciiTheme="minorHAnsi" w:hAnsiTheme="minorHAnsi" w:cstheme="minorHAnsi"/>
         </w:rPr>
-        <w:t xml:space="preserve"> delete your </w:t>
-      </w:r>
-      <w:proofErr w:type="gramStart"/>
-      <w:r>
-        <w:rPr>
-          <w:rFonts w:asciiTheme="minorHAnsi" w:hAnsiTheme="minorHAnsi" w:cstheme="minorHAnsi"/>
-        </w:rPr>
-        <w:t>clone</w:t>
-      </w:r>
-      <w:proofErr w:type="gramEnd"/>
-      <w:r>
-        <w:rPr>
-          <w:rFonts w:asciiTheme="minorHAnsi" w:hAnsiTheme="minorHAnsi" w:cstheme="minorHAnsi"/>
-        </w:rPr>
-        <w:t xml:space="preserve"> and recreate it </w:t>
+        <w:t xml:space="preserve"> delete your clone and recreate it </w:t>
       </w:r>
       <w:r>
         <w:rPr>
@@ -10488,16 +10314,8 @@
               <w:rPr>
                 <w:rFonts w:ascii="Courier" w:hAnsi="Courier" w:cstheme="minorHAnsi"/>
               </w:rPr>
-              <w:t xml:space="preserve">git </w:t>
+              <w:t>git remote -v</w:t>
             </w:r>
-            <w:proofErr w:type="gramStart"/>
-            <w:r>
-              <w:rPr>
-                <w:rFonts w:ascii="Courier" w:hAnsi="Courier" w:cstheme="minorHAnsi"/>
-              </w:rPr>
-              <w:t>remote -v</w:t>
-            </w:r>
-            <w:proofErr w:type="gramEnd"/>
           </w:p>
           <w:p>
             <w:pPr>
@@ -11516,21 +11334,7 @@
         <w:rPr>
           <w:rFonts w:asciiTheme="minorHAnsi" w:hAnsiTheme="minorHAnsi" w:cstheme="minorHAnsi"/>
         </w:rPr>
-        <w:t xml:space="preserve">b. Please comment on any </w:t>
-      </w:r>
-      <w:proofErr w:type="gramStart"/>
-      <w:r>
-        <w:rPr>
-          <w:rFonts w:asciiTheme="minorHAnsi" w:hAnsiTheme="minorHAnsi" w:cstheme="minorHAnsi"/>
-        </w:rPr>
-        <w:t>particular challenges</w:t>
-      </w:r>
-      <w:proofErr w:type="gramEnd"/>
-      <w:r>
-        <w:rPr>
-          <w:rFonts w:asciiTheme="minorHAnsi" w:hAnsiTheme="minorHAnsi" w:cstheme="minorHAnsi"/>
-        </w:rPr>
-        <w:t xml:space="preserve"> you faced in completing this activity.</w:t>
+        <w:t>b. Please comment on any particular challenges you faced in completing this activity.</w:t>
       </w:r>
     </w:p>
     <w:p>

</xml_diff>

<commit_message>
feat: added pre-assignment of first round 1 issue
Updated materials to reflect pre assignment of first Round 1 issue
</commit_message>
<xml_diff>
--- a/materials/activities/1-A-CommunityAndCollaboration.docx
+++ b/materials/activities/1-A-CommunityAndCollaboration.docx
@@ -8941,7 +8941,25 @@
         <w:rPr>
           <w:rFonts w:asciiTheme="minorHAnsi" w:hAnsiTheme="minorHAnsi" w:cstheme="minorHAnsi"/>
         </w:rPr>
-        <w:t>Which issue has been assigned to someone?  To whom has it been assigned?</w:t>
+        <w:t xml:space="preserve">You should notice that one of the issues has already been assigned. </w:t>
+      </w:r>
+      <w:r>
+        <w:rPr>
+          <w:rFonts w:asciiTheme="minorHAnsi" w:hAnsiTheme="minorHAnsi" w:cstheme="minorHAnsi"/>
+        </w:rPr>
+        <w:t>Which issue has</w:t>
+      </w:r>
+      <w:r>
+        <w:rPr>
+          <w:rFonts w:asciiTheme="minorHAnsi" w:hAnsiTheme="minorHAnsi" w:cstheme="minorHAnsi"/>
+        </w:rPr>
+        <w:t xml:space="preserve"> already</w:t>
+      </w:r>
+      <w:r>
+        <w:rPr>
+          <w:rFonts w:asciiTheme="minorHAnsi" w:hAnsiTheme="minorHAnsi" w:cstheme="minorHAnsi"/>
+        </w:rPr>
+        <w:t xml:space="preserve"> been assigned to someone?  To whom has it been assigned?</w:t>
       </w:r>
     </w:p>
     <w:p>
@@ -8997,7 +9015,19 @@
         <w:rPr>
           <w:rFonts w:asciiTheme="minorHAnsi" w:hAnsiTheme="minorHAnsi" w:cstheme="minorHAnsi"/>
         </w:rPr>
-        <w:t xml:space="preserve">on you can claim an issue in the issue tracker </w:t>
+        <w:t>on you can claim an</w:t>
+      </w:r>
+      <w:r>
+        <w:rPr>
+          <w:rFonts w:asciiTheme="minorHAnsi" w:hAnsiTheme="minorHAnsi" w:cstheme="minorHAnsi"/>
+        </w:rPr>
+        <w:t xml:space="preserve"> unclaimed</w:t>
+      </w:r>
+      <w:r>
+        <w:rPr>
+          <w:rFonts w:asciiTheme="minorHAnsi" w:hAnsiTheme="minorHAnsi" w:cstheme="minorHAnsi"/>
+        </w:rPr>
+        <w:t xml:space="preserve"> issue in the issue tracker </w:t>
       </w:r>
       <w:r>
         <w:rPr>
@@ -9088,7 +9118,19 @@
         <w:rPr>
           <w:rFonts w:asciiTheme="minorHAnsi" w:hAnsiTheme="minorHAnsi" w:cstheme="minorHAnsi"/>
         </w:rPr>
-        <w:t xml:space="preserve">The first person who comments on an issue </w:t>
+        <w:t>The first person who comments on an</w:t>
+      </w:r>
+      <w:r>
+        <w:rPr>
+          <w:rFonts w:asciiTheme="minorHAnsi" w:hAnsiTheme="minorHAnsi" w:cstheme="minorHAnsi"/>
+        </w:rPr>
+        <w:t xml:space="preserve"> unclaimed</w:t>
+      </w:r>
+      <w:r>
+        <w:rPr>
+          <w:rFonts w:asciiTheme="minorHAnsi" w:hAnsiTheme="minorHAnsi" w:cstheme="minorHAnsi"/>
+        </w:rPr>
+        <w:t xml:space="preserve"> issue </w:t>
       </w:r>
       <w:r>
         <w:rPr>

</xml_diff>

<commit_message>
feat: added pre-assignment of first step 1 issue
Adds a `"preassigned": true` field to issues.json. When an issue is marked
this way, the issue will be assigned to the person deploying the kit.

Also... fix: prevent timeout errors on git push
See https://github.com/orgs/community/discussions/55820

Co-authored-by: Michael Caines <michael.caines@nscc.ca>
</commit_message>
<xml_diff>
--- a/materials/activities/1-A-CommunityAndCollaboration.docx
+++ b/materials/activities/1-A-CommunityAndCollaboration.docx
@@ -8941,7 +8941,25 @@
         <w:rPr>
           <w:rFonts w:asciiTheme="minorHAnsi" w:hAnsiTheme="minorHAnsi" w:cstheme="minorHAnsi"/>
         </w:rPr>
-        <w:t>Which issue has been assigned to someone?  To whom has it been assigned?</w:t>
+        <w:t xml:space="preserve">You should notice that one of the issues has already been assigned. </w:t>
+      </w:r>
+      <w:r>
+        <w:rPr>
+          <w:rFonts w:asciiTheme="minorHAnsi" w:hAnsiTheme="minorHAnsi" w:cstheme="minorHAnsi"/>
+        </w:rPr>
+        <w:t>Which issue has</w:t>
+      </w:r>
+      <w:r>
+        <w:rPr>
+          <w:rFonts w:asciiTheme="minorHAnsi" w:hAnsiTheme="minorHAnsi" w:cstheme="minorHAnsi"/>
+        </w:rPr>
+        <w:t xml:space="preserve"> already</w:t>
+      </w:r>
+      <w:r>
+        <w:rPr>
+          <w:rFonts w:asciiTheme="minorHAnsi" w:hAnsiTheme="minorHAnsi" w:cstheme="minorHAnsi"/>
+        </w:rPr>
+        <w:t xml:space="preserve"> been assigned to someone?  To whom has it been assigned?</w:t>
       </w:r>
     </w:p>
     <w:p>
@@ -8997,7 +9015,19 @@
         <w:rPr>
           <w:rFonts w:asciiTheme="minorHAnsi" w:hAnsiTheme="minorHAnsi" w:cstheme="minorHAnsi"/>
         </w:rPr>
-        <w:t xml:space="preserve">on you can claim an issue in the issue tracker </w:t>
+        <w:t>on you can claim an</w:t>
+      </w:r>
+      <w:r>
+        <w:rPr>
+          <w:rFonts w:asciiTheme="minorHAnsi" w:hAnsiTheme="minorHAnsi" w:cstheme="minorHAnsi"/>
+        </w:rPr>
+        <w:t xml:space="preserve"> unclaimed</w:t>
+      </w:r>
+      <w:r>
+        <w:rPr>
+          <w:rFonts w:asciiTheme="minorHAnsi" w:hAnsiTheme="minorHAnsi" w:cstheme="minorHAnsi"/>
+        </w:rPr>
+        <w:t xml:space="preserve"> issue in the issue tracker </w:t>
       </w:r>
       <w:r>
         <w:rPr>
@@ -9088,7 +9118,19 @@
         <w:rPr>
           <w:rFonts w:asciiTheme="minorHAnsi" w:hAnsiTheme="minorHAnsi" w:cstheme="minorHAnsi"/>
         </w:rPr>
-        <w:t xml:space="preserve">The first person who comments on an issue </w:t>
+        <w:t>The first person who comments on an</w:t>
+      </w:r>
+      <w:r>
+        <w:rPr>
+          <w:rFonts w:asciiTheme="minorHAnsi" w:hAnsiTheme="minorHAnsi" w:cstheme="minorHAnsi"/>
+        </w:rPr>
+        <w:t xml:space="preserve"> unclaimed</w:t>
+      </w:r>
+      <w:r>
+        <w:rPr>
+          <w:rFonts w:asciiTheme="minorHAnsi" w:hAnsiTheme="minorHAnsi" w:cstheme="minorHAnsi"/>
+        </w:rPr>
+        <w:t xml:space="preserve"> issue </w:t>
       </w:r>
       <w:r>
         <w:rPr>

</xml_diff>

<commit_message>
feat: check for issue link in pr submission
</commit_message>
<xml_diff>
--- a/materials/activities/1-A-CommunityAndCollaboration.docx
+++ b/materials/activities/1-A-CommunityAndCollaboration.docx
@@ -8941,25 +8941,79 @@
         <w:rPr>
           <w:rFonts w:asciiTheme="minorHAnsi" w:hAnsiTheme="minorHAnsi" w:cstheme="minorHAnsi"/>
         </w:rPr>
-        <w:t xml:space="preserve">You should notice that one of the issues has already been assigned. </w:t>
-      </w:r>
-      <w:r>
-        <w:rPr>
-          <w:rFonts w:asciiTheme="minorHAnsi" w:hAnsiTheme="minorHAnsi" w:cstheme="minorHAnsi"/>
-        </w:rPr>
-        <w:t>Which issue has</w:t>
-      </w:r>
-      <w:r>
-        <w:rPr>
-          <w:rFonts w:asciiTheme="minorHAnsi" w:hAnsiTheme="minorHAnsi" w:cstheme="minorHAnsi"/>
-        </w:rPr>
-        <w:t xml:space="preserve"> already</w:t>
-      </w:r>
-      <w:r>
-        <w:rPr>
-          <w:rFonts w:asciiTheme="minorHAnsi" w:hAnsiTheme="minorHAnsi" w:cstheme="minorHAnsi"/>
-        </w:rPr>
-        <w:t xml:space="preserve"> been assigned to someone?  To whom has it been assigned?</w:t>
+        <w:t xml:space="preserve">You should notice that </w:t>
+      </w:r>
+      <w:r>
+        <w:rPr>
+          <w:rFonts w:asciiTheme="minorHAnsi" w:hAnsiTheme="minorHAnsi" w:cstheme="minorHAnsi"/>
+        </w:rPr>
+        <w:t>some</w:t>
+      </w:r>
+      <w:r>
+        <w:rPr>
+          <w:rFonts w:asciiTheme="minorHAnsi" w:hAnsiTheme="minorHAnsi" w:cstheme="minorHAnsi"/>
+        </w:rPr>
+        <w:t xml:space="preserve"> of the issues </w:t>
+      </w:r>
+      <w:r>
+        <w:rPr>
+          <w:rFonts w:asciiTheme="minorHAnsi" w:hAnsiTheme="minorHAnsi" w:cstheme="minorHAnsi"/>
+        </w:rPr>
+        <w:t>have</w:t>
+      </w:r>
+      <w:r>
+        <w:rPr>
+          <w:rFonts w:asciiTheme="minorHAnsi" w:hAnsiTheme="minorHAnsi" w:cstheme="minorHAnsi"/>
+        </w:rPr>
+        <w:t xml:space="preserve"> already been assigned. </w:t>
+      </w:r>
+      <w:r>
+        <w:rPr>
+          <w:rFonts w:asciiTheme="minorHAnsi" w:hAnsiTheme="minorHAnsi" w:cstheme="minorHAnsi"/>
+        </w:rPr>
+        <w:t xml:space="preserve">List three issues that have </w:t>
+      </w:r>
+      <w:r>
+        <w:rPr>
+          <w:rFonts w:asciiTheme="minorHAnsi" w:hAnsiTheme="minorHAnsi" w:cstheme="minorHAnsi"/>
+        </w:rPr>
+        <w:t>already</w:t>
+      </w:r>
+      <w:r>
+        <w:rPr>
+          <w:rFonts w:asciiTheme="minorHAnsi" w:hAnsiTheme="minorHAnsi" w:cstheme="minorHAnsi"/>
+        </w:rPr>
+        <w:t xml:space="preserve"> been assigned to someone</w:t>
+      </w:r>
+      <w:r>
+        <w:rPr>
+          <w:rFonts w:asciiTheme="minorHAnsi" w:hAnsiTheme="minorHAnsi" w:cstheme="minorHAnsi"/>
+        </w:rPr>
+        <w:t>. For each one, indicate to</w:t>
+      </w:r>
+      <w:r>
+        <w:rPr>
+          <w:rFonts w:asciiTheme="minorHAnsi" w:hAnsiTheme="minorHAnsi" w:cstheme="minorHAnsi"/>
+        </w:rPr>
+        <w:t xml:space="preserve"> whom it</w:t>
+      </w:r>
+      <w:r>
+        <w:rPr>
+          <w:rFonts w:asciiTheme="minorHAnsi" w:hAnsiTheme="minorHAnsi" w:cstheme="minorHAnsi"/>
+        </w:rPr>
+        <w:t xml:space="preserve"> has</w:t>
+      </w:r>
+      <w:r>
+        <w:rPr>
+          <w:rFonts w:asciiTheme="minorHAnsi" w:hAnsiTheme="minorHAnsi" w:cstheme="minorHAnsi"/>
+        </w:rPr>
+        <w:t xml:space="preserve"> been assigned</w:t>
+      </w:r>
+      <w:r>
+        <w:rPr>
+          <w:rFonts w:asciiTheme="minorHAnsi" w:hAnsiTheme="minorHAnsi" w:cstheme="minorHAnsi"/>
+        </w:rPr>
+        <w:t>.</w:t>
       </w:r>
     </w:p>
     <w:p>
@@ -9630,7 +9684,14 @@
         <w:rPr>
           <w:rFonts w:asciiTheme="minorHAnsi" w:hAnsiTheme="minorHAnsi" w:cstheme="minorHAnsi"/>
         </w:rPr>
-        <w:t xml:space="preserve">in the </w:t>
+        <w:t xml:space="preserve">in </w:t>
+      </w:r>
+      <w:r>
+        <w:rPr>
+          <w:rFonts w:asciiTheme="minorHAnsi" w:hAnsiTheme="minorHAnsi" w:cstheme="minorHAnsi"/>
+        </w:rPr>
+        <w:lastRenderedPageBreak/>
+        <w:t xml:space="preserve">the </w:t>
       </w:r>
       <w:r>
         <w:rPr>
@@ -9666,14 +9727,7 @@
         <w:rPr>
           <w:rFonts w:asciiTheme="minorHAnsi" w:hAnsiTheme="minorHAnsi" w:cstheme="minorHAnsi"/>
         </w:rPr>
-        <w:t xml:space="preserve"> delete your clone and recreate it </w:t>
-      </w:r>
-      <w:r>
-        <w:rPr>
-          <w:rFonts w:asciiTheme="minorHAnsi" w:hAnsiTheme="minorHAnsi" w:cstheme="minorHAnsi"/>
-        </w:rPr>
-        <w:lastRenderedPageBreak/>
-        <w:t>(see #</w:t>
+        <w:t xml:space="preserve"> delete your clone and recreate it (see #</w:t>
       </w:r>
       <w:r>
         <w:rPr>
@@ -10655,7 +10709,6 @@
                 <w:b/>
                 <w:bCs/>
               </w:rPr>
-              <w:lastRenderedPageBreak/>
               <w:t>Project</w:t>
             </w:r>
           </w:p>

</xml_diff>

<commit_message>
fix: makes all round 1 issues typo fixes in the project root
Changed link issues to be Round2 Issues

Made the 3 issues in farmdata2_modules/fd2_tabs/fd2_example/README.md all preassigned.

Improved consistency of quotes and monospaced font use in issues

Added new Round 1 typo issues

Removes reference to markdown links for Round1 issue fixes

Updates question about assigned issues to match new Round1 issues

Replaces conflicting issue in ONBOARDING.

Removes extra Round2 issues

---

Co-Authored-By: braughtg <braught@dickinson.edu>
</commit_message>
<xml_diff>
--- a/materials/activities/1-A-CommunityAndCollaboration.docx
+++ b/materials/activities/1-A-CommunityAndCollaboration.docx
@@ -8941,25 +8941,79 @@
         <w:rPr>
           <w:rFonts w:asciiTheme="minorHAnsi" w:hAnsiTheme="minorHAnsi" w:cstheme="minorHAnsi"/>
         </w:rPr>
-        <w:t xml:space="preserve">You should notice that one of the issues has already been assigned. </w:t>
-      </w:r>
-      <w:r>
-        <w:rPr>
-          <w:rFonts w:asciiTheme="minorHAnsi" w:hAnsiTheme="minorHAnsi" w:cstheme="minorHAnsi"/>
-        </w:rPr>
-        <w:t>Which issue has</w:t>
-      </w:r>
-      <w:r>
-        <w:rPr>
-          <w:rFonts w:asciiTheme="minorHAnsi" w:hAnsiTheme="minorHAnsi" w:cstheme="minorHAnsi"/>
-        </w:rPr>
-        <w:t xml:space="preserve"> already</w:t>
-      </w:r>
-      <w:r>
-        <w:rPr>
-          <w:rFonts w:asciiTheme="minorHAnsi" w:hAnsiTheme="minorHAnsi" w:cstheme="minorHAnsi"/>
-        </w:rPr>
-        <w:t xml:space="preserve"> been assigned to someone?  To whom has it been assigned?</w:t>
+        <w:t xml:space="preserve">You should notice that </w:t>
+      </w:r>
+      <w:r>
+        <w:rPr>
+          <w:rFonts w:asciiTheme="minorHAnsi" w:hAnsiTheme="minorHAnsi" w:cstheme="minorHAnsi"/>
+        </w:rPr>
+        <w:t>some</w:t>
+      </w:r>
+      <w:r>
+        <w:rPr>
+          <w:rFonts w:asciiTheme="minorHAnsi" w:hAnsiTheme="minorHAnsi" w:cstheme="minorHAnsi"/>
+        </w:rPr>
+        <w:t xml:space="preserve"> of the issues </w:t>
+      </w:r>
+      <w:r>
+        <w:rPr>
+          <w:rFonts w:asciiTheme="minorHAnsi" w:hAnsiTheme="minorHAnsi" w:cstheme="minorHAnsi"/>
+        </w:rPr>
+        <w:t>have</w:t>
+      </w:r>
+      <w:r>
+        <w:rPr>
+          <w:rFonts w:asciiTheme="minorHAnsi" w:hAnsiTheme="minorHAnsi" w:cstheme="minorHAnsi"/>
+        </w:rPr>
+        <w:t xml:space="preserve"> already been assigned. </w:t>
+      </w:r>
+      <w:r>
+        <w:rPr>
+          <w:rFonts w:asciiTheme="minorHAnsi" w:hAnsiTheme="minorHAnsi" w:cstheme="minorHAnsi"/>
+        </w:rPr>
+        <w:t xml:space="preserve">List three issues that have </w:t>
+      </w:r>
+      <w:r>
+        <w:rPr>
+          <w:rFonts w:asciiTheme="minorHAnsi" w:hAnsiTheme="minorHAnsi" w:cstheme="minorHAnsi"/>
+        </w:rPr>
+        <w:t>already</w:t>
+      </w:r>
+      <w:r>
+        <w:rPr>
+          <w:rFonts w:asciiTheme="minorHAnsi" w:hAnsiTheme="minorHAnsi" w:cstheme="minorHAnsi"/>
+        </w:rPr>
+        <w:t xml:space="preserve"> been assigned to someone</w:t>
+      </w:r>
+      <w:r>
+        <w:rPr>
+          <w:rFonts w:asciiTheme="minorHAnsi" w:hAnsiTheme="minorHAnsi" w:cstheme="minorHAnsi"/>
+        </w:rPr>
+        <w:t>. For each one, indicate to</w:t>
+      </w:r>
+      <w:r>
+        <w:rPr>
+          <w:rFonts w:asciiTheme="minorHAnsi" w:hAnsiTheme="minorHAnsi" w:cstheme="minorHAnsi"/>
+        </w:rPr>
+        <w:t xml:space="preserve"> whom it</w:t>
+      </w:r>
+      <w:r>
+        <w:rPr>
+          <w:rFonts w:asciiTheme="minorHAnsi" w:hAnsiTheme="minorHAnsi" w:cstheme="minorHAnsi"/>
+        </w:rPr>
+        <w:t xml:space="preserve"> has</w:t>
+      </w:r>
+      <w:r>
+        <w:rPr>
+          <w:rFonts w:asciiTheme="minorHAnsi" w:hAnsiTheme="minorHAnsi" w:cstheme="minorHAnsi"/>
+        </w:rPr>
+        <w:t xml:space="preserve"> been assigned</w:t>
+      </w:r>
+      <w:r>
+        <w:rPr>
+          <w:rFonts w:asciiTheme="minorHAnsi" w:hAnsiTheme="minorHAnsi" w:cstheme="minorHAnsi"/>
+        </w:rPr>
+        <w:t>.</w:t>
       </w:r>
     </w:p>
     <w:p>
@@ -9630,7 +9684,14 @@
         <w:rPr>
           <w:rFonts w:asciiTheme="minorHAnsi" w:hAnsiTheme="minorHAnsi" w:cstheme="minorHAnsi"/>
         </w:rPr>
-        <w:t xml:space="preserve">in the </w:t>
+        <w:t xml:space="preserve">in </w:t>
+      </w:r>
+      <w:r>
+        <w:rPr>
+          <w:rFonts w:asciiTheme="minorHAnsi" w:hAnsiTheme="minorHAnsi" w:cstheme="minorHAnsi"/>
+        </w:rPr>
+        <w:lastRenderedPageBreak/>
+        <w:t xml:space="preserve">the </w:t>
       </w:r>
       <w:r>
         <w:rPr>
@@ -9666,14 +9727,7 @@
         <w:rPr>
           <w:rFonts w:asciiTheme="minorHAnsi" w:hAnsiTheme="minorHAnsi" w:cstheme="minorHAnsi"/>
         </w:rPr>
-        <w:t xml:space="preserve"> delete your clone and recreate it </w:t>
-      </w:r>
-      <w:r>
-        <w:rPr>
-          <w:rFonts w:asciiTheme="minorHAnsi" w:hAnsiTheme="minorHAnsi" w:cstheme="minorHAnsi"/>
-        </w:rPr>
-        <w:lastRenderedPageBreak/>
-        <w:t>(see #</w:t>
+        <w:t xml:space="preserve"> delete your clone and recreate it (see #</w:t>
       </w:r>
       <w:r>
         <w:rPr>
@@ -10655,7 +10709,6 @@
                 <w:b/>
                 <w:bCs/>
               </w:rPr>
-              <w:lastRenderedPageBreak/>
               <w:t>Project</w:t>
             </w:r>
           </w:p>

</xml_diff>

<commit_message>
fix: update figure numbers in the labels
</commit_message>
<xml_diff>
--- a/materials/activities/1-A-CommunityAndCollaboration.docx
+++ b/materials/activities/1-A-CommunityAndCollaboration.docx
@@ -2498,21 +2498,7 @@
         <w:rPr>
           <w:rFonts w:asciiTheme="minorHAnsi" w:hAnsiTheme="minorHAnsi" w:cstheme="minorHAnsi"/>
         </w:rPr>
-        <w:t>3. Give the full URL to your GitHub profile (</w:t>
-      </w:r>
-      <w:proofErr w:type="gramStart"/>
-      <w:r>
-        <w:rPr>
-          <w:rFonts w:asciiTheme="minorHAnsi" w:hAnsiTheme="minorHAnsi" w:cstheme="minorHAnsi"/>
-        </w:rPr>
-        <w:t>e.g.</w:t>
-      </w:r>
-      <w:proofErr w:type="gramEnd"/>
-      <w:r>
-        <w:rPr>
-          <w:rFonts w:asciiTheme="minorHAnsi" w:hAnsiTheme="minorHAnsi" w:cstheme="minorHAnsi"/>
-        </w:rPr>
-        <w:t xml:space="preserve"> </w:t>
+        <w:t xml:space="preserve">3. Give the full URL to your GitHub profile (e.g. </w:t>
       </w:r>
       <w:r>
         <w:rPr>
@@ -2618,7 +2604,7 @@
         </w:rPr>
         <w:lastRenderedPageBreak/>
         <w:drawing>
-          <wp:anchor distT="0" distB="0" distL="114300" distR="114300" simplePos="0" relativeHeight="23" behindDoc="0" locked="0" layoutInCell="0" allowOverlap="1">
+          <wp:anchor distT="0" distB="0" distL="114300" distR="114300" simplePos="0" relativeHeight="23" behindDoc="0" locked="0" layoutInCell="0" allowOverlap="1" wp14:anchorId="10D0938C" wp14:editId="2CB90F44">
             <wp:simplePos x="0" y="0"/>
             <wp:positionH relativeFrom="column">
               <wp:posOffset>4005580</wp:posOffset>
@@ -2670,7 +2656,7 @@
         <mc:AlternateContent>
           <mc:Choice Requires="wps">
             <w:drawing>
-              <wp:anchor distT="0" distB="36195" distL="111760" distR="114300" simplePos="0" relativeHeight="24" behindDoc="0" locked="0" layoutInCell="0" allowOverlap="1" wp14:anchorId="30D4635E">
+              <wp:anchor distT="0" distB="36195" distL="111760" distR="114300" simplePos="0" relativeHeight="24" behindDoc="0" locked="0" layoutInCell="0" allowOverlap="1" wp14:anchorId="528B8063" wp14:editId="4CC94A41">
                 <wp:simplePos x="0" y="0"/>
                 <wp:positionH relativeFrom="column">
                   <wp:posOffset>4004945</wp:posOffset>
@@ -2726,11 +2712,21 @@
                             <w:r>
                               <w:t xml:space="preserve">Figure </w:t>
                             </w:r>
-                            <w:fldSimple w:instr=" SEQ Figure \* ARABIC ">
-                              <w:r>
-                                <w:t>1</w:t>
-                              </w:r>
-                            </w:fldSimple>
+                            <w:r>
+                              <w:fldChar w:fldCharType="begin"/>
+                            </w:r>
+                            <w:r>
+                              <w:instrText xml:space="preserve"> SEQ Figure \* ARABIC </w:instrText>
+                            </w:r>
+                            <w:r>
+                              <w:fldChar w:fldCharType="separate"/>
+                            </w:r>
+                            <w:r>
+                              <w:t>1</w:t>
+                            </w:r>
+                            <w:r>
+                              <w:fldChar w:fldCharType="end"/>
+                            </w:r>
                             <w:r>
                               <w:t xml:space="preserve"> - Forking the Upstream</w:t>
                             </w:r>
@@ -2813,21 +2809,7 @@
         <w:rPr>
           <w:rFonts w:asciiTheme="minorHAnsi" w:hAnsiTheme="minorHAnsi" w:cstheme="minorHAnsi"/>
         </w:rPr>
-        <w:t xml:space="preserve"> repository.  As shown in Figure 1, creating a fork makes a full copy of the main project repository (</w:t>
-      </w:r>
-      <w:proofErr w:type="gramStart"/>
-      <w:r>
-        <w:rPr>
-          <w:rFonts w:asciiTheme="minorHAnsi" w:hAnsiTheme="minorHAnsi" w:cstheme="minorHAnsi"/>
-        </w:rPr>
-        <w:t>i.e.</w:t>
-      </w:r>
-      <w:proofErr w:type="gramEnd"/>
-      <w:r>
-        <w:rPr>
-          <w:rFonts w:asciiTheme="minorHAnsi" w:hAnsiTheme="minorHAnsi" w:cstheme="minorHAnsi"/>
-        </w:rPr>
-        <w:t xml:space="preserve"> the upstream) into your own GitHub space. </w:t>
+        <w:t xml:space="preserve"> repository.  As shown in Figure 1, creating a fork makes a full copy of the main project repository (i.e. the upstream) into your own GitHub space. </w:t>
       </w:r>
     </w:p>
     <w:p>
@@ -2966,7 +2948,7 @@
           <w:noProof/>
         </w:rPr>
         <w:drawing>
-          <wp:inline distT="0" distB="0" distL="0" distR="0">
+          <wp:inline distT="0" distB="0" distL="0" distR="0" wp14:anchorId="613275DB" wp14:editId="67E02F05">
             <wp:extent cx="684530" cy="186690"/>
             <wp:effectExtent l="0" t="0" r="0" b="0"/>
             <wp:docPr id="4" name="Picture 3" descr="Text&#10;&#10;Description automatically generated"/>
@@ -5337,7 +5319,7 @@
         </w:rPr>
         <w:lastRenderedPageBreak/>
         <w:drawing>
-          <wp:anchor distT="0" distB="0" distL="114300" distR="114300" simplePos="0" relativeHeight="29" behindDoc="0" locked="0" layoutInCell="0" allowOverlap="1">
+          <wp:anchor distT="0" distB="0" distL="114300" distR="114300" simplePos="0" relativeHeight="29" behindDoc="0" locked="0" layoutInCell="0" allowOverlap="1" wp14:anchorId="1E78B234" wp14:editId="17593123">
             <wp:simplePos x="0" y="0"/>
             <wp:positionH relativeFrom="column">
               <wp:posOffset>3983355</wp:posOffset>
@@ -5389,7 +5371,7 @@
         <mc:AlternateContent>
           <mc:Choice Requires="wps">
             <w:drawing>
-              <wp:anchor distT="0" distB="36195" distL="111760" distR="114300" simplePos="0" relativeHeight="30" behindDoc="0" locked="0" layoutInCell="0" allowOverlap="1" wp14:anchorId="7F5ABA92">
+              <wp:anchor distT="0" distB="36195" distL="111760" distR="114300" simplePos="0" relativeHeight="30" behindDoc="0" locked="0" layoutInCell="0" allowOverlap="1" wp14:anchorId="53BEC0B0" wp14:editId="57F309E3">
                 <wp:simplePos x="0" y="0"/>
                 <wp:positionH relativeFrom="column">
                   <wp:posOffset>3983355</wp:posOffset>
@@ -5445,11 +5427,21 @@
                             <w:r>
                               <w:t xml:space="preserve">Figure </w:t>
                             </w:r>
-                            <w:fldSimple w:instr=" SEQ Figure \* ARABIC ">
-                              <w:r>
-                                <w:t>2</w:t>
-                              </w:r>
-                            </w:fldSimple>
+                            <w:r>
+                              <w:fldChar w:fldCharType="begin"/>
+                            </w:r>
+                            <w:r>
+                              <w:instrText xml:space="preserve"> SEQ Figure \* ARABIC </w:instrText>
+                            </w:r>
+                            <w:r>
+                              <w:fldChar w:fldCharType="separate"/>
+                            </w:r>
+                            <w:r>
+                              <w:t>2</w:t>
+                            </w:r>
+                            <w:r>
+                              <w:fldChar w:fldCharType="end"/>
+                            </w:r>
                             <w:r>
                               <w:t xml:space="preserve"> - Cloning your Origin</w:t>
                             </w:r>
@@ -6139,7 +6131,7 @@
           <w:noProof/>
         </w:rPr>
         <w:drawing>
-          <wp:inline distT="0" distB="0" distL="0" distR="0">
+          <wp:inline distT="0" distB="0" distL="0" distR="0" wp14:anchorId="21CF1D29" wp14:editId="219E839D">
             <wp:extent cx="444500" cy="197485"/>
             <wp:effectExtent l="0" t="0" r="0" b="0"/>
             <wp:docPr id="8" name="Picture 794307011" descr="Graphical user interface&#10;&#10;Description automatically generated with low confidence"/>
@@ -6977,23 +6969,7 @@
           <w:rFonts w:asciiTheme="minorHAnsi" w:hAnsiTheme="minorHAnsi" w:cstheme="minorHAnsi"/>
           <w:highlight w:val="green"/>
         </w:rPr>
-        <w:t xml:space="preserve"> for making contributions to FOSS projects.  For that workflow to operate it is essential that your clone (</w:t>
-      </w:r>
-      <w:proofErr w:type="gramStart"/>
-      <w:r>
-        <w:rPr>
-          <w:rFonts w:asciiTheme="minorHAnsi" w:hAnsiTheme="minorHAnsi" w:cstheme="minorHAnsi"/>
-          <w:highlight w:val="green"/>
-        </w:rPr>
-        <w:t>i.e.</w:t>
-      </w:r>
-      <w:proofErr w:type="gramEnd"/>
-      <w:r>
-        <w:rPr>
-          <w:rFonts w:asciiTheme="minorHAnsi" w:hAnsiTheme="minorHAnsi" w:cstheme="minorHAnsi"/>
-          <w:highlight w:val="green"/>
-        </w:rPr>
-        <w:t xml:space="preserve"> local copy) know about the origin </w:t>
+        <w:t xml:space="preserve"> for making contributions to FOSS projects.  For that workflow to operate it is essential that your clone (i.e. local copy) know about the origin </w:t>
       </w:r>
       <w:r>
         <w:rPr>
@@ -7231,7 +7207,7 @@
           <w:noProof/>
         </w:rPr>
         <w:drawing>
-          <wp:anchor distT="0" distB="0" distL="114300" distR="114300" simplePos="0" relativeHeight="32" behindDoc="0" locked="0" layoutInCell="0" allowOverlap="1">
+          <wp:anchor distT="0" distB="0" distL="114300" distR="114300" simplePos="0" relativeHeight="32" behindDoc="0" locked="0" layoutInCell="0" allowOverlap="1" wp14:anchorId="592BF015" wp14:editId="05A62B80">
             <wp:simplePos x="0" y="0"/>
             <wp:positionH relativeFrom="column">
               <wp:posOffset>3983355</wp:posOffset>
@@ -7283,7 +7259,7 @@
         <mc:AlternateContent>
           <mc:Choice Requires="wps">
             <w:drawing>
-              <wp:anchor distT="0" distB="72390" distL="109220" distR="114300" simplePos="0" relativeHeight="33" behindDoc="0" locked="0" layoutInCell="0" allowOverlap="1" wp14:anchorId="2DCE7420">
+              <wp:anchor distT="0" distB="72390" distL="109220" distR="114300" simplePos="0" relativeHeight="33" behindDoc="0" locked="0" layoutInCell="0" allowOverlap="1" wp14:anchorId="52DF871E" wp14:editId="644F7DE3">
                 <wp:simplePos x="0" y="0"/>
                 <wp:positionH relativeFrom="column">
                   <wp:posOffset>3983355</wp:posOffset>
@@ -7339,11 +7315,21 @@
                             <w:r>
                               <w:t xml:space="preserve">Figure </w:t>
                             </w:r>
-                            <w:fldSimple w:instr=" SEQ Figure \* ARABIC ">
-                              <w:r>
-                                <w:t>3</w:t>
-                              </w:r>
-                            </w:fldSimple>
+                            <w:r>
+                              <w:fldChar w:fldCharType="begin"/>
+                            </w:r>
+                            <w:r>
+                              <w:instrText xml:space="preserve"> SEQ Figure \* ARABIC </w:instrText>
+                            </w:r>
+                            <w:r>
+                              <w:fldChar w:fldCharType="separate"/>
+                            </w:r>
+                            <w:r>
+                              <w:t>3</w:t>
+                            </w:r>
+                            <w:r>
+                              <w:fldChar w:fldCharType="end"/>
+                            </w:r>
                             <w:r>
                               <w:t xml:space="preserve"> - Cloning your Origin</w:t>
                             </w:r>
@@ -7399,7 +7385,7 @@
           <w:noProof/>
         </w:rPr>
         <w:drawing>
-          <wp:anchor distT="0" distB="0" distL="114300" distR="114300" simplePos="0" relativeHeight="35" behindDoc="0" locked="0" layoutInCell="0" allowOverlap="1">
+          <wp:anchor distT="0" distB="0" distL="114300" distR="114300" simplePos="0" relativeHeight="35" behindDoc="0" locked="0" layoutInCell="0" allowOverlap="1" wp14:anchorId="589D4E32" wp14:editId="25CDC11D">
             <wp:simplePos x="0" y="0"/>
             <wp:positionH relativeFrom="column">
               <wp:posOffset>3983355</wp:posOffset>
@@ -7451,7 +7437,7 @@
         <mc:AlternateContent>
           <mc:Choice Requires="wps">
             <w:drawing>
-              <wp:anchor distT="0" distB="36195" distL="111760" distR="114300" simplePos="0" relativeHeight="36" behindDoc="0" locked="0" layoutInCell="0" allowOverlap="1" wp14:anchorId="7F5ABA92">
+              <wp:anchor distT="0" distB="36195" distL="111760" distR="114300" simplePos="0" relativeHeight="36" behindDoc="0" locked="0" layoutInCell="0" allowOverlap="1" wp14:anchorId="61762D0E" wp14:editId="0DAB62C8">
                 <wp:simplePos x="0" y="0"/>
                 <wp:positionH relativeFrom="column">
                   <wp:posOffset>3983355</wp:posOffset>
@@ -7507,14 +7493,17 @@
                             <w:r>
                               <w:t xml:space="preserve">Figure </w:t>
                             </w:r>
-                            <w:fldSimple w:instr=" SEQ Figure \* ARABIC ">
-                              <w:r>
-                                <w:t>4</w:t>
-                              </w:r>
-                            </w:fldSimple>
                             <w:r>
-                              <w:t xml:space="preserve"> - Cloning your Origin</w:t>
+                              <w:t>2</w:t>
                             </w:r>
+                            <w:r>
+                              <w:t xml:space="preserve"> - Cloning your </w:t>
+                            </w:r>
+                            <w:proofErr w:type="gramStart"/>
+                            <w:r>
+                              <w:t>Origin</w:t>
+                            </w:r>
+                            <w:proofErr w:type="gramEnd"/>
                           </w:p>
                         </w:txbxContent>
                       </wps:txbx>
@@ -7532,7 +7521,7 @@
           </mc:Choice>
           <mc:Fallback>
             <w:pict>
-              <v:rect w14:anchorId="7F5ABA92" id="Text Box 1" o:spid="_x0000_s1029" style="position:absolute;margin-left:313.65pt;margin-top:135.25pt;width:153.35pt;height:10.25pt;z-index:36;visibility:visible;mso-wrap-style:square;mso-wrap-distance-left:8.8pt;mso-wrap-distance-top:0;mso-wrap-distance-right:9pt;mso-wrap-distance-bottom:2.85pt;mso-position-horizontal:absolute;mso-position-horizontal-relative:text;mso-position-vertical:absolute;mso-position-vertical-relative:text;v-text-anchor:top" o:gfxdata="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" o:allowincell="f" stroked="f" strokeweight="0">
+              <v:rect w14:anchorId="61762D0E" id="Text Box 1" o:spid="_x0000_s1029" style="position:absolute;margin-left:313.65pt;margin-top:135.25pt;width:153.35pt;height:10.25pt;z-index:36;visibility:visible;mso-wrap-style:square;mso-wrap-distance-left:8.8pt;mso-wrap-distance-top:0;mso-wrap-distance-right:9pt;mso-wrap-distance-bottom:2.85pt;mso-position-horizontal:absolute;mso-position-horizontal-relative:text;mso-position-vertical:absolute;mso-position-vertical-relative:text;v-text-anchor:top" o:gfxdata="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" o:allowincell="f" stroked="f" strokeweight="0">
                 <v:textbox style="mso-fit-shape-to-text:t" inset="0,0,0,0">
                   <w:txbxContent>
                     <w:p>
@@ -7545,14 +7534,17 @@
                       <w:r>
                         <w:t xml:space="preserve">Figure </w:t>
                       </w:r>
-                      <w:fldSimple w:instr=" SEQ Figure \* ARABIC ">
-                        <w:r>
-                          <w:t>4</w:t>
-                        </w:r>
-                      </w:fldSimple>
                       <w:r>
-                        <w:t xml:space="preserve"> - Cloning your Origin</w:t>
+                        <w:t>2</w:t>
                       </w:r>
+                      <w:r>
+                        <w:t xml:space="preserve"> - Cloning your </w:t>
+                      </w:r>
+                      <w:proofErr w:type="gramStart"/>
+                      <w:r>
+                        <w:t>Origin</w:t>
+                      </w:r>
+                      <w:proofErr w:type="gramEnd"/>
                     </w:p>
                   </w:txbxContent>
                 </v:textbox>
@@ -8696,23 +8688,7 @@
           <w:rFonts w:asciiTheme="minorHAnsi" w:hAnsiTheme="minorHAnsi" w:cstheme="minorHAnsi"/>
           <w:highlight w:val="magenta"/>
         </w:rPr>
-        <w:t xml:space="preserve"> for making contributions to FOSS projects.  For that workflow to operate it is essential that your clone (</w:t>
-      </w:r>
-      <w:proofErr w:type="gramStart"/>
-      <w:r>
-        <w:rPr>
-          <w:rFonts w:asciiTheme="minorHAnsi" w:hAnsiTheme="minorHAnsi" w:cstheme="minorHAnsi"/>
-          <w:highlight w:val="magenta"/>
-        </w:rPr>
-        <w:t>i.e.</w:t>
-      </w:r>
-      <w:proofErr w:type="gramEnd"/>
-      <w:r>
-        <w:rPr>
-          <w:rFonts w:asciiTheme="minorHAnsi" w:hAnsiTheme="minorHAnsi" w:cstheme="minorHAnsi"/>
-          <w:highlight w:val="magenta"/>
-        </w:rPr>
-        <w:t xml:space="preserve"> local copy) know about the origin repository from which it was cloned. Which of the four workflow steps would require this information?</w:t>
+        <w:t xml:space="preserve"> for making contributions to FOSS projects.  For that workflow to operate it is essential that your clone (i.e. local copy) know about the origin repository from which it was cloned. Which of the four workflow steps would require this information?</w:t>
       </w:r>
     </w:p>
     <w:p>
@@ -9218,7 +9194,6 @@
           <w:rFonts w:ascii="Courier" w:hAnsi="Courier" w:cstheme="minorHAnsi"/>
           <w:shd w:val="clear" w:color="auto" w:fill="FF00FF"/>
         </w:rPr>
-        <w:lastRenderedPageBreak/>
         <w:tab/>
         <w:t>git config --global --list</w:t>
       </w:r>
@@ -9765,7 +9740,7 @@
           <w:noProof/>
         </w:rPr>
         <w:drawing>
-          <wp:anchor distT="0" distB="0" distL="114300" distR="114300" simplePos="0" relativeHeight="26" behindDoc="0" locked="0" layoutInCell="0" allowOverlap="1">
+          <wp:anchor distT="0" distB="0" distL="114300" distR="114300" simplePos="0" relativeHeight="26" behindDoc="0" locked="0" layoutInCell="0" allowOverlap="1" wp14:anchorId="02F94D54" wp14:editId="31184B9C">
             <wp:simplePos x="0" y="0"/>
             <wp:positionH relativeFrom="column">
               <wp:posOffset>3954145</wp:posOffset>
@@ -9817,7 +9792,7 @@
         <mc:AlternateContent>
           <mc:Choice Requires="wps">
             <w:drawing>
-              <wp:anchor distT="0" distB="36195" distL="111760" distR="114300" simplePos="0" relativeHeight="27" behindDoc="0" locked="0" layoutInCell="0" allowOverlap="1" wp14:anchorId="2E1B02E3">
+              <wp:anchor distT="0" distB="36195" distL="111760" distR="114300" simplePos="0" relativeHeight="27" behindDoc="0" locked="0" layoutInCell="0" allowOverlap="1" wp14:anchorId="0C196D14" wp14:editId="467A54BC">
                 <wp:simplePos x="0" y="0"/>
                 <wp:positionH relativeFrom="column">
                   <wp:posOffset>3954145</wp:posOffset>
@@ -9873,11 +9848,9 @@
                             <w:r>
                               <w:t xml:space="preserve">Figure </w:t>
                             </w:r>
-                            <w:fldSimple w:instr=" SEQ Figure \* ARABIC ">
-                              <w:r>
-                                <w:t>4</w:t>
-                              </w:r>
-                            </w:fldSimple>
+                            <w:r>
+                              <w:t>3</w:t>
+                            </w:r>
                             <w:r>
                               <w:t xml:space="preserve"> - Ready to Work</w:t>
                             </w:r>
@@ -9898,7 +9871,7 @@
           </mc:Choice>
           <mc:Fallback>
             <w:pict>
-              <v:rect w14:anchorId="2E1B02E3" id="Text Box 11" o:spid="_x0000_s1030" style="position:absolute;margin-left:311.35pt;margin-top:136.15pt;width:153.35pt;height:10.25pt;z-index:27;visibility:visible;mso-wrap-style:square;mso-wrap-distance-left:8.8pt;mso-wrap-distance-top:0;mso-wrap-distance-right:9pt;mso-wrap-distance-bottom:2.85pt;mso-position-horizontal:absolute;mso-position-horizontal-relative:text;mso-position-vertical:absolute;mso-position-vertical-relative:text;v-text-anchor:top" o:gfxdata="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" o:allowincell="f" stroked="f" strokeweight="0">
+              <v:rect w14:anchorId="0C196D14" id="Text Box 11" o:spid="_x0000_s1030" style="position:absolute;margin-left:311.35pt;margin-top:136.15pt;width:153.35pt;height:10.25pt;z-index:27;visibility:visible;mso-wrap-style:square;mso-wrap-distance-left:8.8pt;mso-wrap-distance-top:0;mso-wrap-distance-right:9pt;mso-wrap-distance-bottom:2.85pt;mso-position-horizontal:absolute;mso-position-horizontal-relative:text;mso-position-vertical:absolute;mso-position-vertical-relative:text;v-text-anchor:top" o:gfxdata="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" o:allowincell="f" stroked="f" strokeweight="0">
                 <v:textbox style="mso-fit-shape-to-text:t" inset="0,0,0,0">
                   <w:txbxContent>
                     <w:p>
@@ -9911,11 +9884,9 @@
                       <w:r>
                         <w:t xml:space="preserve">Figure </w:t>
                       </w:r>
-                      <w:fldSimple w:instr=" SEQ Figure \* ARABIC ">
-                        <w:r>
-                          <w:t>4</w:t>
-                        </w:r>
-                      </w:fldSimple>
+                      <w:r>
+                        <w:t>3</w:t>
+                      </w:r>
                       <w:r>
                         <w:t xml:space="preserve"> - Ready to Work</w:t>
                       </w:r>
@@ -10850,21 +10821,7 @@
         <w:rPr>
           <w:rFonts w:asciiTheme="minorHAnsi" w:hAnsiTheme="minorHAnsi" w:cstheme="minorHAnsi"/>
         </w:rPr>
-        <w:t xml:space="preserve">18. Give a short description, in your own words, of what each of the following Git CLI commands does. Your description should do more than simply restate the command.  </w:t>
-      </w:r>
-      <w:proofErr w:type="gramStart"/>
-      <w:r>
-        <w:rPr>
-          <w:rFonts w:asciiTheme="minorHAnsi" w:hAnsiTheme="minorHAnsi" w:cstheme="minorHAnsi"/>
-        </w:rPr>
-        <w:t>I.e.</w:t>
-      </w:r>
-      <w:proofErr w:type="gramEnd"/>
-      <w:r>
-        <w:rPr>
-          <w:rFonts w:asciiTheme="minorHAnsi" w:hAnsiTheme="minorHAnsi" w:cstheme="minorHAnsi"/>
-        </w:rPr>
-        <w:t xml:space="preserve"> “Clones the repository” is not a sufficient description for the </w:t>
+        <w:t xml:space="preserve">18. Give a short description, in your own words, of what each of the following Git CLI commands does. Your description should do more than simply restate the command.  I.e. “Clones the repository” is not a sufficient description for the </w:t>
       </w:r>
       <w:r>
         <w:rPr>
@@ -11945,21 +11902,7 @@
         <w:rPr>
           <w:rFonts w:asciiTheme="minorHAnsi" w:hAnsiTheme="minorHAnsi" w:cstheme="minorHAnsi"/>
         </w:rPr>
-        <w:t xml:space="preserve"> (</w:t>
-      </w:r>
-      <w:proofErr w:type="gramStart"/>
-      <w:r>
-        <w:rPr>
-          <w:rFonts w:asciiTheme="minorHAnsi" w:hAnsiTheme="minorHAnsi" w:cstheme="minorHAnsi"/>
-        </w:rPr>
-        <w:t>i.e.</w:t>
-      </w:r>
-      <w:proofErr w:type="gramEnd"/>
-      <w:r>
-        <w:rPr>
-          <w:rFonts w:asciiTheme="minorHAnsi" w:hAnsiTheme="minorHAnsi" w:cstheme="minorHAnsi"/>
-        </w:rPr>
-        <w:t xml:space="preserve"> not inside the GitKit-FarmData2 directory) in the </w:t>
+        <w:t xml:space="preserve"> (i.e. not inside the GitKit-FarmData2 directory) in the </w:t>
       </w:r>
       <w:proofErr w:type="spellStart"/>
       <w:r>
@@ -12582,7 +12525,7 @@
         <w:noProof/>
       </w:rPr>
       <w:drawing>
-        <wp:inline distT="0" distB="0" distL="0" distR="0">
+        <wp:inline distT="0" distB="0" distL="0" distR="0" wp14:anchorId="632510AA" wp14:editId="1FFD2313">
           <wp:extent cx="539750" cy="191770"/>
           <wp:effectExtent l="0" t="0" r="0" b="0"/>
           <wp:docPr id="18" name="Picture 2" descr="Creative Commons License">

</xml_diff>

<commit_message>
fix: unhighlighting of linux and VSCode content
</commit_message>
<xml_diff>
--- a/materials/activities/1-A-CommunityAndCollaboration.docx
+++ b/materials/activities/1-A-CommunityAndCollaboration.docx
@@ -2520,7 +2520,7 @@
         </w:rPr>
         <w:t xml:space="preserve">) below.   If you do not have a GitHub account, or would like to have a separate account just for this class you can create a GitHub account here:  </w:t>
       </w:r>
-      <w:hyperlink r:id="rId7">
+      <w:hyperlink r:id="rId8">
         <w:r>
           <w:rPr>
             <w:rStyle w:val="Hyperlink"/>
@@ -2629,7 +2629,7 @@
                     </pic:cNvPicPr>
                   </pic:nvPicPr>
                   <pic:blipFill>
-                    <a:blip r:embed="rId8"/>
+                    <a:blip r:embed="rId9"/>
                     <a:stretch>
                       <a:fillRect/>
                     </a:stretch>
@@ -2965,7 +2965,7 @@
                     </pic:cNvPicPr>
                   </pic:nvPicPr>
                   <pic:blipFill>
-                    <a:blip r:embed="rId9"/>
+                    <a:blip r:embed="rId10"/>
                     <a:stretch>
                       <a:fillRect/>
                     </a:stretch>
@@ -4038,30 +4038,29 @@
     </w:p>
     <w:p>
       <w:pPr>
-        <w:jc w:val="center"/>
-        <w:rPr>
-          <w:rFonts w:asciiTheme="minorHAnsi" w:hAnsiTheme="minorHAnsi" w:cstheme="minorHAnsi"/>
-        </w:rPr>
-      </w:pPr>
-    </w:p>
-    <w:p>
-      <w:pPr>
-        <w:jc w:val="center"/>
+        <w:rPr>
+          <w:rFonts w:asciiTheme="minorHAnsi" w:hAnsiTheme="minorHAnsi" w:cstheme="minorHAnsi"/>
+        </w:rPr>
+      </w:pPr>
+    </w:p>
+    <w:p>
+      <w:pPr>
+        <w:rPr>
+          <w:highlight w:val="green"/>
+          <w:u w:val="single"/>
+        </w:rPr>
+      </w:pPr>
+      <w:r>
         <w:rPr>
           <w:rFonts w:asciiTheme="minorHAnsi" w:hAnsiTheme="minorHAnsi" w:cstheme="minorHAnsi"/>
           <w:b/>
           <w:bCs/>
           <w:highlight w:val="green"/>
-        </w:rPr>
-      </w:pPr>
-    </w:p>
-    <w:p>
-      <w:pPr>
-        <w:rPr>
-          <w:highlight w:val="green"/>
           <w:u w:val="single"/>
         </w:rPr>
-      </w:pPr>
+        <w:t xml:space="preserve">Linux </w:t>
+      </w:r>
+      <w:proofErr w:type="spellStart"/>
       <w:r>
         <w:rPr>
           <w:rFonts w:asciiTheme="minorHAnsi" w:hAnsiTheme="minorHAnsi" w:cstheme="minorHAnsi"/>
@@ -4070,9 +4069,9 @@
           <w:highlight w:val="green"/>
           <w:u w:val="single"/>
         </w:rPr>
-        <w:t xml:space="preserve">Linux </w:t>
-      </w:r>
-      <w:proofErr w:type="spellStart"/>
+        <w:t>KitClient</w:t>
+      </w:r>
+      <w:proofErr w:type="spellEnd"/>
       <w:r>
         <w:rPr>
           <w:rFonts w:asciiTheme="minorHAnsi" w:hAnsiTheme="minorHAnsi" w:cstheme="minorHAnsi"/>
@@ -4081,41 +4080,46 @@
           <w:highlight w:val="green"/>
           <w:u w:val="single"/>
         </w:rPr>
+        <w:t xml:space="preserve"> Setup</w:t>
+      </w:r>
+    </w:p>
+    <w:p>
+      <w:pPr>
+        <w:rPr>
+          <w:rFonts w:asciiTheme="minorHAnsi" w:hAnsiTheme="minorHAnsi" w:cstheme="minorHAnsi"/>
+          <w:highlight w:val="green"/>
+        </w:rPr>
+      </w:pPr>
+    </w:p>
+    <w:p>
+      <w:pPr>
+        <w:rPr>
+          <w:rFonts w:asciiTheme="minorHAnsi" w:hAnsiTheme="minorHAnsi" w:cstheme="minorHAnsi"/>
+          <w:highlight w:val="green"/>
+        </w:rPr>
+      </w:pPr>
+      <w:r>
+        <w:rPr>
+          <w:rFonts w:asciiTheme="minorHAnsi" w:hAnsiTheme="minorHAnsi" w:cstheme="minorHAnsi"/>
+          <w:highlight w:val="green"/>
+        </w:rPr>
+        <w:t xml:space="preserve">7. Running and interacting with the </w:t>
+      </w:r>
+      <w:proofErr w:type="spellStart"/>
+      <w:r>
+        <w:rPr>
+          <w:rFonts w:asciiTheme="minorHAnsi" w:hAnsiTheme="minorHAnsi" w:cstheme="minorHAnsi"/>
+          <w:highlight w:val="green"/>
+        </w:rPr>
         <w:t>KitClient</w:t>
       </w:r>
       <w:proofErr w:type="spellEnd"/>
       <w:r>
         <w:rPr>
           <w:rFonts w:asciiTheme="minorHAnsi" w:hAnsiTheme="minorHAnsi" w:cstheme="minorHAnsi"/>
-          <w:b/>
-          <w:bCs/>
-          <w:highlight w:val="green"/>
-          <w:u w:val="single"/>
-        </w:rPr>
-        <w:t xml:space="preserve"> Setup</w:t>
-      </w:r>
-    </w:p>
-    <w:p>
-      <w:pPr>
-        <w:rPr>
-          <w:rFonts w:asciiTheme="minorHAnsi" w:hAnsiTheme="minorHAnsi" w:cstheme="minorHAnsi"/>
-          <w:highlight w:val="green"/>
-        </w:rPr>
-      </w:pPr>
-    </w:p>
-    <w:p>
-      <w:pPr>
-        <w:rPr>
-          <w:rFonts w:asciiTheme="minorHAnsi" w:hAnsiTheme="minorHAnsi" w:cstheme="minorHAnsi"/>
-          <w:highlight w:val="green"/>
-        </w:rPr>
-      </w:pPr>
-      <w:r>
-        <w:rPr>
-          <w:rFonts w:asciiTheme="minorHAnsi" w:hAnsiTheme="minorHAnsi" w:cstheme="minorHAnsi"/>
-          <w:highlight w:val="green"/>
-        </w:rPr>
-        <w:t xml:space="preserve">7. Running and interacting with the </w:t>
+          <w:highlight w:val="green"/>
+        </w:rPr>
+        <w:t xml:space="preserve"> requires that you have a free </w:t>
       </w:r>
       <w:proofErr w:type="spellStart"/>
       <w:r>
@@ -4123,7 +4127,7 @@
           <w:rFonts w:asciiTheme="minorHAnsi" w:hAnsiTheme="minorHAnsi" w:cstheme="minorHAnsi"/>
           <w:highlight w:val="green"/>
         </w:rPr>
-        <w:t>KitClient</w:t>
+        <w:t>GitPod</w:t>
       </w:r>
       <w:proofErr w:type="spellEnd"/>
       <w:r>
@@ -4131,25 +4135,9 @@
           <w:rFonts w:asciiTheme="minorHAnsi" w:hAnsiTheme="minorHAnsi" w:cstheme="minorHAnsi"/>
           <w:highlight w:val="green"/>
         </w:rPr>
-        <w:t xml:space="preserve"> requires that you have a free </w:t>
-      </w:r>
-      <w:proofErr w:type="spellStart"/>
-      <w:r>
-        <w:rPr>
-          <w:rFonts w:asciiTheme="minorHAnsi" w:hAnsiTheme="minorHAnsi" w:cstheme="minorHAnsi"/>
-          <w:highlight w:val="green"/>
-        </w:rPr>
-        <w:t>GitPod</w:t>
-      </w:r>
-      <w:proofErr w:type="spellEnd"/>
-      <w:r>
-        <w:rPr>
-          <w:rFonts w:asciiTheme="minorHAnsi" w:hAnsiTheme="minorHAnsi" w:cstheme="minorHAnsi"/>
-          <w:highlight w:val="green"/>
-        </w:rPr>
         <w:t xml:space="preserve"> account.  To create an account, visit </w:t>
       </w:r>
-      <w:hyperlink r:id="rId10">
+      <w:hyperlink r:id="rId11">
         <w:r>
           <w:rPr>
             <w:rStyle w:val="Hyperlink"/>
@@ -4267,7 +4255,7 @@
         </w:rPr>
         <w:tab/>
       </w:r>
-      <w:hyperlink r:id="rId11" w:anchor="https://github.com/hfossedu/KitClient-Linux-GitPod" w:history="1">
+      <w:hyperlink r:id="rId12" w:anchor="https://github.com/hfossedu/KitClient-Linux-GitPod" w:history="1">
         <w:r>
           <w:rPr>
             <w:rStyle w:val="Hyperlink"/>
@@ -4325,6 +4313,7 @@
         </w:rPr>
         <w:t xml:space="preserve">c. Click “Continue” and wait for output </w:t>
       </w:r>
+      <w:proofErr w:type="gramStart"/>
       <w:r>
         <w:rPr>
           <w:rFonts w:asciiTheme="minorHAnsi" w:hAnsiTheme="minorHAnsi" w:cstheme="minorHAnsi"/>
@@ -4339,7 +4328,15 @@
           <w:rFonts w:asciiTheme="minorHAnsi" w:hAnsiTheme="minorHAnsi" w:cstheme="minorHAnsi"/>
           <w:highlight w:val="green"/>
         </w:rPr>
-        <w:t xml:space="preserve"> to the following to appear:</w:t>
+        <w:t xml:space="preserve"> to</w:t>
+      </w:r>
+      <w:proofErr w:type="gramEnd"/>
+      <w:r>
+        <w:rPr>
+          <w:rFonts w:asciiTheme="minorHAnsi" w:hAnsiTheme="minorHAnsi" w:cstheme="minorHAnsi"/>
+          <w:highlight w:val="green"/>
+        </w:rPr>
+        <w:t xml:space="preserve"> the following to appear:</w:t>
       </w:r>
     </w:p>
     <w:p>
@@ -4447,7 +4444,23 @@
           <w:rFonts w:asciiTheme="minorHAnsi" w:hAnsiTheme="minorHAnsi" w:cstheme="minorHAnsi"/>
           <w:highlight w:val="green"/>
         </w:rPr>
-        <w:t xml:space="preserve"> by clicking the link in your output that is similar to the one shown above.</w:t>
+        <w:t xml:space="preserve"> by clicking the link in your output that is </w:t>
+      </w:r>
+      <w:proofErr w:type="gramStart"/>
+      <w:r>
+        <w:rPr>
+          <w:rFonts w:asciiTheme="minorHAnsi" w:hAnsiTheme="minorHAnsi" w:cstheme="minorHAnsi"/>
+          <w:highlight w:val="green"/>
+        </w:rPr>
+        <w:t>similar to</w:t>
+      </w:r>
+      <w:proofErr w:type="gramEnd"/>
+      <w:r>
+        <w:rPr>
+          <w:rFonts w:asciiTheme="minorHAnsi" w:hAnsiTheme="minorHAnsi" w:cstheme="minorHAnsi"/>
+          <w:highlight w:val="green"/>
+        </w:rPr>
+        <w:t xml:space="preserve"> the one shown above.</w:t>
       </w:r>
     </w:p>
     <w:p>
@@ -4833,121 +4846,6 @@
       <w:pPr>
         <w:pStyle w:val="ListParagraph"/>
         <w:ind w:left="648"/>
-        <w:rPr>
-          <w:rFonts w:asciiTheme="minorHAnsi" w:hAnsiTheme="minorHAnsi" w:cstheme="minorHAnsi"/>
-          <w:highlight w:val="green"/>
-        </w:rPr>
-      </w:pPr>
-    </w:p>
-    <w:p>
-      <w:pPr>
-        <w:pStyle w:val="ListParagraph"/>
-        <w:ind w:left="648" w:firstLine="216"/>
-        <w:rPr>
-          <w:rFonts w:asciiTheme="minorHAnsi" w:hAnsiTheme="minorHAnsi" w:cstheme="minorHAnsi"/>
-          <w:highlight w:val="green"/>
-        </w:rPr>
-      </w:pPr>
-      <w:hyperlink r:id="rId12">
-        <w:r>
-          <w:rPr>
-            <w:rStyle w:val="Hyperlink"/>
-            <w:rFonts w:asciiTheme="minorHAnsi" w:hAnsiTheme="minorHAnsi" w:cstheme="minorHAnsi"/>
-            <w:highlight w:val="green"/>
-          </w:rPr>
-          <w:t>https://gitpod.io/workspaces</w:t>
-        </w:r>
-      </w:hyperlink>
-    </w:p>
-    <w:p>
-      <w:pPr>
-        <w:pStyle w:val="ListParagraph"/>
-        <w:ind w:left="648"/>
-        <w:rPr>
-          <w:rFonts w:asciiTheme="minorHAnsi" w:hAnsiTheme="minorHAnsi" w:cstheme="minorHAnsi"/>
-          <w:highlight w:val="green"/>
-        </w:rPr>
-      </w:pPr>
-    </w:p>
-    <w:p>
-      <w:pPr>
-        <w:pStyle w:val="ListParagraph"/>
-        <w:ind w:left="648"/>
-        <w:rPr>
-          <w:rFonts w:asciiTheme="minorHAnsi" w:hAnsiTheme="minorHAnsi" w:cstheme="minorHAnsi"/>
-          <w:highlight w:val="green"/>
-        </w:rPr>
-      </w:pPr>
-      <w:r>
-        <w:rPr>
-          <w:rFonts w:asciiTheme="minorHAnsi" w:hAnsiTheme="minorHAnsi" w:cstheme="minorHAnsi"/>
-          <w:highlight w:val="green"/>
-        </w:rPr>
-        <w:t xml:space="preserve">and choosing “Stop” from the </w:t>
-      </w:r>
-      <w:r>
-        <w:rPr>
-          <w:rFonts w:asciiTheme="minorHAnsi" w:hAnsiTheme="minorHAnsi" w:cstheme="minorHAnsi"/>
-          <w:i/>
-          <w:iCs/>
-          <w:highlight w:val="green"/>
-        </w:rPr>
-        <w:t>3-vertical dots</w:t>
-      </w:r>
-      <w:r>
-        <w:rPr>
-          <w:rFonts w:asciiTheme="minorHAnsi" w:hAnsiTheme="minorHAnsi" w:cstheme="minorHAnsi"/>
-          <w:highlight w:val="green"/>
-        </w:rPr>
-        <w:t xml:space="preserve"> menu to the right of the workspace name.</w:t>
-      </w:r>
-    </w:p>
-    <w:p>
-      <w:pPr>
-        <w:rPr>
-          <w:rFonts w:asciiTheme="minorHAnsi" w:hAnsiTheme="minorHAnsi" w:cstheme="minorHAnsi"/>
-          <w:highlight w:val="green"/>
-        </w:rPr>
-      </w:pPr>
-    </w:p>
-    <w:p>
-      <w:pPr>
-        <w:pStyle w:val="ListParagraph"/>
-        <w:numPr>
-          <w:ilvl w:val="0"/>
-          <w:numId w:val="6"/>
-        </w:numPr>
-        <w:rPr>
-          <w:rFonts w:asciiTheme="minorHAnsi" w:hAnsiTheme="minorHAnsi" w:cstheme="minorHAnsi"/>
-          <w:highlight w:val="green"/>
-        </w:rPr>
-      </w:pPr>
-      <w:r>
-        <w:rPr>
-          <w:rFonts w:asciiTheme="minorHAnsi" w:hAnsiTheme="minorHAnsi" w:cstheme="minorHAnsi"/>
-          <w:highlight w:val="green"/>
-        </w:rPr>
-        <w:t xml:space="preserve">When you return to work you can restart the </w:t>
-      </w:r>
-      <w:proofErr w:type="spellStart"/>
-      <w:r>
-        <w:rPr>
-          <w:rFonts w:asciiTheme="minorHAnsi" w:hAnsiTheme="minorHAnsi" w:cstheme="minorHAnsi"/>
-          <w:highlight w:val="green"/>
-        </w:rPr>
-        <w:t>KitClient</w:t>
-      </w:r>
-      <w:proofErr w:type="spellEnd"/>
-      <w:r>
-        <w:rPr>
-          <w:rFonts w:asciiTheme="minorHAnsi" w:hAnsiTheme="minorHAnsi" w:cstheme="minorHAnsi"/>
-          <w:highlight w:val="green"/>
-        </w:rPr>
-        <w:t xml:space="preserve"> by visiting:</w:t>
-      </w:r>
-    </w:p>
-    <w:p>
-      <w:pPr>
         <w:rPr>
           <w:rFonts w:asciiTheme="minorHAnsi" w:hAnsiTheme="minorHAnsi" w:cstheme="minorHAnsi"/>
           <w:highlight w:val="green"/>
@@ -4990,38 +4888,38 @@
         <w:ind w:left="648"/>
         <w:rPr>
           <w:rFonts w:asciiTheme="minorHAnsi" w:hAnsiTheme="minorHAnsi" w:cstheme="minorHAnsi"/>
-        </w:rPr>
-      </w:pPr>
-      <w:r>
-        <w:rPr>
-          <w:rFonts w:asciiTheme="minorHAnsi" w:hAnsiTheme="minorHAnsi" w:cstheme="minorHAnsi"/>
-          <w:highlight w:val="green"/>
-        </w:rPr>
-        <w:t xml:space="preserve">and click the </w:t>
-      </w:r>
-      <w:proofErr w:type="spellStart"/>
-      <w:r>
-        <w:rPr>
-          <w:rFonts w:asciiTheme="minorHAnsi" w:hAnsiTheme="minorHAnsi" w:cstheme="minorHAnsi"/>
-          <w:highlight w:val="green"/>
-        </w:rPr>
-        <w:t>KitClient</w:t>
-      </w:r>
-      <w:proofErr w:type="spellEnd"/>
-      <w:r>
-        <w:rPr>
-          <w:rFonts w:asciiTheme="minorHAnsi" w:hAnsiTheme="minorHAnsi" w:cstheme="minorHAnsi"/>
-          <w:highlight w:val="green"/>
-        </w:rPr>
-        <w:t xml:space="preserve"> workspace.</w:t>
-      </w:r>
-    </w:p>
-    <w:p>
-      <w:pPr>
-        <w:pStyle w:val="ListParagraph"/>
-        <w:ind w:left="648"/>
-        <w:rPr>
-          <w:rFonts w:asciiTheme="minorHAnsi" w:hAnsiTheme="minorHAnsi" w:cstheme="minorHAnsi"/>
+          <w:highlight w:val="green"/>
+        </w:rPr>
+      </w:pPr>
+      <w:r>
+        <w:rPr>
+          <w:rFonts w:asciiTheme="minorHAnsi" w:hAnsiTheme="minorHAnsi" w:cstheme="minorHAnsi"/>
+          <w:highlight w:val="green"/>
+        </w:rPr>
+        <w:t xml:space="preserve">and choosing “Stop” from the </w:t>
+      </w:r>
+      <w:r>
+        <w:rPr>
+          <w:rFonts w:asciiTheme="minorHAnsi" w:hAnsiTheme="minorHAnsi" w:cstheme="minorHAnsi"/>
+          <w:i/>
+          <w:iCs/>
+          <w:highlight w:val="green"/>
+        </w:rPr>
+        <w:t>3-vertical dots</w:t>
+      </w:r>
+      <w:r>
+        <w:rPr>
+          <w:rFonts w:asciiTheme="minorHAnsi" w:hAnsiTheme="minorHAnsi" w:cstheme="minorHAnsi"/>
+          <w:highlight w:val="green"/>
+        </w:rPr>
+        <w:t xml:space="preserve"> menu to the right of the workspace name.</w:t>
+      </w:r>
+    </w:p>
+    <w:p>
+      <w:pPr>
+        <w:rPr>
+          <w:rFonts w:asciiTheme="minorHAnsi" w:hAnsiTheme="minorHAnsi" w:cstheme="minorHAnsi"/>
+          <w:highlight w:val="green"/>
         </w:rPr>
       </w:pPr>
     </w:p>
@@ -5042,6 +4940,123 @@
           <w:rFonts w:asciiTheme="minorHAnsi" w:hAnsiTheme="minorHAnsi" w:cstheme="minorHAnsi"/>
           <w:highlight w:val="green"/>
         </w:rPr>
+        <w:t xml:space="preserve">When you return to work you can restart the </w:t>
+      </w:r>
+      <w:proofErr w:type="spellStart"/>
+      <w:r>
+        <w:rPr>
+          <w:rFonts w:asciiTheme="minorHAnsi" w:hAnsiTheme="minorHAnsi" w:cstheme="minorHAnsi"/>
+          <w:highlight w:val="green"/>
+        </w:rPr>
+        <w:t>KitClient</w:t>
+      </w:r>
+      <w:proofErr w:type="spellEnd"/>
+      <w:r>
+        <w:rPr>
+          <w:rFonts w:asciiTheme="minorHAnsi" w:hAnsiTheme="minorHAnsi" w:cstheme="minorHAnsi"/>
+          <w:highlight w:val="green"/>
+        </w:rPr>
+        <w:t xml:space="preserve"> by visiting:</w:t>
+      </w:r>
+    </w:p>
+    <w:p>
+      <w:pPr>
+        <w:rPr>
+          <w:rFonts w:asciiTheme="minorHAnsi" w:hAnsiTheme="minorHAnsi" w:cstheme="minorHAnsi"/>
+          <w:highlight w:val="green"/>
+        </w:rPr>
+      </w:pPr>
+    </w:p>
+    <w:p>
+      <w:pPr>
+        <w:pStyle w:val="ListParagraph"/>
+        <w:ind w:left="648" w:firstLine="216"/>
+        <w:rPr>
+          <w:rFonts w:asciiTheme="minorHAnsi" w:hAnsiTheme="minorHAnsi" w:cstheme="minorHAnsi"/>
+          <w:highlight w:val="green"/>
+        </w:rPr>
+      </w:pPr>
+      <w:hyperlink r:id="rId14">
+        <w:r>
+          <w:rPr>
+            <w:rStyle w:val="Hyperlink"/>
+            <w:rFonts w:asciiTheme="minorHAnsi" w:hAnsiTheme="minorHAnsi" w:cstheme="minorHAnsi"/>
+            <w:highlight w:val="green"/>
+          </w:rPr>
+          <w:t>https://gitpod.io/workspaces</w:t>
+        </w:r>
+      </w:hyperlink>
+    </w:p>
+    <w:p>
+      <w:pPr>
+        <w:pStyle w:val="ListParagraph"/>
+        <w:ind w:left="648"/>
+        <w:rPr>
+          <w:rFonts w:asciiTheme="minorHAnsi" w:hAnsiTheme="minorHAnsi" w:cstheme="minorHAnsi"/>
+          <w:highlight w:val="green"/>
+        </w:rPr>
+      </w:pPr>
+    </w:p>
+    <w:p>
+      <w:pPr>
+        <w:pStyle w:val="ListParagraph"/>
+        <w:ind w:left="648"/>
+        <w:rPr>
+          <w:rFonts w:asciiTheme="minorHAnsi" w:hAnsiTheme="minorHAnsi" w:cstheme="minorHAnsi"/>
+          <w:highlight w:val="green"/>
+        </w:rPr>
+      </w:pPr>
+      <w:r>
+        <w:rPr>
+          <w:rFonts w:asciiTheme="minorHAnsi" w:hAnsiTheme="minorHAnsi" w:cstheme="minorHAnsi"/>
+          <w:highlight w:val="green"/>
+        </w:rPr>
+        <w:t xml:space="preserve">and click the </w:t>
+      </w:r>
+      <w:proofErr w:type="spellStart"/>
+      <w:r>
+        <w:rPr>
+          <w:rFonts w:asciiTheme="minorHAnsi" w:hAnsiTheme="minorHAnsi" w:cstheme="minorHAnsi"/>
+          <w:highlight w:val="green"/>
+        </w:rPr>
+        <w:t>KitClient</w:t>
+      </w:r>
+      <w:proofErr w:type="spellEnd"/>
+      <w:r>
+        <w:rPr>
+          <w:rFonts w:asciiTheme="minorHAnsi" w:hAnsiTheme="minorHAnsi" w:cstheme="minorHAnsi"/>
+          <w:highlight w:val="green"/>
+        </w:rPr>
+        <w:t xml:space="preserve"> workspace.</w:t>
+      </w:r>
+    </w:p>
+    <w:p>
+      <w:pPr>
+        <w:pStyle w:val="ListParagraph"/>
+        <w:ind w:left="648"/>
+        <w:rPr>
+          <w:rFonts w:asciiTheme="minorHAnsi" w:hAnsiTheme="minorHAnsi" w:cstheme="minorHAnsi"/>
+          <w:highlight w:val="green"/>
+        </w:rPr>
+      </w:pPr>
+    </w:p>
+    <w:p>
+      <w:pPr>
+        <w:pStyle w:val="ListParagraph"/>
+        <w:numPr>
+          <w:ilvl w:val="0"/>
+          <w:numId w:val="6"/>
+        </w:numPr>
+        <w:rPr>
+          <w:rFonts w:asciiTheme="minorHAnsi" w:hAnsiTheme="minorHAnsi" w:cstheme="minorHAnsi"/>
+          <w:highlight w:val="green"/>
+        </w:rPr>
+      </w:pPr>
+      <w:r>
+        <w:rPr>
+          <w:rFonts w:asciiTheme="minorHAnsi" w:hAnsiTheme="minorHAnsi" w:cstheme="minorHAnsi"/>
+          <w:highlight w:val="green"/>
+        </w:rPr>
         <w:t xml:space="preserve">There are a few things that will make managing your </w:t>
       </w:r>
       <w:proofErr w:type="spellStart"/>
@@ -5143,7 +5158,7 @@
           <w:highlight w:val="green"/>
         </w:rPr>
       </w:pPr>
-      <w:hyperlink r:id="rId14">
+      <w:hyperlink r:id="rId15">
         <w:r>
           <w:rPr>
             <w:rStyle w:val="Hyperlink"/>
@@ -5168,6 +5183,7 @@
         <w:ind w:left="1440"/>
         <w:rPr>
           <w:rFonts w:asciiTheme="minorHAnsi" w:hAnsiTheme="minorHAnsi" w:cstheme="minorHAnsi"/>
+          <w:highlight w:val="green"/>
         </w:rPr>
       </w:pPr>
       <w:r>
@@ -5316,10 +5332,11 @@
       <w:r>
         <w:rPr>
           <w:noProof/>
+          <w:highlight w:val="green"/>
         </w:rPr>
         <w:lastRenderedPageBreak/>
         <w:drawing>
-          <wp:anchor distT="0" distB="0" distL="114300" distR="114300" simplePos="0" relativeHeight="29" behindDoc="0" locked="0" layoutInCell="0" allowOverlap="1" wp14:anchorId="1E78B234" wp14:editId="17593123">
+          <wp:anchor distT="0" distB="0" distL="114300" distR="114300" simplePos="0" relativeHeight="251659264" behindDoc="0" locked="0" layoutInCell="0" allowOverlap="1" wp14:anchorId="326E645C" wp14:editId="500CE308">
             <wp:simplePos x="0" y="0"/>
             <wp:positionH relativeFrom="column">
               <wp:posOffset>3983355</wp:posOffset>
@@ -5344,7 +5361,7 @@
                     </pic:cNvPicPr>
                   </pic:nvPicPr>
                   <pic:blipFill>
-                    <a:blip r:embed="rId15"/>
+                    <a:blip r:embed="rId16"/>
                     <a:stretch>
                       <a:fillRect/>
                     </a:stretch>
@@ -5367,11 +5384,12 @@
       <w:r>
         <w:rPr>
           <w:noProof/>
+          <w:highlight w:val="green"/>
         </w:rPr>
         <mc:AlternateContent>
           <mc:Choice Requires="wps">
             <w:drawing>
-              <wp:anchor distT="0" distB="36195" distL="111760" distR="114300" simplePos="0" relativeHeight="30" behindDoc="0" locked="0" layoutInCell="0" allowOverlap="1" wp14:anchorId="53BEC0B0" wp14:editId="57F309E3">
+              <wp:anchor distT="0" distB="36195" distL="111760" distR="114300" simplePos="0" relativeHeight="251660288" behindDoc="0" locked="0" layoutInCell="0" allowOverlap="1" wp14:anchorId="196E79EF" wp14:editId="3E487900">
                 <wp:simplePos x="0" y="0"/>
                 <wp:positionH relativeFrom="column">
                   <wp:posOffset>3983355</wp:posOffset>
@@ -5443,8 +5461,13 @@
                               <w:fldChar w:fldCharType="end"/>
                             </w:r>
                             <w:r>
-                              <w:t xml:space="preserve"> - Cloning your Origin</w:t>
+                              <w:t xml:space="preserve"> - Cloning your </w:t>
                             </w:r>
+                            <w:proofErr w:type="gramStart"/>
+                            <w:r>
+                              <w:t>Origin</w:t>
+                            </w:r>
+                            <w:proofErr w:type="gramEnd"/>
                           </w:p>
                         </w:txbxContent>
                       </wps:txbx>
@@ -5462,7 +5485,7 @@
           </mc:Choice>
           <mc:Fallback>
             <w:pict>
-              <v:rect w14:anchorId="7F5ABA92" id="Text Box 7" o:spid="_x0000_s1027" style="position:absolute;margin-left:313.65pt;margin-top:135.25pt;width:153.35pt;height:10.25pt;z-index:30;visibility:visible;mso-wrap-style:square;mso-wrap-distance-left:8.8pt;mso-wrap-distance-top:0;mso-wrap-distance-right:9pt;mso-wrap-distance-bottom:2.85pt;mso-position-horizontal:absolute;mso-position-horizontal-relative:text;mso-position-vertical:absolute;mso-position-vertical-relative:text;v-text-anchor:top" o:gfxdata="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" o:allowincell="f" stroked="f" strokeweight="0">
+              <v:rect w14:anchorId="196E79EF" id="Text Box 7" o:spid="_x0000_s1027" style="position:absolute;margin-left:313.65pt;margin-top:135.25pt;width:153.35pt;height:10.25pt;z-index:251660288;visibility:visible;mso-wrap-style:square;mso-wrap-distance-left:8.8pt;mso-wrap-distance-top:0;mso-wrap-distance-right:9pt;mso-wrap-distance-bottom:2.85pt;mso-position-horizontal:absolute;mso-position-horizontal-relative:text;mso-position-vertical:absolute;mso-position-vertical-relative:text;v-text-anchor:top" o:gfxdata="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" o:allowincell="f" stroked="f" strokeweight="0">
                 <v:textbox style="mso-fit-shape-to-text:t" inset="0,0,0,0">
                   <w:txbxContent>
                     <w:p>
@@ -5475,14 +5498,29 @@
                       <w:r>
                         <w:t xml:space="preserve">Figure </w:t>
                       </w:r>
-                      <w:fldSimple w:instr=" SEQ Figure \* ARABIC ">
-                        <w:r>
-                          <w:t>2</w:t>
-                        </w:r>
-                      </w:fldSimple>
                       <w:r>
-                        <w:t xml:space="preserve"> - Cloning your Origin</w:t>
+                        <w:fldChar w:fldCharType="begin"/>
                       </w:r>
+                      <w:r>
+                        <w:instrText xml:space="preserve"> SEQ Figure \* ARABIC </w:instrText>
+                      </w:r>
+                      <w:r>
+                        <w:fldChar w:fldCharType="separate"/>
+                      </w:r>
+                      <w:r>
+                        <w:t>2</w:t>
+                      </w:r>
+                      <w:r>
+                        <w:fldChar w:fldCharType="end"/>
+                      </w:r>
+                      <w:r>
+                        <w:t xml:space="preserve"> - Cloning your </w:t>
+                      </w:r>
+                      <w:proofErr w:type="gramStart"/>
+                      <w:r>
+                        <w:t>Origin</w:t>
+                      </w:r>
+                      <w:proofErr w:type="gramEnd"/>
                     </w:p>
                   </w:txbxContent>
                 </v:textbox>
@@ -5492,12 +5530,21 @@
           </mc:Fallback>
         </mc:AlternateContent>
       </w:r>
-      <w:r>
-        <w:rPr>
-          <w:rFonts w:asciiTheme="minorHAnsi" w:hAnsiTheme="minorHAnsi" w:cstheme="minorHAnsi"/>
-          <w:highlight w:val="green"/>
-        </w:rPr>
-        <w:t xml:space="preserve">In order to work with the files in your forked repository you will need to create a </w:t>
+      <w:proofErr w:type="gramStart"/>
+      <w:r>
+        <w:rPr>
+          <w:rFonts w:asciiTheme="minorHAnsi" w:hAnsiTheme="minorHAnsi" w:cstheme="minorHAnsi"/>
+          <w:highlight w:val="green"/>
+        </w:rPr>
+        <w:t>In order to</w:t>
+      </w:r>
+      <w:proofErr w:type="gramEnd"/>
+      <w:r>
+        <w:rPr>
+          <w:rFonts w:asciiTheme="minorHAnsi" w:hAnsiTheme="minorHAnsi" w:cstheme="minorHAnsi"/>
+          <w:highlight w:val="green"/>
+        </w:rPr>
+        <w:t xml:space="preserve"> work with the files in your forked repository you will need to create a </w:t>
       </w:r>
       <w:r>
         <w:rPr>
@@ -5784,7 +5831,23 @@
           <w:rFonts w:asciiTheme="minorHAnsi" w:hAnsiTheme="minorHAnsi" w:cstheme="minorHAnsi"/>
           <w:highlight w:val="green"/>
         </w:rPr>
-        <w:t xml:space="preserve">. For name, you might enter your full name, or a nickname, or your GitHub username.  Just keep in mind that whatever you use will be associated with all of the changes you make.  For e-mail, you can again use any valid e-mail associated with you. </w:t>
+        <w:t xml:space="preserve">. For name, you might enter your full name, or a nickname, or your GitHub username.  Just keep in mind that whatever you use will be associated with </w:t>
+      </w:r>
+      <w:proofErr w:type="gramStart"/>
+      <w:r>
+        <w:rPr>
+          <w:rFonts w:asciiTheme="minorHAnsi" w:hAnsiTheme="minorHAnsi" w:cstheme="minorHAnsi"/>
+          <w:highlight w:val="green"/>
+        </w:rPr>
+        <w:t>all of</w:t>
+      </w:r>
+      <w:proofErr w:type="gramEnd"/>
+      <w:r>
+        <w:rPr>
+          <w:rFonts w:asciiTheme="minorHAnsi" w:hAnsiTheme="minorHAnsi" w:cstheme="minorHAnsi"/>
+          <w:highlight w:val="green"/>
+        </w:rPr>
+        <w:t xml:space="preserve"> the changes you make.  For e-mail, you can again use any valid e-mail associated with you. </w:t>
       </w:r>
     </w:p>
     <w:p>
@@ -6129,9 +6192,10 @@
       <w:r>
         <w:rPr>
           <w:noProof/>
+          <w:highlight w:val="green"/>
         </w:rPr>
         <w:drawing>
-          <wp:inline distT="0" distB="0" distL="0" distR="0" wp14:anchorId="21CF1D29" wp14:editId="219E839D">
+          <wp:inline distT="0" distB="0" distL="0" distR="0" wp14:anchorId="7D56D129" wp14:editId="06A2FBC6">
             <wp:extent cx="444500" cy="197485"/>
             <wp:effectExtent l="0" t="0" r="0" b="0"/>
             <wp:docPr id="8" name="Picture 794307011" descr="Graphical user interface&#10;&#10;Description automatically generated with low confidence"/>
@@ -6148,7 +6212,7 @@
                     </pic:cNvPicPr>
                   </pic:nvPicPr>
                   <pic:blipFill>
-                    <a:blip r:embed="rId16"/>
+                    <a:blip r:embed="rId17"/>
                     <a:stretch>
                       <a:fillRect/>
                     </a:stretch>
@@ -6774,8 +6838,17 @@
           <w:rFonts w:ascii="Courier" w:hAnsi="Courier" w:cstheme="minorHAnsi"/>
           <w:highlight w:val="green"/>
         </w:rPr>
-        <w:t>git remote -v</w:t>
-      </w:r>
+        <w:t xml:space="preserve">git </w:t>
+      </w:r>
+      <w:proofErr w:type="gramStart"/>
+      <w:r>
+        <w:rPr>
+          <w:rFonts w:ascii="Courier" w:hAnsi="Courier" w:cstheme="minorHAnsi"/>
+          <w:highlight w:val="green"/>
+        </w:rPr>
+        <w:t>remote -v</w:t>
+      </w:r>
+      <w:proofErr w:type="gramEnd"/>
     </w:p>
     <w:p>
       <w:pPr>
@@ -6798,7 +6871,23 @@
           <w:rFonts w:asciiTheme="minorHAnsi" w:hAnsiTheme="minorHAnsi" w:cstheme="minorHAnsi"/>
           <w:highlight w:val="green"/>
         </w:rPr>
-        <w:t xml:space="preserve">This command lists all of the remote repositories that your clone knows about.  In your case there should be two lines of output (one for “push” and one for “fetch”).  </w:t>
+        <w:t xml:space="preserve">This command lists </w:t>
+      </w:r>
+      <w:proofErr w:type="gramStart"/>
+      <w:r>
+        <w:rPr>
+          <w:rFonts w:asciiTheme="minorHAnsi" w:hAnsiTheme="minorHAnsi" w:cstheme="minorHAnsi"/>
+          <w:highlight w:val="green"/>
+        </w:rPr>
+        <w:t>all of</w:t>
+      </w:r>
+      <w:proofErr w:type="gramEnd"/>
+      <w:r>
+        <w:rPr>
+          <w:rFonts w:asciiTheme="minorHAnsi" w:hAnsiTheme="minorHAnsi" w:cstheme="minorHAnsi"/>
+          <w:highlight w:val="green"/>
+        </w:rPr>
+        <w:t xml:space="preserve"> the remote repositories that your clone knows about.  In your case there should be two lines of output (one for “push” and one for “fetch”).  </w:t>
       </w:r>
     </w:p>
     <w:p>
@@ -7016,14 +7105,13 @@
     <w:p>
       <w:pPr>
         <w:rPr>
-          <w:rFonts w:ascii="Calibri" w:hAnsi="Calibri" w:cstheme="minorHAnsi"/>
-          <w:shd w:val="clear" w:color="auto" w:fill="00FF00"/>
-        </w:rPr>
-      </w:pPr>
-      <w:r>
-        <w:rPr>
-          <w:rFonts w:ascii="Calibri" w:hAnsi="Calibri" w:cstheme="minorHAnsi"/>
-          <w:shd w:val="clear" w:color="auto" w:fill="00FF00"/>
+          <w:rFonts w:asciiTheme="minorHAnsi" w:hAnsiTheme="minorHAnsi" w:cstheme="minorHAnsi"/>
+        </w:rPr>
+      </w:pPr>
+      <w:r>
+        <w:rPr>
+          <w:rFonts w:asciiTheme="minorHAnsi" w:hAnsiTheme="minorHAnsi" w:cstheme="minorHAnsi"/>
+          <w:highlight w:val="green"/>
         </w:rPr>
         <w:t>14. This line left intentionally blank.</w:t>
       </w:r>
@@ -7031,64 +7119,62 @@
     <w:p>
       <w:pPr>
         <w:rPr>
-          <w:highlight w:val="magenta"/>
-          <w:u w:val="single"/>
-        </w:rPr>
-      </w:pPr>
-      <w:r>
-        <w:br w:type="page"/>
-      </w:r>
-    </w:p>
-    <w:p>
-      <w:pPr>
-        <w:rPr>
-          <w:highlight w:val="magenta"/>
-          <w:u w:val="single"/>
-        </w:rPr>
-      </w:pPr>
-      <w:proofErr w:type="spellStart"/>
-      <w:r>
-        <w:rPr>
-          <w:rFonts w:ascii="Calibri" w:hAnsi="Calibri" w:cstheme="minorHAnsi"/>
+          <w:rFonts w:asciiTheme="minorHAnsi" w:hAnsiTheme="minorHAnsi" w:cstheme="minorHAnsi"/>
           <w:b/>
           <w:bCs/>
+        </w:rPr>
+      </w:pPr>
+    </w:p>
+    <w:p>
+      <w:pPr>
+        <w:rPr>
+          <w:rFonts w:asciiTheme="minorHAnsi" w:hAnsiTheme="minorHAnsi" w:cstheme="minorHAnsi"/>
           <w:highlight w:val="magenta"/>
           <w:u w:val="single"/>
         </w:rPr>
-        <w:lastRenderedPageBreak/>
-        <w:t>VSCode</w:t>
-      </w:r>
-      <w:proofErr w:type="spellEnd"/>
-      <w:r>
-        <w:rPr>
-          <w:rFonts w:ascii="Calibri" w:hAnsi="Calibri" w:cstheme="minorHAnsi"/>
+      </w:pPr>
+      <w:proofErr w:type="spellStart"/>
+      <w:r>
+        <w:rPr>
+          <w:rFonts w:asciiTheme="minorHAnsi" w:hAnsiTheme="minorHAnsi" w:cstheme="minorHAnsi"/>
           <w:b/>
           <w:bCs/>
           <w:highlight w:val="magenta"/>
           <w:u w:val="single"/>
         </w:rPr>
-        <w:t xml:space="preserve"> </w:t>
-      </w:r>
-      <w:proofErr w:type="spellStart"/>
-      <w:r>
-        <w:rPr>
-          <w:rFonts w:ascii="Calibri" w:hAnsi="Calibri" w:cstheme="minorHAnsi"/>
+        <w:t>VSCode</w:t>
+      </w:r>
+      <w:proofErr w:type="spellEnd"/>
+      <w:r>
+        <w:rPr>
+          <w:rFonts w:asciiTheme="minorHAnsi" w:hAnsiTheme="minorHAnsi" w:cstheme="minorHAnsi"/>
           <w:b/>
           <w:bCs/>
           <w:highlight w:val="magenta"/>
           <w:u w:val="single"/>
         </w:rPr>
-        <w:t>KitClient</w:t>
-      </w:r>
-      <w:proofErr w:type="spellEnd"/>
-      <w:r>
-        <w:rPr>
-          <w:rFonts w:ascii="Calibri" w:hAnsi="Calibri" w:cstheme="minorHAnsi"/>
+        <w:t xml:space="preserve"> </w:t>
+      </w:r>
+      <w:proofErr w:type="spellStart"/>
+      <w:r>
+        <w:rPr>
+          <w:rFonts w:asciiTheme="minorHAnsi" w:hAnsiTheme="minorHAnsi" w:cstheme="minorHAnsi"/>
           <w:b/>
           <w:bCs/>
           <w:highlight w:val="magenta"/>
           <w:u w:val="single"/>
         </w:rPr>
+        <w:t>KitClient</w:t>
+      </w:r>
+      <w:proofErr w:type="spellEnd"/>
+      <w:r>
+        <w:rPr>
+          <w:rFonts w:asciiTheme="minorHAnsi" w:hAnsiTheme="minorHAnsi" w:cstheme="minorHAnsi"/>
+          <w:b/>
+          <w:bCs/>
+          <w:highlight w:val="magenta"/>
+          <w:u w:val="single"/>
+        </w:rPr>
         <w:t xml:space="preserve"> Setup</w:t>
       </w:r>
     </w:p>
@@ -7101,10 +7187,16 @@
       </w:pPr>
     </w:p>
     <w:p>
-      <w:r>
-        <w:rPr>
-          <w:rFonts w:asciiTheme="minorHAnsi" w:hAnsiTheme="minorHAnsi" w:cstheme="minorHAnsi"/>
-          <w:shd w:val="clear" w:color="auto" w:fill="FF00FF"/>
+      <w:pPr>
+        <w:rPr>
+          <w:rFonts w:asciiTheme="minorHAnsi" w:hAnsiTheme="minorHAnsi" w:cstheme="minorHAnsi"/>
+          <w:highlight w:val="magenta"/>
+        </w:rPr>
+      </w:pPr>
+      <w:r>
+        <w:rPr>
+          <w:rFonts w:asciiTheme="minorHAnsi" w:hAnsiTheme="minorHAnsi" w:cstheme="minorHAnsi"/>
+          <w:highlight w:val="magenta"/>
         </w:rPr>
         <w:t xml:space="preserve">7. Running and interacting with the </w:t>
       </w:r>
@@ -7112,7 +7204,7 @@
       <w:r>
         <w:rPr>
           <w:rFonts w:asciiTheme="minorHAnsi" w:hAnsiTheme="minorHAnsi" w:cstheme="minorHAnsi"/>
-          <w:shd w:val="clear" w:color="auto" w:fill="FF00FF"/>
+          <w:highlight w:val="magenta"/>
         </w:rPr>
         <w:t>KitClient</w:t>
       </w:r>
@@ -7120,7 +7212,7 @@
       <w:r>
         <w:rPr>
           <w:rFonts w:asciiTheme="minorHAnsi" w:hAnsiTheme="minorHAnsi" w:cstheme="minorHAnsi"/>
-          <w:shd w:val="clear" w:color="auto" w:fill="FF00FF"/>
+          <w:highlight w:val="magenta"/>
         </w:rPr>
         <w:t xml:space="preserve"> requires that you have a free </w:t>
       </w:r>
@@ -7128,7 +7220,7 @@
       <w:r>
         <w:rPr>
           <w:rFonts w:asciiTheme="minorHAnsi" w:hAnsiTheme="minorHAnsi" w:cstheme="minorHAnsi"/>
-          <w:shd w:val="clear" w:color="auto" w:fill="FF00FF"/>
+          <w:highlight w:val="magenta"/>
         </w:rPr>
         <w:t>GitPod</w:t>
       </w:r>
@@ -7136,16 +7228,16 @@
       <w:r>
         <w:rPr>
           <w:rFonts w:asciiTheme="minorHAnsi" w:hAnsiTheme="minorHAnsi" w:cstheme="minorHAnsi"/>
-          <w:shd w:val="clear" w:color="auto" w:fill="FF00FF"/>
+          <w:highlight w:val="magenta"/>
         </w:rPr>
         <w:t xml:space="preserve"> account.  To create an account, visit </w:t>
       </w:r>
-      <w:hyperlink r:id="rId17">
+      <w:hyperlink r:id="rId18">
         <w:r>
           <w:rPr>
             <w:rStyle w:val="Hyperlink"/>
             <w:rFonts w:asciiTheme="minorHAnsi" w:hAnsiTheme="minorHAnsi" w:cstheme="minorHAnsi"/>
-            <w:shd w:val="clear" w:color="auto" w:fill="FF00FF"/>
+            <w:highlight w:val="magenta"/>
           </w:rPr>
           <w:t>https://gitpod.io/login</w:t>
         </w:r>
@@ -7153,7 +7245,7 @@
       <w:r>
         <w:rPr>
           <w:rFonts w:asciiTheme="minorHAnsi" w:hAnsiTheme="minorHAnsi" w:cstheme="minorHAnsi"/>
-          <w:shd w:val="clear" w:color="auto" w:fill="FF00FF"/>
+          <w:highlight w:val="magenta"/>
         </w:rPr>
         <w:t xml:space="preserve"> and login using the “Continue with GitHub” button and providing your GitHub credentials.</w:t>
       </w:r>
@@ -7199,15 +7291,16 @@
       <w:pPr>
         <w:rPr>
           <w:rFonts w:asciiTheme="minorHAnsi" w:hAnsiTheme="minorHAnsi" w:cstheme="minorHAnsi"/>
-          <w:shd w:val="clear" w:color="auto" w:fill="FF00FF"/>
-        </w:rPr>
-      </w:pPr>
-      <w:r>
-        <w:rPr>
-          <w:noProof/>
+          <w:highlight w:val="magenta"/>
+        </w:rPr>
+      </w:pPr>
+      <w:r>
+        <w:rPr>
+          <w:rFonts w:asciiTheme="minorHAnsi" w:hAnsiTheme="minorHAnsi" w:cstheme="minorHAnsi"/>
+          <w:highlight w:val="magenta"/>
         </w:rPr>
         <w:drawing>
-          <wp:anchor distT="0" distB="0" distL="114300" distR="114300" simplePos="0" relativeHeight="32" behindDoc="0" locked="0" layoutInCell="0" allowOverlap="1" wp14:anchorId="592BF015" wp14:editId="05A62B80">
+          <wp:anchor distT="0" distB="0" distL="114300" distR="114300" simplePos="0" relativeHeight="251662336" behindDoc="0" locked="0" layoutInCell="0" allowOverlap="1" wp14:anchorId="1B97BE25" wp14:editId="27664059">
             <wp:simplePos x="0" y="0"/>
             <wp:positionH relativeFrom="column">
               <wp:posOffset>3983355</wp:posOffset>
@@ -7232,7 +7325,7 @@
                     </pic:cNvPicPr>
                   </pic:nvPicPr>
                   <pic:blipFill>
-                    <a:blip r:embed="rId15"/>
+                    <a:blip r:embed="rId16"/>
                     <a:stretch>
                       <a:fillRect/>
                     </a:stretch>
@@ -7254,12 +7347,13 @@
       </w:r>
       <w:r>
         <w:rPr>
-          <w:noProof/>
+          <w:rFonts w:asciiTheme="minorHAnsi" w:hAnsiTheme="minorHAnsi" w:cstheme="minorHAnsi"/>
+          <w:highlight w:val="magenta"/>
         </w:rPr>
         <mc:AlternateContent>
           <mc:Choice Requires="wps">
             <w:drawing>
-              <wp:anchor distT="0" distB="72390" distL="109220" distR="114300" simplePos="0" relativeHeight="33" behindDoc="0" locked="0" layoutInCell="0" allowOverlap="1" wp14:anchorId="52DF871E" wp14:editId="644F7DE3">
+              <wp:anchor distT="0" distB="72390" distL="109220" distR="114300" simplePos="0" relativeHeight="251663360" behindDoc="0" locked="0" layoutInCell="0" allowOverlap="1" wp14:anchorId="18BF64EF" wp14:editId="018FED0F">
                 <wp:simplePos x="0" y="0"/>
                 <wp:positionH relativeFrom="column">
                   <wp:posOffset>3983355</wp:posOffset>
@@ -7331,8 +7425,13 @@
                               <w:fldChar w:fldCharType="end"/>
                             </w:r>
                             <w:r>
-                              <w:t xml:space="preserve"> - Cloning your Origin</w:t>
+                              <w:t xml:space="preserve"> - Cloning your </w:t>
                             </w:r>
+                            <w:proofErr w:type="gramStart"/>
+                            <w:r>
+                              <w:t>Origin</w:t>
+                            </w:r>
+                            <w:proofErr w:type="gramEnd"/>
                           </w:p>
                         </w:txbxContent>
                       </wps:txbx>
@@ -7350,7 +7449,7 @@
           </mc:Choice>
           <mc:Fallback>
             <w:pict>
-              <v:rect w14:anchorId="2DCE7420" id="_x0000_s1028" style="position:absolute;margin-left:313.65pt;margin-top:135.25pt;width:153.35pt;height:10.25pt;z-index:33;visibility:visible;mso-wrap-style:square;mso-wrap-distance-left:8.6pt;mso-wrap-distance-top:0;mso-wrap-distance-right:9pt;mso-wrap-distance-bottom:5.7pt;mso-position-horizontal:absolute;mso-position-horizontal-relative:text;mso-position-vertical:absolute;mso-position-vertical-relative:text;v-text-anchor:top" o:gfxdata="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" o:allowincell="f" stroked="f" strokeweight="0">
+              <v:rect w14:anchorId="18BF64EF" id="_x0000_s1028" style="position:absolute;margin-left:313.65pt;margin-top:135.25pt;width:153.35pt;height:10.25pt;z-index:251663360;visibility:visible;mso-wrap-style:square;mso-wrap-distance-left:8.6pt;mso-wrap-distance-top:0;mso-wrap-distance-right:9pt;mso-wrap-distance-bottom:5.7pt;mso-position-horizontal:absolute;mso-position-horizontal-relative:text;mso-position-vertical:absolute;mso-position-vertical-relative:text;v-text-anchor:top" o:gfxdata="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" o:allowincell="f" stroked="f" strokeweight="0">
                 <v:textbox style="mso-fit-shape-to-text:t" inset="0,0,0,0">
                   <w:txbxContent>
                     <w:p>
@@ -7363,14 +7462,29 @@
                       <w:r>
                         <w:t xml:space="preserve">Figure </w:t>
                       </w:r>
-                      <w:fldSimple w:instr=" SEQ Figure \* ARABIC ">
-                        <w:r>
-                          <w:t>3</w:t>
-                        </w:r>
-                      </w:fldSimple>
                       <w:r>
-                        <w:t xml:space="preserve"> - Cloning your Origin</w:t>
+                        <w:fldChar w:fldCharType="begin"/>
                       </w:r>
+                      <w:r>
+                        <w:instrText xml:space="preserve"> SEQ Figure \* ARABIC </w:instrText>
+                      </w:r>
+                      <w:r>
+                        <w:fldChar w:fldCharType="separate"/>
+                      </w:r>
+                      <w:r>
+                        <w:t>3</w:t>
+                      </w:r>
+                      <w:r>
+                        <w:fldChar w:fldCharType="end"/>
+                      </w:r>
+                      <w:r>
+                        <w:t xml:space="preserve"> - Cloning your </w:t>
+                      </w:r>
+                      <w:proofErr w:type="gramStart"/>
+                      <w:r>
+                        <w:t>Origin</w:t>
+                      </w:r>
+                      <w:proofErr w:type="gramEnd"/>
                     </w:p>
                   </w:txbxContent>
                 </v:textbox>
@@ -7382,10 +7496,11 @@
       </w:r>
       <w:r>
         <w:rPr>
-          <w:noProof/>
+          <w:rFonts w:asciiTheme="minorHAnsi" w:hAnsiTheme="minorHAnsi" w:cstheme="minorHAnsi"/>
+          <w:highlight w:val="magenta"/>
         </w:rPr>
         <w:drawing>
-          <wp:anchor distT="0" distB="0" distL="114300" distR="114300" simplePos="0" relativeHeight="35" behindDoc="0" locked="0" layoutInCell="0" allowOverlap="1" wp14:anchorId="589D4E32" wp14:editId="25CDC11D">
+          <wp:anchor distT="0" distB="0" distL="114300" distR="114300" simplePos="0" relativeHeight="251664384" behindDoc="0" locked="0" layoutInCell="0" allowOverlap="1" wp14:anchorId="09860FD3" wp14:editId="7719CE0B">
             <wp:simplePos x="0" y="0"/>
             <wp:positionH relativeFrom="column">
               <wp:posOffset>3983355</wp:posOffset>
@@ -7410,7 +7525,7 @@
                     </pic:cNvPicPr>
                   </pic:nvPicPr>
                   <pic:blipFill>
-                    <a:blip r:embed="rId15"/>
+                    <a:blip r:embed="rId16"/>
                     <a:stretch>
                       <a:fillRect/>
                     </a:stretch>
@@ -7432,12 +7547,13 @@
       </w:r>
       <w:r>
         <w:rPr>
-          <w:noProof/>
+          <w:rFonts w:asciiTheme="minorHAnsi" w:hAnsiTheme="minorHAnsi" w:cstheme="minorHAnsi"/>
+          <w:highlight w:val="magenta"/>
         </w:rPr>
         <mc:AlternateContent>
           <mc:Choice Requires="wps">
             <w:drawing>
-              <wp:anchor distT="0" distB="36195" distL="111760" distR="114300" simplePos="0" relativeHeight="36" behindDoc="0" locked="0" layoutInCell="0" allowOverlap="1" wp14:anchorId="61762D0E" wp14:editId="0DAB62C8">
+              <wp:anchor distT="0" distB="36195" distL="111760" distR="114300" simplePos="0" relativeHeight="251665408" behindDoc="0" locked="0" layoutInCell="0" allowOverlap="1" wp14:anchorId="340270C6" wp14:editId="5CAD25E2">
                 <wp:simplePos x="0" y="0"/>
                 <wp:positionH relativeFrom="column">
                   <wp:posOffset>3983355</wp:posOffset>
@@ -7491,13 +7607,7 @@
                               </w:rPr>
                             </w:pPr>
                             <w:r>
-                              <w:t xml:space="preserve">Figure </w:t>
-                            </w:r>
-                            <w:r>
-                              <w:t>2</w:t>
-                            </w:r>
-                            <w:r>
-                              <w:t xml:space="preserve"> - Cloning your </w:t>
+                              <w:t xml:space="preserve">Figure 2 - Cloning your </w:t>
                             </w:r>
                             <w:proofErr w:type="gramStart"/>
                             <w:r>
@@ -7521,7 +7631,7 @@
           </mc:Choice>
           <mc:Fallback>
             <w:pict>
-              <v:rect w14:anchorId="61762D0E" id="Text Box 1" o:spid="_x0000_s1029" style="position:absolute;margin-left:313.65pt;margin-top:135.25pt;width:153.35pt;height:10.25pt;z-index:36;visibility:visible;mso-wrap-style:square;mso-wrap-distance-left:8.8pt;mso-wrap-distance-top:0;mso-wrap-distance-right:9pt;mso-wrap-distance-bottom:2.85pt;mso-position-horizontal:absolute;mso-position-horizontal-relative:text;mso-position-vertical:absolute;mso-position-vertical-relative:text;v-text-anchor:top" o:gfxdata="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" o:allowincell="f" stroked="f" strokeweight="0">
+              <v:rect w14:anchorId="340270C6" id="Text Box 1" o:spid="_x0000_s1029" style="position:absolute;margin-left:313.65pt;margin-top:135.25pt;width:153.35pt;height:10.25pt;z-index:251665408;visibility:visible;mso-wrap-style:square;mso-wrap-distance-left:8.8pt;mso-wrap-distance-top:0;mso-wrap-distance-right:9pt;mso-wrap-distance-bottom:2.85pt;mso-position-horizontal:absolute;mso-position-horizontal-relative:text;mso-position-vertical:absolute;mso-position-vertical-relative:text;v-text-anchor:top" o:gfxdata="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" o:allowincell="f" stroked="f" strokeweight="0">
                 <v:textbox style="mso-fit-shape-to-text:t" inset="0,0,0,0">
                   <w:txbxContent>
                     <w:p>
@@ -7532,13 +7642,7 @@
                         </w:rPr>
                       </w:pPr>
                       <w:r>
-                        <w:t xml:space="preserve">Figure </w:t>
-                      </w:r>
-                      <w:r>
-                        <w:t>2</w:t>
-                      </w:r>
-                      <w:r>
-                        <w:t xml:space="preserve"> - Cloning your </w:t>
+                        <w:t xml:space="preserve">Figure 2 - Cloning your </w:t>
                       </w:r>
                       <w:proofErr w:type="gramStart"/>
                       <w:r>
@@ -7554,26 +7658,35 @@
           </mc:Fallback>
         </mc:AlternateContent>
       </w:r>
-      <w:r>
-        <w:rPr>
-          <w:rFonts w:ascii="Calibri" w:hAnsi="Calibri" w:cstheme="minorHAnsi"/>
-          <w:shd w:val="clear" w:color="auto" w:fill="FF00FF"/>
-        </w:rPr>
-        <w:t xml:space="preserve">In order to work with the files in your forked repository you will need to create a </w:t>
-      </w:r>
-      <w:r>
-        <w:rPr>
-          <w:rFonts w:ascii="Calibri" w:hAnsi="Calibri" w:cstheme="minorHAnsi"/>
+      <w:proofErr w:type="gramStart"/>
+      <w:r>
+        <w:rPr>
+          <w:rFonts w:asciiTheme="minorHAnsi" w:hAnsiTheme="minorHAnsi" w:cstheme="minorHAnsi"/>
+          <w:highlight w:val="magenta"/>
+        </w:rPr>
+        <w:t>In order to</w:t>
+      </w:r>
+      <w:proofErr w:type="gramEnd"/>
+      <w:r>
+        <w:rPr>
+          <w:rFonts w:asciiTheme="minorHAnsi" w:hAnsiTheme="minorHAnsi" w:cstheme="minorHAnsi"/>
+          <w:highlight w:val="magenta"/>
+        </w:rPr>
+        <w:t xml:space="preserve"> work with the files in your forked repository you will need to create a </w:t>
+      </w:r>
+      <w:r>
+        <w:rPr>
+          <w:rFonts w:asciiTheme="minorHAnsi" w:hAnsiTheme="minorHAnsi" w:cstheme="minorHAnsi"/>
           <w:i/>
           <w:iCs/>
-          <w:shd w:val="clear" w:color="auto" w:fill="FF00FF"/>
+          <w:highlight w:val="magenta"/>
         </w:rPr>
         <w:t>clone</w:t>
       </w:r>
       <w:r>
         <w:rPr>
-          <w:rFonts w:ascii="Calibri" w:hAnsi="Calibri" w:cstheme="minorHAnsi"/>
-          <w:shd w:val="clear" w:color="auto" w:fill="FF00FF"/>
+          <w:rFonts w:asciiTheme="minorHAnsi" w:hAnsiTheme="minorHAnsi" w:cstheme="minorHAnsi"/>
+          <w:highlight w:val="magenta"/>
         </w:rPr>
         <w:t xml:space="preserve"> of it onto your local machine as shown in Figure 2. </w:t>
       </w:r>
@@ -7582,7 +7695,7 @@
       <w:pPr>
         <w:rPr>
           <w:rFonts w:asciiTheme="minorHAnsi" w:hAnsiTheme="minorHAnsi" w:cstheme="minorHAnsi"/>
-          <w:highlight w:val="green"/>
+          <w:highlight w:val="magenta"/>
         </w:rPr>
       </w:pPr>
     </w:p>
@@ -7646,21 +7759,7 @@
           <w:rFonts w:asciiTheme="minorHAnsi" w:hAnsiTheme="minorHAnsi" w:cstheme="minorHAnsi"/>
           <w:highlight w:val="magenta"/>
         </w:rPr>
-        <w:t xml:space="preserve"> workspace. For the remainder of these activities, consider </w:t>
-      </w:r>
-      <w:r>
-        <w:rPr>
-          <w:rFonts w:asciiTheme="minorHAnsi" w:hAnsiTheme="minorHAnsi" w:cstheme="minorHAnsi"/>
-          <w:highlight w:val="magenta"/>
-        </w:rPr>
-        <w:t>your</w:t>
-      </w:r>
-      <w:r>
-        <w:rPr>
-          <w:rFonts w:asciiTheme="minorHAnsi" w:hAnsiTheme="minorHAnsi" w:cstheme="minorHAnsi"/>
-          <w:highlight w:val="magenta"/>
-        </w:rPr>
-        <w:t xml:space="preserve"> </w:t>
+        <w:t xml:space="preserve"> workspace. For the remainder of these activities, consider your </w:t>
       </w:r>
       <w:proofErr w:type="spellStart"/>
       <w:r>
@@ -7676,21 +7775,7 @@
           <w:rFonts w:asciiTheme="minorHAnsi" w:hAnsiTheme="minorHAnsi" w:cstheme="minorHAnsi"/>
           <w:highlight w:val="magenta"/>
         </w:rPr>
-        <w:t xml:space="preserve"> workspace as </w:t>
-      </w:r>
-      <w:r>
-        <w:rPr>
-          <w:rFonts w:asciiTheme="minorHAnsi" w:hAnsiTheme="minorHAnsi" w:cstheme="minorHAnsi"/>
-          <w:highlight w:val="magenta"/>
-        </w:rPr>
-        <w:t xml:space="preserve">the </w:t>
-      </w:r>
-      <w:r>
-        <w:rPr>
-          <w:rFonts w:asciiTheme="minorHAnsi" w:hAnsiTheme="minorHAnsi" w:cstheme="minorHAnsi"/>
-          <w:highlight w:val="magenta"/>
-        </w:rPr>
-        <w:t>"local environment".</w:t>
+        <w:t xml:space="preserve"> workspace as the "local environment".</w:t>
       </w:r>
     </w:p>
     <w:p>
@@ -7744,61 +7829,54 @@
       <w:pPr>
         <w:rPr>
           <w:rFonts w:asciiTheme="minorHAnsi" w:hAnsiTheme="minorHAnsi" w:cstheme="minorHAnsi"/>
-          <w:shd w:val="clear" w:color="auto" w:fill="FF00FF"/>
-        </w:rPr>
-      </w:pPr>
-      <w:r>
-        <w:rPr>
-          <w:rFonts w:ascii="Calibri" w:hAnsi="Calibri" w:cstheme="minorHAnsi"/>
-          <w:shd w:val="clear" w:color="auto" w:fill="FF00FF"/>
+          <w:highlight w:val="magenta"/>
+        </w:rPr>
+      </w:pPr>
+      <w:r>
+        <w:rPr>
+          <w:rFonts w:asciiTheme="minorHAnsi" w:hAnsiTheme="minorHAnsi" w:cstheme="minorHAnsi"/>
+          <w:highlight w:val="magenta"/>
         </w:rPr>
         <w:tab/>
         <w:t xml:space="preserve">a. Navigate to the GitHub page </w:t>
       </w:r>
       <w:r>
         <w:rPr>
-          <w:rFonts w:ascii="Calibri" w:hAnsi="Calibri" w:cstheme="minorHAnsi"/>
+          <w:rFonts w:asciiTheme="minorHAnsi" w:hAnsiTheme="minorHAnsi" w:cstheme="minorHAnsi"/>
           <w:b/>
           <w:bCs/>
+          <w:highlight w:val="magenta"/>
           <w:u w:val="single"/>
-          <w:shd w:val="clear" w:color="auto" w:fill="FF00FF"/>
         </w:rPr>
         <w:t>for your fork</w:t>
       </w:r>
       <w:r>
         <w:rPr>
-          <w:rFonts w:ascii="Calibri" w:hAnsi="Calibri" w:cstheme="minorHAnsi"/>
-          <w:shd w:val="clear" w:color="auto" w:fill="FF00FF"/>
-        </w:rPr>
-        <w:t xml:space="preserve"> and </w:t>
-      </w:r>
-      <w:r>
-        <w:rPr>
-          <w:rFonts w:ascii="Calibri" w:hAnsi="Calibri" w:cstheme="minorHAnsi"/>
-          <w:shd w:val="clear" w:color="auto" w:fill="FF00FF"/>
-        </w:rPr>
-        <w:t>copy its URL.</w:t>
-      </w:r>
-    </w:p>
-    <w:p>
-      <w:pPr>
-        <w:rPr>
-          <w:rFonts w:asciiTheme="minorHAnsi" w:hAnsiTheme="minorHAnsi" w:cstheme="minorHAnsi"/>
-          <w:shd w:val="clear" w:color="auto" w:fill="FF00FF"/>
-        </w:rPr>
-      </w:pPr>
-    </w:p>
-    <w:p>
-      <w:pPr>
-        <w:rPr>
-          <w:rFonts w:asciiTheme="minorHAnsi" w:hAnsiTheme="minorHAnsi" w:cstheme="minorHAnsi"/>
-          <w:shd w:val="clear" w:color="auto" w:fill="FF00FF"/>
-        </w:rPr>
-      </w:pPr>
-      <w:r>
-        <w:rPr>
-          <w:rFonts w:ascii="Calibri" w:hAnsi="Calibri" w:cstheme="minorHAnsi"/>
-          <w:shd w:val="clear" w:color="auto" w:fill="FF00FF"/>
+          <w:rFonts w:asciiTheme="minorHAnsi" w:hAnsiTheme="minorHAnsi" w:cstheme="minorHAnsi"/>
+          <w:highlight w:val="magenta"/>
+        </w:rPr>
+        <w:t xml:space="preserve"> and copy its URL.</w:t>
+      </w:r>
+    </w:p>
+    <w:p>
+      <w:pPr>
+        <w:rPr>
+          <w:rFonts w:asciiTheme="minorHAnsi" w:hAnsiTheme="minorHAnsi" w:cstheme="minorHAnsi"/>
+          <w:highlight w:val="magenta"/>
+        </w:rPr>
+      </w:pPr>
+    </w:p>
+    <w:p>
+      <w:pPr>
+        <w:rPr>
+          <w:rFonts w:asciiTheme="minorHAnsi" w:hAnsiTheme="minorHAnsi" w:cstheme="minorHAnsi"/>
+          <w:highlight w:val="magenta"/>
+        </w:rPr>
+      </w:pPr>
+      <w:r>
+        <w:rPr>
+          <w:rFonts w:asciiTheme="minorHAnsi" w:hAnsiTheme="minorHAnsi" w:cstheme="minorHAnsi"/>
+          <w:highlight w:val="magenta"/>
         </w:rPr>
         <w:tab/>
         <w:t>b. Enter the following URL into a browser:</w:t>
@@ -7808,36 +7886,37 @@
       <w:pPr>
         <w:rPr>
           <w:rFonts w:asciiTheme="minorHAnsi" w:hAnsiTheme="minorHAnsi" w:cstheme="minorHAnsi"/>
-          <w:shd w:val="clear" w:color="auto" w:fill="FF00FF"/>
-        </w:rPr>
-      </w:pPr>
-    </w:p>
-    <w:p>
-      <w:pPr>
-        <w:rPr>
-          <w:highlight w:val="magenta"/>
-        </w:rPr>
-      </w:pPr>
-      <w:r>
-        <w:rPr>
-          <w:rFonts w:asciiTheme="minorHAnsi" w:hAnsiTheme="minorHAnsi" w:cstheme="minorHAnsi"/>
-          <w:shd w:val="clear" w:color="auto" w:fill="FF00FF"/>
+          <w:highlight w:val="magenta"/>
+        </w:rPr>
+      </w:pPr>
+    </w:p>
+    <w:p>
+      <w:pPr>
+        <w:rPr>
+          <w:rFonts w:asciiTheme="minorHAnsi" w:hAnsiTheme="minorHAnsi" w:cstheme="minorHAnsi"/>
+          <w:highlight w:val="magenta"/>
+        </w:rPr>
+      </w:pPr>
+      <w:r>
+        <w:rPr>
+          <w:rFonts w:asciiTheme="minorHAnsi" w:hAnsiTheme="minorHAnsi" w:cstheme="minorHAnsi"/>
+          <w:highlight w:val="magenta"/>
         </w:rPr>
         <w:tab/>
       </w:r>
       <w:r>
         <w:rPr>
           <w:rFonts w:asciiTheme="minorHAnsi" w:hAnsiTheme="minorHAnsi" w:cstheme="minorHAnsi"/>
-          <w:shd w:val="clear" w:color="auto" w:fill="FF00FF"/>
+          <w:highlight w:val="magenta"/>
         </w:rPr>
         <w:tab/>
       </w:r>
-      <w:hyperlink r:id="rId18">
+      <w:hyperlink r:id="rId19">
         <w:r>
           <w:rPr>
             <w:rStyle w:val="Hyperlink"/>
             <w:rFonts w:asciiTheme="minorHAnsi" w:hAnsiTheme="minorHAnsi" w:cstheme="minorHAnsi"/>
-            <w:shd w:val="clear" w:color="auto" w:fill="FF00FF"/>
+            <w:highlight w:val="magenta"/>
           </w:rPr>
           <w:t>https://gitpod.io/workspaces</w:t>
         </w:r>
@@ -7847,29 +7926,29 @@
       <w:pPr>
         <w:rPr>
           <w:rFonts w:asciiTheme="minorHAnsi" w:hAnsiTheme="minorHAnsi" w:cstheme="minorHAnsi"/>
-          <w:shd w:val="clear" w:color="auto" w:fill="FF00FF"/>
-        </w:rPr>
-      </w:pPr>
-    </w:p>
-    <w:p>
-      <w:pPr>
-        <w:rPr>
-          <w:rFonts w:asciiTheme="minorHAnsi" w:hAnsiTheme="minorHAnsi" w:cstheme="minorHAnsi"/>
-          <w:shd w:val="clear" w:color="auto" w:fill="FF00FF"/>
-        </w:rPr>
-      </w:pPr>
-      <w:r>
-        <w:rPr>
-          <w:rFonts w:ascii="Calibri" w:hAnsi="Calibri" w:cstheme="minorHAnsi"/>
-          <w:shd w:val="clear" w:color="auto" w:fill="FF00FF"/>
+          <w:highlight w:val="magenta"/>
+        </w:rPr>
+      </w:pPr>
+    </w:p>
+    <w:p>
+      <w:pPr>
+        <w:rPr>
+          <w:rFonts w:asciiTheme="minorHAnsi" w:hAnsiTheme="minorHAnsi" w:cstheme="minorHAnsi"/>
+          <w:highlight w:val="magenta"/>
+        </w:rPr>
+      </w:pPr>
+      <w:r>
+        <w:rPr>
+          <w:rFonts w:asciiTheme="minorHAnsi" w:hAnsiTheme="minorHAnsi" w:cstheme="minorHAnsi"/>
+          <w:highlight w:val="magenta"/>
         </w:rPr>
         <w:tab/>
         <w:t>c.</w:t>
       </w:r>
       <w:r>
         <w:rPr>
-          <w:rFonts w:ascii="Calibri" w:hAnsi="Calibri" w:cstheme="minorHAnsi"/>
-          <w:shd w:val="clear" w:color="auto" w:fill="FF00FF"/>
+          <w:rFonts w:asciiTheme="minorHAnsi" w:hAnsiTheme="minorHAnsi" w:cstheme="minorHAnsi"/>
+          <w:highlight w:val="magenta"/>
         </w:rPr>
         <w:tab/>
         <w:t>Click on the “New Workspace” button.</w:t>
@@ -7879,70 +7958,85 @@
       <w:pPr>
         <w:rPr>
           <w:rFonts w:asciiTheme="minorHAnsi" w:hAnsiTheme="minorHAnsi" w:cstheme="minorHAnsi"/>
-          <w:shd w:val="clear" w:color="auto" w:fill="FF00FF"/>
-        </w:rPr>
-      </w:pPr>
-    </w:p>
-    <w:p>
-      <w:pPr>
-        <w:ind w:firstLine="288"/>
-        <w:rPr>
-          <w:rFonts w:asciiTheme="minorHAnsi" w:hAnsiTheme="minorHAnsi" w:cstheme="minorHAnsi"/>
-          <w:shd w:val="clear" w:color="auto" w:fill="FF00FF"/>
-        </w:rPr>
-      </w:pPr>
-      <w:r>
-        <w:rPr>
-          <w:rFonts w:ascii="Calibri" w:hAnsi="Calibri" w:cstheme="minorHAnsi"/>
-          <w:shd w:val="clear" w:color="auto" w:fill="FF00FF"/>
+          <w:highlight w:val="magenta"/>
+        </w:rPr>
+      </w:pPr>
+    </w:p>
+    <w:p>
+      <w:pPr>
+        <w:rPr>
+          <w:rFonts w:asciiTheme="minorHAnsi" w:hAnsiTheme="minorHAnsi" w:cstheme="minorHAnsi"/>
+          <w:highlight w:val="magenta"/>
+        </w:rPr>
+      </w:pPr>
+      <w:r>
+        <w:rPr>
+          <w:rFonts w:asciiTheme="minorHAnsi" w:hAnsiTheme="minorHAnsi" w:cstheme="minorHAnsi"/>
+          <w:highlight w:val="magenta"/>
         </w:rPr>
         <w:t>d.</w:t>
       </w:r>
       <w:r>
         <w:rPr>
-          <w:rFonts w:ascii="Calibri" w:hAnsi="Calibri" w:cstheme="minorHAnsi"/>
-          <w:shd w:val="clear" w:color="auto" w:fill="FF00FF"/>
+          <w:rFonts w:asciiTheme="minorHAnsi" w:hAnsiTheme="minorHAnsi" w:cstheme="minorHAnsi"/>
+          <w:highlight w:val="magenta"/>
         </w:rPr>
         <w:tab/>
         <w:t xml:space="preserve">Paste the URL of GitHub page </w:t>
       </w:r>
       <w:r>
         <w:rPr>
-          <w:rFonts w:ascii="Calibri" w:hAnsi="Calibri" w:cstheme="minorHAnsi"/>
+          <w:rFonts w:asciiTheme="minorHAnsi" w:hAnsiTheme="minorHAnsi" w:cstheme="minorHAnsi"/>
           <w:b/>
           <w:bCs/>
+          <w:highlight w:val="magenta"/>
           <w:u w:val="single"/>
-          <w:shd w:val="clear" w:color="auto" w:fill="FF00FF"/>
         </w:rPr>
         <w:t>for your fork</w:t>
       </w:r>
       <w:r>
         <w:rPr>
-          <w:rFonts w:ascii="Calibri" w:hAnsi="Calibri" w:cstheme="minorHAnsi"/>
-          <w:shd w:val="clear" w:color="auto" w:fill="FF00FF"/>
-        </w:rPr>
-        <w:t xml:space="preserve"> into the box, and hit Enter.</w:t>
-      </w:r>
-    </w:p>
-    <w:p>
-      <w:pPr>
-        <w:rPr>
-          <w:rFonts w:asciiTheme="minorHAnsi" w:hAnsiTheme="minorHAnsi" w:cstheme="minorHAnsi"/>
-          <w:shd w:val="clear" w:color="auto" w:fill="FF00FF"/>
-        </w:rPr>
-      </w:pPr>
-    </w:p>
-    <w:p>
-      <w:pPr>
-        <w:rPr>
-          <w:rFonts w:asciiTheme="minorHAnsi" w:hAnsiTheme="minorHAnsi" w:cstheme="minorHAnsi"/>
-          <w:shd w:val="clear" w:color="auto" w:fill="FF00FF"/>
-        </w:rPr>
-      </w:pPr>
-      <w:r>
-        <w:rPr>
-          <w:rFonts w:ascii="Calibri" w:hAnsi="Calibri" w:cstheme="minorHAnsi"/>
-          <w:shd w:val="clear" w:color="auto" w:fill="FF00FF"/>
+          <w:rFonts w:asciiTheme="minorHAnsi" w:hAnsiTheme="minorHAnsi" w:cstheme="minorHAnsi"/>
+          <w:highlight w:val="magenta"/>
+        </w:rPr>
+        <w:t xml:space="preserve"> into the </w:t>
+      </w:r>
+      <w:proofErr w:type="gramStart"/>
+      <w:r>
+        <w:rPr>
+          <w:rFonts w:asciiTheme="minorHAnsi" w:hAnsiTheme="minorHAnsi" w:cstheme="minorHAnsi"/>
+          <w:highlight w:val="magenta"/>
+        </w:rPr>
+        <w:t>box, and</w:t>
+      </w:r>
+      <w:proofErr w:type="gramEnd"/>
+      <w:r>
+        <w:rPr>
+          <w:rFonts w:asciiTheme="minorHAnsi" w:hAnsiTheme="minorHAnsi" w:cstheme="minorHAnsi"/>
+          <w:highlight w:val="magenta"/>
+        </w:rPr>
+        <w:t xml:space="preserve"> hit Enter.</w:t>
+      </w:r>
+    </w:p>
+    <w:p>
+      <w:pPr>
+        <w:rPr>
+          <w:rFonts w:asciiTheme="minorHAnsi" w:hAnsiTheme="minorHAnsi" w:cstheme="minorHAnsi"/>
+          <w:highlight w:val="magenta"/>
+        </w:rPr>
+      </w:pPr>
+    </w:p>
+    <w:p>
+      <w:pPr>
+        <w:rPr>
+          <w:rFonts w:asciiTheme="minorHAnsi" w:hAnsiTheme="minorHAnsi" w:cstheme="minorHAnsi"/>
+          <w:highlight w:val="magenta"/>
+        </w:rPr>
+      </w:pPr>
+      <w:r>
+        <w:rPr>
+          <w:rFonts w:asciiTheme="minorHAnsi" w:hAnsiTheme="minorHAnsi" w:cstheme="minorHAnsi"/>
+          <w:highlight w:val="magenta"/>
         </w:rPr>
         <w:tab/>
         <w:t>d. Select "VS Code... Browser" for the editor.</w:t>
@@ -7952,21 +8046,21 @@
       <w:pPr>
         <w:rPr>
           <w:rFonts w:asciiTheme="minorHAnsi" w:hAnsiTheme="minorHAnsi" w:cstheme="minorHAnsi"/>
-          <w:shd w:val="clear" w:color="auto" w:fill="FF00FF"/>
-        </w:rPr>
-      </w:pPr>
-    </w:p>
-    <w:p>
-      <w:pPr>
-        <w:rPr>
-          <w:rFonts w:asciiTheme="minorHAnsi" w:hAnsiTheme="minorHAnsi" w:cstheme="minorHAnsi"/>
-          <w:shd w:val="clear" w:color="auto" w:fill="FF00FF"/>
-        </w:rPr>
-      </w:pPr>
-      <w:r>
-        <w:rPr>
-          <w:rFonts w:ascii="Calibri" w:hAnsi="Calibri" w:cstheme="minorHAnsi"/>
-          <w:shd w:val="clear" w:color="auto" w:fill="FF00FF"/>
+          <w:highlight w:val="magenta"/>
+        </w:rPr>
+      </w:pPr>
+    </w:p>
+    <w:p>
+      <w:pPr>
+        <w:rPr>
+          <w:rFonts w:asciiTheme="minorHAnsi" w:hAnsiTheme="minorHAnsi" w:cstheme="minorHAnsi"/>
+          <w:highlight w:val="magenta"/>
+        </w:rPr>
+      </w:pPr>
+      <w:r>
+        <w:rPr>
+          <w:rFonts w:asciiTheme="minorHAnsi" w:hAnsiTheme="minorHAnsi" w:cstheme="minorHAnsi"/>
+          <w:highlight w:val="magenta"/>
         </w:rPr>
         <w:tab/>
         <w:t>e. Select "Standard" for the machine.</w:t>
@@ -7976,29 +8070,29 @@
       <w:pPr>
         <w:rPr>
           <w:rFonts w:asciiTheme="minorHAnsi" w:hAnsiTheme="minorHAnsi" w:cstheme="minorHAnsi"/>
-          <w:shd w:val="clear" w:color="auto" w:fill="FF00FF"/>
-        </w:rPr>
-      </w:pPr>
-    </w:p>
-    <w:p>
-      <w:pPr>
-        <w:rPr>
-          <w:rFonts w:asciiTheme="minorHAnsi" w:hAnsiTheme="minorHAnsi" w:cstheme="minorHAnsi"/>
-          <w:shd w:val="clear" w:color="auto" w:fill="FF00FF"/>
-        </w:rPr>
-      </w:pPr>
-      <w:r>
-        <w:rPr>
-          <w:rFonts w:ascii="Calibri" w:hAnsi="Calibri" w:cstheme="minorHAnsi"/>
-          <w:shd w:val="clear" w:color="auto" w:fill="FF00FF"/>
+          <w:highlight w:val="magenta"/>
+        </w:rPr>
+      </w:pPr>
+    </w:p>
+    <w:p>
+      <w:pPr>
+        <w:rPr>
+          <w:rFonts w:asciiTheme="minorHAnsi" w:hAnsiTheme="minorHAnsi" w:cstheme="minorHAnsi"/>
+          <w:highlight w:val="magenta"/>
+        </w:rPr>
+      </w:pPr>
+      <w:r>
+        <w:rPr>
+          <w:rFonts w:asciiTheme="minorHAnsi" w:hAnsiTheme="minorHAnsi" w:cstheme="minorHAnsi"/>
+          <w:highlight w:val="magenta"/>
         </w:rPr>
         <w:tab/>
         <w:t>f.</w:t>
       </w:r>
       <w:r>
         <w:rPr>
-          <w:rFonts w:ascii="Calibri" w:hAnsi="Calibri" w:cstheme="minorHAnsi"/>
-          <w:shd w:val="clear" w:color="auto" w:fill="FF00FF"/>
+          <w:rFonts w:asciiTheme="minorHAnsi" w:hAnsiTheme="minorHAnsi" w:cstheme="minorHAnsi"/>
+          <w:highlight w:val="magenta"/>
         </w:rPr>
         <w:tab/>
         <w:t>Click on the “Continue” button.</w:t>
@@ -8008,31 +8102,31 @@
       <w:pPr>
         <w:rPr>
           <w:rFonts w:asciiTheme="minorHAnsi" w:hAnsiTheme="minorHAnsi" w:cstheme="minorHAnsi"/>
-          <w:shd w:val="clear" w:color="auto" w:fill="FF00FF"/>
-        </w:rPr>
-      </w:pPr>
-    </w:p>
-    <w:p>
-      <w:pPr>
-        <w:ind w:left="288"/>
-        <w:rPr>
-          <w:rFonts w:asciiTheme="minorHAnsi" w:hAnsiTheme="minorHAnsi" w:cstheme="minorHAnsi"/>
-          <w:shd w:val="clear" w:color="auto" w:fill="FF00FF"/>
+          <w:highlight w:val="magenta"/>
+        </w:rPr>
+      </w:pPr>
+    </w:p>
+    <w:p>
+      <w:pPr>
+        <w:rPr>
+          <w:rFonts w:asciiTheme="minorHAnsi" w:hAnsiTheme="minorHAnsi" w:cstheme="minorHAnsi"/>
+          <w:highlight w:val="magenta"/>
         </w:rPr>
       </w:pPr>
       <w:proofErr w:type="spellStart"/>
       <w:r>
         <w:rPr>
-          <w:rFonts w:ascii="Calibri" w:hAnsi="Calibri" w:cstheme="minorHAnsi"/>
-          <w:shd w:val="clear" w:color="auto" w:fill="FF00FF"/>
-        </w:rPr>
+          <w:rFonts w:asciiTheme="minorHAnsi" w:hAnsiTheme="minorHAnsi" w:cstheme="minorHAnsi"/>
+          <w:highlight w:val="magenta"/>
+        </w:rPr>
+        <w:lastRenderedPageBreak/>
         <w:t>GitPod</w:t>
       </w:r>
       <w:proofErr w:type="spellEnd"/>
       <w:r>
         <w:rPr>
-          <w:rFonts w:ascii="Calibri" w:hAnsi="Calibri" w:cstheme="minorHAnsi"/>
-          <w:shd w:val="clear" w:color="auto" w:fill="FF00FF"/>
+          <w:rFonts w:asciiTheme="minorHAnsi" w:hAnsiTheme="minorHAnsi" w:cstheme="minorHAnsi"/>
+          <w:highlight w:val="magenta"/>
         </w:rPr>
         <w:t xml:space="preserve"> will take a moment to create the workspace and clone your fork into the development environment.</w:t>
       </w:r>
@@ -8041,104 +8135,69 @@
       <w:pPr>
         <w:rPr>
           <w:rFonts w:asciiTheme="minorHAnsi" w:hAnsiTheme="minorHAnsi" w:cstheme="minorHAnsi"/>
-          <w:shd w:val="clear" w:color="auto" w:fill="FF00FF"/>
-        </w:rPr>
-      </w:pPr>
-    </w:p>
-    <w:p>
-      <w:pPr>
-        <w:rPr>
-          <w:rFonts w:asciiTheme="minorHAnsi" w:hAnsiTheme="minorHAnsi" w:cstheme="minorHAnsi"/>
-          <w:shd w:val="clear" w:color="auto" w:fill="FF00FF"/>
-        </w:rPr>
-      </w:pPr>
-      <w:r>
-        <w:rPr>
-          <w:rFonts w:ascii="Calibri" w:hAnsi="Calibri" w:cstheme="minorHAnsi"/>
-          <w:shd w:val="clear" w:color="auto" w:fill="FF00FF"/>
+          <w:highlight w:val="magenta"/>
+        </w:rPr>
+      </w:pPr>
+    </w:p>
+    <w:p>
+      <w:pPr>
+        <w:rPr>
+          <w:rFonts w:asciiTheme="minorHAnsi" w:hAnsiTheme="minorHAnsi" w:cstheme="minorHAnsi"/>
+          <w:highlight w:val="magenta"/>
+        </w:rPr>
+      </w:pPr>
+      <w:r>
+        <w:rPr>
+          <w:rFonts w:asciiTheme="minorHAnsi" w:hAnsiTheme="minorHAnsi" w:cstheme="minorHAnsi"/>
+          <w:highlight w:val="magenta"/>
         </w:rPr>
         <w:tab/>
         <w:t>g. In the lower right, you will be asked if you want to reopen the project in "VS Code Desktop".</w:t>
       </w:r>
       <w:r>
         <w:rPr>
-          <w:rFonts w:ascii="Calibri" w:hAnsi="Calibri" w:cstheme="minorHAnsi"/>
-          <w:shd w:val="clear" w:color="auto" w:fill="FF00FF"/>
+          <w:rFonts w:asciiTheme="minorHAnsi" w:hAnsiTheme="minorHAnsi" w:cstheme="minorHAnsi"/>
+          <w:highlight w:val="magenta"/>
         </w:rPr>
         <w:br/>
       </w:r>
       <w:r>
         <w:rPr>
-          <w:rFonts w:ascii="Calibri" w:hAnsi="Calibri" w:cstheme="minorHAnsi"/>
-          <w:shd w:val="clear" w:color="auto" w:fill="FF00FF"/>
+          <w:rFonts w:asciiTheme="minorHAnsi" w:hAnsiTheme="minorHAnsi" w:cstheme="minorHAnsi"/>
+          <w:highlight w:val="magenta"/>
         </w:rPr>
         <w:tab/>
       </w:r>
       <w:r>
         <w:rPr>
-          <w:rFonts w:ascii="Calibri" w:hAnsi="Calibri" w:cstheme="minorHAnsi"/>
-          <w:shd w:val="clear" w:color="auto" w:fill="FF00FF"/>
+          <w:rFonts w:asciiTheme="minorHAnsi" w:hAnsiTheme="minorHAnsi" w:cstheme="minorHAnsi"/>
+          <w:highlight w:val="magenta"/>
         </w:rPr>
         <w:tab/>
-        <w:t>Click the "X" to close the window, or ignore it</w:t>
-      </w:r>
-      <w:r>
-        <w:rPr>
-          <w:rFonts w:ascii="Calibri" w:hAnsi="Calibri" w:cstheme="minorHAnsi"/>
-          <w:shd w:val="clear" w:color="auto" w:fill="FF00FF"/>
-        </w:rPr>
-        <w:t>,</w:t>
-      </w:r>
-      <w:r>
-        <w:rPr>
-          <w:rFonts w:ascii="Calibri" w:hAnsi="Calibri" w:cstheme="minorHAnsi"/>
-          <w:shd w:val="clear" w:color="auto" w:fill="FF00FF"/>
-        </w:rPr>
-        <w:t xml:space="preserve"> and it will go away.</w:t>
-      </w:r>
-    </w:p>
-    <w:p>
-      <w:pPr>
-        <w:rPr>
-          <w:rFonts w:asciiTheme="minorHAnsi" w:hAnsiTheme="minorHAnsi" w:cstheme="minorHAnsi"/>
-          <w:highlight w:val="magenta"/>
-        </w:rPr>
-      </w:pPr>
-    </w:p>
-    <w:p>
-      <w:pPr>
-        <w:rPr>
-          <w:rFonts w:asciiTheme="minorHAnsi" w:hAnsiTheme="minorHAnsi" w:cstheme="minorHAnsi"/>
-          <w:highlight w:val="magenta"/>
-        </w:rPr>
-      </w:pPr>
-      <w:r>
-        <w:rPr>
-          <w:rFonts w:asciiTheme="minorHAnsi" w:hAnsiTheme="minorHAnsi" w:cstheme="minorHAnsi"/>
-          <w:highlight w:val="magenta"/>
-        </w:rPr>
-        <w:t xml:space="preserve">9. A terminal opens in the bottom. It installs the </w:t>
-      </w:r>
-      <w:r>
-        <w:rPr>
-          <w:rFonts w:asciiTheme="minorHAnsi" w:hAnsiTheme="minorHAnsi" w:cstheme="minorHAnsi"/>
-          <w:highlight w:val="magenta"/>
-        </w:rPr>
-        <w:t>Kit-tty</w:t>
-      </w:r>
-      <w:r>
-        <w:rPr>
-          <w:rFonts w:asciiTheme="minorHAnsi" w:hAnsiTheme="minorHAnsi" w:cstheme="minorHAnsi"/>
-          <w:highlight w:val="magenta"/>
-        </w:rPr>
-        <w:t xml:space="preserve">. </w:t>
-      </w:r>
-      <w:r>
-        <w:rPr>
-          <w:rFonts w:asciiTheme="minorHAnsi" w:hAnsiTheme="minorHAnsi" w:cstheme="minorHAnsi"/>
-          <w:highlight w:val="magenta"/>
-        </w:rPr>
-        <w:t>Kit-</w:t>
+        <w:t>Click the "X" to close the window, or ignore it, and it will go away.</w:t>
+      </w:r>
+    </w:p>
+    <w:p>
+      <w:pPr>
+        <w:rPr>
+          <w:rFonts w:asciiTheme="minorHAnsi" w:hAnsiTheme="minorHAnsi" w:cstheme="minorHAnsi"/>
+          <w:highlight w:val="magenta"/>
+        </w:rPr>
+      </w:pPr>
+    </w:p>
+    <w:p>
+      <w:pPr>
+        <w:rPr>
+          <w:rFonts w:asciiTheme="minorHAnsi" w:hAnsiTheme="minorHAnsi" w:cstheme="minorHAnsi"/>
+          <w:highlight w:val="magenta"/>
+        </w:rPr>
+      </w:pPr>
+      <w:r>
+        <w:rPr>
+          <w:rFonts w:asciiTheme="minorHAnsi" w:hAnsiTheme="minorHAnsi" w:cstheme="minorHAnsi"/>
+          <w:highlight w:val="magenta"/>
+        </w:rPr>
+        <w:t>9. A terminal opens in the bottom. It installs the Kit-</w:t>
       </w:r>
       <w:proofErr w:type="spellStart"/>
       <w:r>
@@ -8154,6 +8213,22 @@
           <w:rFonts w:asciiTheme="minorHAnsi" w:hAnsiTheme="minorHAnsi" w:cstheme="minorHAnsi"/>
           <w:highlight w:val="magenta"/>
         </w:rPr>
+        <w:t>. Kit-</w:t>
+      </w:r>
+      <w:proofErr w:type="spellStart"/>
+      <w:r>
+        <w:rPr>
+          <w:rFonts w:asciiTheme="minorHAnsi" w:hAnsiTheme="minorHAnsi" w:cstheme="minorHAnsi"/>
+          <w:highlight w:val="magenta"/>
+        </w:rPr>
+        <w:t>tty</w:t>
+      </w:r>
+      <w:proofErr w:type="spellEnd"/>
+      <w:r>
+        <w:rPr>
+          <w:rFonts w:asciiTheme="minorHAnsi" w:hAnsiTheme="minorHAnsi" w:cstheme="minorHAnsi"/>
+          <w:highlight w:val="magenta"/>
+        </w:rPr>
         <w:t xml:space="preserve"> displays one or more messages.</w:t>
       </w:r>
     </w:p>
@@ -8178,14 +8253,7 @@
           <w:highlight w:val="magenta"/>
         </w:rPr>
         <w:tab/>
-        <w:t xml:space="preserve">a. What is </w:t>
-      </w:r>
-      <w:r>
-        <w:rPr>
-          <w:rFonts w:asciiTheme="minorHAnsi" w:hAnsiTheme="minorHAnsi" w:cstheme="minorHAnsi"/>
-          <w:highlight w:val="magenta"/>
-        </w:rPr>
-        <w:t>Kit-</w:t>
+        <w:t>a. What is Kit-</w:t>
       </w:r>
       <w:proofErr w:type="spellStart"/>
       <w:r>
@@ -8288,14 +8356,6 @@
     <w:p>
       <w:pPr>
         <w:rPr>
-          <w:rFonts w:ascii="Courier" w:hAnsi="Courier" w:cstheme="minorHAnsi"/>
-          <w:highlight w:val="magenta"/>
-        </w:rPr>
-      </w:pPr>
-    </w:p>
-    <w:p>
-      <w:pPr>
-        <w:rPr>
           <w:rFonts w:asciiTheme="minorHAnsi" w:hAnsiTheme="minorHAnsi" w:cstheme="minorHAnsi"/>
           <w:highlight w:val="magenta"/>
         </w:rPr>
@@ -8541,6 +8601,7 @@
           <w:rFonts w:asciiTheme="minorHAnsi" w:hAnsiTheme="minorHAnsi" w:cstheme="minorHAnsi"/>
           <w:highlight w:val="magenta"/>
         </w:rPr>
+        <w:lastRenderedPageBreak/>
         <w:t>Give a screenshot of your command and its output here.</w:t>
       </w:r>
     </w:p>
@@ -8590,7 +8651,6 @@
           <w:rFonts w:asciiTheme="minorHAnsi" w:hAnsiTheme="minorHAnsi" w:cstheme="minorHAnsi"/>
           <w:highlight w:val="magenta"/>
         </w:rPr>
-        <w:lastRenderedPageBreak/>
         <w:t xml:space="preserve">b. In class we saw that the name </w:t>
       </w:r>
       <w:r>
@@ -8727,27 +8787,22 @@
     <w:p>
       <w:pPr>
         <w:rPr>
-          <w:shd w:val="clear" w:color="auto" w:fill="FF00FF"/>
-        </w:rPr>
-      </w:pPr>
-      <w:r>
-        <w:rPr>
-          <w:shd w:val="clear" w:color="auto" w:fill="FF00FF"/>
-        </w:rPr>
-        <w:t xml:space="preserve">12. </w:t>
-      </w:r>
-      <w:r>
-        <w:rPr>
-          <w:rFonts w:asciiTheme="minorHAnsi" w:hAnsiTheme="minorHAnsi" w:cstheme="minorHAnsi"/>
-          <w:shd w:val="clear" w:color="auto" w:fill="FF00FF"/>
-        </w:rPr>
-        <w:t xml:space="preserve">Open a terminal window (inside the </w:t>
+          <w:rFonts w:asciiTheme="minorHAnsi" w:hAnsiTheme="minorHAnsi" w:cstheme="minorHAnsi"/>
+          <w:highlight w:val="magenta"/>
+        </w:rPr>
+      </w:pPr>
+      <w:r>
+        <w:rPr>
+          <w:rFonts w:asciiTheme="minorHAnsi" w:hAnsiTheme="minorHAnsi" w:cstheme="minorHAnsi"/>
+          <w:highlight w:val="magenta"/>
+        </w:rPr>
+        <w:t xml:space="preserve">12. Open a terminal window (inside the </w:t>
       </w:r>
       <w:proofErr w:type="spellStart"/>
       <w:r>
         <w:rPr>
           <w:rFonts w:asciiTheme="minorHAnsi" w:hAnsiTheme="minorHAnsi" w:cstheme="minorHAnsi"/>
-          <w:shd w:val="clear" w:color="auto" w:fill="FF00FF"/>
+          <w:highlight w:val="magenta"/>
         </w:rPr>
         <w:t>KitClient</w:t>
       </w:r>
@@ -8755,35 +8810,35 @@
       <w:r>
         <w:rPr>
           <w:rFonts w:asciiTheme="minorHAnsi" w:hAnsiTheme="minorHAnsi" w:cstheme="minorHAnsi"/>
-          <w:shd w:val="clear" w:color="auto" w:fill="FF00FF"/>
+          <w:highlight w:val="magenta"/>
         </w:rPr>
         <w:t xml:space="preserve">) and enter the command </w:t>
       </w:r>
       <w:r>
         <w:rPr>
           <w:rFonts w:ascii="Courier" w:hAnsi="Courier" w:cstheme="minorHAnsi"/>
-          <w:shd w:val="clear" w:color="auto" w:fill="FF00FF"/>
+          <w:highlight w:val="magenta"/>
         </w:rPr>
         <w:t>git</w:t>
       </w:r>
       <w:r>
         <w:rPr>
           <w:rFonts w:asciiTheme="minorHAnsi" w:hAnsiTheme="minorHAnsi" w:cstheme="minorHAnsi"/>
-          <w:shd w:val="clear" w:color="auto" w:fill="FF00FF"/>
+          <w:highlight w:val="magenta"/>
         </w:rPr>
         <w:t xml:space="preserve">.  Use the output that you see to determine how to display the version of </w:t>
       </w:r>
       <w:r>
         <w:rPr>
           <w:rFonts w:ascii="Courier" w:hAnsi="Courier" w:cstheme="minorHAnsi"/>
-          <w:shd w:val="clear" w:color="auto" w:fill="FF00FF"/>
+          <w:highlight w:val="magenta"/>
         </w:rPr>
         <w:t>git</w:t>
       </w:r>
       <w:r>
         <w:rPr>
           <w:rFonts w:asciiTheme="minorHAnsi" w:hAnsiTheme="minorHAnsi" w:cstheme="minorHAnsi"/>
-          <w:shd w:val="clear" w:color="auto" w:fill="FF00FF"/>
+          <w:highlight w:val="magenta"/>
         </w:rPr>
         <w:t xml:space="preserve"> that is installed.  </w:t>
       </w:r>
@@ -8792,43 +8847,30 @@
       <w:pPr>
         <w:rPr>
           <w:rFonts w:asciiTheme="minorHAnsi" w:hAnsiTheme="minorHAnsi" w:cstheme="minorHAnsi"/>
-          <w:shd w:val="clear" w:color="auto" w:fill="FF00FF"/>
-        </w:rPr>
-      </w:pPr>
-    </w:p>
-    <w:p>
-      <w:pPr>
-        <w:rPr>
-          <w:shd w:val="clear" w:color="auto" w:fill="FF00FF"/>
-        </w:rPr>
-      </w:pPr>
-      <w:r>
-        <w:rPr>
-          <w:rFonts w:asciiTheme="minorHAnsi" w:hAnsiTheme="minorHAnsi" w:cstheme="minorHAnsi"/>
-          <w:shd w:val="clear" w:color="auto" w:fill="FF00FF"/>
-        </w:rPr>
-        <w:t xml:space="preserve">Paste a screenshot of the command you used to display the </w:t>
-      </w:r>
-      <w:r>
-        <w:rPr>
-          <w:rFonts w:ascii="Courier" w:hAnsi="Courier" w:cstheme="minorHAnsi"/>
-          <w:shd w:val="clear" w:color="auto" w:fill="FF00FF"/>
-        </w:rPr>
-        <w:t>git</w:t>
-      </w:r>
-      <w:r>
-        <w:rPr>
-          <w:rFonts w:asciiTheme="minorHAnsi" w:hAnsiTheme="minorHAnsi" w:cstheme="minorHAnsi"/>
-          <w:shd w:val="clear" w:color="auto" w:fill="FF00FF"/>
-        </w:rPr>
-        <w:t xml:space="preserve"> version and the output that it generated here.</w:t>
-      </w:r>
-    </w:p>
-    <w:p>
-      <w:pPr>
-        <w:rPr>
-          <w:rFonts w:asciiTheme="minorHAnsi" w:hAnsiTheme="minorHAnsi" w:cstheme="minorHAnsi"/>
-          <w:highlight w:val="green"/>
+          <w:highlight w:val="magenta"/>
+        </w:rPr>
+      </w:pPr>
+    </w:p>
+    <w:p>
+      <w:pPr>
+        <w:rPr>
+          <w:rFonts w:asciiTheme="minorHAnsi" w:hAnsiTheme="minorHAnsi" w:cstheme="minorHAnsi"/>
+          <w:highlight w:val="magenta"/>
+        </w:rPr>
+      </w:pPr>
+      <w:r>
+        <w:rPr>
+          <w:rFonts w:asciiTheme="minorHAnsi" w:hAnsiTheme="minorHAnsi" w:cstheme="minorHAnsi"/>
+          <w:highlight w:val="magenta"/>
+        </w:rPr>
+        <w:t>Paste a screenshot of the command you used to display the git version and the output that it generated here.</w:t>
+      </w:r>
+    </w:p>
+    <w:p>
+      <w:pPr>
+        <w:rPr>
+          <w:rFonts w:asciiTheme="minorHAnsi" w:hAnsiTheme="minorHAnsi" w:cstheme="minorHAnsi"/>
+          <w:highlight w:val="magenta"/>
         </w:rPr>
       </w:pPr>
     </w:p>
@@ -8842,14 +8884,15 @@
         </w:pBdr>
         <w:rPr>
           <w:rFonts w:asciiTheme="minorHAnsi" w:hAnsiTheme="minorHAnsi" w:cstheme="minorHAnsi"/>
-          <w:highlight w:val="green"/>
-        </w:rPr>
-      </w:pPr>
-    </w:p>
-    <w:p>
-      <w:pPr>
-        <w:rPr>
-          <w:rFonts w:asciiTheme="minorHAnsi" w:hAnsiTheme="minorHAnsi" w:cstheme="minorHAnsi"/>
+          <w:highlight w:val="magenta"/>
+        </w:rPr>
+      </w:pPr>
+    </w:p>
+    <w:p>
+      <w:pPr>
+        <w:rPr>
+          <w:rFonts w:asciiTheme="minorHAnsi" w:hAnsiTheme="minorHAnsi" w:cstheme="minorHAnsi"/>
+          <w:highlight w:val="magenta"/>
           <w:shd w:val="clear" w:color="auto" w:fill="FF00FF"/>
         </w:rPr>
       </w:pPr>
@@ -8857,64 +8900,37 @@
     <w:p>
       <w:pPr>
         <w:rPr>
-          <w:shd w:val="clear" w:color="auto" w:fill="FF00FF"/>
-        </w:rPr>
-      </w:pPr>
-      <w:r>
-        <w:rPr>
-          <w:rFonts w:asciiTheme="minorHAnsi" w:hAnsiTheme="minorHAnsi" w:cstheme="minorHAnsi"/>
-          <w:shd w:val="clear" w:color="auto" w:fill="FF00FF"/>
-        </w:rPr>
-        <w:t xml:space="preserve">13. Recall that Git repositories maintain a complete history of all changes, including who made each change.  To do this, </w:t>
-      </w:r>
-      <w:r>
-        <w:rPr>
-          <w:rFonts w:ascii="Courier" w:hAnsi="Courier" w:cstheme="minorHAnsi"/>
-          <w:shd w:val="clear" w:color="auto" w:fill="FF00FF"/>
-        </w:rPr>
-        <w:t>git</w:t>
-      </w:r>
-      <w:r>
-        <w:rPr>
-          <w:rFonts w:asciiTheme="minorHAnsi" w:hAnsiTheme="minorHAnsi" w:cstheme="minorHAnsi"/>
-          <w:shd w:val="clear" w:color="auto" w:fill="FF00FF"/>
-        </w:rPr>
-        <w:t xml:space="preserve"> needs to know a little bit of information about you.  This question will have you do some configuration to provide </w:t>
-      </w:r>
-      <w:r>
-        <w:rPr>
-          <w:rFonts w:ascii="Courier" w:hAnsi="Courier" w:cstheme="minorHAnsi"/>
-          <w:shd w:val="clear" w:color="auto" w:fill="FF00FF"/>
-        </w:rPr>
-        <w:t>git</w:t>
-      </w:r>
-      <w:r>
-        <w:rPr>
-          <w:rFonts w:asciiTheme="minorHAnsi" w:hAnsiTheme="minorHAnsi" w:cstheme="minorHAnsi"/>
-          <w:shd w:val="clear" w:color="auto" w:fill="FF00FF"/>
-        </w:rPr>
-        <w:t xml:space="preserve"> with the information that it needs to attribute changes that you make to you. </w:t>
-      </w:r>
-    </w:p>
-    <w:p>
-      <w:pPr>
-        <w:rPr>
-          <w:rFonts w:asciiTheme="minorHAnsi" w:hAnsiTheme="minorHAnsi" w:cstheme="minorHAnsi"/>
-          <w:shd w:val="clear" w:color="auto" w:fill="FF00FF"/>
-        </w:rPr>
-      </w:pPr>
-    </w:p>
-    <w:p>
-      <w:pPr>
-        <w:rPr>
-          <w:rFonts w:asciiTheme="minorHAnsi" w:hAnsiTheme="minorHAnsi" w:cstheme="minorHAnsi"/>
-          <w:shd w:val="clear" w:color="auto" w:fill="FF00FF"/>
-        </w:rPr>
-      </w:pPr>
-      <w:r>
-        <w:rPr>
-          <w:rFonts w:asciiTheme="minorHAnsi" w:hAnsiTheme="minorHAnsi" w:cstheme="minorHAnsi"/>
-          <w:shd w:val="clear" w:color="auto" w:fill="FF00FF"/>
+          <w:rFonts w:asciiTheme="minorHAnsi" w:hAnsiTheme="minorHAnsi" w:cstheme="minorHAnsi"/>
+          <w:highlight w:val="magenta"/>
+        </w:rPr>
+      </w:pPr>
+      <w:r>
+        <w:rPr>
+          <w:rFonts w:asciiTheme="minorHAnsi" w:hAnsiTheme="minorHAnsi" w:cstheme="minorHAnsi"/>
+          <w:highlight w:val="magenta"/>
+        </w:rPr>
+        <w:t xml:space="preserve">13. Recall that Git repositories maintain a complete history of all changes, including who made each change.  To do this, git needs to know a little bit of information about you.  This question will have you do some configuration to provide git with the information that it needs to attribute changes that you make to you. </w:t>
+      </w:r>
+    </w:p>
+    <w:p>
+      <w:pPr>
+        <w:rPr>
+          <w:rFonts w:asciiTheme="minorHAnsi" w:hAnsiTheme="minorHAnsi" w:cstheme="minorHAnsi"/>
+          <w:highlight w:val="magenta"/>
+        </w:rPr>
+      </w:pPr>
+    </w:p>
+    <w:p>
+      <w:pPr>
+        <w:rPr>
+          <w:rFonts w:asciiTheme="minorHAnsi" w:hAnsiTheme="minorHAnsi" w:cstheme="minorHAnsi"/>
+          <w:highlight w:val="magenta"/>
+        </w:rPr>
+      </w:pPr>
+      <w:r>
+        <w:rPr>
+          <w:rFonts w:asciiTheme="minorHAnsi" w:hAnsiTheme="minorHAnsi" w:cstheme="minorHAnsi"/>
+          <w:highlight w:val="magenta"/>
         </w:rPr>
         <w:t xml:space="preserve">Git identifies the author of each change using two pieces of information: A </w:t>
       </w:r>
@@ -8923,14 +8939,14 @@
           <w:rFonts w:asciiTheme="minorHAnsi" w:hAnsiTheme="minorHAnsi" w:cstheme="minorHAnsi"/>
           <w:i/>
           <w:iCs/>
-          <w:shd w:val="clear" w:color="auto" w:fill="FF00FF"/>
+          <w:highlight w:val="magenta"/>
         </w:rPr>
         <w:t>name</w:t>
       </w:r>
       <w:r>
         <w:rPr>
           <w:rFonts w:asciiTheme="minorHAnsi" w:hAnsiTheme="minorHAnsi" w:cstheme="minorHAnsi"/>
-          <w:shd w:val="clear" w:color="auto" w:fill="FF00FF"/>
+          <w:highlight w:val="magenta"/>
         </w:rPr>
         <w:t xml:space="preserve"> and an</w:t>
       </w:r>
@@ -8939,14 +8955,14 @@
           <w:rFonts w:asciiTheme="minorHAnsi" w:hAnsiTheme="minorHAnsi" w:cstheme="minorHAnsi"/>
           <w:i/>
           <w:iCs/>
-          <w:shd w:val="clear" w:color="auto" w:fill="FF00FF"/>
+          <w:highlight w:val="magenta"/>
         </w:rPr>
         <w:t xml:space="preserve"> e-mail</w:t>
       </w:r>
       <w:r>
         <w:rPr>
           <w:rFonts w:asciiTheme="minorHAnsi" w:hAnsiTheme="minorHAnsi" w:cstheme="minorHAnsi"/>
-          <w:shd w:val="clear" w:color="auto" w:fill="FF00FF"/>
+          <w:highlight w:val="magenta"/>
         </w:rPr>
         <w:t>.</w:t>
       </w:r>
@@ -8955,14 +8971,14 @@
       <w:pPr>
         <w:rPr>
           <w:rFonts w:asciiTheme="minorHAnsi" w:hAnsiTheme="minorHAnsi" w:cstheme="minorHAnsi"/>
-          <w:shd w:val="clear" w:color="auto" w:fill="FF00FF"/>
+          <w:highlight w:val="magenta"/>
         </w:rPr>
       </w:pPr>
       <w:proofErr w:type="spellStart"/>
       <w:r>
         <w:rPr>
           <w:rFonts w:asciiTheme="minorHAnsi" w:hAnsiTheme="minorHAnsi" w:cstheme="minorHAnsi"/>
-          <w:shd w:val="clear" w:color="auto" w:fill="FF00FF"/>
+          <w:highlight w:val="magenta"/>
         </w:rPr>
         <w:t>GitPod</w:t>
       </w:r>
@@ -8970,30 +8986,32 @@
       <w:r>
         <w:rPr>
           <w:rFonts w:asciiTheme="minorHAnsi" w:hAnsiTheme="minorHAnsi" w:cstheme="minorHAnsi"/>
-          <w:shd w:val="clear" w:color="auto" w:fill="FF00FF"/>
+          <w:highlight w:val="magenta"/>
         </w:rPr>
         <w:t xml:space="preserve"> configured Git with this information when you created your workspace. Use the commands below to confirm that they have been configured correctly.</w:t>
       </w:r>
     </w:p>
     <w:p>
       <w:pPr>
-        <w:rPr>
-          <w:rFonts w:asciiTheme="minorHAnsi" w:hAnsiTheme="minorHAnsi" w:cstheme="minorHAnsi"/>
-          <w:shd w:val="clear" w:color="auto" w:fill="FF00FF"/>
-        </w:rPr>
-      </w:pPr>
-    </w:p>
-    <w:p>
-      <w:pPr>
         <w:ind w:left="288"/>
         <w:rPr>
-          <w:shd w:val="clear" w:color="auto" w:fill="FF00FF"/>
-        </w:rPr>
-      </w:pPr>
-      <w:r>
+          <w:rFonts w:asciiTheme="minorHAnsi" w:hAnsiTheme="minorHAnsi" w:cstheme="minorHAnsi"/>
+          <w:highlight w:val="magenta"/>
+        </w:rPr>
+      </w:pPr>
+    </w:p>
+    <w:p>
+      <w:pPr>
+        <w:ind w:left="288"/>
         <w:rPr>
           <w:rFonts w:ascii="Courier" w:hAnsi="Courier" w:cstheme="minorHAnsi"/>
-          <w:shd w:val="clear" w:color="auto" w:fill="FF00FF"/>
+          <w:highlight w:val="magenta"/>
+        </w:rPr>
+      </w:pPr>
+      <w:r>
+        <w:rPr>
+          <w:rFonts w:ascii="Courier" w:hAnsi="Courier" w:cstheme="minorHAnsi"/>
+          <w:highlight w:val="magenta"/>
         </w:rPr>
         <w:t>git config --global user.name</w:t>
       </w:r>
@@ -9002,13 +9020,14 @@
       <w:pPr>
         <w:ind w:left="288"/>
         <w:rPr>
-          <w:shd w:val="clear" w:color="auto" w:fill="FF00FF"/>
-        </w:rPr>
-      </w:pPr>
-      <w:r>
-        <w:rPr>
           <w:rFonts w:ascii="Courier" w:hAnsi="Courier" w:cstheme="minorHAnsi"/>
-          <w:shd w:val="clear" w:color="auto" w:fill="FF00FF"/>
+          <w:highlight w:val="magenta"/>
+        </w:rPr>
+      </w:pPr>
+      <w:r>
+        <w:rPr>
+          <w:rFonts w:ascii="Courier" w:hAnsi="Courier" w:cstheme="minorHAnsi"/>
+          <w:highlight w:val="magenta"/>
         </w:rPr>
         <w:t xml:space="preserve">git config --global </w:t>
       </w:r>
@@ -9017,7 +9036,7 @@
       <w:r>
         <w:rPr>
           <w:rFonts w:ascii="Courier" w:hAnsi="Courier" w:cstheme="minorHAnsi"/>
-          <w:shd w:val="clear" w:color="auto" w:fill="FF00FF"/>
+          <w:highlight w:val="magenta"/>
         </w:rPr>
         <w:t>user.email</w:t>
       </w:r>
@@ -9028,21 +9047,21 @@
       <w:pPr>
         <w:rPr>
           <w:rFonts w:asciiTheme="minorHAnsi" w:hAnsiTheme="minorHAnsi" w:cstheme="minorHAnsi"/>
-          <w:shd w:val="clear" w:color="auto" w:fill="FF00FF"/>
-        </w:rPr>
-      </w:pPr>
-    </w:p>
-    <w:p>
-      <w:pPr>
-        <w:rPr>
-          <w:rFonts w:asciiTheme="minorHAnsi" w:hAnsiTheme="minorHAnsi" w:cstheme="minorHAnsi"/>
-          <w:shd w:val="clear" w:color="auto" w:fill="FF00FF"/>
-        </w:rPr>
-      </w:pPr>
-      <w:r>
-        <w:rPr>
-          <w:rFonts w:asciiTheme="minorHAnsi" w:hAnsiTheme="minorHAnsi" w:cstheme="minorHAnsi"/>
-          <w:shd w:val="clear" w:color="auto" w:fill="FF00FF"/>
+          <w:highlight w:val="magenta"/>
+        </w:rPr>
+      </w:pPr>
+    </w:p>
+    <w:p>
+      <w:pPr>
+        <w:rPr>
+          <w:rFonts w:asciiTheme="minorHAnsi" w:hAnsiTheme="minorHAnsi" w:cstheme="minorHAnsi"/>
+          <w:highlight w:val="magenta"/>
+        </w:rPr>
+      </w:pPr>
+      <w:r>
+        <w:rPr>
+          <w:rFonts w:asciiTheme="minorHAnsi" w:hAnsiTheme="minorHAnsi" w:cstheme="minorHAnsi"/>
+          <w:highlight w:val="magenta"/>
         </w:rPr>
         <w:t>If they are not correct, you can use the following commands to set your name and email.</w:t>
       </w:r>
@@ -9051,61 +9070,53 @@
       <w:pPr>
         <w:rPr>
           <w:rFonts w:asciiTheme="minorHAnsi" w:hAnsiTheme="minorHAnsi" w:cstheme="minorHAnsi"/>
-          <w:shd w:val="clear" w:color="auto" w:fill="FF00FF"/>
-        </w:rPr>
-      </w:pPr>
-    </w:p>
-    <w:p>
-      <w:pPr>
-        <w:ind w:left="288"/>
-        <w:rPr>
-          <w:shd w:val="clear" w:color="auto" w:fill="FF00FF"/>
-        </w:rPr>
-      </w:pPr>
-      <w:r>
+          <w:highlight w:val="magenta"/>
+        </w:rPr>
+      </w:pPr>
+    </w:p>
+    <w:p>
+      <w:pPr>
         <w:rPr>
           <w:rFonts w:ascii="Courier" w:hAnsi="Courier" w:cstheme="minorHAnsi"/>
-          <w:shd w:val="clear" w:color="auto" w:fill="FF00FF"/>
-        </w:rPr>
-        <w:t xml:space="preserve">git config --global user.name </w:t>
-      </w:r>
-      <w:r>
-        <w:rPr>
-          <w:rFonts w:ascii="Courier" w:eastAsiaTheme="minorEastAsia" w:hAnsi="Courier" w:cs="Menlo"/>
-          <w:color w:val="000000"/>
-          <w:shd w:val="clear" w:color="auto" w:fill="FF00FF"/>
-        </w:rPr>
-        <w:t>"</w:t>
+          <w:highlight w:val="magenta"/>
+        </w:rPr>
+      </w:pPr>
+      <w:r>
+        <w:rPr>
+          <w:rFonts w:ascii="Courier" w:hAnsi="Courier" w:cstheme="minorHAnsi"/>
+          <w:highlight w:val="magenta"/>
+        </w:rPr>
+        <w:lastRenderedPageBreak/>
+        <w:t>git config --global user.name "</w:t>
       </w:r>
       <w:r>
         <w:rPr>
           <w:rFonts w:ascii="Courier" w:hAnsi="Courier" w:cstheme="minorHAnsi"/>
           <w:i/>
           <w:iCs/>
-          <w:shd w:val="clear" w:color="auto" w:fill="FF00FF"/>
+          <w:highlight w:val="magenta"/>
         </w:rPr>
         <w:t>&lt;name&gt;</w:t>
       </w:r>
       <w:r>
         <w:rPr>
-          <w:rFonts w:ascii="Courier" w:eastAsiaTheme="minorEastAsia" w:hAnsi="Courier" w:cs="Menlo"/>
-          <w:color w:val="000000"/>
-          <w:shd w:val="clear" w:color="auto" w:fill="FF00FF"/>
+          <w:rFonts w:ascii="Courier" w:hAnsi="Courier" w:cstheme="minorHAnsi"/>
+          <w:highlight w:val="magenta"/>
         </w:rPr>
         <w:t>"</w:t>
       </w:r>
     </w:p>
     <w:p>
       <w:pPr>
-        <w:ind w:left="288"/>
-        <w:rPr>
-          <w:shd w:val="clear" w:color="auto" w:fill="FF00FF"/>
-        </w:rPr>
-      </w:pPr>
-      <w:r>
         <w:rPr>
           <w:rFonts w:ascii="Courier" w:hAnsi="Courier" w:cstheme="minorHAnsi"/>
-          <w:shd w:val="clear" w:color="auto" w:fill="FF00FF"/>
+          <w:highlight w:val="magenta"/>
+        </w:rPr>
+      </w:pPr>
+      <w:r>
+        <w:rPr>
+          <w:rFonts w:ascii="Courier" w:hAnsi="Courier" w:cstheme="minorHAnsi"/>
+          <w:highlight w:val="magenta"/>
         </w:rPr>
         <w:t xml:space="preserve">git config --global </w:t>
       </w:r>
@@ -9114,7 +9125,7 @@
       <w:r>
         <w:rPr>
           <w:rFonts w:ascii="Courier" w:hAnsi="Courier" w:cstheme="minorHAnsi"/>
-          <w:shd w:val="clear" w:color="auto" w:fill="FF00FF"/>
+          <w:highlight w:val="magenta"/>
         </w:rPr>
         <w:t>user.email</w:t>
       </w:r>
@@ -9123,32 +9134,23 @@
       <w:r>
         <w:rPr>
           <w:rFonts w:ascii="Courier" w:hAnsi="Courier" w:cstheme="minorHAnsi"/>
-          <w:shd w:val="clear" w:color="auto" w:fill="FF00FF"/>
-        </w:rPr>
-        <w:t xml:space="preserve"> </w:t>
-      </w:r>
-      <w:r>
-        <w:rPr>
-          <w:rFonts w:ascii="Courier" w:eastAsiaTheme="minorEastAsia" w:hAnsi="Courier" w:cs="Menlo"/>
-          <w:color w:val="000000"/>
-          <w:shd w:val="clear" w:color="auto" w:fill="FF00FF"/>
-        </w:rPr>
-        <w:t>"</w:t>
+          <w:highlight w:val="magenta"/>
+        </w:rPr>
+        <w:t xml:space="preserve"> "</w:t>
       </w:r>
       <w:r>
         <w:rPr>
           <w:rFonts w:ascii="Courier" w:hAnsi="Courier" w:cstheme="minorHAnsi"/>
           <w:i/>
           <w:iCs/>
-          <w:shd w:val="clear" w:color="auto" w:fill="FF00FF"/>
+          <w:highlight w:val="magenta"/>
         </w:rPr>
         <w:t>&lt;e-mail&gt;</w:t>
       </w:r>
       <w:r>
         <w:rPr>
-          <w:rFonts w:ascii="Courier" w:eastAsiaTheme="minorEastAsia" w:hAnsi="Courier" w:cs="Menlo"/>
-          <w:color w:val="000000"/>
-          <w:shd w:val="clear" w:color="auto" w:fill="FF00FF"/>
+          <w:rFonts w:ascii="Courier" w:hAnsi="Courier" w:cstheme="minorHAnsi"/>
+          <w:highlight w:val="magenta"/>
         </w:rPr>
         <w:t>"</w:t>
       </w:r>
@@ -9157,20 +9159,21 @@
       <w:pPr>
         <w:rPr>
           <w:rFonts w:asciiTheme="minorHAnsi" w:hAnsiTheme="minorHAnsi" w:cstheme="minorHAnsi"/>
-          <w:shd w:val="clear" w:color="auto" w:fill="FF00FF"/>
-        </w:rPr>
-      </w:pPr>
-    </w:p>
-    <w:p>
-      <w:pPr>
-        <w:rPr>
-          <w:shd w:val="clear" w:color="auto" w:fill="FF00FF"/>
-        </w:rPr>
-      </w:pPr>
-      <w:r>
-        <w:rPr>
-          <w:rFonts w:asciiTheme="minorHAnsi" w:hAnsiTheme="minorHAnsi" w:cstheme="minorHAnsi"/>
-          <w:shd w:val="clear" w:color="auto" w:fill="FF00FF"/>
+          <w:highlight w:val="magenta"/>
+        </w:rPr>
+      </w:pPr>
+    </w:p>
+    <w:p>
+      <w:pPr>
+        <w:rPr>
+          <w:rFonts w:asciiTheme="minorHAnsi" w:hAnsiTheme="minorHAnsi" w:cstheme="minorHAnsi"/>
+          <w:highlight w:val="magenta"/>
+        </w:rPr>
+      </w:pPr>
+      <w:r>
+        <w:rPr>
+          <w:rFonts w:asciiTheme="minorHAnsi" w:hAnsiTheme="minorHAnsi" w:cstheme="minorHAnsi"/>
+          <w:highlight w:val="magenta"/>
         </w:rPr>
         <w:t>Git has many other configurations. Run the following command to view them:</w:t>
       </w:r>
@@ -9179,20 +9182,21 @@
       <w:pPr>
         <w:rPr>
           <w:rFonts w:asciiTheme="minorHAnsi" w:hAnsiTheme="minorHAnsi" w:cstheme="minorHAnsi"/>
-          <w:shd w:val="clear" w:color="auto" w:fill="FF00FF"/>
-        </w:rPr>
-      </w:pPr>
-    </w:p>
-    <w:p>
-      <w:pPr>
-        <w:rPr>
-          <w:shd w:val="clear" w:color="auto" w:fill="FF00FF"/>
-        </w:rPr>
-      </w:pPr>
-      <w:r>
+          <w:highlight w:val="magenta"/>
+        </w:rPr>
+      </w:pPr>
+    </w:p>
+    <w:p>
+      <w:pPr>
         <w:rPr>
           <w:rFonts w:ascii="Courier" w:hAnsi="Courier" w:cstheme="minorHAnsi"/>
-          <w:shd w:val="clear" w:color="auto" w:fill="FF00FF"/>
+          <w:highlight w:val="magenta"/>
+        </w:rPr>
+      </w:pPr>
+      <w:r>
+        <w:rPr>
+          <w:rFonts w:ascii="Courier" w:hAnsi="Courier" w:cstheme="minorHAnsi"/>
+          <w:highlight w:val="magenta"/>
         </w:rPr>
         <w:tab/>
         <w:t>git config --global --list</w:t>
@@ -9202,20 +9206,21 @@
       <w:pPr>
         <w:rPr>
           <w:rFonts w:asciiTheme="minorHAnsi" w:hAnsiTheme="minorHAnsi" w:cstheme="minorHAnsi"/>
-          <w:shd w:val="clear" w:color="auto" w:fill="FF00FF"/>
-        </w:rPr>
-      </w:pPr>
-    </w:p>
-    <w:p>
-      <w:pPr>
-        <w:rPr>
-          <w:shd w:val="clear" w:color="auto" w:fill="FF00FF"/>
-        </w:rPr>
-      </w:pPr>
-      <w:r>
-        <w:rPr>
-          <w:rFonts w:asciiTheme="minorHAnsi" w:hAnsiTheme="minorHAnsi" w:cstheme="minorHAnsi"/>
-          <w:shd w:val="clear" w:color="auto" w:fill="FF00FF"/>
+          <w:highlight w:val="magenta"/>
+        </w:rPr>
+      </w:pPr>
+    </w:p>
+    <w:p>
+      <w:pPr>
+        <w:rPr>
+          <w:rFonts w:asciiTheme="minorHAnsi" w:hAnsiTheme="minorHAnsi" w:cstheme="minorHAnsi"/>
+          <w:highlight w:val="magenta"/>
+        </w:rPr>
+      </w:pPr>
+      <w:r>
+        <w:rPr>
+          <w:rFonts w:asciiTheme="minorHAnsi" w:hAnsiTheme="minorHAnsi" w:cstheme="minorHAnsi"/>
+          <w:highlight w:val="magenta"/>
         </w:rPr>
         <w:t>Give a screenshot of the commands you used and their output here.  Note: You should see the information that you entered in the above commands.  If not, try those commands again.</w:t>
       </w:r>
@@ -9223,7 +9228,8 @@
     <w:p>
       <w:pPr>
         <w:rPr>
-          <w:shd w:val="clear" w:color="auto" w:fill="FF00FF"/>
+          <w:rFonts w:asciiTheme="minorHAnsi" w:hAnsiTheme="minorHAnsi" w:cstheme="minorHAnsi"/>
+          <w:highlight w:val="magenta"/>
         </w:rPr>
       </w:pPr>
     </w:p>
@@ -9237,6 +9243,15 @@
         </w:pBdr>
         <w:rPr>
           <w:rFonts w:asciiTheme="minorHAnsi" w:hAnsiTheme="minorHAnsi" w:cstheme="minorHAnsi"/>
+          <w:highlight w:val="magenta"/>
+        </w:rPr>
+      </w:pPr>
+    </w:p>
+    <w:p>
+      <w:pPr>
+        <w:rPr>
+          <w:rFonts w:asciiTheme="minorHAnsi" w:hAnsiTheme="minorHAnsi" w:cstheme="minorHAnsi"/>
+          <w:highlight w:val="magenta"/>
           <w:shd w:val="clear" w:color="auto" w:fill="FF00FF"/>
         </w:rPr>
       </w:pPr>
@@ -9245,20 +9260,13 @@
       <w:pPr>
         <w:rPr>
           <w:rFonts w:asciiTheme="minorHAnsi" w:hAnsiTheme="minorHAnsi" w:cstheme="minorHAnsi"/>
-          <w:highlight w:val="green"/>
-        </w:rPr>
-      </w:pPr>
-    </w:p>
-    <w:p>
-      <w:pPr>
-        <w:rPr>
-          <w:shd w:val="clear" w:color="auto" w:fill="FF00FF"/>
-        </w:rPr>
-      </w:pPr>
-      <w:r>
-        <w:rPr>
-          <w:rFonts w:asciiTheme="minorHAnsi" w:hAnsiTheme="minorHAnsi" w:cstheme="minorHAnsi"/>
-          <w:shd w:val="clear" w:color="auto" w:fill="FF00FF"/>
+          <w:highlight w:val="magenta"/>
+        </w:rPr>
+      </w:pPr>
+      <w:r>
+        <w:rPr>
+          <w:rFonts w:asciiTheme="minorHAnsi" w:hAnsiTheme="minorHAnsi" w:cstheme="minorHAnsi"/>
+          <w:highlight w:val="magenta"/>
         </w:rPr>
         <w:t xml:space="preserve">14. At some point you will complete this assignment or want to take a break and do other things. When you do so, you should stop the </w:t>
       </w:r>
@@ -9266,7 +9274,7 @@
       <w:r>
         <w:rPr>
           <w:rFonts w:asciiTheme="minorHAnsi" w:hAnsiTheme="minorHAnsi" w:cstheme="minorHAnsi"/>
-          <w:shd w:val="clear" w:color="auto" w:fill="FF00FF"/>
+          <w:highlight w:val="magenta"/>
         </w:rPr>
         <w:t>KitClient</w:t>
       </w:r>
@@ -9274,7 +9282,7 @@
       <w:r>
         <w:rPr>
           <w:rFonts w:asciiTheme="minorHAnsi" w:hAnsiTheme="minorHAnsi" w:cstheme="minorHAnsi"/>
-          <w:shd w:val="clear" w:color="auto" w:fill="FF00FF"/>
+          <w:highlight w:val="magenta"/>
         </w:rPr>
         <w:t xml:space="preserve"> and then restart it when you are ready to work again.  </w:t>
       </w:r>
@@ -9283,25 +9291,25 @@
       <w:pPr>
         <w:rPr>
           <w:rFonts w:asciiTheme="minorHAnsi" w:hAnsiTheme="minorHAnsi" w:cstheme="minorHAnsi"/>
-          <w:shd w:val="clear" w:color="auto" w:fill="FF00FF"/>
-        </w:rPr>
-      </w:pPr>
-    </w:p>
-    <w:p>
-      <w:pPr>
-        <w:pStyle w:val="ListParagraph"/>
+          <w:highlight w:val="magenta"/>
+        </w:rPr>
+      </w:pPr>
+    </w:p>
+    <w:p>
+      <w:pPr>
         <w:numPr>
           <w:ilvl w:val="0"/>
           <w:numId w:val="6"/>
         </w:numPr>
         <w:rPr>
-          <w:shd w:val="clear" w:color="auto" w:fill="FF00FF"/>
-        </w:rPr>
-      </w:pPr>
-      <w:r>
-        <w:rPr>
-          <w:rFonts w:asciiTheme="minorHAnsi" w:hAnsiTheme="minorHAnsi" w:cstheme="minorHAnsi"/>
-          <w:shd w:val="clear" w:color="auto" w:fill="FF00FF"/>
+          <w:rFonts w:asciiTheme="minorHAnsi" w:hAnsiTheme="minorHAnsi" w:cstheme="minorHAnsi"/>
+          <w:highlight w:val="magenta"/>
+        </w:rPr>
+      </w:pPr>
+      <w:r>
+        <w:rPr>
+          <w:rFonts w:asciiTheme="minorHAnsi" w:hAnsiTheme="minorHAnsi" w:cstheme="minorHAnsi"/>
+          <w:highlight w:val="magenta"/>
         </w:rPr>
         <w:t xml:space="preserve">Stop the </w:t>
       </w:r>
@@ -9309,7 +9317,7 @@
       <w:r>
         <w:rPr>
           <w:rFonts w:asciiTheme="minorHAnsi" w:hAnsiTheme="minorHAnsi" w:cstheme="minorHAnsi"/>
-          <w:shd w:val="clear" w:color="auto" w:fill="FF00FF"/>
+          <w:highlight w:val="magenta"/>
         </w:rPr>
         <w:t>KitClient</w:t>
       </w:r>
@@ -9317,141 +9325,33 @@
       <w:r>
         <w:rPr>
           <w:rFonts w:asciiTheme="minorHAnsi" w:hAnsiTheme="minorHAnsi" w:cstheme="minorHAnsi"/>
-          <w:shd w:val="clear" w:color="auto" w:fill="FF00FF"/>
+          <w:highlight w:val="magenta"/>
         </w:rPr>
         <w:t xml:space="preserve"> by visiting:</w:t>
       </w:r>
     </w:p>
     <w:p>
       <w:pPr>
-        <w:pStyle w:val="ListParagraph"/>
-        <w:ind w:left="648"/>
-        <w:rPr>
-          <w:rFonts w:asciiTheme="minorHAnsi" w:hAnsiTheme="minorHAnsi" w:cstheme="minorHAnsi"/>
-          <w:shd w:val="clear" w:color="auto" w:fill="FF00FF"/>
-        </w:rPr>
-      </w:pPr>
-    </w:p>
-    <w:p>
-      <w:pPr>
-        <w:pStyle w:val="ListParagraph"/>
-        <w:ind w:left="648" w:firstLine="216"/>
-      </w:pPr>
-      <w:hyperlink r:id="rId19">
-        <w:r>
-          <w:rPr>
-            <w:rStyle w:val="Hyperlink"/>
-            <w:rFonts w:asciiTheme="minorHAnsi" w:hAnsiTheme="minorHAnsi" w:cstheme="minorHAnsi"/>
-            <w:shd w:val="clear" w:color="auto" w:fill="FF00FF"/>
-          </w:rPr>
-          <w:t>https://gitpod.io/workspaces</w:t>
-        </w:r>
-      </w:hyperlink>
-    </w:p>
-    <w:p>
-      <w:pPr>
-        <w:pStyle w:val="ListParagraph"/>
-        <w:ind w:left="648"/>
-        <w:rPr>
-          <w:rFonts w:asciiTheme="minorHAnsi" w:hAnsiTheme="minorHAnsi" w:cstheme="minorHAnsi"/>
-          <w:shd w:val="clear" w:color="auto" w:fill="FF00FF"/>
-        </w:rPr>
-      </w:pPr>
-    </w:p>
-    <w:p>
-      <w:pPr>
-        <w:pStyle w:val="ListParagraph"/>
-        <w:ind w:left="648"/>
-        <w:rPr>
-          <w:shd w:val="clear" w:color="auto" w:fill="FF00FF"/>
-        </w:rPr>
-      </w:pPr>
-      <w:r>
-        <w:rPr>
-          <w:rFonts w:asciiTheme="minorHAnsi" w:hAnsiTheme="minorHAnsi" w:cstheme="minorHAnsi"/>
-          <w:shd w:val="clear" w:color="auto" w:fill="FF00FF"/>
-        </w:rPr>
-        <w:t xml:space="preserve">and choosing “Stop” from the </w:t>
-      </w:r>
-      <w:r>
-        <w:rPr>
-          <w:rFonts w:asciiTheme="minorHAnsi" w:hAnsiTheme="minorHAnsi" w:cstheme="minorHAnsi"/>
-          <w:i/>
-          <w:iCs/>
-          <w:shd w:val="clear" w:color="auto" w:fill="FF00FF"/>
-        </w:rPr>
-        <w:t>3-vertical dots</w:t>
-      </w:r>
-      <w:r>
-        <w:rPr>
-          <w:rFonts w:asciiTheme="minorHAnsi" w:hAnsiTheme="minorHAnsi" w:cstheme="minorHAnsi"/>
-          <w:shd w:val="clear" w:color="auto" w:fill="FF00FF"/>
-        </w:rPr>
-        <w:t xml:space="preserve"> menu to the right of the workspace name.</w:t>
-      </w:r>
-    </w:p>
-    <w:p>
-      <w:pPr>
-        <w:rPr>
-          <w:rFonts w:asciiTheme="minorHAnsi" w:hAnsiTheme="minorHAnsi" w:cstheme="minorHAnsi"/>
-          <w:shd w:val="clear" w:color="auto" w:fill="FF00FF"/>
-        </w:rPr>
-      </w:pPr>
-    </w:p>
-    <w:p>
-      <w:pPr>
-        <w:pStyle w:val="ListParagraph"/>
-        <w:numPr>
-          <w:ilvl w:val="0"/>
-          <w:numId w:val="6"/>
-        </w:numPr>
-        <w:rPr>
-          <w:shd w:val="clear" w:color="auto" w:fill="FF00FF"/>
-        </w:rPr>
-      </w:pPr>
-      <w:r>
-        <w:rPr>
-          <w:rFonts w:asciiTheme="minorHAnsi" w:hAnsiTheme="minorHAnsi" w:cstheme="minorHAnsi"/>
-          <w:shd w:val="clear" w:color="auto" w:fill="FF00FF"/>
-        </w:rPr>
-        <w:t xml:space="preserve">When you return to work you can restart the </w:t>
-      </w:r>
-      <w:proofErr w:type="spellStart"/>
-      <w:r>
-        <w:rPr>
-          <w:rFonts w:asciiTheme="minorHAnsi" w:hAnsiTheme="minorHAnsi" w:cstheme="minorHAnsi"/>
-          <w:shd w:val="clear" w:color="auto" w:fill="FF00FF"/>
-        </w:rPr>
-        <w:t>KitClient</w:t>
-      </w:r>
-      <w:proofErr w:type="spellEnd"/>
-      <w:r>
-        <w:rPr>
-          <w:rFonts w:asciiTheme="minorHAnsi" w:hAnsiTheme="minorHAnsi" w:cstheme="minorHAnsi"/>
-          <w:shd w:val="clear" w:color="auto" w:fill="FF00FF"/>
-        </w:rPr>
-        <w:t xml:space="preserve"> by visiting:</w:t>
-      </w:r>
-    </w:p>
-    <w:p>
-      <w:pPr>
-        <w:rPr>
-          <w:rFonts w:asciiTheme="minorHAnsi" w:hAnsiTheme="minorHAnsi" w:cstheme="minorHAnsi"/>
-          <w:shd w:val="clear" w:color="auto" w:fill="FF00FF"/>
-        </w:rPr>
-      </w:pPr>
-    </w:p>
-    <w:p>
-      <w:pPr>
-        <w:pStyle w:val="ListParagraph"/>
-        <w:ind w:left="648" w:firstLine="216"/>
+        <w:rPr>
+          <w:rFonts w:asciiTheme="minorHAnsi" w:hAnsiTheme="minorHAnsi" w:cstheme="minorHAnsi"/>
+          <w:highlight w:val="magenta"/>
+        </w:rPr>
+      </w:pPr>
+    </w:p>
+    <w:p>
+      <w:pPr>
+        <w:ind w:left="576"/>
+        <w:rPr>
+          <w:rFonts w:asciiTheme="minorHAnsi" w:hAnsiTheme="minorHAnsi" w:cstheme="minorHAnsi"/>
+          <w:highlight w:val="magenta"/>
+        </w:rPr>
       </w:pPr>
       <w:hyperlink r:id="rId20">
         <w:r>
           <w:rPr>
             <w:rStyle w:val="Hyperlink"/>
             <w:rFonts w:asciiTheme="minorHAnsi" w:hAnsiTheme="minorHAnsi" w:cstheme="minorHAnsi"/>
-            <w:shd w:val="clear" w:color="auto" w:fill="FF00FF"/>
+            <w:highlight w:val="magenta"/>
           </w:rPr>
           <w:t>https://gitpod.io/workspaces</w:t>
         </w:r>
@@ -9459,243 +9359,376 @@
     </w:p>
     <w:p>
       <w:pPr>
-        <w:pStyle w:val="ListParagraph"/>
-        <w:ind w:left="648"/>
-        <w:rPr>
-          <w:rFonts w:asciiTheme="minorHAnsi" w:hAnsiTheme="minorHAnsi" w:cstheme="minorHAnsi"/>
-          <w:shd w:val="clear" w:color="auto" w:fill="FF00FF"/>
-        </w:rPr>
-      </w:pPr>
-    </w:p>
-    <w:p>
-      <w:pPr>
-        <w:pStyle w:val="ListParagraph"/>
-        <w:ind w:left="648"/>
-        <w:rPr>
-          <w:shd w:val="clear" w:color="auto" w:fill="FF00FF"/>
-        </w:rPr>
-      </w:pPr>
-      <w:r>
-        <w:rPr>
-          <w:rFonts w:asciiTheme="minorHAnsi" w:hAnsiTheme="minorHAnsi" w:cstheme="minorHAnsi"/>
-          <w:shd w:val="clear" w:color="auto" w:fill="FF00FF"/>
-        </w:rPr>
-        <w:t xml:space="preserve">and click the </w:t>
-      </w:r>
-      <w:proofErr w:type="spellStart"/>
-      <w:r>
-        <w:rPr>
-          <w:rFonts w:asciiTheme="minorHAnsi" w:hAnsiTheme="minorHAnsi" w:cstheme="minorHAnsi"/>
-          <w:shd w:val="clear" w:color="auto" w:fill="FF00FF"/>
-        </w:rPr>
-        <w:t>KitClient</w:t>
-      </w:r>
-      <w:proofErr w:type="spellEnd"/>
-      <w:r>
-        <w:rPr>
-          <w:rFonts w:asciiTheme="minorHAnsi" w:hAnsiTheme="minorHAnsi" w:cstheme="minorHAnsi"/>
-          <w:shd w:val="clear" w:color="auto" w:fill="FF00FF"/>
-        </w:rPr>
-        <w:t xml:space="preserve"> workspace.</w:t>
-      </w:r>
-    </w:p>
-    <w:p>
-      <w:pPr>
-        <w:pStyle w:val="ListParagraph"/>
-        <w:ind w:left="648"/>
-        <w:rPr>
-          <w:rFonts w:asciiTheme="minorHAnsi" w:hAnsiTheme="minorHAnsi" w:cstheme="minorHAnsi"/>
-          <w:shd w:val="clear" w:color="auto" w:fill="FF00FF"/>
-        </w:rPr>
-      </w:pPr>
-    </w:p>
-    <w:p>
-      <w:pPr>
-        <w:pStyle w:val="ListParagraph"/>
+        <w:ind w:left="576"/>
+        <w:rPr>
+          <w:rFonts w:asciiTheme="minorHAnsi" w:hAnsiTheme="minorHAnsi" w:cstheme="minorHAnsi"/>
+          <w:highlight w:val="magenta"/>
+        </w:rPr>
+      </w:pPr>
+    </w:p>
+    <w:p>
+      <w:pPr>
+        <w:ind w:left="576"/>
+        <w:rPr>
+          <w:rFonts w:asciiTheme="minorHAnsi" w:hAnsiTheme="minorHAnsi" w:cstheme="minorHAnsi"/>
+          <w:highlight w:val="magenta"/>
+        </w:rPr>
+      </w:pPr>
+      <w:r>
+        <w:rPr>
+          <w:rFonts w:asciiTheme="minorHAnsi" w:hAnsiTheme="minorHAnsi" w:cstheme="minorHAnsi"/>
+          <w:highlight w:val="magenta"/>
+        </w:rPr>
+        <w:t xml:space="preserve">and choosing “Stop” from the </w:t>
+      </w:r>
+      <w:r>
+        <w:rPr>
+          <w:rFonts w:asciiTheme="minorHAnsi" w:hAnsiTheme="minorHAnsi" w:cstheme="minorHAnsi"/>
+          <w:i/>
+          <w:iCs/>
+          <w:highlight w:val="magenta"/>
+        </w:rPr>
+        <w:t>3-vertical dots</w:t>
+      </w:r>
+      <w:r>
+        <w:rPr>
+          <w:rFonts w:asciiTheme="minorHAnsi" w:hAnsiTheme="minorHAnsi" w:cstheme="minorHAnsi"/>
+          <w:highlight w:val="magenta"/>
+        </w:rPr>
+        <w:t xml:space="preserve"> menu to the right of the workspace name.</w:t>
+      </w:r>
+    </w:p>
+    <w:p>
+      <w:pPr>
+        <w:rPr>
+          <w:rFonts w:asciiTheme="minorHAnsi" w:hAnsiTheme="minorHAnsi" w:cstheme="minorHAnsi"/>
+          <w:highlight w:val="magenta"/>
+        </w:rPr>
+      </w:pPr>
+    </w:p>
+    <w:p>
+      <w:pPr>
         <w:numPr>
           <w:ilvl w:val="0"/>
           <w:numId w:val="6"/>
         </w:numPr>
         <w:rPr>
-          <w:shd w:val="clear" w:color="auto" w:fill="FF00FF"/>
-        </w:rPr>
-      </w:pPr>
-      <w:r>
-        <w:rPr>
-          <w:rFonts w:asciiTheme="minorHAnsi" w:hAnsiTheme="minorHAnsi" w:cstheme="minorHAnsi"/>
-          <w:shd w:val="clear" w:color="auto" w:fill="FF00FF"/>
-        </w:rPr>
-        <w:t xml:space="preserve">There are a few things that will make managing your </w:t>
+          <w:rFonts w:asciiTheme="minorHAnsi" w:hAnsiTheme="minorHAnsi" w:cstheme="minorHAnsi"/>
+          <w:highlight w:val="magenta"/>
+        </w:rPr>
+      </w:pPr>
+      <w:r>
+        <w:rPr>
+          <w:rFonts w:asciiTheme="minorHAnsi" w:hAnsiTheme="minorHAnsi" w:cstheme="minorHAnsi"/>
+          <w:highlight w:val="magenta"/>
+        </w:rPr>
+        <w:t xml:space="preserve">When you return to work you can restart the </w:t>
       </w:r>
       <w:proofErr w:type="spellStart"/>
       <w:r>
         <w:rPr>
           <w:rFonts w:asciiTheme="minorHAnsi" w:hAnsiTheme="minorHAnsi" w:cstheme="minorHAnsi"/>
-          <w:shd w:val="clear" w:color="auto" w:fill="FF00FF"/>
-        </w:rPr>
-        <w:t>GitPod</w:t>
+          <w:highlight w:val="magenta"/>
+        </w:rPr>
+        <w:t>KitClient</w:t>
       </w:r>
       <w:proofErr w:type="spellEnd"/>
       <w:r>
         <w:rPr>
           <w:rFonts w:asciiTheme="minorHAnsi" w:hAnsiTheme="minorHAnsi" w:cstheme="minorHAnsi"/>
-          <w:shd w:val="clear" w:color="auto" w:fill="FF00FF"/>
-        </w:rPr>
-        <w:t xml:space="preserve"> workspaces more convenient:</w:t>
-      </w:r>
-    </w:p>
-    <w:p>
-      <w:pPr>
-        <w:rPr>
-          <w:rFonts w:asciiTheme="minorHAnsi" w:hAnsiTheme="minorHAnsi" w:cstheme="minorHAnsi"/>
-          <w:shd w:val="clear" w:color="auto" w:fill="FF00FF"/>
-        </w:rPr>
-      </w:pPr>
-    </w:p>
-    <w:p>
-      <w:pPr>
-        <w:pStyle w:val="ListParagraph"/>
-        <w:numPr>
-          <w:ilvl w:val="0"/>
-          <w:numId w:val="7"/>
-        </w:numPr>
-        <w:rPr>
-          <w:shd w:val="clear" w:color="auto" w:fill="FF00FF"/>
-        </w:rPr>
-      </w:pPr>
-      <w:r>
-        <w:rPr>
-          <w:rFonts w:asciiTheme="minorHAnsi" w:hAnsiTheme="minorHAnsi" w:cstheme="minorHAnsi"/>
-          <w:shd w:val="clear" w:color="auto" w:fill="FF00FF"/>
-        </w:rPr>
-        <w:t xml:space="preserve">Pin your workspace by choosing “Pin” from the </w:t>
-      </w:r>
-      <w:r>
-        <w:rPr>
-          <w:rFonts w:asciiTheme="minorHAnsi" w:hAnsiTheme="minorHAnsi" w:cstheme="minorHAnsi"/>
-          <w:i/>
-          <w:iCs/>
-          <w:shd w:val="clear" w:color="auto" w:fill="FF00FF"/>
-        </w:rPr>
-        <w:t>3-vertical dots</w:t>
-      </w:r>
-      <w:r>
-        <w:rPr>
-          <w:rFonts w:asciiTheme="minorHAnsi" w:hAnsiTheme="minorHAnsi" w:cstheme="minorHAnsi"/>
-          <w:shd w:val="clear" w:color="auto" w:fill="FF00FF"/>
-        </w:rPr>
-        <w:t xml:space="preserve"> menu to the right of the workspace name.  This will prevent your workspace from becoming inactive or being deleted if you do not return to it within a few days.</w:t>
-      </w:r>
-    </w:p>
-    <w:p>
-      <w:pPr>
-        <w:pStyle w:val="ListParagraph"/>
-        <w:numPr>
-          <w:ilvl w:val="0"/>
-          <w:numId w:val="7"/>
-        </w:numPr>
-        <w:rPr>
-          <w:shd w:val="clear" w:color="auto" w:fill="FF00FF"/>
-        </w:rPr>
-      </w:pPr>
-      <w:r>
-        <w:rPr>
-          <w:rFonts w:asciiTheme="minorHAnsi" w:hAnsiTheme="minorHAnsi" w:cstheme="minorHAnsi"/>
-          <w:shd w:val="clear" w:color="auto" w:fill="FF00FF"/>
-        </w:rPr>
-        <w:t>Visit:</w:t>
-      </w:r>
-    </w:p>
-    <w:p>
-      <w:pPr>
-        <w:pStyle w:val="ListParagraph"/>
-        <w:ind w:left="1296"/>
-        <w:rPr>
-          <w:rFonts w:asciiTheme="minorHAnsi" w:hAnsiTheme="minorHAnsi" w:cstheme="minorHAnsi"/>
-          <w:shd w:val="clear" w:color="auto" w:fill="FF00FF"/>
-        </w:rPr>
-      </w:pPr>
-    </w:p>
-    <w:p>
-      <w:pPr>
-        <w:ind w:left="1440" w:firstLine="288"/>
+          <w:highlight w:val="magenta"/>
+        </w:rPr>
+        <w:t xml:space="preserve"> by visiting:</w:t>
+      </w:r>
+    </w:p>
+    <w:p>
+      <w:pPr>
+        <w:rPr>
+          <w:rFonts w:asciiTheme="minorHAnsi" w:hAnsiTheme="minorHAnsi" w:cstheme="minorHAnsi"/>
+          <w:highlight w:val="magenta"/>
+        </w:rPr>
+      </w:pPr>
+    </w:p>
+    <w:p>
+      <w:pPr>
+        <w:ind w:left="576"/>
+        <w:rPr>
+          <w:rFonts w:asciiTheme="minorHAnsi" w:hAnsiTheme="minorHAnsi" w:cstheme="minorHAnsi"/>
+          <w:highlight w:val="magenta"/>
+        </w:rPr>
       </w:pPr>
       <w:hyperlink r:id="rId21">
         <w:r>
           <w:rPr>
             <w:rStyle w:val="Hyperlink"/>
             <w:rFonts w:asciiTheme="minorHAnsi" w:hAnsiTheme="minorHAnsi" w:cstheme="minorHAnsi"/>
-            <w:shd w:val="clear" w:color="auto" w:fill="FF00FF"/>
+            <w:highlight w:val="magenta"/>
           </w:rPr>
-          <w:t>https://gitpod.io/user/preferences</w:t>
+          <w:t>https://gitpod.io/workspaces</w:t>
         </w:r>
       </w:hyperlink>
     </w:p>
     <w:p>
       <w:pPr>
+        <w:ind w:left="576"/>
+        <w:rPr>
+          <w:rFonts w:asciiTheme="minorHAnsi" w:hAnsiTheme="minorHAnsi" w:cstheme="minorHAnsi"/>
+          <w:highlight w:val="magenta"/>
+        </w:rPr>
+      </w:pPr>
+    </w:p>
+    <w:p>
+      <w:pPr>
+        <w:ind w:left="576"/>
+        <w:rPr>
+          <w:rFonts w:asciiTheme="minorHAnsi" w:hAnsiTheme="minorHAnsi" w:cstheme="minorHAnsi"/>
+          <w:highlight w:val="magenta"/>
+        </w:rPr>
+      </w:pPr>
+      <w:r>
+        <w:rPr>
+          <w:rFonts w:asciiTheme="minorHAnsi" w:hAnsiTheme="minorHAnsi" w:cstheme="minorHAnsi"/>
+          <w:highlight w:val="magenta"/>
+        </w:rPr>
+        <w:t xml:space="preserve">and click the </w:t>
+      </w:r>
+      <w:proofErr w:type="spellStart"/>
+      <w:r>
+        <w:rPr>
+          <w:rFonts w:asciiTheme="minorHAnsi" w:hAnsiTheme="minorHAnsi" w:cstheme="minorHAnsi"/>
+          <w:highlight w:val="magenta"/>
+        </w:rPr>
+        <w:t>KitClient</w:t>
+      </w:r>
+      <w:proofErr w:type="spellEnd"/>
+      <w:r>
+        <w:rPr>
+          <w:rFonts w:asciiTheme="minorHAnsi" w:hAnsiTheme="minorHAnsi" w:cstheme="minorHAnsi"/>
+          <w:highlight w:val="magenta"/>
+        </w:rPr>
+        <w:t xml:space="preserve"> workspace.</w:t>
+      </w:r>
+    </w:p>
+    <w:p>
+      <w:pPr>
+        <w:rPr>
+          <w:rFonts w:asciiTheme="minorHAnsi" w:hAnsiTheme="minorHAnsi" w:cstheme="minorHAnsi"/>
+          <w:highlight w:val="magenta"/>
+        </w:rPr>
+      </w:pPr>
+    </w:p>
+    <w:p>
+      <w:pPr>
+        <w:numPr>
+          <w:ilvl w:val="0"/>
+          <w:numId w:val="6"/>
+        </w:numPr>
+        <w:rPr>
+          <w:rFonts w:asciiTheme="minorHAnsi" w:hAnsiTheme="minorHAnsi" w:cstheme="minorHAnsi"/>
+          <w:highlight w:val="magenta"/>
+        </w:rPr>
+      </w:pPr>
+      <w:r>
+        <w:rPr>
+          <w:rFonts w:asciiTheme="minorHAnsi" w:hAnsiTheme="minorHAnsi" w:cstheme="minorHAnsi"/>
+          <w:highlight w:val="magenta"/>
+        </w:rPr>
+        <w:t xml:space="preserve">There are a few things that will make managing your </w:t>
+      </w:r>
+      <w:proofErr w:type="spellStart"/>
+      <w:r>
+        <w:rPr>
+          <w:rFonts w:asciiTheme="minorHAnsi" w:hAnsiTheme="minorHAnsi" w:cstheme="minorHAnsi"/>
+          <w:highlight w:val="magenta"/>
+        </w:rPr>
+        <w:t>GitPod</w:t>
+      </w:r>
+      <w:proofErr w:type="spellEnd"/>
+      <w:r>
+        <w:rPr>
+          <w:rFonts w:asciiTheme="minorHAnsi" w:hAnsiTheme="minorHAnsi" w:cstheme="minorHAnsi"/>
+          <w:highlight w:val="magenta"/>
+        </w:rPr>
+        <w:t xml:space="preserve"> workspaces more convenient:</w:t>
+      </w:r>
+    </w:p>
+    <w:p>
+      <w:pPr>
+        <w:rPr>
+          <w:rFonts w:asciiTheme="minorHAnsi" w:hAnsiTheme="minorHAnsi" w:cstheme="minorHAnsi"/>
+          <w:highlight w:val="magenta"/>
+        </w:rPr>
+      </w:pPr>
+    </w:p>
+    <w:p>
+      <w:pPr>
+        <w:numPr>
+          <w:ilvl w:val="0"/>
+          <w:numId w:val="7"/>
+        </w:numPr>
+        <w:rPr>
+          <w:rFonts w:asciiTheme="minorHAnsi" w:hAnsiTheme="minorHAnsi" w:cstheme="minorHAnsi"/>
+          <w:highlight w:val="magenta"/>
+        </w:rPr>
+      </w:pPr>
+      <w:r>
+        <w:rPr>
+          <w:rFonts w:asciiTheme="minorHAnsi" w:hAnsiTheme="minorHAnsi" w:cstheme="minorHAnsi"/>
+          <w:highlight w:val="magenta"/>
+        </w:rPr>
+        <w:t xml:space="preserve">Pin your workspace by choosing “Pin” from the </w:t>
+      </w:r>
+      <w:r>
+        <w:rPr>
+          <w:rFonts w:asciiTheme="minorHAnsi" w:hAnsiTheme="minorHAnsi" w:cstheme="minorHAnsi"/>
+          <w:i/>
+          <w:iCs/>
+          <w:highlight w:val="magenta"/>
+        </w:rPr>
+        <w:t>3-vertical dots</w:t>
+      </w:r>
+      <w:r>
+        <w:rPr>
+          <w:rFonts w:asciiTheme="minorHAnsi" w:hAnsiTheme="minorHAnsi" w:cstheme="minorHAnsi"/>
+          <w:highlight w:val="magenta"/>
+        </w:rPr>
+        <w:t xml:space="preserve"> menu to the right of the workspace name.  This will prevent your workspace from becoming inactive or being deleted if you do not return to it within a few days.</w:t>
+      </w:r>
+    </w:p>
+    <w:p>
+      <w:pPr>
+        <w:numPr>
+          <w:ilvl w:val="0"/>
+          <w:numId w:val="7"/>
+        </w:numPr>
+        <w:rPr>
+          <w:rFonts w:asciiTheme="minorHAnsi" w:hAnsiTheme="minorHAnsi" w:cstheme="minorHAnsi"/>
+          <w:highlight w:val="magenta"/>
+        </w:rPr>
+      </w:pPr>
+      <w:r>
+        <w:rPr>
+          <w:rFonts w:asciiTheme="minorHAnsi" w:hAnsiTheme="minorHAnsi" w:cstheme="minorHAnsi"/>
+          <w:highlight w:val="magenta"/>
+        </w:rPr>
+        <w:t>Visit:</w:t>
+      </w:r>
+    </w:p>
+    <w:p>
+      <w:pPr>
+        <w:rPr>
+          <w:rFonts w:asciiTheme="minorHAnsi" w:hAnsiTheme="minorHAnsi" w:cstheme="minorHAnsi"/>
+          <w:highlight w:val="magenta"/>
+        </w:rPr>
+      </w:pPr>
+    </w:p>
+    <w:p>
+      <w:pPr>
+        <w:ind w:left="1440" w:firstLine="288"/>
+        <w:rPr>
+          <w:rFonts w:asciiTheme="minorHAnsi" w:hAnsiTheme="minorHAnsi" w:cstheme="minorHAnsi"/>
+          <w:highlight w:val="magenta"/>
+        </w:rPr>
+      </w:pPr>
+      <w:r>
+        <w:rPr>
+          <w:rFonts w:asciiTheme="minorHAnsi" w:hAnsiTheme="minorHAnsi" w:cstheme="minorHAnsi"/>
+          <w:highlight w:val="magenta"/>
+        </w:rPr>
+        <w:fldChar w:fldCharType="begin"/>
+      </w:r>
+      <w:r>
+        <w:rPr>
+          <w:rFonts w:asciiTheme="minorHAnsi" w:hAnsiTheme="minorHAnsi" w:cstheme="minorHAnsi"/>
+          <w:highlight w:val="magenta"/>
+        </w:rPr>
+        <w:instrText>HYPERLINK "</w:instrText>
+      </w:r>
+      <w:r>
+        <w:rPr>
+          <w:rFonts w:asciiTheme="minorHAnsi" w:hAnsiTheme="minorHAnsi" w:cstheme="minorHAnsi"/>
+          <w:highlight w:val="magenta"/>
+        </w:rPr>
+        <w:instrText>https://gitpod.io/user/preferences</w:instrText>
+      </w:r>
+      <w:r>
+        <w:rPr>
+          <w:rFonts w:asciiTheme="minorHAnsi" w:hAnsiTheme="minorHAnsi" w:cstheme="minorHAnsi"/>
+          <w:highlight w:val="magenta"/>
+        </w:rPr>
+        <w:instrText>"</w:instrText>
+      </w:r>
+      <w:r>
+        <w:rPr>
+          <w:rFonts w:asciiTheme="minorHAnsi" w:hAnsiTheme="minorHAnsi" w:cstheme="minorHAnsi"/>
+          <w:highlight w:val="magenta"/>
+        </w:rPr>
+        <w:fldChar w:fldCharType="separate"/>
+      </w:r>
+      <w:r>
+        <w:rPr>
+          <w:rStyle w:val="Hyperlink"/>
+          <w:rFonts w:asciiTheme="minorHAnsi" w:hAnsiTheme="minorHAnsi" w:cstheme="minorHAnsi"/>
+          <w:highlight w:val="magenta"/>
+        </w:rPr>
+        <w:t>https://gitpod.io/user/preferences</w:t>
+      </w:r>
+      <w:r>
+        <w:rPr>
+          <w:rFonts w:asciiTheme="minorHAnsi" w:hAnsiTheme="minorHAnsi" w:cstheme="minorHAnsi"/>
+          <w:highlight w:val="magenta"/>
+        </w:rPr>
+        <w:fldChar w:fldCharType="end"/>
+      </w:r>
+    </w:p>
+    <w:p>
+      <w:pPr>
+        <w:rPr>
+          <w:rFonts w:asciiTheme="minorHAnsi" w:hAnsiTheme="minorHAnsi" w:cstheme="minorHAnsi"/>
+          <w:highlight w:val="magenta"/>
+        </w:rPr>
+      </w:pPr>
+    </w:p>
+    <w:p>
+      <w:pPr>
         <w:ind w:left="1440"/>
         <w:rPr>
           <w:rFonts w:asciiTheme="minorHAnsi" w:hAnsiTheme="minorHAnsi" w:cstheme="minorHAnsi"/>
-          <w:shd w:val="clear" w:color="auto" w:fill="FF00FF"/>
-        </w:rPr>
-      </w:pPr>
+          <w:u w:val="single"/>
+        </w:rPr>
+      </w:pPr>
+      <w:r>
+        <w:rPr>
+          <w:rFonts w:asciiTheme="minorHAnsi" w:hAnsiTheme="minorHAnsi" w:cstheme="minorHAnsi"/>
+          <w:highlight w:val="magenta"/>
+          <w:u w:val="single"/>
+        </w:rPr>
+        <w:t xml:space="preserve">and set your “Timeout” to 5 minutes to ensure that your free </w:t>
+      </w:r>
+      <w:proofErr w:type="spellStart"/>
+      <w:r>
+        <w:rPr>
+          <w:rFonts w:asciiTheme="minorHAnsi" w:hAnsiTheme="minorHAnsi" w:cstheme="minorHAnsi"/>
+          <w:highlight w:val="magenta"/>
+          <w:u w:val="single"/>
+        </w:rPr>
+        <w:t>GitPod</w:t>
+      </w:r>
+      <w:proofErr w:type="spellEnd"/>
+      <w:r>
+        <w:rPr>
+          <w:rFonts w:asciiTheme="minorHAnsi" w:hAnsiTheme="minorHAnsi" w:cstheme="minorHAnsi"/>
+          <w:highlight w:val="magenta"/>
+          <w:u w:val="single"/>
+        </w:rPr>
+        <w:t xml:space="preserve"> credits are not used up if you forget to stop a workspace.</w:t>
+      </w:r>
     </w:p>
     <w:p>
       <w:pPr>
         <w:ind w:left="1440"/>
         <w:rPr>
-          <w:shd w:val="clear" w:color="auto" w:fill="FF00FF"/>
-        </w:rPr>
-      </w:pPr>
-      <w:r>
-        <w:rPr>
-          <w:rFonts w:asciiTheme="minorHAnsi" w:hAnsiTheme="minorHAnsi" w:cstheme="minorHAnsi"/>
-          <w:u w:val="single"/>
-          <w:shd w:val="clear" w:color="auto" w:fill="FF00FF"/>
-        </w:rPr>
-        <w:t xml:space="preserve">and set your “Timeout” to 5 minutes to ensure that your free </w:t>
-      </w:r>
-      <w:proofErr w:type="spellStart"/>
-      <w:r>
-        <w:rPr>
-          <w:rFonts w:asciiTheme="minorHAnsi" w:hAnsiTheme="minorHAnsi" w:cstheme="minorHAnsi"/>
-          <w:u w:val="single"/>
-          <w:shd w:val="clear" w:color="auto" w:fill="FF00FF"/>
-        </w:rPr>
-        <w:t>GitPod</w:t>
-      </w:r>
-      <w:proofErr w:type="spellEnd"/>
-      <w:r>
-        <w:rPr>
-          <w:rFonts w:asciiTheme="minorHAnsi" w:hAnsiTheme="minorHAnsi" w:cstheme="minorHAnsi"/>
-          <w:u w:val="single"/>
-          <w:shd w:val="clear" w:color="auto" w:fill="FF00FF"/>
-        </w:rPr>
-        <w:t xml:space="preserve"> credits are not used up if you forget to stop a workspace.</w:t>
-      </w:r>
-    </w:p>
-    <w:p>
-      <w:pPr>
-        <w:rPr>
-          <w:rFonts w:asciiTheme="minorHAnsi" w:hAnsiTheme="minorHAnsi" w:cstheme="minorHAnsi"/>
-          <w:shd w:val="clear" w:color="auto" w:fill="FF00FF"/>
-        </w:rPr>
-      </w:pPr>
-    </w:p>
-    <w:p>
-      <w:pPr>
-        <w:rPr>
-          <w:rFonts w:asciiTheme="minorHAnsi" w:hAnsiTheme="minorHAnsi" w:cstheme="minorHAnsi"/>
-        </w:rPr>
-      </w:pPr>
-    </w:p>
-    <w:p>
-      <w:pPr>
-        <w:rPr>
-          <w:rFonts w:asciiTheme="minorHAnsi" w:hAnsiTheme="minorHAnsi" w:cstheme="minorHAnsi"/>
-          <w:b/>
-          <w:bCs/>
-          <w:u w:val="single"/>
+          <w:rFonts w:asciiTheme="minorHAnsi" w:hAnsiTheme="minorHAnsi" w:cstheme="minorHAnsi"/>
         </w:rPr>
       </w:pPr>
       <w:r>
@@ -14767,4 +14800,16 @@
     </a:ext>
   </a:extLst>
 </a:theme>
+</file>
+
+<file path=customXml/item1.xml><?xml version="1.0" encoding="utf-8"?>
+<b:Sources xmlns:b="http://schemas.openxmlformats.org/officeDocument/2006/bibliography" xmlns="http://schemas.openxmlformats.org/officeDocument/2006/bibliography" SelectedStyle="/APASixthEditionOfficeOnline.xsl" StyleName="APA" Version="6"/>
+</file>
+
+<file path=customXml/itemProps1.xml><?xml version="1.0" encoding="utf-8"?>
+<ds:datastoreItem xmlns:ds="http://schemas.openxmlformats.org/officeDocument/2006/customXml" ds:itemID="{C59A7F3D-DA81-DC44-B368-0A9079727DF2}">
+  <ds:schemaRefs>
+    <ds:schemaRef ds:uri="http://schemas.openxmlformats.org/officeDocument/2006/bibliography"/>
+  </ds:schemaRefs>
+</ds:datastoreItem>
 </file>
</xml_diff>

<commit_message>
fix: removed question name prompt for VSCode client
</commit_message>
<xml_diff>
--- a/materials/activities/1-A-CommunityAndCollaboration.docx
+++ b/materials/activities/1-A-CommunityAndCollaboration.docx
@@ -8231,29 +8231,19 @@
         </w:rPr>
         <w:t xml:space="preserve"> displays one or more messages.</w:t>
       </w:r>
-    </w:p>
-    <w:p>
-      <w:pPr>
-        <w:rPr>
-          <w:rFonts w:asciiTheme="minorHAnsi" w:hAnsiTheme="minorHAnsi" w:cstheme="minorHAnsi"/>
-          <w:highlight w:val="magenta"/>
-        </w:rPr>
-      </w:pPr>
-    </w:p>
-    <w:p>
-      <w:pPr>
-        <w:rPr>
-          <w:rFonts w:asciiTheme="minorHAnsi" w:hAnsiTheme="minorHAnsi" w:cstheme="minorHAnsi"/>
-          <w:highlight w:val="magenta"/>
-        </w:rPr>
-      </w:pPr>
-      <w:r>
-        <w:rPr>
-          <w:rFonts w:asciiTheme="minorHAnsi" w:hAnsiTheme="minorHAnsi" w:cstheme="minorHAnsi"/>
-          <w:highlight w:val="magenta"/>
-        </w:rPr>
-        <w:tab/>
-        <w:t>a. What is Kit-</w:t>
+      <w:r>
+        <w:rPr>
+          <w:rFonts w:asciiTheme="minorHAnsi" w:hAnsiTheme="minorHAnsi" w:cstheme="minorHAnsi"/>
+          <w:highlight w:val="magenta"/>
+        </w:rPr>
+        <w:t xml:space="preserve">  </w:t>
+      </w:r>
+      <w:r>
+        <w:rPr>
+          <w:rFonts w:asciiTheme="minorHAnsi" w:hAnsiTheme="minorHAnsi" w:cstheme="minorHAnsi"/>
+          <w:highlight w:val="magenta"/>
+        </w:rPr>
+        <w:t>What is Kit-</w:t>
       </w:r>
       <w:proofErr w:type="spellStart"/>
       <w:r>
@@ -8348,25 +8338,38 @@
     <w:p>
       <w:pPr>
         <w:rPr>
+          <w:rFonts w:asciiTheme="minorHAnsi" w:hAnsiTheme="minorHAnsi" w:cstheme="minorHAnsi"/>
+          <w:highlight w:val="magenta"/>
+        </w:rPr>
+      </w:pPr>
+    </w:p>
+    <w:p>
+      <w:pPr>
+        <w:rPr>
+          <w:rFonts w:asciiTheme="minorHAnsi" w:hAnsiTheme="minorHAnsi" w:cstheme="minorHAnsi"/>
+          <w:highlight w:val="magenta"/>
+        </w:rPr>
+      </w:pPr>
+      <w:r>
+        <w:rPr>
+          <w:rFonts w:asciiTheme="minorHAnsi" w:hAnsiTheme="minorHAnsi" w:cstheme="minorHAnsi"/>
+          <w:highlight w:val="magenta"/>
+        </w:rPr>
+        <w:t xml:space="preserve">10. Examine the files that are shown in the VS Code Explorer and compare them to the files that are in your fork on GitHub.  Alternately, you can use </w:t>
+      </w:r>
+      <w:r>
+        <w:rPr>
           <w:rFonts w:ascii="Courier" w:hAnsi="Courier" w:cstheme="minorHAnsi"/>
           <w:highlight w:val="magenta"/>
         </w:rPr>
-      </w:pPr>
-    </w:p>
-    <w:p>
-      <w:pPr>
-        <w:rPr>
-          <w:rFonts w:asciiTheme="minorHAnsi" w:hAnsiTheme="minorHAnsi" w:cstheme="minorHAnsi"/>
-          <w:highlight w:val="magenta"/>
-        </w:rPr>
-      </w:pPr>
-      <w:r>
-        <w:rPr>
-          <w:rFonts w:asciiTheme="minorHAnsi" w:hAnsiTheme="minorHAnsi" w:cstheme="minorHAnsi"/>
-          <w:highlight w:val="magenta"/>
-        </w:rPr>
-        <w:tab/>
-        <w:t>b. You are prompted for your name. Enter it now. What changed?</w:t>
+        <w:t>ls -a</w:t>
+      </w:r>
+      <w:r>
+        <w:rPr>
+          <w:rFonts w:asciiTheme="minorHAnsi" w:hAnsiTheme="minorHAnsi" w:cstheme="minorHAnsi"/>
+          <w:highlight w:val="magenta"/>
+        </w:rPr>
+        <w:t xml:space="preserve"> to see all files including hidden files.  Is your clone an exact copy of your fork?  If you notice any differences describe them here.</w:t>
       </w:r>
     </w:p>
     <w:p>
@@ -8379,6 +8382,13 @@
           <w:u w:val="single"/>
         </w:rPr>
       </w:pPr>
+      <w:r>
+        <w:rPr>
+          <w:rFonts w:asciiTheme="minorHAnsi" w:hAnsiTheme="minorHAnsi" w:cstheme="minorHAnsi"/>
+          <w:highlight w:val="magenta"/>
+        </w:rPr>
+        <w:tab/>
+      </w:r>
     </w:p>
     <w:p>
       <w:pPr>
@@ -8396,40 +8406,142 @@
     </w:p>
     <w:p>
       <w:pPr>
+        <w:rPr>
+          <w:rFonts w:asciiTheme="minorHAnsi" w:hAnsiTheme="minorHAnsi" w:cstheme="minorHAnsi"/>
+          <w:highlight w:val="magenta"/>
+        </w:rPr>
+      </w:pPr>
+      <w:r>
+        <w:rPr>
+          <w:rFonts w:asciiTheme="minorHAnsi" w:hAnsiTheme="minorHAnsi" w:cstheme="minorHAnsi"/>
+          <w:highlight w:val="magenta"/>
+        </w:rPr>
+        <w:tab/>
+      </w:r>
+    </w:p>
+    <w:p>
+      <w:pPr>
+        <w:rPr>
+          <w:rFonts w:asciiTheme="minorHAnsi" w:hAnsiTheme="minorHAnsi" w:cstheme="minorHAnsi"/>
+          <w:highlight w:val="magenta"/>
+        </w:rPr>
+      </w:pPr>
+      <w:r>
+        <w:rPr>
+          <w:rFonts w:asciiTheme="minorHAnsi" w:hAnsiTheme="minorHAnsi" w:cstheme="minorHAnsi"/>
+          <w:highlight w:val="magenta"/>
+        </w:rPr>
+        <w:t xml:space="preserve">11. In Figure 2, there is a dotted line from your clone to your fork indicating that your clone knows about the remote repository from which it was cloned.  The Git CLI will allow us to see and confirm this connection. </w:t>
+      </w:r>
+    </w:p>
+    <w:p>
+      <w:pPr>
+        <w:rPr>
+          <w:rFonts w:asciiTheme="minorHAnsi" w:hAnsiTheme="minorHAnsi" w:cstheme="minorHAnsi"/>
+          <w:highlight w:val="magenta"/>
+        </w:rPr>
+      </w:pPr>
+    </w:p>
+    <w:p>
+      <w:pPr>
         <w:ind w:left="288"/>
         <w:rPr>
           <w:rFonts w:asciiTheme="minorHAnsi" w:hAnsiTheme="minorHAnsi" w:cstheme="minorHAnsi"/>
           <w:highlight w:val="magenta"/>
         </w:rPr>
       </w:pPr>
-    </w:p>
-    <w:p>
-      <w:pPr>
-        <w:rPr>
-          <w:rFonts w:asciiTheme="minorHAnsi" w:hAnsiTheme="minorHAnsi" w:cstheme="minorHAnsi"/>
-          <w:highlight w:val="magenta"/>
-        </w:rPr>
-      </w:pPr>
-      <w:r>
-        <w:rPr>
-          <w:rFonts w:asciiTheme="minorHAnsi" w:hAnsiTheme="minorHAnsi" w:cstheme="minorHAnsi"/>
-          <w:highlight w:val="magenta"/>
-        </w:rPr>
-        <w:t xml:space="preserve">10. Examine the files that are shown in the VS Code Explorer and compare them to the files that are in your fork on GitHub.  Alternately, you can use </w:t>
-      </w:r>
-      <w:r>
+      <w:r>
+        <w:rPr>
+          <w:rFonts w:asciiTheme="minorHAnsi" w:hAnsiTheme="minorHAnsi" w:cstheme="minorHAnsi"/>
+          <w:highlight w:val="magenta"/>
+        </w:rPr>
+        <w:t>a. Using a Terminal, use the following command:</w:t>
+      </w:r>
+    </w:p>
+    <w:p>
+      <w:pPr>
+        <w:rPr>
+          <w:rFonts w:asciiTheme="minorHAnsi" w:hAnsiTheme="minorHAnsi" w:cstheme="minorHAnsi"/>
+          <w:highlight w:val="magenta"/>
+        </w:rPr>
+      </w:pPr>
+    </w:p>
+    <w:p>
+      <w:pPr>
         <w:rPr>
           <w:rFonts w:ascii="Courier" w:hAnsi="Courier" w:cstheme="minorHAnsi"/>
           <w:highlight w:val="magenta"/>
         </w:rPr>
-        <w:t>ls -a</w:t>
-      </w:r>
-      <w:r>
-        <w:rPr>
-          <w:rFonts w:asciiTheme="minorHAnsi" w:hAnsiTheme="minorHAnsi" w:cstheme="minorHAnsi"/>
-          <w:highlight w:val="magenta"/>
-        </w:rPr>
-        <w:t xml:space="preserve"> to see all files including hidden files.  Is your clone an exact copy of your fork?  If you notice any differences describe them here.</w:t>
+      </w:pPr>
+      <w:r>
+        <w:rPr>
+          <w:rFonts w:asciiTheme="minorHAnsi" w:hAnsiTheme="minorHAnsi" w:cstheme="minorHAnsi"/>
+          <w:highlight w:val="magenta"/>
+        </w:rPr>
+        <w:tab/>
+      </w:r>
+      <w:r>
+        <w:rPr>
+          <w:rFonts w:asciiTheme="minorHAnsi" w:hAnsiTheme="minorHAnsi" w:cstheme="minorHAnsi"/>
+          <w:highlight w:val="magenta"/>
+        </w:rPr>
+        <w:tab/>
+      </w:r>
+      <w:r>
+        <w:rPr>
+          <w:rFonts w:ascii="Courier" w:hAnsi="Courier" w:cstheme="minorHAnsi"/>
+          <w:highlight w:val="magenta"/>
+        </w:rPr>
+        <w:t>git remote -v</w:t>
+      </w:r>
+    </w:p>
+    <w:p>
+      <w:pPr>
+        <w:rPr>
+          <w:rFonts w:asciiTheme="minorHAnsi" w:hAnsiTheme="minorHAnsi" w:cstheme="minorHAnsi"/>
+          <w:highlight w:val="magenta"/>
+        </w:rPr>
+      </w:pPr>
+    </w:p>
+    <w:p>
+      <w:pPr>
+        <w:ind w:left="288"/>
+        <w:rPr>
+          <w:rFonts w:asciiTheme="minorHAnsi" w:hAnsiTheme="minorHAnsi" w:cstheme="minorHAnsi"/>
+          <w:highlight w:val="magenta"/>
+        </w:rPr>
+      </w:pPr>
+      <w:r>
+        <w:rPr>
+          <w:rFonts w:asciiTheme="minorHAnsi" w:hAnsiTheme="minorHAnsi" w:cstheme="minorHAnsi"/>
+          <w:highlight w:val="magenta"/>
+        </w:rPr>
+        <w:t xml:space="preserve">This command lists all of the remote repositories that your clone knows about.  In your case there should be four lines of output, two for origin and two for upstream, each with a “push” and a “fetch”.  </w:t>
+      </w:r>
+    </w:p>
+    <w:p>
+      <w:pPr>
+        <w:ind w:left="288"/>
+        <w:rPr>
+          <w:rFonts w:asciiTheme="minorHAnsi" w:hAnsiTheme="minorHAnsi" w:cstheme="minorHAnsi"/>
+          <w:highlight w:val="magenta"/>
+        </w:rPr>
+      </w:pPr>
+    </w:p>
+    <w:p>
+      <w:pPr>
+        <w:ind w:left="288"/>
+        <w:rPr>
+          <w:rFonts w:asciiTheme="minorHAnsi" w:hAnsiTheme="minorHAnsi" w:cstheme="minorHAnsi"/>
+          <w:highlight w:val="magenta"/>
+        </w:rPr>
+      </w:pPr>
+      <w:r>
+        <w:rPr>
+          <w:rFonts w:asciiTheme="minorHAnsi" w:hAnsiTheme="minorHAnsi" w:cstheme="minorHAnsi"/>
+          <w:highlight w:val="magenta"/>
+        </w:rPr>
+        <w:t>Give a screenshot of your command and its output here.</w:t>
       </w:r>
     </w:p>
     <w:p>
@@ -8442,13 +8554,6 @@
           <w:u w:val="single"/>
         </w:rPr>
       </w:pPr>
-      <w:r>
-        <w:rPr>
-          <w:rFonts w:asciiTheme="minorHAnsi" w:hAnsiTheme="minorHAnsi" w:cstheme="minorHAnsi"/>
-          <w:highlight w:val="magenta"/>
-        </w:rPr>
-        <w:tab/>
-      </w:r>
     </w:p>
     <w:p>
       <w:pPr>
@@ -8471,36 +8576,6 @@
           <w:highlight w:val="magenta"/>
         </w:rPr>
       </w:pPr>
-      <w:r>
-        <w:rPr>
-          <w:rFonts w:asciiTheme="minorHAnsi" w:hAnsiTheme="minorHAnsi" w:cstheme="minorHAnsi"/>
-          <w:highlight w:val="magenta"/>
-        </w:rPr>
-        <w:tab/>
-      </w:r>
-    </w:p>
-    <w:p>
-      <w:pPr>
-        <w:rPr>
-          <w:rFonts w:asciiTheme="minorHAnsi" w:hAnsiTheme="minorHAnsi" w:cstheme="minorHAnsi"/>
-          <w:highlight w:val="magenta"/>
-        </w:rPr>
-      </w:pPr>
-      <w:r>
-        <w:rPr>
-          <w:rFonts w:asciiTheme="minorHAnsi" w:hAnsiTheme="minorHAnsi" w:cstheme="minorHAnsi"/>
-          <w:highlight w:val="magenta"/>
-        </w:rPr>
-        <w:t xml:space="preserve">11. In Figure 2, there is a dotted line from your clone to your fork indicating that your clone knows about the remote repository from which it was cloned.  The Git CLI will allow us to see and confirm this connection. </w:t>
-      </w:r>
-    </w:p>
-    <w:p>
-      <w:pPr>
-        <w:rPr>
-          <w:rFonts w:asciiTheme="minorHAnsi" w:hAnsiTheme="minorHAnsi" w:cstheme="minorHAnsi"/>
-          <w:highlight w:val="magenta"/>
-        </w:rPr>
-      </w:pPr>
     </w:p>
     <w:p>
       <w:pPr>
@@ -8515,94 +8590,40 @@
           <w:rFonts w:asciiTheme="minorHAnsi" w:hAnsiTheme="minorHAnsi" w:cstheme="minorHAnsi"/>
           <w:highlight w:val="magenta"/>
         </w:rPr>
-        <w:t>a. Using a Terminal, use the following command:</w:t>
-      </w:r>
-    </w:p>
-    <w:p>
-      <w:pPr>
-        <w:rPr>
-          <w:rFonts w:asciiTheme="minorHAnsi" w:hAnsiTheme="minorHAnsi" w:cstheme="minorHAnsi"/>
-          <w:highlight w:val="magenta"/>
-        </w:rPr>
-      </w:pPr>
-    </w:p>
-    <w:p>
-      <w:pPr>
-        <w:rPr>
-          <w:rFonts w:ascii="Courier" w:hAnsi="Courier" w:cstheme="minorHAnsi"/>
-          <w:highlight w:val="magenta"/>
-        </w:rPr>
-      </w:pPr>
-      <w:r>
-        <w:rPr>
-          <w:rFonts w:asciiTheme="minorHAnsi" w:hAnsiTheme="minorHAnsi" w:cstheme="minorHAnsi"/>
-          <w:highlight w:val="magenta"/>
-        </w:rPr>
-        <w:tab/>
-      </w:r>
-      <w:r>
-        <w:rPr>
-          <w:rFonts w:asciiTheme="minorHAnsi" w:hAnsiTheme="minorHAnsi" w:cstheme="minorHAnsi"/>
-          <w:highlight w:val="magenta"/>
-        </w:rPr>
-        <w:tab/>
-      </w:r>
-      <w:r>
-        <w:rPr>
-          <w:rFonts w:ascii="Courier" w:hAnsi="Courier" w:cstheme="minorHAnsi"/>
-          <w:highlight w:val="magenta"/>
-        </w:rPr>
-        <w:t>git remote -v</w:t>
-      </w:r>
-    </w:p>
-    <w:p>
-      <w:pPr>
-        <w:rPr>
-          <w:rFonts w:asciiTheme="minorHAnsi" w:hAnsiTheme="minorHAnsi" w:cstheme="minorHAnsi"/>
-          <w:highlight w:val="magenta"/>
-        </w:rPr>
-      </w:pPr>
-    </w:p>
-    <w:p>
-      <w:pPr>
-        <w:ind w:left="288"/>
-        <w:rPr>
-          <w:rFonts w:asciiTheme="minorHAnsi" w:hAnsiTheme="minorHAnsi" w:cstheme="minorHAnsi"/>
-          <w:highlight w:val="magenta"/>
-        </w:rPr>
-      </w:pPr>
-      <w:r>
-        <w:rPr>
-          <w:rFonts w:asciiTheme="minorHAnsi" w:hAnsiTheme="minorHAnsi" w:cstheme="minorHAnsi"/>
-          <w:highlight w:val="magenta"/>
-        </w:rPr>
-        <w:t xml:space="preserve">This command lists all of the remote repositories that your clone knows about.  In your case there should be four lines of output, two for origin and two for upstream, each with a “push” and a “fetch”.  </w:t>
-      </w:r>
-    </w:p>
-    <w:p>
-      <w:pPr>
-        <w:ind w:left="288"/>
-        <w:rPr>
-          <w:rFonts w:asciiTheme="minorHAnsi" w:hAnsiTheme="minorHAnsi" w:cstheme="minorHAnsi"/>
-          <w:highlight w:val="magenta"/>
-        </w:rPr>
-      </w:pPr>
-    </w:p>
-    <w:p>
-      <w:pPr>
-        <w:ind w:left="288"/>
-        <w:rPr>
-          <w:rFonts w:asciiTheme="minorHAnsi" w:hAnsiTheme="minorHAnsi" w:cstheme="minorHAnsi"/>
-          <w:highlight w:val="magenta"/>
-        </w:rPr>
-      </w:pPr>
-      <w:r>
-        <w:rPr>
-          <w:rFonts w:asciiTheme="minorHAnsi" w:hAnsiTheme="minorHAnsi" w:cstheme="minorHAnsi"/>
-          <w:highlight w:val="magenta"/>
-        </w:rPr>
         <w:lastRenderedPageBreak/>
-        <w:t>Give a screenshot of your command and its output here.</w:t>
+        <w:t xml:space="preserve">b. In class we saw that the name </w:t>
+      </w:r>
+      <w:r>
+        <w:rPr>
+          <w:rFonts w:asciiTheme="minorHAnsi" w:hAnsiTheme="minorHAnsi" w:cstheme="minorHAnsi"/>
+          <w:i/>
+          <w:iCs/>
+          <w:highlight w:val="magenta"/>
+        </w:rPr>
+        <w:t>origin</w:t>
+      </w:r>
+      <w:r>
+        <w:rPr>
+          <w:rFonts w:asciiTheme="minorHAnsi" w:hAnsiTheme="minorHAnsi" w:cstheme="minorHAnsi"/>
+          <w:highlight w:val="magenta"/>
+        </w:rPr>
+        <w:t xml:space="preserve"> is used to refer to your fork on GitHub. You should also see this name in the output from part a. This indicates that your clone knows the URL of your origin.  How is the URL of the </w:t>
+      </w:r>
+      <w:r>
+        <w:rPr>
+          <w:rFonts w:asciiTheme="minorHAnsi" w:hAnsiTheme="minorHAnsi" w:cstheme="minorHAnsi"/>
+          <w:i/>
+          <w:iCs/>
+          <w:highlight w:val="magenta"/>
+        </w:rPr>
+        <w:t>origin</w:t>
+      </w:r>
+      <w:r>
+        <w:rPr>
+          <w:rFonts w:asciiTheme="minorHAnsi" w:hAnsiTheme="minorHAnsi" w:cstheme="minorHAnsi"/>
+          <w:highlight w:val="magenta"/>
+        </w:rPr>
+        <w:t xml:space="preserve"> remote represented in Figure 2?</w:t>
       </w:r>
     </w:p>
     <w:p>
@@ -8651,7 +8672,7 @@
           <w:rFonts w:asciiTheme="minorHAnsi" w:hAnsiTheme="minorHAnsi" w:cstheme="minorHAnsi"/>
           <w:highlight w:val="magenta"/>
         </w:rPr>
-        <w:t xml:space="preserve">b. In class we saw that the name </w:t>
+        <w:t xml:space="preserve">c. In class we discussed a </w:t>
       </w:r>
       <w:r>
         <w:rPr>
@@ -8660,30 +8681,14 @@
           <w:iCs/>
           <w:highlight w:val="magenta"/>
         </w:rPr>
-        <w:t>origin</w:t>
-      </w:r>
-      <w:r>
-        <w:rPr>
-          <w:rFonts w:asciiTheme="minorHAnsi" w:hAnsiTheme="minorHAnsi" w:cstheme="minorHAnsi"/>
-          <w:highlight w:val="magenta"/>
-        </w:rPr>
-        <w:t xml:space="preserve"> is used to refer to your fork on GitHub. You should also see this name in the output from part a. This indicates that your clone knows the URL of your origin.  How is the URL of the </w:t>
-      </w:r>
-      <w:r>
-        <w:rPr>
-          <w:rFonts w:asciiTheme="minorHAnsi" w:hAnsiTheme="minorHAnsi" w:cstheme="minorHAnsi"/>
-          <w:i/>
-          <w:iCs/>
-          <w:highlight w:val="magenta"/>
-        </w:rPr>
-        <w:t>origin</w:t>
-      </w:r>
-      <w:r>
-        <w:rPr>
-          <w:rFonts w:asciiTheme="minorHAnsi" w:hAnsiTheme="minorHAnsi" w:cstheme="minorHAnsi"/>
-          <w:highlight w:val="magenta"/>
-        </w:rPr>
-        <w:t xml:space="preserve"> remote represented in Figure 2?</w:t>
+        <w:t>workflow</w:t>
+      </w:r>
+      <w:r>
+        <w:rPr>
+          <w:rFonts w:asciiTheme="minorHAnsi" w:hAnsiTheme="minorHAnsi" w:cstheme="minorHAnsi"/>
+          <w:highlight w:val="magenta"/>
+        </w:rPr>
+        <w:t xml:space="preserve"> for making contributions to FOSS projects.  For that workflow to operate it is essential that your clone (i.e. local copy) know about the origin repository from which it was cloned. Which of the four workflow steps would require this information?</w:t>
       </w:r>
     </w:p>
     <w:p>
@@ -8721,44 +8726,91 @@
     </w:p>
     <w:p>
       <w:pPr>
-        <w:ind w:left="288"/>
-        <w:rPr>
-          <w:rFonts w:asciiTheme="minorHAnsi" w:hAnsiTheme="minorHAnsi" w:cstheme="minorHAnsi"/>
-          <w:highlight w:val="magenta"/>
-        </w:rPr>
-      </w:pPr>
-      <w:r>
-        <w:rPr>
-          <w:rFonts w:asciiTheme="minorHAnsi" w:hAnsiTheme="minorHAnsi" w:cstheme="minorHAnsi"/>
-          <w:highlight w:val="magenta"/>
-        </w:rPr>
-        <w:t xml:space="preserve">c. In class we discussed a </w:t>
-      </w:r>
-      <w:r>
-        <w:rPr>
-          <w:rFonts w:asciiTheme="minorHAnsi" w:hAnsiTheme="minorHAnsi" w:cstheme="minorHAnsi"/>
-          <w:i/>
-          <w:iCs/>
-          <w:highlight w:val="magenta"/>
-        </w:rPr>
-        <w:t>workflow</w:t>
-      </w:r>
-      <w:r>
-        <w:rPr>
-          <w:rFonts w:asciiTheme="minorHAnsi" w:hAnsiTheme="minorHAnsi" w:cstheme="minorHAnsi"/>
-          <w:highlight w:val="magenta"/>
-        </w:rPr>
-        <w:t xml:space="preserve"> for making contributions to FOSS projects.  For that workflow to operate it is essential that your clone (i.e. local copy) know about the origin repository from which it was cloned. Which of the four workflow steps would require this information?</w:t>
-      </w:r>
-    </w:p>
-    <w:p>
-      <w:pPr>
-        <w:rPr>
-          <w:rFonts w:asciiTheme="minorHAnsi" w:hAnsiTheme="minorHAnsi" w:cstheme="minorHAnsi"/>
-          <w:b/>
-          <w:bCs/>
-          <w:highlight w:val="magenta"/>
-          <w:u w:val="single"/>
+        <w:rPr>
+          <w:rFonts w:asciiTheme="minorHAnsi" w:hAnsiTheme="minorHAnsi" w:cstheme="minorHAnsi"/>
+          <w:highlight w:val="magenta"/>
+        </w:rPr>
+      </w:pPr>
+      <w:r>
+        <w:rPr>
+          <w:rFonts w:asciiTheme="minorHAnsi" w:hAnsiTheme="minorHAnsi" w:cstheme="minorHAnsi"/>
+          <w:highlight w:val="magenta"/>
+        </w:rPr>
+        <w:t xml:space="preserve">12. Open a terminal window (inside the </w:t>
+      </w:r>
+      <w:proofErr w:type="spellStart"/>
+      <w:r>
+        <w:rPr>
+          <w:rFonts w:asciiTheme="minorHAnsi" w:hAnsiTheme="minorHAnsi" w:cstheme="minorHAnsi"/>
+          <w:highlight w:val="magenta"/>
+        </w:rPr>
+        <w:t>KitClient</w:t>
+      </w:r>
+      <w:proofErr w:type="spellEnd"/>
+      <w:r>
+        <w:rPr>
+          <w:rFonts w:asciiTheme="minorHAnsi" w:hAnsiTheme="minorHAnsi" w:cstheme="minorHAnsi"/>
+          <w:highlight w:val="magenta"/>
+        </w:rPr>
+        <w:t xml:space="preserve">) and enter the command </w:t>
+      </w:r>
+      <w:r>
+        <w:rPr>
+          <w:rFonts w:ascii="Courier" w:hAnsi="Courier" w:cstheme="minorHAnsi"/>
+          <w:highlight w:val="magenta"/>
+        </w:rPr>
+        <w:t>git</w:t>
+      </w:r>
+      <w:r>
+        <w:rPr>
+          <w:rFonts w:asciiTheme="minorHAnsi" w:hAnsiTheme="minorHAnsi" w:cstheme="minorHAnsi"/>
+          <w:highlight w:val="magenta"/>
+        </w:rPr>
+        <w:t xml:space="preserve">.  Use the output that you see to determine how to display the version of </w:t>
+      </w:r>
+      <w:r>
+        <w:rPr>
+          <w:rFonts w:ascii="Courier" w:hAnsi="Courier" w:cstheme="minorHAnsi"/>
+          <w:highlight w:val="magenta"/>
+        </w:rPr>
+        <w:t>git</w:t>
+      </w:r>
+      <w:r>
+        <w:rPr>
+          <w:rFonts w:asciiTheme="minorHAnsi" w:hAnsiTheme="minorHAnsi" w:cstheme="minorHAnsi"/>
+          <w:highlight w:val="magenta"/>
+        </w:rPr>
+        <w:t xml:space="preserve"> that is installed.  </w:t>
+      </w:r>
+    </w:p>
+    <w:p>
+      <w:pPr>
+        <w:rPr>
+          <w:rFonts w:asciiTheme="minorHAnsi" w:hAnsiTheme="minorHAnsi" w:cstheme="minorHAnsi"/>
+          <w:highlight w:val="magenta"/>
+        </w:rPr>
+      </w:pPr>
+    </w:p>
+    <w:p>
+      <w:pPr>
+        <w:rPr>
+          <w:rFonts w:asciiTheme="minorHAnsi" w:hAnsiTheme="minorHAnsi" w:cstheme="minorHAnsi"/>
+          <w:highlight w:val="magenta"/>
+        </w:rPr>
+      </w:pPr>
+      <w:r>
+        <w:rPr>
+          <w:rFonts w:asciiTheme="minorHAnsi" w:hAnsiTheme="minorHAnsi" w:cstheme="minorHAnsi"/>
+          <w:highlight w:val="magenta"/>
+        </w:rPr>
+        <w:t>Paste a screenshot of the command you used to display the git version and the output that it generated here.</w:t>
+      </w:r>
+    </w:p>
+    <w:p>
+      <w:pPr>
+        <w:rPr>
+          <w:rFonts w:asciiTheme="minorHAnsi" w:hAnsiTheme="minorHAnsi" w:cstheme="minorHAnsi"/>
+          <w:highlight w:val="magenta"/>
         </w:rPr>
       </w:pPr>
     </w:p>
@@ -8781,118 +8833,6 @@
         <w:rPr>
           <w:rFonts w:asciiTheme="minorHAnsi" w:hAnsiTheme="minorHAnsi" w:cstheme="minorHAnsi"/>
           <w:highlight w:val="magenta"/>
-        </w:rPr>
-      </w:pPr>
-    </w:p>
-    <w:p>
-      <w:pPr>
-        <w:rPr>
-          <w:rFonts w:asciiTheme="minorHAnsi" w:hAnsiTheme="minorHAnsi" w:cstheme="minorHAnsi"/>
-          <w:highlight w:val="magenta"/>
-        </w:rPr>
-      </w:pPr>
-      <w:r>
-        <w:rPr>
-          <w:rFonts w:asciiTheme="minorHAnsi" w:hAnsiTheme="minorHAnsi" w:cstheme="minorHAnsi"/>
-          <w:highlight w:val="magenta"/>
-        </w:rPr>
-        <w:t xml:space="preserve">12. Open a terminal window (inside the </w:t>
-      </w:r>
-      <w:proofErr w:type="spellStart"/>
-      <w:r>
-        <w:rPr>
-          <w:rFonts w:asciiTheme="minorHAnsi" w:hAnsiTheme="minorHAnsi" w:cstheme="minorHAnsi"/>
-          <w:highlight w:val="magenta"/>
-        </w:rPr>
-        <w:t>KitClient</w:t>
-      </w:r>
-      <w:proofErr w:type="spellEnd"/>
-      <w:r>
-        <w:rPr>
-          <w:rFonts w:asciiTheme="minorHAnsi" w:hAnsiTheme="minorHAnsi" w:cstheme="minorHAnsi"/>
-          <w:highlight w:val="magenta"/>
-        </w:rPr>
-        <w:t xml:space="preserve">) and enter the command </w:t>
-      </w:r>
-      <w:r>
-        <w:rPr>
-          <w:rFonts w:ascii="Courier" w:hAnsi="Courier" w:cstheme="minorHAnsi"/>
-          <w:highlight w:val="magenta"/>
-        </w:rPr>
-        <w:t>git</w:t>
-      </w:r>
-      <w:r>
-        <w:rPr>
-          <w:rFonts w:asciiTheme="minorHAnsi" w:hAnsiTheme="minorHAnsi" w:cstheme="minorHAnsi"/>
-          <w:highlight w:val="magenta"/>
-        </w:rPr>
-        <w:t xml:space="preserve">.  Use the output that you see to determine how to display the version of </w:t>
-      </w:r>
-      <w:r>
-        <w:rPr>
-          <w:rFonts w:ascii="Courier" w:hAnsi="Courier" w:cstheme="minorHAnsi"/>
-          <w:highlight w:val="magenta"/>
-        </w:rPr>
-        <w:t>git</w:t>
-      </w:r>
-      <w:r>
-        <w:rPr>
-          <w:rFonts w:asciiTheme="minorHAnsi" w:hAnsiTheme="minorHAnsi" w:cstheme="minorHAnsi"/>
-          <w:highlight w:val="magenta"/>
-        </w:rPr>
-        <w:t xml:space="preserve"> that is installed.  </w:t>
-      </w:r>
-    </w:p>
-    <w:p>
-      <w:pPr>
-        <w:rPr>
-          <w:rFonts w:asciiTheme="minorHAnsi" w:hAnsiTheme="minorHAnsi" w:cstheme="minorHAnsi"/>
-          <w:highlight w:val="magenta"/>
-        </w:rPr>
-      </w:pPr>
-    </w:p>
-    <w:p>
-      <w:pPr>
-        <w:rPr>
-          <w:rFonts w:asciiTheme="minorHAnsi" w:hAnsiTheme="minorHAnsi" w:cstheme="minorHAnsi"/>
-          <w:highlight w:val="magenta"/>
-        </w:rPr>
-      </w:pPr>
-      <w:r>
-        <w:rPr>
-          <w:rFonts w:asciiTheme="minorHAnsi" w:hAnsiTheme="minorHAnsi" w:cstheme="minorHAnsi"/>
-          <w:highlight w:val="magenta"/>
-        </w:rPr>
-        <w:t>Paste a screenshot of the command you used to display the git version and the output that it generated here.</w:t>
-      </w:r>
-    </w:p>
-    <w:p>
-      <w:pPr>
-        <w:rPr>
-          <w:rFonts w:asciiTheme="minorHAnsi" w:hAnsiTheme="minorHAnsi" w:cstheme="minorHAnsi"/>
-          <w:highlight w:val="magenta"/>
-        </w:rPr>
-      </w:pPr>
-    </w:p>
-    <w:p>
-      <w:pPr>
-        <w:pBdr>
-          <w:top w:val="thickThinSmallGap" w:sz="24" w:space="4" w:color="0070C0"/>
-          <w:left w:val="thickThinSmallGap" w:sz="24" w:space="4" w:color="0070C0"/>
-          <w:bottom w:val="thickThinSmallGap" w:sz="24" w:space="4" w:color="0070C0"/>
-          <w:right w:val="thickThinSmallGap" w:sz="24" w:space="4" w:color="0070C0"/>
-        </w:pBdr>
-        <w:rPr>
-          <w:rFonts w:asciiTheme="minorHAnsi" w:hAnsiTheme="minorHAnsi" w:cstheme="minorHAnsi"/>
-          <w:highlight w:val="magenta"/>
-        </w:rPr>
-      </w:pPr>
-    </w:p>
-    <w:p>
-      <w:pPr>
-        <w:rPr>
-          <w:rFonts w:asciiTheme="minorHAnsi" w:hAnsiTheme="minorHAnsi" w:cstheme="minorHAnsi"/>
-          <w:highlight w:val="magenta"/>
           <w:shd w:val="clear" w:color="auto" w:fill="FF00FF"/>
         </w:rPr>
       </w:pPr>
@@ -9086,7 +9026,6 @@
           <w:rFonts w:ascii="Courier" w:hAnsi="Courier" w:cstheme="minorHAnsi"/>
           <w:highlight w:val="magenta"/>
         </w:rPr>
-        <w:lastRenderedPageBreak/>
         <w:t>git config --global user.name "</w:t>
       </w:r>
       <w:r>
@@ -14807,7 +14746,7 @@
 </file>
 
 <file path=customXml/itemProps1.xml><?xml version="1.0" encoding="utf-8"?>
-<ds:datastoreItem xmlns:ds="http://schemas.openxmlformats.org/officeDocument/2006/customXml" ds:itemID="{C59A7F3D-DA81-DC44-B368-0A9079727DF2}">
+<ds:datastoreItem xmlns:ds="http://schemas.openxmlformats.org/officeDocument/2006/customXml" ds:itemID="{3BFF4184-FF14-094D-B66E-B82BCA808F76}">
   <ds:schemaRefs>
     <ds:schemaRef ds:uri="http://schemas.openxmlformats.org/officeDocument/2006/bibliography"/>
   </ds:schemaRefs>

</xml_diff>

<commit_message>
fix: added question about name prompt to the linux client instructions
</commit_message>
<xml_diff>
--- a/materials/activities/1-A-CommunityAndCollaboration.docx
+++ b/materials/activities/1-A-CommunityAndCollaboration.docx
@@ -6325,56 +6325,14 @@
           <w:rFonts w:asciiTheme="minorHAnsi" w:hAnsiTheme="minorHAnsi" w:cstheme="minorHAnsi"/>
           <w:highlight w:val="green"/>
         </w:rPr>
-        <w:t>) and use the URL from part a in the following command:</w:t>
-      </w:r>
-    </w:p>
-    <w:p>
-      <w:pPr>
-        <w:ind w:left="288"/>
-        <w:rPr>
-          <w:rFonts w:asciiTheme="minorHAnsi" w:hAnsiTheme="minorHAnsi" w:cstheme="minorHAnsi"/>
-          <w:highlight w:val="green"/>
-        </w:rPr>
-      </w:pPr>
-    </w:p>
-    <w:p>
-      <w:pPr>
-        <w:ind w:left="288"/>
-        <w:rPr>
-          <w:rFonts w:ascii="Courier" w:hAnsi="Courier" w:cstheme="minorHAnsi"/>
-          <w:highlight w:val="green"/>
-        </w:rPr>
-      </w:pPr>
-      <w:r>
-        <w:rPr>
-          <w:rFonts w:ascii="Courier" w:hAnsi="Courier" w:cstheme="minorHAnsi"/>
-          <w:highlight w:val="green"/>
-        </w:rPr>
-        <w:t>git clone &lt;URL&gt;</w:t>
-      </w:r>
-    </w:p>
-    <w:p>
-      <w:pPr>
-        <w:rPr>
-          <w:rFonts w:asciiTheme="minorHAnsi" w:hAnsiTheme="minorHAnsi" w:cstheme="minorHAnsi"/>
-          <w:highlight w:val="green"/>
-        </w:rPr>
-      </w:pPr>
-    </w:p>
-    <w:p>
-      <w:pPr>
-        <w:rPr>
-          <w:rFonts w:asciiTheme="minorHAnsi" w:hAnsiTheme="minorHAnsi" w:cstheme="minorHAnsi"/>
-          <w:highlight w:val="green"/>
-        </w:rPr>
-      </w:pPr>
-      <w:r>
-        <w:rPr>
-          <w:rFonts w:asciiTheme="minorHAnsi" w:hAnsiTheme="minorHAnsi" w:cstheme="minorHAnsi"/>
-          <w:highlight w:val="green"/>
-        </w:rPr>
-        <w:tab/>
-        <w:t>Give a screenshot of the command you used and its output here.</w:t>
+        <w:t>)</w:t>
+      </w:r>
+      <w:r>
+        <w:rPr>
+          <w:rFonts w:asciiTheme="minorHAnsi" w:hAnsiTheme="minorHAnsi" w:cstheme="minorHAnsi"/>
+          <w:highlight w:val="green"/>
+        </w:rPr>
+        <w:t>.  When you do so, you will be prompted for your name. Enter your first name or a nickname you’d like to use.  What changes when you enter your name?</w:t>
       </w:r>
     </w:p>
     <w:p>
@@ -6404,12 +6362,34 @@
     </w:p>
     <w:p>
       <w:pPr>
+        <w:rPr>
+          <w:rFonts w:asciiTheme="minorHAnsi" w:hAnsiTheme="minorHAnsi" w:cstheme="minorHAnsi"/>
+          <w:highlight w:val="green"/>
+        </w:rPr>
+      </w:pPr>
+    </w:p>
+    <w:p>
+      <w:pPr>
         <w:ind w:left="288"/>
         <w:rPr>
           <w:rFonts w:asciiTheme="minorHAnsi" w:hAnsiTheme="minorHAnsi" w:cstheme="minorHAnsi"/>
           <w:highlight w:val="green"/>
         </w:rPr>
       </w:pPr>
+      <w:r>
+        <w:rPr>
+          <w:rFonts w:asciiTheme="minorHAnsi" w:hAnsiTheme="minorHAnsi" w:cstheme="minorHAnsi"/>
+          <w:highlight w:val="green"/>
+        </w:rPr>
+        <w:t>c. U</w:t>
+      </w:r>
+      <w:r>
+        <w:rPr>
+          <w:rFonts w:asciiTheme="minorHAnsi" w:hAnsiTheme="minorHAnsi" w:cstheme="minorHAnsi"/>
+          <w:highlight w:val="green"/>
+        </w:rPr>
+        <w:t>se the URL from part a in the following command:</w:t>
+      </w:r>
     </w:p>
     <w:p>
       <w:pPr>
@@ -6419,37 +6399,45 @@
           <w:highlight w:val="green"/>
         </w:rPr>
       </w:pPr>
-      <w:r>
-        <w:rPr>
-          <w:rFonts w:asciiTheme="minorHAnsi" w:hAnsiTheme="minorHAnsi" w:cstheme="minorHAnsi"/>
-          <w:highlight w:val="green"/>
-        </w:rPr>
-        <w:t>c. In the output above from part b, there should be a line that starts “Cloning into”.  This line tells you the name of the directory into which the repository has been cloned.  If you do not see this line, check the output from part b for errors and try again.</w:t>
-      </w:r>
-    </w:p>
-    <w:p>
-      <w:pPr>
-        <w:ind w:left="288"/>
-        <w:rPr>
-          <w:rFonts w:asciiTheme="minorHAnsi" w:hAnsiTheme="minorHAnsi" w:cstheme="minorHAnsi"/>
-          <w:highlight w:val="green"/>
-        </w:rPr>
-      </w:pPr>
-    </w:p>
-    <w:p>
-      <w:pPr>
-        <w:ind w:left="288"/>
-        <w:rPr>
-          <w:rFonts w:asciiTheme="minorHAnsi" w:hAnsiTheme="minorHAnsi" w:cstheme="minorHAnsi"/>
-          <w:highlight w:val="green"/>
-        </w:rPr>
-      </w:pPr>
-      <w:r>
-        <w:rPr>
-          <w:rFonts w:asciiTheme="minorHAnsi" w:hAnsiTheme="minorHAnsi" w:cstheme="minorHAnsi"/>
-          <w:highlight w:val="green"/>
-        </w:rPr>
-        <w:t>What directory was your repository cloned into?</w:t>
+    </w:p>
+    <w:p>
+      <w:pPr>
+        <w:ind w:left="288" w:firstLine="288"/>
+        <w:rPr>
+          <w:rFonts w:ascii="Courier" w:hAnsi="Courier" w:cstheme="minorHAnsi"/>
+          <w:highlight w:val="green"/>
+        </w:rPr>
+      </w:pPr>
+      <w:r>
+        <w:rPr>
+          <w:rFonts w:ascii="Courier" w:hAnsi="Courier" w:cstheme="minorHAnsi"/>
+          <w:highlight w:val="green"/>
+        </w:rPr>
+        <w:t>git clone &lt;URL&gt;</w:t>
+      </w:r>
+    </w:p>
+    <w:p>
+      <w:pPr>
+        <w:rPr>
+          <w:rFonts w:asciiTheme="minorHAnsi" w:hAnsiTheme="minorHAnsi" w:cstheme="minorHAnsi"/>
+          <w:highlight w:val="green"/>
+        </w:rPr>
+      </w:pPr>
+    </w:p>
+    <w:p>
+      <w:pPr>
+        <w:rPr>
+          <w:rFonts w:asciiTheme="minorHAnsi" w:hAnsiTheme="minorHAnsi" w:cstheme="minorHAnsi"/>
+          <w:highlight w:val="green"/>
+        </w:rPr>
+      </w:pPr>
+      <w:r>
+        <w:rPr>
+          <w:rFonts w:asciiTheme="minorHAnsi" w:hAnsiTheme="minorHAnsi" w:cstheme="minorHAnsi"/>
+          <w:highlight w:val="green"/>
+        </w:rPr>
+        <w:tab/>
+        <w:t>Give a screenshot of the command you used and its output here.</w:t>
       </w:r>
     </w:p>
     <w:p>
@@ -6499,23 +6487,67 @@
           <w:rFonts w:asciiTheme="minorHAnsi" w:hAnsiTheme="minorHAnsi" w:cstheme="minorHAnsi"/>
           <w:highlight w:val="green"/>
         </w:rPr>
-        <w:t>d. Examine the remaining output from your command in part a.  What is the “Kit-</w:t>
-      </w:r>
-      <w:proofErr w:type="spellStart"/>
-      <w:r>
-        <w:rPr>
-          <w:rFonts w:asciiTheme="minorHAnsi" w:hAnsiTheme="minorHAnsi" w:cstheme="minorHAnsi"/>
-          <w:highlight w:val="green"/>
-        </w:rPr>
-        <w:t>tty</w:t>
-      </w:r>
-      <w:proofErr w:type="spellEnd"/>
-      <w:r>
-        <w:rPr>
-          <w:rFonts w:asciiTheme="minorHAnsi" w:hAnsiTheme="minorHAnsi" w:cstheme="minorHAnsi"/>
-          <w:highlight w:val="green"/>
-        </w:rPr>
-        <w:t>”?</w:t>
+        <w:t>d</w:t>
+      </w:r>
+      <w:r>
+        <w:rPr>
+          <w:rFonts w:asciiTheme="minorHAnsi" w:hAnsiTheme="minorHAnsi" w:cstheme="minorHAnsi"/>
+          <w:highlight w:val="green"/>
+        </w:rPr>
+        <w:t xml:space="preserve">. In the output above from part </w:t>
+      </w:r>
+      <w:r>
+        <w:rPr>
+          <w:rFonts w:asciiTheme="minorHAnsi" w:hAnsiTheme="minorHAnsi" w:cstheme="minorHAnsi"/>
+          <w:highlight w:val="green"/>
+        </w:rPr>
+        <w:t>c</w:t>
+      </w:r>
+      <w:r>
+        <w:rPr>
+          <w:rFonts w:asciiTheme="minorHAnsi" w:hAnsiTheme="minorHAnsi" w:cstheme="minorHAnsi"/>
+          <w:highlight w:val="green"/>
+        </w:rPr>
+        <w:t xml:space="preserve">, there should be a line that starts “Cloning into”.  This line tells you the name of the directory into which the repository has been cloned.  If you do not see this line, check the output from part </w:t>
+      </w:r>
+      <w:r>
+        <w:rPr>
+          <w:rFonts w:asciiTheme="minorHAnsi" w:hAnsiTheme="minorHAnsi" w:cstheme="minorHAnsi"/>
+          <w:highlight w:val="green"/>
+        </w:rPr>
+        <w:t>c</w:t>
+      </w:r>
+      <w:r>
+        <w:rPr>
+          <w:rFonts w:asciiTheme="minorHAnsi" w:hAnsiTheme="minorHAnsi" w:cstheme="minorHAnsi"/>
+          <w:highlight w:val="green"/>
+        </w:rPr>
+        <w:t xml:space="preserve"> for errors and try again.</w:t>
+      </w:r>
+    </w:p>
+    <w:p>
+      <w:pPr>
+        <w:ind w:left="288"/>
+        <w:rPr>
+          <w:rFonts w:asciiTheme="minorHAnsi" w:hAnsiTheme="minorHAnsi" w:cstheme="minorHAnsi"/>
+          <w:highlight w:val="green"/>
+        </w:rPr>
+      </w:pPr>
+    </w:p>
+    <w:p>
+      <w:pPr>
+        <w:ind w:left="288"/>
+        <w:rPr>
+          <w:rFonts w:asciiTheme="minorHAnsi" w:hAnsiTheme="minorHAnsi" w:cstheme="minorHAnsi"/>
+          <w:highlight w:val="green"/>
+        </w:rPr>
+      </w:pPr>
+      <w:r>
+        <w:rPr>
+          <w:rFonts w:asciiTheme="minorHAnsi" w:hAnsiTheme="minorHAnsi" w:cstheme="minorHAnsi"/>
+          <w:highlight w:val="green"/>
+        </w:rPr>
+        <w:t>What directory was your repository cloned into?</w:t>
       </w:r>
     </w:p>
     <w:p>
@@ -6545,26 +6577,34 @@
     </w:p>
     <w:p>
       <w:pPr>
-        <w:rPr>
-          <w:rFonts w:asciiTheme="minorHAnsi" w:hAnsiTheme="minorHAnsi" w:cstheme="minorHAnsi"/>
-          <w:highlight w:val="green"/>
-        </w:rPr>
-      </w:pPr>
-    </w:p>
-    <w:p>
-      <w:pPr>
-        <w:ind w:left="576"/>
-        <w:rPr>
-          <w:rFonts w:asciiTheme="minorHAnsi" w:hAnsiTheme="minorHAnsi" w:cstheme="minorHAnsi"/>
-          <w:highlight w:val="green"/>
-        </w:rPr>
-      </w:pPr>
-      <w:r>
-        <w:rPr>
-          <w:rFonts w:asciiTheme="minorHAnsi" w:hAnsiTheme="minorHAnsi" w:cstheme="minorHAnsi"/>
-          <w:highlight w:val="green"/>
-        </w:rPr>
-        <w:t>Be sure to keep your eyes open for messages from the Kit-</w:t>
+        <w:ind w:left="288"/>
+        <w:rPr>
+          <w:rFonts w:asciiTheme="minorHAnsi" w:hAnsiTheme="minorHAnsi" w:cstheme="minorHAnsi"/>
+          <w:highlight w:val="green"/>
+        </w:rPr>
+      </w:pPr>
+    </w:p>
+    <w:p>
+      <w:pPr>
+        <w:ind w:left="288"/>
+        <w:rPr>
+          <w:rFonts w:asciiTheme="minorHAnsi" w:hAnsiTheme="minorHAnsi" w:cstheme="minorHAnsi"/>
+          <w:highlight w:val="green"/>
+        </w:rPr>
+      </w:pPr>
+      <w:r>
+        <w:rPr>
+          <w:rFonts w:asciiTheme="minorHAnsi" w:hAnsiTheme="minorHAnsi" w:cstheme="minorHAnsi"/>
+          <w:highlight w:val="green"/>
+        </w:rPr>
+        <w:t>e</w:t>
+      </w:r>
+      <w:r>
+        <w:rPr>
+          <w:rFonts w:asciiTheme="minorHAnsi" w:hAnsiTheme="minorHAnsi" w:cstheme="minorHAnsi"/>
+          <w:highlight w:val="green"/>
+        </w:rPr>
+        <w:t>. Examine the remaining output from your command in part a.  What is the “Kit-</w:t>
       </w:r>
       <w:proofErr w:type="spellStart"/>
       <w:r>
@@ -6580,32 +6620,7 @@
           <w:rFonts w:asciiTheme="minorHAnsi" w:hAnsiTheme="minorHAnsi" w:cstheme="minorHAnsi"/>
           <w:highlight w:val="green"/>
         </w:rPr>
-        <w:t>, they will help you to stay on track with these activities and may save you a lot of time by preventing you from going down an incorrect path.</w:t>
-      </w:r>
-    </w:p>
-    <w:p>
-      <w:pPr>
-        <w:rPr>
-          <w:rFonts w:asciiTheme="minorHAnsi" w:hAnsiTheme="minorHAnsi" w:cstheme="minorHAnsi"/>
-          <w:highlight w:val="green"/>
-        </w:rPr>
-      </w:pPr>
-    </w:p>
-    <w:p>
-      <w:pPr>
-        <w:ind w:left="288"/>
-        <w:rPr>
-          <w:rFonts w:asciiTheme="minorHAnsi" w:hAnsiTheme="minorHAnsi" w:cstheme="minorHAnsi"/>
-          <w:highlight w:val="green"/>
-        </w:rPr>
-      </w:pPr>
-      <w:r>
-        <w:rPr>
-          <w:rFonts w:asciiTheme="minorHAnsi" w:hAnsiTheme="minorHAnsi" w:cstheme="minorHAnsi"/>
-          <w:highlight w:val="green"/>
-        </w:rPr>
-        <w:lastRenderedPageBreak/>
-        <w:t xml:space="preserve">e. What does the final “IMPORTANT” line of output in the terminal tell you to do? </w:t>
+        <w:t>”?</w:t>
       </w:r>
     </w:p>
     <w:p>
@@ -6640,13 +6655,46 @@
           <w:highlight w:val="green"/>
         </w:rPr>
       </w:pPr>
-      <w:r>
-        <w:rPr>
-          <w:rFonts w:asciiTheme="minorHAnsi" w:hAnsiTheme="minorHAnsi" w:cstheme="minorHAnsi"/>
-          <w:highlight w:val="green"/>
-        </w:rPr>
-        <w:tab/>
-      </w:r>
+    </w:p>
+    <w:p>
+      <w:pPr>
+        <w:ind w:left="576"/>
+        <w:rPr>
+          <w:rFonts w:asciiTheme="minorHAnsi" w:hAnsiTheme="minorHAnsi" w:cstheme="minorHAnsi"/>
+          <w:highlight w:val="green"/>
+        </w:rPr>
+      </w:pPr>
+      <w:r>
+        <w:rPr>
+          <w:rFonts w:asciiTheme="minorHAnsi" w:hAnsiTheme="minorHAnsi" w:cstheme="minorHAnsi"/>
+          <w:highlight w:val="green"/>
+        </w:rPr>
+        <w:t>Be sure to keep your eyes open for messages from the Kit-</w:t>
+      </w:r>
+      <w:proofErr w:type="spellStart"/>
+      <w:r>
+        <w:rPr>
+          <w:rFonts w:asciiTheme="minorHAnsi" w:hAnsiTheme="minorHAnsi" w:cstheme="minorHAnsi"/>
+          <w:highlight w:val="green"/>
+        </w:rPr>
+        <w:t>tty</w:t>
+      </w:r>
+      <w:proofErr w:type="spellEnd"/>
+      <w:r>
+        <w:rPr>
+          <w:rFonts w:asciiTheme="minorHAnsi" w:hAnsiTheme="minorHAnsi" w:cstheme="minorHAnsi"/>
+          <w:highlight w:val="green"/>
+        </w:rPr>
+        <w:t>, they will help you to stay on track with these activities and may save you a lot of time by preventing you from going down an incorrect path.</w:t>
+      </w:r>
+    </w:p>
+    <w:p>
+      <w:pPr>
+        <w:rPr>
+          <w:rFonts w:asciiTheme="minorHAnsi" w:hAnsiTheme="minorHAnsi" w:cstheme="minorHAnsi"/>
+          <w:highlight w:val="green"/>
+        </w:rPr>
+      </w:pPr>
     </w:p>
     <w:p>
       <w:pPr>
@@ -6661,45 +6709,14 @@
           <w:rFonts w:asciiTheme="minorHAnsi" w:hAnsiTheme="minorHAnsi" w:cstheme="minorHAnsi"/>
           <w:highlight w:val="green"/>
         </w:rPr>
-        <w:t>There is a technical reason for having to close your current terminal and reopen a new one at this point. But the details for why are unimportant, just please be sure that you do so now.</w:t>
-      </w:r>
-    </w:p>
-    <w:p>
-      <w:pPr>
-        <w:rPr>
-          <w:rFonts w:asciiTheme="minorHAnsi" w:hAnsiTheme="minorHAnsi" w:cstheme="minorHAnsi"/>
-          <w:highlight w:val="green"/>
-        </w:rPr>
-      </w:pPr>
-    </w:p>
-    <w:p>
-      <w:pPr>
-        <w:ind w:left="288"/>
-        <w:rPr>
-          <w:rFonts w:asciiTheme="minorHAnsi" w:hAnsiTheme="minorHAnsi" w:cstheme="minorHAnsi"/>
-          <w:highlight w:val="green"/>
-        </w:rPr>
-      </w:pPr>
-      <w:r>
-        <w:rPr>
-          <w:rFonts w:asciiTheme="minorHAnsi" w:hAnsiTheme="minorHAnsi" w:cstheme="minorHAnsi"/>
-          <w:highlight w:val="green"/>
-        </w:rPr>
-        <w:t xml:space="preserve">f. Examine the files that are in the directory you found in part c and compare them to the files that are in your fork on GitHub.  Remember that you can use </w:t>
-      </w:r>
-      <w:r>
-        <w:rPr>
-          <w:rFonts w:ascii="Courier" w:hAnsi="Courier" w:cstheme="minorHAnsi"/>
-          <w:highlight w:val="green"/>
-        </w:rPr>
-        <w:t>ls -a</w:t>
-      </w:r>
-      <w:r>
-        <w:rPr>
-          <w:rFonts w:asciiTheme="minorHAnsi" w:hAnsiTheme="minorHAnsi" w:cstheme="minorHAnsi"/>
-          <w:highlight w:val="green"/>
-        </w:rPr>
-        <w:t xml:space="preserve"> to see all files including hidden files.  Is your clone an exact copy of your fork?  If you notice any differences describe them here.</w:t>
+        <w:t>f</w:t>
+      </w:r>
+      <w:r>
+        <w:rPr>
+          <w:rFonts w:asciiTheme="minorHAnsi" w:hAnsiTheme="minorHAnsi" w:cstheme="minorHAnsi"/>
+          <w:highlight w:val="green"/>
+        </w:rPr>
+        <w:t xml:space="preserve">. What does the final “IMPORTANT” line of output in the terminal tell you to do? </w:t>
       </w:r>
     </w:p>
     <w:p>
@@ -6712,13 +6729,6 @@
           <w:u w:val="single"/>
         </w:rPr>
       </w:pPr>
-      <w:r>
-        <w:rPr>
-          <w:rFonts w:asciiTheme="minorHAnsi" w:hAnsiTheme="minorHAnsi" w:cstheme="minorHAnsi"/>
-          <w:highlight w:val="green"/>
-        </w:rPr>
-        <w:tab/>
-      </w:r>
     </w:p>
     <w:p>
       <w:pPr>
@@ -6751,29 +6761,6 @@
     </w:p>
     <w:p>
       <w:pPr>
-        <w:rPr>
-          <w:rFonts w:asciiTheme="minorHAnsi" w:hAnsiTheme="minorHAnsi" w:cstheme="minorHAnsi"/>
-          <w:highlight w:val="green"/>
-        </w:rPr>
-      </w:pPr>
-      <w:r>
-        <w:rPr>
-          <w:rFonts w:asciiTheme="minorHAnsi" w:hAnsiTheme="minorHAnsi" w:cstheme="minorHAnsi"/>
-          <w:highlight w:val="green"/>
-        </w:rPr>
-        <w:t xml:space="preserve">13. In Figure 2, there is a dotted line from your clone to your fork indicating that your clone knows about the remote repository from which it was cloned.  The Git CLI will allow us to see and confirm this connection. </w:t>
-      </w:r>
-    </w:p>
-    <w:p>
-      <w:pPr>
-        <w:rPr>
-          <w:rFonts w:asciiTheme="minorHAnsi" w:hAnsiTheme="minorHAnsi" w:cstheme="minorHAnsi"/>
-          <w:highlight w:val="green"/>
-        </w:rPr>
-      </w:pPr>
-    </w:p>
-    <w:p>
-      <w:pPr>
         <w:ind w:left="288"/>
         <w:rPr>
           <w:rFonts w:asciiTheme="minorHAnsi" w:hAnsiTheme="minorHAnsi" w:cstheme="minorHAnsi"/>
@@ -6785,134 +6772,45 @@
           <w:rFonts w:asciiTheme="minorHAnsi" w:hAnsiTheme="minorHAnsi" w:cstheme="minorHAnsi"/>
           <w:highlight w:val="green"/>
         </w:rPr>
-        <w:t xml:space="preserve">a. Using a Terminal, ensure that </w:t>
-      </w:r>
-      <w:proofErr w:type="spellStart"/>
-      <w:r>
-        <w:rPr>
-          <w:rFonts w:asciiTheme="minorHAnsi" w:hAnsiTheme="minorHAnsi" w:cstheme="minorHAnsi"/>
-          <w:highlight w:val="green"/>
-        </w:rPr>
-        <w:t>your</w:t>
-      </w:r>
-      <w:proofErr w:type="spellEnd"/>
-      <w:r>
-        <w:rPr>
-          <w:rFonts w:asciiTheme="minorHAnsi" w:hAnsiTheme="minorHAnsi" w:cstheme="minorHAnsi"/>
-          <w:highlight w:val="green"/>
-        </w:rPr>
-        <w:t xml:space="preserve"> working directory is the directory containing your cloned repository and use the following command:</w:t>
-      </w:r>
-    </w:p>
-    <w:p>
-      <w:pPr>
-        <w:rPr>
-          <w:rFonts w:asciiTheme="minorHAnsi" w:hAnsiTheme="minorHAnsi" w:cstheme="minorHAnsi"/>
-          <w:highlight w:val="green"/>
-        </w:rPr>
-      </w:pPr>
-    </w:p>
-    <w:p>
-      <w:pPr>
+        <w:t>There is a technical reason for having to close your current terminal and reopen a new one at this point. But the details for why are unimportant, just please be sure that you do so now.</w:t>
+      </w:r>
+    </w:p>
+    <w:p>
+      <w:pPr>
+        <w:rPr>
+          <w:rFonts w:asciiTheme="minorHAnsi" w:hAnsiTheme="minorHAnsi" w:cstheme="minorHAnsi"/>
+          <w:highlight w:val="green"/>
+        </w:rPr>
+      </w:pPr>
+    </w:p>
+    <w:p>
+      <w:pPr>
+        <w:ind w:left="288"/>
+        <w:rPr>
+          <w:rFonts w:asciiTheme="minorHAnsi" w:hAnsiTheme="minorHAnsi" w:cstheme="minorHAnsi"/>
+          <w:highlight w:val="green"/>
+        </w:rPr>
+      </w:pPr>
+      <w:r>
+        <w:rPr>
+          <w:rFonts w:asciiTheme="minorHAnsi" w:hAnsiTheme="minorHAnsi" w:cstheme="minorHAnsi"/>
+          <w:highlight w:val="green"/>
+        </w:rPr>
+        <w:t xml:space="preserve">f. Examine the files that are in the directory you found in part c and compare them to the files that are in your fork on GitHub.  Remember that you can use </w:t>
+      </w:r>
+      <w:r>
         <w:rPr>
           <w:rFonts w:ascii="Courier" w:hAnsi="Courier" w:cstheme="minorHAnsi"/>
           <w:highlight w:val="green"/>
         </w:rPr>
-      </w:pPr>
-      <w:r>
-        <w:rPr>
-          <w:rFonts w:asciiTheme="minorHAnsi" w:hAnsiTheme="minorHAnsi" w:cstheme="minorHAnsi"/>
-          <w:highlight w:val="green"/>
-        </w:rPr>
-        <w:tab/>
-      </w:r>
-      <w:r>
-        <w:rPr>
-          <w:rFonts w:asciiTheme="minorHAnsi" w:hAnsiTheme="minorHAnsi" w:cstheme="minorHAnsi"/>
-          <w:highlight w:val="green"/>
-        </w:rPr>
-        <w:tab/>
-      </w:r>
-      <w:r>
-        <w:rPr>
-          <w:rFonts w:ascii="Courier" w:hAnsi="Courier" w:cstheme="minorHAnsi"/>
-          <w:highlight w:val="green"/>
-        </w:rPr>
-        <w:t xml:space="preserve">git </w:t>
-      </w:r>
-      <w:proofErr w:type="gramStart"/>
-      <w:r>
-        <w:rPr>
-          <w:rFonts w:ascii="Courier" w:hAnsi="Courier" w:cstheme="minorHAnsi"/>
-          <w:highlight w:val="green"/>
-        </w:rPr>
-        <w:t>remote -v</w:t>
-      </w:r>
-      <w:proofErr w:type="gramEnd"/>
-    </w:p>
-    <w:p>
-      <w:pPr>
-        <w:rPr>
-          <w:rFonts w:asciiTheme="minorHAnsi" w:hAnsiTheme="minorHAnsi" w:cstheme="minorHAnsi"/>
-          <w:highlight w:val="green"/>
-        </w:rPr>
-      </w:pPr>
-    </w:p>
-    <w:p>
-      <w:pPr>
-        <w:ind w:left="288"/>
-        <w:rPr>
-          <w:rFonts w:asciiTheme="minorHAnsi" w:hAnsiTheme="minorHAnsi" w:cstheme="minorHAnsi"/>
-          <w:highlight w:val="green"/>
-        </w:rPr>
-      </w:pPr>
-      <w:r>
-        <w:rPr>
-          <w:rFonts w:asciiTheme="minorHAnsi" w:hAnsiTheme="minorHAnsi" w:cstheme="minorHAnsi"/>
-          <w:highlight w:val="green"/>
-        </w:rPr>
-        <w:t xml:space="preserve">This command lists </w:t>
-      </w:r>
-      <w:proofErr w:type="gramStart"/>
-      <w:r>
-        <w:rPr>
-          <w:rFonts w:asciiTheme="minorHAnsi" w:hAnsiTheme="minorHAnsi" w:cstheme="minorHAnsi"/>
-          <w:highlight w:val="green"/>
-        </w:rPr>
-        <w:t>all of</w:t>
-      </w:r>
-      <w:proofErr w:type="gramEnd"/>
-      <w:r>
-        <w:rPr>
-          <w:rFonts w:asciiTheme="minorHAnsi" w:hAnsiTheme="minorHAnsi" w:cstheme="minorHAnsi"/>
-          <w:highlight w:val="green"/>
-        </w:rPr>
-        <w:t xml:space="preserve"> the remote repositories that your clone knows about.  In your case there should be two lines of output (one for “push” and one for “fetch”).  </w:t>
-      </w:r>
-    </w:p>
-    <w:p>
-      <w:pPr>
-        <w:ind w:left="288"/>
-        <w:rPr>
-          <w:rFonts w:asciiTheme="minorHAnsi" w:hAnsiTheme="minorHAnsi" w:cstheme="minorHAnsi"/>
-          <w:highlight w:val="green"/>
-        </w:rPr>
-      </w:pPr>
-    </w:p>
-    <w:p>
-      <w:pPr>
-        <w:ind w:left="288"/>
-        <w:rPr>
-          <w:rFonts w:asciiTheme="minorHAnsi" w:hAnsiTheme="minorHAnsi" w:cstheme="minorHAnsi"/>
-          <w:highlight w:val="green"/>
-        </w:rPr>
-      </w:pPr>
-      <w:r>
-        <w:rPr>
-          <w:rFonts w:asciiTheme="minorHAnsi" w:hAnsiTheme="minorHAnsi" w:cstheme="minorHAnsi"/>
-          <w:highlight w:val="green"/>
-        </w:rPr>
-        <w:t>Give a screenshot of your command and its output here.</w:t>
+        <w:t>ls -a</w:t>
+      </w:r>
+      <w:r>
+        <w:rPr>
+          <w:rFonts w:asciiTheme="minorHAnsi" w:hAnsiTheme="minorHAnsi" w:cstheme="minorHAnsi"/>
+          <w:highlight w:val="green"/>
+        </w:rPr>
+        <w:t xml:space="preserve"> to see all files including hidden files.  Is your clone an exact copy of your fork?  If you notice any differences describe them here.</w:t>
       </w:r>
     </w:p>
     <w:p>
@@ -6925,6 +6823,13 @@
           <w:u w:val="single"/>
         </w:rPr>
       </w:pPr>
+      <w:r>
+        <w:rPr>
+          <w:rFonts w:asciiTheme="minorHAnsi" w:hAnsiTheme="minorHAnsi" w:cstheme="minorHAnsi"/>
+          <w:highlight w:val="green"/>
+        </w:rPr>
+        <w:tab/>
+      </w:r>
     </w:p>
     <w:p>
       <w:pPr>
@@ -6947,6 +6852,36 @@
           <w:highlight w:val="green"/>
         </w:rPr>
       </w:pPr>
+      <w:r>
+        <w:rPr>
+          <w:rFonts w:asciiTheme="minorHAnsi" w:hAnsiTheme="minorHAnsi" w:cstheme="minorHAnsi"/>
+          <w:highlight w:val="green"/>
+        </w:rPr>
+        <w:tab/>
+      </w:r>
+    </w:p>
+    <w:p>
+      <w:pPr>
+        <w:rPr>
+          <w:rFonts w:asciiTheme="minorHAnsi" w:hAnsiTheme="minorHAnsi" w:cstheme="minorHAnsi"/>
+          <w:highlight w:val="green"/>
+        </w:rPr>
+      </w:pPr>
+      <w:r>
+        <w:rPr>
+          <w:rFonts w:asciiTheme="minorHAnsi" w:hAnsiTheme="minorHAnsi" w:cstheme="minorHAnsi"/>
+          <w:highlight w:val="green"/>
+        </w:rPr>
+        <w:t xml:space="preserve">13. In Figure 2, there is a dotted line from your clone to your fork indicating that your clone knows about the remote repository from which it was cloned.  The Git CLI will allow us to see and confirm this connection. </w:t>
+      </w:r>
+    </w:p>
+    <w:p>
+      <w:pPr>
+        <w:rPr>
+          <w:rFonts w:asciiTheme="minorHAnsi" w:hAnsiTheme="minorHAnsi" w:cstheme="minorHAnsi"/>
+          <w:highlight w:val="green"/>
+        </w:rPr>
+      </w:pPr>
     </w:p>
     <w:p>
       <w:pPr>
@@ -6961,39 +6896,134 @@
           <w:rFonts w:asciiTheme="minorHAnsi" w:hAnsiTheme="minorHAnsi" w:cstheme="minorHAnsi"/>
           <w:highlight w:val="green"/>
         </w:rPr>
-        <w:t xml:space="preserve">b. In class we saw that the name </w:t>
-      </w:r>
-      <w:r>
-        <w:rPr>
-          <w:rFonts w:asciiTheme="minorHAnsi" w:hAnsiTheme="minorHAnsi" w:cstheme="minorHAnsi"/>
-          <w:i/>
-          <w:iCs/>
-          <w:highlight w:val="green"/>
-        </w:rPr>
-        <w:t>origin</w:t>
-      </w:r>
-      <w:r>
-        <w:rPr>
-          <w:rFonts w:asciiTheme="minorHAnsi" w:hAnsiTheme="minorHAnsi" w:cstheme="minorHAnsi"/>
-          <w:highlight w:val="green"/>
-        </w:rPr>
-        <w:t xml:space="preserve"> is used to refer to your fork on GitHub. You should also see this name in the output from part a. This indicates that your clone knows the URL of your origin.  How is the URL of the </w:t>
-      </w:r>
-      <w:r>
-        <w:rPr>
-          <w:rFonts w:asciiTheme="minorHAnsi" w:hAnsiTheme="minorHAnsi" w:cstheme="minorHAnsi"/>
-          <w:i/>
-          <w:iCs/>
-          <w:highlight w:val="green"/>
-        </w:rPr>
-        <w:t>origin</w:t>
-      </w:r>
-      <w:r>
-        <w:rPr>
-          <w:rFonts w:asciiTheme="minorHAnsi" w:hAnsiTheme="minorHAnsi" w:cstheme="minorHAnsi"/>
-          <w:highlight w:val="green"/>
-        </w:rPr>
-        <w:t xml:space="preserve"> remote represented in Figure 2?</w:t>
+        <w:t xml:space="preserve">a. Using a Terminal, ensure that </w:t>
+      </w:r>
+      <w:proofErr w:type="spellStart"/>
+      <w:r>
+        <w:rPr>
+          <w:rFonts w:asciiTheme="minorHAnsi" w:hAnsiTheme="minorHAnsi" w:cstheme="minorHAnsi"/>
+          <w:highlight w:val="green"/>
+        </w:rPr>
+        <w:t>your</w:t>
+      </w:r>
+      <w:proofErr w:type="spellEnd"/>
+      <w:r>
+        <w:rPr>
+          <w:rFonts w:asciiTheme="minorHAnsi" w:hAnsiTheme="minorHAnsi" w:cstheme="minorHAnsi"/>
+          <w:highlight w:val="green"/>
+        </w:rPr>
+        <w:t xml:space="preserve"> working directory is the directory containing your cloned repository and use the following command:</w:t>
+      </w:r>
+    </w:p>
+    <w:p>
+      <w:pPr>
+        <w:rPr>
+          <w:rFonts w:asciiTheme="minorHAnsi" w:hAnsiTheme="minorHAnsi" w:cstheme="minorHAnsi"/>
+          <w:highlight w:val="green"/>
+        </w:rPr>
+      </w:pPr>
+    </w:p>
+    <w:p>
+      <w:pPr>
+        <w:rPr>
+          <w:rFonts w:ascii="Courier" w:hAnsi="Courier" w:cstheme="minorHAnsi"/>
+          <w:highlight w:val="green"/>
+        </w:rPr>
+      </w:pPr>
+      <w:r>
+        <w:rPr>
+          <w:rFonts w:asciiTheme="minorHAnsi" w:hAnsiTheme="minorHAnsi" w:cstheme="minorHAnsi"/>
+          <w:highlight w:val="green"/>
+        </w:rPr>
+        <w:tab/>
+      </w:r>
+      <w:r>
+        <w:rPr>
+          <w:rFonts w:asciiTheme="minorHAnsi" w:hAnsiTheme="minorHAnsi" w:cstheme="minorHAnsi"/>
+          <w:highlight w:val="green"/>
+        </w:rPr>
+        <w:tab/>
+      </w:r>
+      <w:r>
+        <w:rPr>
+          <w:rFonts w:ascii="Courier" w:hAnsi="Courier" w:cstheme="minorHAnsi"/>
+          <w:highlight w:val="green"/>
+        </w:rPr>
+        <w:t xml:space="preserve">git </w:t>
+      </w:r>
+      <w:proofErr w:type="gramStart"/>
+      <w:r>
+        <w:rPr>
+          <w:rFonts w:ascii="Courier" w:hAnsi="Courier" w:cstheme="minorHAnsi"/>
+          <w:highlight w:val="green"/>
+        </w:rPr>
+        <w:t>remote -v</w:t>
+      </w:r>
+      <w:proofErr w:type="gramEnd"/>
+    </w:p>
+    <w:p>
+      <w:pPr>
+        <w:rPr>
+          <w:rFonts w:asciiTheme="minorHAnsi" w:hAnsiTheme="minorHAnsi" w:cstheme="minorHAnsi"/>
+          <w:highlight w:val="green"/>
+        </w:rPr>
+      </w:pPr>
+    </w:p>
+    <w:p>
+      <w:pPr>
+        <w:ind w:left="288"/>
+        <w:rPr>
+          <w:rFonts w:asciiTheme="minorHAnsi" w:hAnsiTheme="minorHAnsi" w:cstheme="minorHAnsi"/>
+          <w:highlight w:val="green"/>
+        </w:rPr>
+      </w:pPr>
+      <w:r>
+        <w:rPr>
+          <w:rFonts w:asciiTheme="minorHAnsi" w:hAnsiTheme="minorHAnsi" w:cstheme="minorHAnsi"/>
+          <w:highlight w:val="green"/>
+        </w:rPr>
+        <w:t xml:space="preserve">This command lists </w:t>
+      </w:r>
+      <w:proofErr w:type="gramStart"/>
+      <w:r>
+        <w:rPr>
+          <w:rFonts w:asciiTheme="minorHAnsi" w:hAnsiTheme="minorHAnsi" w:cstheme="minorHAnsi"/>
+          <w:highlight w:val="green"/>
+        </w:rPr>
+        <w:t>all of</w:t>
+      </w:r>
+      <w:proofErr w:type="gramEnd"/>
+      <w:r>
+        <w:rPr>
+          <w:rFonts w:asciiTheme="minorHAnsi" w:hAnsiTheme="minorHAnsi" w:cstheme="minorHAnsi"/>
+          <w:highlight w:val="green"/>
+        </w:rPr>
+        <w:t xml:space="preserve"> the remote repositories that your clone knows about.  In your case there should be two lines of output (one for “push” and one for “fetch”).  </w:t>
+      </w:r>
+    </w:p>
+    <w:p>
+      <w:pPr>
+        <w:ind w:left="288"/>
+        <w:rPr>
+          <w:rFonts w:asciiTheme="minorHAnsi" w:hAnsiTheme="minorHAnsi" w:cstheme="minorHAnsi"/>
+          <w:highlight w:val="green"/>
+        </w:rPr>
+      </w:pPr>
+    </w:p>
+    <w:p>
+      <w:pPr>
+        <w:ind w:left="288"/>
+        <w:rPr>
+          <w:rFonts w:asciiTheme="minorHAnsi" w:hAnsiTheme="minorHAnsi" w:cstheme="minorHAnsi"/>
+          <w:highlight w:val="green"/>
+        </w:rPr>
+      </w:pPr>
+      <w:r>
+        <w:rPr>
+          <w:rFonts w:asciiTheme="minorHAnsi" w:hAnsiTheme="minorHAnsi" w:cstheme="minorHAnsi"/>
+          <w:highlight w:val="green"/>
+        </w:rPr>
+        <w:t>Give a screenshot of your command and its output here.</w:t>
       </w:r>
     </w:p>
     <w:p>
@@ -7042,7 +7072,8 @@
           <w:rFonts w:asciiTheme="minorHAnsi" w:hAnsiTheme="minorHAnsi" w:cstheme="minorHAnsi"/>
           <w:highlight w:val="green"/>
         </w:rPr>
-        <w:t xml:space="preserve">c. In class we discussed a </w:t>
+        <w:lastRenderedPageBreak/>
+        <w:t xml:space="preserve">b. In class we saw that the name </w:t>
       </w:r>
       <w:r>
         <w:rPr>
@@ -7051,6 +7082,87 @@
           <w:iCs/>
           <w:highlight w:val="green"/>
         </w:rPr>
+        <w:t>origin</w:t>
+      </w:r>
+      <w:r>
+        <w:rPr>
+          <w:rFonts w:asciiTheme="minorHAnsi" w:hAnsiTheme="minorHAnsi" w:cstheme="minorHAnsi"/>
+          <w:highlight w:val="green"/>
+        </w:rPr>
+        <w:t xml:space="preserve"> is used to refer to your fork on GitHub. You should also see this name in the output from part a. This indicates that your clone knows the URL of your origin.  How is the URL of the </w:t>
+      </w:r>
+      <w:r>
+        <w:rPr>
+          <w:rFonts w:asciiTheme="minorHAnsi" w:hAnsiTheme="minorHAnsi" w:cstheme="minorHAnsi"/>
+          <w:i/>
+          <w:iCs/>
+          <w:highlight w:val="green"/>
+        </w:rPr>
+        <w:t>origin</w:t>
+      </w:r>
+      <w:r>
+        <w:rPr>
+          <w:rFonts w:asciiTheme="minorHAnsi" w:hAnsiTheme="minorHAnsi" w:cstheme="minorHAnsi"/>
+          <w:highlight w:val="green"/>
+        </w:rPr>
+        <w:t xml:space="preserve"> remote represented in Figure 2?</w:t>
+      </w:r>
+    </w:p>
+    <w:p>
+      <w:pPr>
+        <w:rPr>
+          <w:rFonts w:asciiTheme="minorHAnsi" w:hAnsiTheme="minorHAnsi" w:cstheme="minorHAnsi"/>
+          <w:b/>
+          <w:bCs/>
+          <w:highlight w:val="green"/>
+          <w:u w:val="single"/>
+        </w:rPr>
+      </w:pPr>
+    </w:p>
+    <w:p>
+      <w:pPr>
+        <w:pBdr>
+          <w:top w:val="thickThinSmallGap" w:sz="24" w:space="4" w:color="0070C0"/>
+          <w:left w:val="thickThinSmallGap" w:sz="24" w:space="4" w:color="0070C0"/>
+          <w:bottom w:val="thickThinSmallGap" w:sz="24" w:space="4" w:color="0070C0"/>
+          <w:right w:val="thickThinSmallGap" w:sz="24" w:space="4" w:color="0070C0"/>
+        </w:pBdr>
+        <w:rPr>
+          <w:rFonts w:asciiTheme="minorHAnsi" w:hAnsiTheme="minorHAnsi" w:cstheme="minorHAnsi"/>
+          <w:highlight w:val="green"/>
+        </w:rPr>
+      </w:pPr>
+    </w:p>
+    <w:p>
+      <w:pPr>
+        <w:rPr>
+          <w:rFonts w:asciiTheme="minorHAnsi" w:hAnsiTheme="minorHAnsi" w:cstheme="minorHAnsi"/>
+          <w:highlight w:val="green"/>
+        </w:rPr>
+      </w:pPr>
+    </w:p>
+    <w:p>
+      <w:pPr>
+        <w:ind w:left="288"/>
+        <w:rPr>
+          <w:rFonts w:asciiTheme="minorHAnsi" w:hAnsiTheme="minorHAnsi" w:cstheme="minorHAnsi"/>
+          <w:highlight w:val="green"/>
+        </w:rPr>
+      </w:pPr>
+      <w:r>
+        <w:rPr>
+          <w:rFonts w:asciiTheme="minorHAnsi" w:hAnsiTheme="minorHAnsi" w:cstheme="minorHAnsi"/>
+          <w:highlight w:val="green"/>
+        </w:rPr>
+        <w:t xml:space="preserve">c. In class we discussed a </w:t>
+      </w:r>
+      <w:r>
+        <w:rPr>
+          <w:rFonts w:asciiTheme="minorHAnsi" w:hAnsiTheme="minorHAnsi" w:cstheme="minorHAnsi"/>
+          <w:i/>
+          <w:iCs/>
+          <w:highlight w:val="green"/>
+        </w:rPr>
         <w:t>workflow</w:t>
       </w:r>
       <w:r>
@@ -7058,15 +7170,7 @@
           <w:rFonts w:asciiTheme="minorHAnsi" w:hAnsiTheme="minorHAnsi" w:cstheme="minorHAnsi"/>
           <w:highlight w:val="green"/>
         </w:rPr>
-        <w:t xml:space="preserve"> for making contributions to FOSS projects.  For that workflow to operate it is essential that your clone (i.e. local copy) know about the origin </w:t>
-      </w:r>
-      <w:r>
-        <w:rPr>
-          <w:rFonts w:asciiTheme="minorHAnsi" w:hAnsiTheme="minorHAnsi" w:cstheme="minorHAnsi"/>
-          <w:highlight w:val="green"/>
-        </w:rPr>
-        <w:lastRenderedPageBreak/>
-        <w:t>repository from which it was cloned. Which of the four workflow steps would require this information?</w:t>
+        <w:t xml:space="preserve"> for making contributions to FOSS projects.  For that workflow to operate it is essential that your clone (i.e. local copy) know about the origin repository from which it was cloned. Which of the four workflow steps would require this information?</w:t>
       </w:r>
     </w:p>
     <w:p>
@@ -7942,6 +8046,7 @@
           <w:rFonts w:asciiTheme="minorHAnsi" w:hAnsiTheme="minorHAnsi" w:cstheme="minorHAnsi"/>
           <w:highlight w:val="magenta"/>
         </w:rPr>
+        <w:lastRenderedPageBreak/>
         <w:tab/>
         <w:t>c.</w:t>
       </w:r>
@@ -8119,7 +8224,6 @@
           <w:rFonts w:asciiTheme="minorHAnsi" w:hAnsiTheme="minorHAnsi" w:cstheme="minorHAnsi"/>
           <w:highlight w:val="magenta"/>
         </w:rPr>
-        <w:lastRenderedPageBreak/>
         <w:t>GitPod</w:t>
       </w:r>
       <w:proofErr w:type="spellEnd"/>
@@ -8516,6 +8620,7 @@
           <w:rFonts w:asciiTheme="minorHAnsi" w:hAnsiTheme="minorHAnsi" w:cstheme="minorHAnsi"/>
           <w:highlight w:val="magenta"/>
         </w:rPr>
+        <w:lastRenderedPageBreak/>
         <w:t xml:space="preserve">This command lists all of the remote repositories that your clone knows about.  In your case there should be four lines of output, two for origin and two for upstream, each with a “push” and a “fetch”.  </w:t>
       </w:r>
     </w:p>
@@ -8590,7 +8695,6 @@
           <w:rFonts w:asciiTheme="minorHAnsi" w:hAnsiTheme="minorHAnsi" w:cstheme="minorHAnsi"/>
           <w:highlight w:val="magenta"/>
         </w:rPr>
-        <w:lastRenderedPageBreak/>
         <w:t xml:space="preserve">b. In class we saw that the name </w:t>
       </w:r>
       <w:r>
@@ -8969,6 +9073,7 @@
           <w:rFonts w:ascii="Courier" w:hAnsi="Courier" w:cstheme="minorHAnsi"/>
           <w:highlight w:val="magenta"/>
         </w:rPr>
+        <w:lastRenderedPageBreak/>
         <w:t xml:space="preserve">git config --global </w:t>
       </w:r>
       <w:proofErr w:type="spellStart"/>
@@ -9642,6 +9747,7 @@
           <w:highlight w:val="magenta"/>
           <w:u w:val="single"/>
         </w:rPr>
+        <w:lastRenderedPageBreak/>
         <w:t xml:space="preserve">and set your “Timeout” to 5 minutes to ensure that your free </w:t>
       </w:r>
       <w:proofErr w:type="spellStart"/>
@@ -14746,7 +14852,7 @@
 </file>
 
 <file path=customXml/itemProps1.xml><?xml version="1.0" encoding="utf-8"?>
-<ds:datastoreItem xmlns:ds="http://schemas.openxmlformats.org/officeDocument/2006/customXml" ds:itemID="{3BFF4184-FF14-094D-B66E-B82BCA808F76}">
+<ds:datastoreItem xmlns:ds="http://schemas.openxmlformats.org/officeDocument/2006/customXml" ds:itemID="{958EA57C-3DC0-5C46-AB5C-98E8B78226F2}">
   <ds:schemaRefs>
     <ds:schemaRef ds:uri="http://schemas.openxmlformats.org/officeDocument/2006/bibliography"/>
   </ds:schemaRefs>

</xml_diff>